<commit_message>
Update Lời Mở Đầu
</commit_message>
<xml_diff>
--- a/Nhom9_XDUN_QuanLyCongViecCaNhan.docx
+++ b/Nhom9_XDUN_QuanLyCongViecCaNhan.docx
@@ -69,7 +69,7 @@
           </mc:Choice>
           <mc:Fallback>
             <w:pict>
-              <v:line w14:anchorId="0C7945BA" id="Straight Connector 1" o:spid="_x0000_s1026" style="position:absolute;z-index:-251657216;visibility:visible;mso-wrap-style:square;mso-wrap-distance-left:9pt;mso-wrap-distance-top:0;mso-wrap-distance-right:9pt;mso-wrap-distance-bottom:0;mso-position-horizontal:absolute;mso-position-horizontal-relative:page;mso-position-vertical:absolute;mso-position-vertical-relative:page" from="85pt,55.15pt" to="85pt,722.6pt" o:gfxdata="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" o:allowincell="f" filled="t" strokeweight="1.0544mm">
+              <v:line w14:anchorId="7DCF2872" id="Straight Connector 1" o:spid="_x0000_s1026" style="position:absolute;z-index:-251657216;visibility:visible;mso-wrap-style:square;mso-wrap-distance-left:9pt;mso-wrap-distance-top:0;mso-wrap-distance-right:9pt;mso-wrap-distance-bottom:0;mso-position-horizontal:absolute;mso-position-horizontal-relative:page;mso-position-vertical:absolute;mso-position-vertical-relative:page" from="85pt,55.15pt" to="85pt,722.6pt" o:gfxdata="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" o:allowincell="f" filled="t" strokeweight="1.0544mm">
                 <v:stroke joinstyle="miter"/>
                 <o:lock v:ext="edit" shapetype="f"/>
                 <w10:wrap anchorx="page" anchory="page"/>
@@ -137,7 +137,7 @@
           </mc:Choice>
           <mc:Fallback>
             <w:pict>
-              <v:line w14:anchorId="3C052C37" id="Straight Connector 2" o:spid="_x0000_s1026" style="position:absolute;z-index:-251656192;visibility:visible;mso-wrap-style:square;mso-wrap-distance-left:9pt;mso-wrap-distance-top:0;mso-wrap-distance-right:9pt;mso-wrap-distance-bottom:0;mso-position-horizontal:absolute;mso-position-horizontal-relative:page;mso-position-vertical:absolute;mso-position-vertical-relative:page" from="555.3pt,55.15pt" to="555.3pt,722.6pt" o:gfxdata="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" o:allowincell="f" filled="t" strokeweight="1.0544mm">
+              <v:line w14:anchorId="32EFC664" id="Straight Connector 2" o:spid="_x0000_s1026" style="position:absolute;z-index:-251656192;visibility:visible;mso-wrap-style:square;mso-wrap-distance-left:9pt;mso-wrap-distance-top:0;mso-wrap-distance-right:9pt;mso-wrap-distance-bottom:0;mso-position-horizontal:absolute;mso-position-horizontal-relative:page;mso-position-vertical:absolute;mso-position-vertical-relative:page" from="555.3pt,55.15pt" to="555.3pt,722.6pt" o:gfxdata="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" o:allowincell="f" filled="t" strokeweight="1.0544mm">
                 <v:stroke joinstyle="miter"/>
                 <o:lock v:ext="edit" shapetype="f"/>
                 <w10:wrap anchorx="page" anchory="page"/>
@@ -205,7 +205,7 @@
           </mc:Choice>
           <mc:Fallback>
             <w:pict>
-              <v:line w14:anchorId="76327EA4" id="Straight Connector 3" o:spid="_x0000_s1026" style="position:absolute;z-index:-251655168;visibility:visible;mso-wrap-style:square;mso-wrap-distance-left:9pt;mso-wrap-distance-top:0;mso-wrap-distance-right:9pt;mso-wrap-distance-bottom:0;mso-position-horizontal:absolute;mso-position-horizontal-relative:page;mso-position-vertical:absolute;mso-position-vertical-relative:page" from="83.5pt,56.65pt" to="556.8pt,56.65pt" o:gfxdata="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" o:allowincell="f" filled="t" strokeweight="1.0544mm">
+              <v:line w14:anchorId="3D20E858" id="Straight Connector 3" o:spid="_x0000_s1026" style="position:absolute;z-index:-251655168;visibility:visible;mso-wrap-style:square;mso-wrap-distance-left:9pt;mso-wrap-distance-top:0;mso-wrap-distance-right:9pt;mso-wrap-distance-bottom:0;mso-position-horizontal:absolute;mso-position-horizontal-relative:page;mso-position-vertical:absolute;mso-position-vertical-relative:page" from="83.5pt,56.65pt" to="556.8pt,56.65pt" o:gfxdata="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" o:allowincell="f" filled="t" strokeweight="1.0544mm">
                 <v:stroke joinstyle="miter"/>
                 <o:lock v:ext="edit" shapetype="f"/>
                 <w10:wrap anchorx="page" anchory="page"/>
@@ -275,7 +275,7 @@
           </mc:Choice>
           <mc:Fallback>
             <w:pict>
-              <v:line w14:anchorId="3D9E73D2" id="Straight Connector 4" o:spid="_x0000_s1026" style="position:absolute;z-index:-251654144;visibility:visible;mso-wrap-style:square;mso-wrap-distance-left:9pt;mso-wrap-distance-top:0;mso-wrap-distance-right:9pt;mso-wrap-distance-bottom:0;mso-position-horizontal:absolute;mso-position-horizontal-relative:page;mso-position-vertical:absolute;mso-position-vertical-relative:page" from="83.5pt,721.1pt" to="556.8pt,721.1pt" o:gfxdata="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" o:allowincell="f" filled="t" strokeweight="1.0544mm">
+              <v:line w14:anchorId="29320B48" id="Straight Connector 4" o:spid="_x0000_s1026" style="position:absolute;z-index:-251654144;visibility:visible;mso-wrap-style:square;mso-wrap-distance-left:9pt;mso-wrap-distance-top:0;mso-wrap-distance-right:9pt;mso-wrap-distance-bottom:0;mso-position-horizontal:absolute;mso-position-horizontal-relative:page;mso-position-vertical:absolute;mso-position-vertical-relative:page" from="83.5pt,721.1pt" to="556.8pt,721.1pt" o:gfxdata="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" o:allowincell="f" filled="t" strokeweight="1.0544mm">
                 <v:stroke joinstyle="miter"/>
                 <o:lock v:ext="edit" shapetype="f"/>
                 <w10:wrap anchorx="page" anchory="page"/>
@@ -343,7 +343,7 @@
           </mc:Choice>
           <mc:Fallback>
             <w:pict>
-              <v:line w14:anchorId="6A11795D" id="Straight Connector 5" o:spid="_x0000_s1026" style="position:absolute;z-index:-251653120;visibility:visible;mso-wrap-style:square;mso-wrap-distance-left:9pt;mso-wrap-distance-top:0;mso-wrap-distance-right:9pt;mso-wrap-distance-bottom:0;mso-position-horizontal:absolute;mso-position-horizontal-relative:page;mso-position-vertical:absolute;mso-position-vertical-relative:page" from="87.85pt,59.25pt" to="87.85pt,718.55pt" o:gfxdata="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" o:allowincell="f" filled="t" strokeweight=".17572mm">
+              <v:line w14:anchorId="52F7E260" id="Straight Connector 5" o:spid="_x0000_s1026" style="position:absolute;z-index:-251653120;visibility:visible;mso-wrap-style:square;mso-wrap-distance-left:9pt;mso-wrap-distance-top:0;mso-wrap-distance-right:9pt;mso-wrap-distance-bottom:0;mso-position-horizontal:absolute;mso-position-horizontal-relative:page;mso-position-vertical:absolute;mso-position-vertical-relative:page" from="87.85pt,59.25pt" to="87.85pt,718.55pt" o:gfxdata="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" o:allowincell="f" filled="t" strokeweight=".17572mm">
                 <v:stroke joinstyle="miter"/>
                 <o:lock v:ext="edit" shapetype="f"/>
                 <w10:wrap anchorx="page" anchory="page"/>
@@ -411,7 +411,7 @@
           </mc:Choice>
           <mc:Fallback>
             <w:pict>
-              <v:line w14:anchorId="7C21EC95" id="Straight Connector 6" o:spid="_x0000_s1026" style="position:absolute;z-index:-251652096;visibility:visible;mso-wrap-style:square;mso-wrap-distance-left:9pt;mso-wrap-distance-top:0;mso-wrap-distance-right:9pt;mso-wrap-distance-bottom:0;mso-position-horizontal:absolute;mso-position-horizontal-relative:page;mso-position-vertical:absolute;mso-position-vertical-relative:page" from="552.45pt,59.25pt" to="552.45pt,718.55pt" o:gfxdata="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" o:allowincell="f" filled="t" strokeweight=".17572mm">
+              <v:line w14:anchorId="3F2CCB9B" id="Straight Connector 6" o:spid="_x0000_s1026" style="position:absolute;z-index:-251652096;visibility:visible;mso-wrap-style:square;mso-wrap-distance-left:9pt;mso-wrap-distance-top:0;mso-wrap-distance-right:9pt;mso-wrap-distance-bottom:0;mso-position-horizontal:absolute;mso-position-horizontal-relative:page;mso-position-vertical:absolute;mso-position-vertical-relative:page" from="552.45pt,59.25pt" to="552.45pt,718.55pt" o:gfxdata="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" o:allowincell="f" filled="t" strokeweight=".17572mm">
                 <v:stroke joinstyle="miter"/>
                 <o:lock v:ext="edit" shapetype="f"/>
                 <w10:wrap anchorx="page" anchory="page"/>
@@ -479,7 +479,7 @@
           </mc:Choice>
           <mc:Fallback>
             <w:pict>
-              <v:line w14:anchorId="0CC35266" id="Straight Connector 7" o:spid="_x0000_s1026" style="position:absolute;z-index:-251651072;visibility:visible;mso-wrap-style:square;mso-wrap-distance-left:9pt;mso-wrap-distance-top:0;mso-wrap-distance-right:9pt;mso-wrap-distance-bottom:0;mso-position-horizontal:absolute;mso-position-horizontal-relative:page;mso-position-vertical:absolute;mso-position-vertical-relative:page" from="87.6pt,59.5pt" to="552.7pt,59.5pt" o:gfxdata="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" o:allowincell="f" filled="t" strokeweight=".17572mm">
+              <v:line w14:anchorId="1121BB4B" id="Straight Connector 7" o:spid="_x0000_s1026" style="position:absolute;z-index:-251651072;visibility:visible;mso-wrap-style:square;mso-wrap-distance-left:9pt;mso-wrap-distance-top:0;mso-wrap-distance-right:9pt;mso-wrap-distance-bottom:0;mso-position-horizontal:absolute;mso-position-horizontal-relative:page;mso-position-vertical:absolute;mso-position-vertical-relative:page" from="87.6pt,59.5pt" to="552.7pt,59.5pt" o:gfxdata="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" o:allowincell="f" filled="t" strokeweight=".17572mm">
                 <v:stroke joinstyle="miter"/>
                 <o:lock v:ext="edit" shapetype="f"/>
                 <w10:wrap anchorx="page" anchory="page"/>
@@ -547,7 +547,7 @@
           </mc:Choice>
           <mc:Fallback>
             <w:pict>
-              <v:line w14:anchorId="4C8FB2EE" id="Straight Connector 8" o:spid="_x0000_s1026" style="position:absolute;z-index:-251650048;visibility:visible;mso-wrap-style:square;mso-wrap-distance-left:9pt;mso-wrap-distance-top:0;mso-wrap-distance-right:9pt;mso-wrap-distance-bottom:0;mso-position-horizontal:absolute;mso-position-horizontal-relative:page;mso-position-vertical:absolute;mso-position-vertical-relative:page" from="87.6pt,718.3pt" to="552.7pt,718.3pt" o:gfxdata="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" o:allowincell="f" filled="t" strokeweight=".17572mm">
+              <v:line w14:anchorId="79815FDD" id="Straight Connector 8" o:spid="_x0000_s1026" style="position:absolute;z-index:-251650048;visibility:visible;mso-wrap-style:square;mso-wrap-distance-left:9pt;mso-wrap-distance-top:0;mso-wrap-distance-right:9pt;mso-wrap-distance-bottom:0;mso-position-horizontal:absolute;mso-position-horizontal-relative:page;mso-position-vertical:absolute;mso-position-vertical-relative:page" from="87.6pt,718.3pt" to="552.7pt,718.3pt" o:gfxdata="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" o:allowincell="f" filled="t" strokeweight=".17572mm">
                 <v:stroke joinstyle="miter"/>
                 <o:lock v:ext="edit" shapetype="f"/>
                 <w10:wrap anchorx="page" anchory="page"/>
@@ -1155,6 +1155,138 @@
             </w:pict>
           </mc:Fallback>
         </mc:AlternateContent>
+      </w:r>
+    </w:p>
+    <w:p>
+      <w:pPr>
+        <w:pStyle w:val="Heading1"/>
+        <w:rPr>
+          <w:rFonts w:cs="Times New Roman"/>
+        </w:rPr>
+      </w:pPr>
+      <w:bookmarkStart w:id="1" w:name="_Toc150099965"/>
+      <w:r>
+        <w:rPr>
+          <w:rFonts w:cs="Times New Roman"/>
+        </w:rPr>
+        <w:lastRenderedPageBreak/>
+        <w:t>LỜI CẢM ƠN</w:t>
+      </w:r>
+      <w:bookmarkEnd w:id="1"/>
+    </w:p>
+    <w:p>
+      <w:pPr>
+        <w:rPr>
+          <w:rFonts w:cs="Times New Roman"/>
+          <w:color w:val="000000" w:themeColor="text1"/>
+        </w:rPr>
+      </w:pPr>
+      <w:r>
+        <w:rPr>
+          <w:rFonts w:cs="Times New Roman"/>
+          <w:color w:val="000000" w:themeColor="text1"/>
+        </w:rPr>
+        <w:t>Đầu tiên, chúng em xin gửi lời cảm ơn chân thành đến thầy cô vì sự hướng dẫn và hỗ trợ quý báu trong suốt quá trình học tập. Thầy cô đã truyền đạt kiến thức một cách tận tâm, giúp chúng em hiểu rõ hơn về  các lĩnh vực chuyên ngành và phát triển kỹ năng trong công việc.</w:t>
+      </w:r>
+    </w:p>
+    <w:p>
+      <w:pPr>
+        <w:rPr>
+          <w:rFonts w:cs="Times New Roman"/>
+          <w:color w:val="000000" w:themeColor="text1"/>
+        </w:rPr>
+      </w:pPr>
+      <w:r>
+        <w:rPr>
+          <w:rFonts w:cs="Times New Roman"/>
+          <w:color w:val="000000" w:themeColor="text1"/>
+        </w:rPr>
+        <w:t>Trải qua khóa học, chúng em đã nhận được một tầm nhìn rõ ràng về quy trình và phương pháp phân tích dự án. Thầy cô đã giới thiệu cho chúng em các khái niệm quan trọng, các công cụ và kỹ thuật cần thiết để thực hiện dự án một cách hiệu quả. Điều này đã giúp chúng em xác định và hiểu rõ hơn về quy trình làm việc khi bắt tay vào dự án.</w:t>
+      </w:r>
+    </w:p>
+    <w:p>
+      <w:pPr>
+        <w:rPr>
+          <w:rFonts w:cs="Times New Roman"/>
+          <w:color w:val="000000" w:themeColor="text1"/>
+        </w:rPr>
+      </w:pPr>
+      <w:r>
+        <w:rPr>
+          <w:rFonts w:cs="Times New Roman"/>
+          <w:color w:val="000000" w:themeColor="text1"/>
+        </w:rPr>
+        <w:t>Không chỉ dừng lại ở lý thuyết, thầy cũng đã tạo cơ hội cho chúng em áp dụng kiến thức vào thực tế thông qua các bài tập và dự án. Chúng em đã trải nghiệm việc thực hiện dự án và làm teamwork trong quá trình học tập, từ đó học hỏi cách áp dụng các phương pháp và công cụ thực hiện để tìm ra thông tin hữu ích và những kiến thức giá trị.</w:t>
+      </w:r>
+    </w:p>
+    <w:p>
+      <w:pPr>
+        <w:rPr>
+          <w:rFonts w:cs="Times New Roman"/>
+          <w:color w:val="000000" w:themeColor="text1"/>
+        </w:rPr>
+      </w:pPr>
+      <w:r>
+        <w:rPr>
+          <w:rFonts w:cs="Times New Roman"/>
+          <w:color w:val="000000" w:themeColor="text1"/>
+        </w:rPr>
+        <w:t>Chúng em cũng xin bày tỏ sự biết ơn đối với sự đồng hành và hỗ trợ của thầy trong quá trình thực hiện báo cáo môn học. Dưới sự chỉ dẫn của thầy cô, chúng em đã cố gắng hết sức để hoàn thành báo cáo một cách tốt nhất. Mặc dù chúng em có thể gặp một số khó khăn và sai sót, nhưng nhờ sự động viên và đóng góp của thầy, báo cáo của chúng em đã được hoàn thiện và trở nên chất lượng hơn.</w:t>
+      </w:r>
+    </w:p>
+    <w:p>
+      <w:pPr>
+        <w:rPr>
+          <w:rFonts w:cs="Times New Roman"/>
+          <w:color w:val="000000" w:themeColor="text1"/>
+        </w:rPr>
+      </w:pPr>
+      <w:r>
+        <w:rPr>
+          <w:rFonts w:cs="Times New Roman"/>
+          <w:color w:val="000000" w:themeColor="text1"/>
+        </w:rPr>
+        <w:t>Cuối cùng, chúng em muốn bày tỏ lòng biết ơn sâu sắc đến thầy vì sự tận tâm và kiến thức quý báu mà thầy đã chia sẻ với chúng em trong suốt quá trình học tập. Chúng em sẽ tiếp tục nỗ lực và áp dụng những gì đã học để phát triển kỹ năng trong lĩnh vực này.</w:t>
+      </w:r>
+    </w:p>
+    <w:p>
+      <w:pPr>
+        <w:rPr>
+          <w:rFonts w:cs="Times New Roman"/>
+          <w:color w:val="000000" w:themeColor="text1"/>
+        </w:rPr>
+      </w:pPr>
+      <w:r>
+        <w:rPr>
+          <w:rFonts w:cs="Times New Roman"/>
+          <w:color w:val="000000" w:themeColor="text1"/>
+        </w:rPr>
+        <w:t>Một lần nữa, chúng em xin chân thành cảm ơn thầy cô!</w:t>
+      </w:r>
+    </w:p>
+    <w:p>
+      <w:pPr>
+        <w:rPr>
+          <w:rFonts w:cs="Times New Roman"/>
+          <w:color w:val="000000" w:themeColor="text1"/>
+        </w:rPr>
+      </w:pPr>
+    </w:p>
+    <w:p>
+      <w:pPr>
+        <w:jc w:val="right"/>
+        <w:rPr>
+          <w:rFonts w:cs="Times New Roman"/>
+          <w:color w:val="000000" w:themeColor="text1"/>
+        </w:rPr>
+      </w:pPr>
+      <w:r>
+        <w:rPr>
+          <w:rFonts w:cs="Times New Roman"/>
+          <w:color w:val="000000" w:themeColor="text1"/>
+        </w:rPr>
+        <w:tab/>
+        <w:t>Đà Nẵng, tháng 09 năm 2023</w:t>
       </w:r>
     </w:p>
     <w:p/>
@@ -1616,6 +1748,29 @@
       <w14:ligatures w14:val="standardContextual"/>
     </w:rPr>
   </w:style>
+  <w:style w:type="paragraph" w:styleId="Heading1">
+    <w:name w:val="heading 1"/>
+    <w:basedOn w:val="Normal"/>
+    <w:next w:val="Normal"/>
+    <w:link w:val="Heading1Char"/>
+    <w:autoRedefine/>
+    <w:uiPriority w:val="9"/>
+    <w:qFormat/>
+    <w:rsid w:val="00550761"/>
+    <w:pPr>
+      <w:keepNext/>
+      <w:keepLines/>
+      <w:spacing w:before="240" w:after="0" w:line="360" w:lineRule="auto"/>
+      <w:outlineLvl w:val="0"/>
+    </w:pPr>
+    <w:rPr>
+      <w:rFonts w:eastAsiaTheme="majorEastAsia" w:cstheme="majorBidi"/>
+      <w:b/>
+      <w:color w:val="000000" w:themeColor="text1"/>
+      <w:sz w:val="32"/>
+      <w:szCs w:val="32"/>
+    </w:rPr>
+  </w:style>
   <w:style w:type="character" w:default="1" w:styleId="DefaultParagraphFont">
     <w:name w:val="Default Paragraph Font"/>
     <w:uiPriority w:val="1"/>
@@ -1699,6 +1854,22 @@
         <w:insideV w:val="single" w:sz="4" w:space="0" w:color="000000" w:themeColor="text1"/>
       </w:tblBorders>
     </w:tblPr>
+  </w:style>
+  <w:style w:type="character" w:customStyle="1" w:styleId="Heading1Char">
+    <w:name w:val="Heading 1 Char"/>
+    <w:basedOn w:val="DefaultParagraphFont"/>
+    <w:link w:val="Heading1"/>
+    <w:uiPriority w:val="9"/>
+    <w:rsid w:val="00550761"/>
+    <w:rPr>
+      <w:rFonts w:ascii="Times New Roman" w:eastAsiaTheme="majorEastAsia" w:hAnsi="Times New Roman" w:cstheme="majorBidi"/>
+      <w:b/>
+      <w:color w:val="000000" w:themeColor="text1"/>
+      <w:kern w:val="2"/>
+      <w:sz w:val="32"/>
+      <w:szCs w:val="32"/>
+      <w14:ligatures w14:val="standardContextual"/>
+    </w:rPr>
   </w:style>
 </w:styles>
 </file>

</xml_diff>

<commit_message>
Lỗi Main và LoiMoDau
</commit_message>
<xml_diff>
--- a/Nhom9_XDUN_QuanLyCongViecCaNhan.docx
+++ b/Nhom9_XDUN_QuanLyCongViecCaNhan.docx
@@ -69,7 +69,7 @@
           </mc:Choice>
           <mc:Fallback>
             <w:pict>
-              <v:line w14:anchorId="0C7945BA" id="Straight Connector 1" o:spid="_x0000_s1026" style="position:absolute;z-index:-251657216;visibility:visible;mso-wrap-style:square;mso-wrap-distance-left:9pt;mso-wrap-distance-top:0;mso-wrap-distance-right:9pt;mso-wrap-distance-bottom:0;mso-position-horizontal:absolute;mso-position-horizontal-relative:page;mso-position-vertical:absolute;mso-position-vertical-relative:page" from="85pt,55.15pt" to="85pt,722.6pt" o:gfxdata="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" o:allowincell="f" filled="t" strokeweight="1.0544mm">
+              <v:line w14:anchorId="7DCF2872" id="Straight Connector 1" o:spid="_x0000_s1026" style="position:absolute;z-index:-251657216;visibility:visible;mso-wrap-style:square;mso-wrap-distance-left:9pt;mso-wrap-distance-top:0;mso-wrap-distance-right:9pt;mso-wrap-distance-bottom:0;mso-position-horizontal:absolute;mso-position-horizontal-relative:page;mso-position-vertical:absolute;mso-position-vertical-relative:page" from="85pt,55.15pt" to="85pt,722.6pt" o:gfxdata="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" o:allowincell="f" filled="t" strokeweight="1.0544mm">
                 <v:stroke joinstyle="miter"/>
                 <o:lock v:ext="edit" shapetype="f"/>
                 <w10:wrap anchorx="page" anchory="page"/>
@@ -137,7 +137,7 @@
           </mc:Choice>
           <mc:Fallback>
             <w:pict>
-              <v:line w14:anchorId="3C052C37" id="Straight Connector 2" o:spid="_x0000_s1026" style="position:absolute;z-index:-251656192;visibility:visible;mso-wrap-style:square;mso-wrap-distance-left:9pt;mso-wrap-distance-top:0;mso-wrap-distance-right:9pt;mso-wrap-distance-bottom:0;mso-position-horizontal:absolute;mso-position-horizontal-relative:page;mso-position-vertical:absolute;mso-position-vertical-relative:page" from="555.3pt,55.15pt" to="555.3pt,722.6pt" o:gfxdata="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" o:allowincell="f" filled="t" strokeweight="1.0544mm">
+              <v:line w14:anchorId="32EFC664" id="Straight Connector 2" o:spid="_x0000_s1026" style="position:absolute;z-index:-251656192;visibility:visible;mso-wrap-style:square;mso-wrap-distance-left:9pt;mso-wrap-distance-top:0;mso-wrap-distance-right:9pt;mso-wrap-distance-bottom:0;mso-position-horizontal:absolute;mso-position-horizontal-relative:page;mso-position-vertical:absolute;mso-position-vertical-relative:page" from="555.3pt,55.15pt" to="555.3pt,722.6pt" o:gfxdata="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" o:allowincell="f" filled="t" strokeweight="1.0544mm">
                 <v:stroke joinstyle="miter"/>
                 <o:lock v:ext="edit" shapetype="f"/>
                 <w10:wrap anchorx="page" anchory="page"/>
@@ -205,7 +205,7 @@
           </mc:Choice>
           <mc:Fallback>
             <w:pict>
-              <v:line w14:anchorId="76327EA4" id="Straight Connector 3" o:spid="_x0000_s1026" style="position:absolute;z-index:-251655168;visibility:visible;mso-wrap-style:square;mso-wrap-distance-left:9pt;mso-wrap-distance-top:0;mso-wrap-distance-right:9pt;mso-wrap-distance-bottom:0;mso-position-horizontal:absolute;mso-position-horizontal-relative:page;mso-position-vertical:absolute;mso-position-vertical-relative:page" from="83.5pt,56.65pt" to="556.8pt,56.65pt" o:gfxdata="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" o:allowincell="f" filled="t" strokeweight="1.0544mm">
+              <v:line w14:anchorId="3D20E858" id="Straight Connector 3" o:spid="_x0000_s1026" style="position:absolute;z-index:-251655168;visibility:visible;mso-wrap-style:square;mso-wrap-distance-left:9pt;mso-wrap-distance-top:0;mso-wrap-distance-right:9pt;mso-wrap-distance-bottom:0;mso-position-horizontal:absolute;mso-position-horizontal-relative:page;mso-position-vertical:absolute;mso-position-vertical-relative:page" from="83.5pt,56.65pt" to="556.8pt,56.65pt" o:gfxdata="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" o:allowincell="f" filled="t" strokeweight="1.0544mm">
                 <v:stroke joinstyle="miter"/>
                 <o:lock v:ext="edit" shapetype="f"/>
                 <w10:wrap anchorx="page" anchory="page"/>
@@ -275,7 +275,7 @@
           </mc:Choice>
           <mc:Fallback>
             <w:pict>
-              <v:line w14:anchorId="3D9E73D2" id="Straight Connector 4" o:spid="_x0000_s1026" style="position:absolute;z-index:-251654144;visibility:visible;mso-wrap-style:square;mso-wrap-distance-left:9pt;mso-wrap-distance-top:0;mso-wrap-distance-right:9pt;mso-wrap-distance-bottom:0;mso-position-horizontal:absolute;mso-position-horizontal-relative:page;mso-position-vertical:absolute;mso-position-vertical-relative:page" from="83.5pt,721.1pt" to="556.8pt,721.1pt" o:gfxdata="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" o:allowincell="f" filled="t" strokeweight="1.0544mm">
+              <v:line w14:anchorId="29320B48" id="Straight Connector 4" o:spid="_x0000_s1026" style="position:absolute;z-index:-251654144;visibility:visible;mso-wrap-style:square;mso-wrap-distance-left:9pt;mso-wrap-distance-top:0;mso-wrap-distance-right:9pt;mso-wrap-distance-bottom:0;mso-position-horizontal:absolute;mso-position-horizontal-relative:page;mso-position-vertical:absolute;mso-position-vertical-relative:page" from="83.5pt,721.1pt" to="556.8pt,721.1pt" o:gfxdata="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" o:allowincell="f" filled="t" strokeweight="1.0544mm">
                 <v:stroke joinstyle="miter"/>
                 <o:lock v:ext="edit" shapetype="f"/>
                 <w10:wrap anchorx="page" anchory="page"/>
@@ -343,7 +343,7 @@
           </mc:Choice>
           <mc:Fallback>
             <w:pict>
-              <v:line w14:anchorId="6A11795D" id="Straight Connector 5" o:spid="_x0000_s1026" style="position:absolute;z-index:-251653120;visibility:visible;mso-wrap-style:square;mso-wrap-distance-left:9pt;mso-wrap-distance-top:0;mso-wrap-distance-right:9pt;mso-wrap-distance-bottom:0;mso-position-horizontal:absolute;mso-position-horizontal-relative:page;mso-position-vertical:absolute;mso-position-vertical-relative:page" from="87.85pt,59.25pt" to="87.85pt,718.55pt" o:gfxdata="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" o:allowincell="f" filled="t" strokeweight=".17572mm">
+              <v:line w14:anchorId="52F7E260" id="Straight Connector 5" o:spid="_x0000_s1026" style="position:absolute;z-index:-251653120;visibility:visible;mso-wrap-style:square;mso-wrap-distance-left:9pt;mso-wrap-distance-top:0;mso-wrap-distance-right:9pt;mso-wrap-distance-bottom:0;mso-position-horizontal:absolute;mso-position-horizontal-relative:page;mso-position-vertical:absolute;mso-position-vertical-relative:page" from="87.85pt,59.25pt" to="87.85pt,718.55pt" o:gfxdata="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" o:allowincell="f" filled="t" strokeweight=".17572mm">
                 <v:stroke joinstyle="miter"/>
                 <o:lock v:ext="edit" shapetype="f"/>
                 <w10:wrap anchorx="page" anchory="page"/>
@@ -411,7 +411,7 @@
           </mc:Choice>
           <mc:Fallback>
             <w:pict>
-              <v:line w14:anchorId="7C21EC95" id="Straight Connector 6" o:spid="_x0000_s1026" style="position:absolute;z-index:-251652096;visibility:visible;mso-wrap-style:square;mso-wrap-distance-left:9pt;mso-wrap-distance-top:0;mso-wrap-distance-right:9pt;mso-wrap-distance-bottom:0;mso-position-horizontal:absolute;mso-position-horizontal-relative:page;mso-position-vertical:absolute;mso-position-vertical-relative:page" from="552.45pt,59.25pt" to="552.45pt,718.55pt" o:gfxdata="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" o:allowincell="f" filled="t" strokeweight=".17572mm">
+              <v:line w14:anchorId="3F2CCB9B" id="Straight Connector 6" o:spid="_x0000_s1026" style="position:absolute;z-index:-251652096;visibility:visible;mso-wrap-style:square;mso-wrap-distance-left:9pt;mso-wrap-distance-top:0;mso-wrap-distance-right:9pt;mso-wrap-distance-bottom:0;mso-position-horizontal:absolute;mso-position-horizontal-relative:page;mso-position-vertical:absolute;mso-position-vertical-relative:page" from="552.45pt,59.25pt" to="552.45pt,718.55pt" o:gfxdata="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" o:allowincell="f" filled="t" strokeweight=".17572mm">
                 <v:stroke joinstyle="miter"/>
                 <o:lock v:ext="edit" shapetype="f"/>
                 <w10:wrap anchorx="page" anchory="page"/>
@@ -479,7 +479,7 @@
           </mc:Choice>
           <mc:Fallback>
             <w:pict>
-              <v:line w14:anchorId="0CC35266" id="Straight Connector 7" o:spid="_x0000_s1026" style="position:absolute;z-index:-251651072;visibility:visible;mso-wrap-style:square;mso-wrap-distance-left:9pt;mso-wrap-distance-top:0;mso-wrap-distance-right:9pt;mso-wrap-distance-bottom:0;mso-position-horizontal:absolute;mso-position-horizontal-relative:page;mso-position-vertical:absolute;mso-position-vertical-relative:page" from="87.6pt,59.5pt" to="552.7pt,59.5pt" o:gfxdata="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" o:allowincell="f" filled="t" strokeweight=".17572mm">
+              <v:line w14:anchorId="1121BB4B" id="Straight Connector 7" o:spid="_x0000_s1026" style="position:absolute;z-index:-251651072;visibility:visible;mso-wrap-style:square;mso-wrap-distance-left:9pt;mso-wrap-distance-top:0;mso-wrap-distance-right:9pt;mso-wrap-distance-bottom:0;mso-position-horizontal:absolute;mso-position-horizontal-relative:page;mso-position-vertical:absolute;mso-position-vertical-relative:page" from="87.6pt,59.5pt" to="552.7pt,59.5pt" o:gfxdata="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" o:allowincell="f" filled="t" strokeweight=".17572mm">
                 <v:stroke joinstyle="miter"/>
                 <o:lock v:ext="edit" shapetype="f"/>
                 <w10:wrap anchorx="page" anchory="page"/>
@@ -547,7 +547,7 @@
           </mc:Choice>
           <mc:Fallback>
             <w:pict>
-              <v:line w14:anchorId="4C8FB2EE" id="Straight Connector 8" o:spid="_x0000_s1026" style="position:absolute;z-index:-251650048;visibility:visible;mso-wrap-style:square;mso-wrap-distance-left:9pt;mso-wrap-distance-top:0;mso-wrap-distance-right:9pt;mso-wrap-distance-bottom:0;mso-position-horizontal:absolute;mso-position-horizontal-relative:page;mso-position-vertical:absolute;mso-position-vertical-relative:page" from="87.6pt,718.3pt" to="552.7pt,718.3pt" o:gfxdata="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" o:allowincell="f" filled="t" strokeweight=".17572mm">
+              <v:line w14:anchorId="79815FDD" id="Straight Connector 8" o:spid="_x0000_s1026" style="position:absolute;z-index:-251650048;visibility:visible;mso-wrap-style:square;mso-wrap-distance-left:9pt;mso-wrap-distance-top:0;mso-wrap-distance-right:9pt;mso-wrap-distance-bottom:0;mso-position-horizontal:absolute;mso-position-horizontal-relative:page;mso-position-vertical:absolute;mso-position-vertical-relative:page" from="87.6pt,718.3pt" to="552.7pt,718.3pt" o:gfxdata="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" o:allowincell="f" filled="t" strokeweight=".17572mm">
                 <v:stroke joinstyle="miter"/>
                 <o:lock v:ext="edit" shapetype="f"/>
                 <w10:wrap anchorx="page" anchory="page"/>
@@ -1155,6 +1155,138 @@
             </w:pict>
           </mc:Fallback>
         </mc:AlternateContent>
+      </w:r>
+    </w:p>
+    <w:p>
+      <w:pPr>
+        <w:pStyle w:val="Heading1"/>
+        <w:rPr>
+          <w:rFonts w:cs="Times New Roman"/>
+        </w:rPr>
+      </w:pPr>
+      <w:bookmarkStart w:id="1" w:name="_Toc150099965"/>
+      <w:r>
+        <w:rPr>
+          <w:rFonts w:cs="Times New Roman"/>
+        </w:rPr>
+        <w:lastRenderedPageBreak/>
+        <w:t>LỜI CẢM ƠN</w:t>
+      </w:r>
+      <w:bookmarkEnd w:id="1"/>
+    </w:p>
+    <w:p>
+      <w:pPr>
+        <w:rPr>
+          <w:rFonts w:cs="Times New Roman"/>
+          <w:color w:val="000000" w:themeColor="text1"/>
+        </w:rPr>
+      </w:pPr>
+      <w:r>
+        <w:rPr>
+          <w:rFonts w:cs="Times New Roman"/>
+          <w:color w:val="000000" w:themeColor="text1"/>
+        </w:rPr>
+        <w:t>Đầu tiên, chúng em xin gửi lời cảm ơn chân thành đến thầy cô vì sự hướng dẫn và hỗ trợ quý báu trong suốt quá trình học tập. Thầy cô đã truyền đạt kiến thức một cách tận tâm, giúp chúng em hiểu rõ hơn về  các lĩnh vực chuyên ngành và phát triển kỹ năng trong công việc.</w:t>
+      </w:r>
+    </w:p>
+    <w:p>
+      <w:pPr>
+        <w:rPr>
+          <w:rFonts w:cs="Times New Roman"/>
+          <w:color w:val="000000" w:themeColor="text1"/>
+        </w:rPr>
+      </w:pPr>
+      <w:r>
+        <w:rPr>
+          <w:rFonts w:cs="Times New Roman"/>
+          <w:color w:val="000000" w:themeColor="text1"/>
+        </w:rPr>
+        <w:t>Trải qua khóa học, chúng em đã nhận được một tầm nhìn rõ ràng về quy trình và phương pháp phân tích dự án. Thầy cô đã giới thiệu cho chúng em các khái niệm quan trọng, các công cụ và kỹ thuật cần thiết để thực hiện dự án một cách hiệu quả. Điều này đã giúp chúng em xác định và hiểu rõ hơn về quy trình làm việc khi bắt tay vào dự án.</w:t>
+      </w:r>
+    </w:p>
+    <w:p>
+      <w:pPr>
+        <w:rPr>
+          <w:rFonts w:cs="Times New Roman"/>
+          <w:color w:val="000000" w:themeColor="text1"/>
+        </w:rPr>
+      </w:pPr>
+      <w:r>
+        <w:rPr>
+          <w:rFonts w:cs="Times New Roman"/>
+          <w:color w:val="000000" w:themeColor="text1"/>
+        </w:rPr>
+        <w:t>Không chỉ dừng lại ở lý thuyết, thầy cũng đã tạo cơ hội cho chúng em áp dụng kiến thức vào thực tế thông qua các bài tập và dự án. Chúng em đã trải nghiệm việc thực hiện dự án và làm teamwork trong quá trình học tập, từ đó học hỏi cách áp dụng các phương pháp và công cụ thực hiện để tìm ra thông tin hữu ích và những kiến thức giá trị.</w:t>
+      </w:r>
+    </w:p>
+    <w:p>
+      <w:pPr>
+        <w:rPr>
+          <w:rFonts w:cs="Times New Roman"/>
+          <w:color w:val="000000" w:themeColor="text1"/>
+        </w:rPr>
+      </w:pPr>
+      <w:r>
+        <w:rPr>
+          <w:rFonts w:cs="Times New Roman"/>
+          <w:color w:val="000000" w:themeColor="text1"/>
+        </w:rPr>
+        <w:t>Chúng em cũng xin bày tỏ sự biết ơn đối với sự đồng hành và hỗ trợ của thầy trong quá trình thực hiện báo cáo môn học. Dưới sự chỉ dẫn của thầy cô, chúng em đã cố gắng hết sức để hoàn thành báo cáo một cách tốt nhất. Mặc dù chúng em có thể gặp một số khó khăn và sai sót, nhưng nhờ sự động viên và đóng góp của thầy, báo cáo của chúng em đã được hoàn thiện và trở nên chất lượng hơn.</w:t>
+      </w:r>
+    </w:p>
+    <w:p>
+      <w:pPr>
+        <w:rPr>
+          <w:rFonts w:cs="Times New Roman"/>
+          <w:color w:val="000000" w:themeColor="text1"/>
+        </w:rPr>
+      </w:pPr>
+      <w:r>
+        <w:rPr>
+          <w:rFonts w:cs="Times New Roman"/>
+          <w:color w:val="000000" w:themeColor="text1"/>
+        </w:rPr>
+        <w:t>Cuối cùng, chúng em muốn bày tỏ lòng biết ơn sâu sắc đến thầy vì sự tận tâm và kiến thức quý báu mà thầy đã chia sẻ với chúng em trong suốt quá trình học tập. Chúng em sẽ tiếp tục nỗ lực và áp dụng những gì đã học để phát triển kỹ năng trong lĩnh vực này.</w:t>
+      </w:r>
+    </w:p>
+    <w:p>
+      <w:pPr>
+        <w:rPr>
+          <w:rFonts w:cs="Times New Roman"/>
+          <w:color w:val="000000" w:themeColor="text1"/>
+        </w:rPr>
+      </w:pPr>
+      <w:r>
+        <w:rPr>
+          <w:rFonts w:cs="Times New Roman"/>
+          <w:color w:val="000000" w:themeColor="text1"/>
+        </w:rPr>
+        <w:t>Một lần nữa, chúng em xin chân thành cảm ơn thầy cô!</w:t>
+      </w:r>
+    </w:p>
+    <w:p>
+      <w:pPr>
+        <w:rPr>
+          <w:rFonts w:cs="Times New Roman"/>
+          <w:color w:val="000000" w:themeColor="text1"/>
+        </w:rPr>
+      </w:pPr>
+    </w:p>
+    <w:p>
+      <w:pPr>
+        <w:jc w:val="right"/>
+        <w:rPr>
+          <w:rFonts w:cs="Times New Roman"/>
+          <w:color w:val="000000" w:themeColor="text1"/>
+        </w:rPr>
+      </w:pPr>
+      <w:r>
+        <w:rPr>
+          <w:rFonts w:cs="Times New Roman"/>
+          <w:color w:val="000000" w:themeColor="text1"/>
+        </w:rPr>
+        <w:tab/>
+        <w:t>Đà Nẵng, tháng 09 năm 2023</w:t>
       </w:r>
     </w:p>
     <w:p/>
@@ -1616,6 +1748,29 @@
       <w14:ligatures w14:val="standardContextual"/>
     </w:rPr>
   </w:style>
+  <w:style w:type="paragraph" w:styleId="Heading1">
+    <w:name w:val="heading 1"/>
+    <w:basedOn w:val="Normal"/>
+    <w:next w:val="Normal"/>
+    <w:link w:val="Heading1Char"/>
+    <w:autoRedefine/>
+    <w:uiPriority w:val="9"/>
+    <w:qFormat/>
+    <w:rsid w:val="00550761"/>
+    <w:pPr>
+      <w:keepNext/>
+      <w:keepLines/>
+      <w:spacing w:before="240" w:after="0" w:line="360" w:lineRule="auto"/>
+      <w:outlineLvl w:val="0"/>
+    </w:pPr>
+    <w:rPr>
+      <w:rFonts w:eastAsiaTheme="majorEastAsia" w:cstheme="majorBidi"/>
+      <w:b/>
+      <w:color w:val="000000" w:themeColor="text1"/>
+      <w:sz w:val="32"/>
+      <w:szCs w:val="32"/>
+    </w:rPr>
+  </w:style>
   <w:style w:type="character" w:default="1" w:styleId="DefaultParagraphFont">
     <w:name w:val="Default Paragraph Font"/>
     <w:uiPriority w:val="1"/>
@@ -1699,6 +1854,22 @@
         <w:insideV w:val="single" w:sz="4" w:space="0" w:color="000000" w:themeColor="text1"/>
       </w:tblBorders>
     </w:tblPr>
+  </w:style>
+  <w:style w:type="character" w:customStyle="1" w:styleId="Heading1Char">
+    <w:name w:val="Heading 1 Char"/>
+    <w:basedOn w:val="DefaultParagraphFont"/>
+    <w:link w:val="Heading1"/>
+    <w:uiPriority w:val="9"/>
+    <w:rsid w:val="00550761"/>
+    <w:rPr>
+      <w:rFonts w:ascii="Times New Roman" w:eastAsiaTheme="majorEastAsia" w:hAnsi="Times New Roman" w:cstheme="majorBidi"/>
+      <w:b/>
+      <w:color w:val="000000" w:themeColor="text1"/>
+      <w:kern w:val="2"/>
+      <w:sz w:val="32"/>
+      <w:szCs w:val="32"/>
+      <w14:ligatures w14:val="standardContextual"/>
+    </w:rPr>
   </w:style>
 </w:styles>
 </file>

</xml_diff>

<commit_message>
Done Chuong 1 P1
</commit_message>
<xml_diff>
--- a/Nhom9_XDUN_QuanLyCongViecCaNhan.docx
+++ b/Nhom9_XDUN_QuanLyCongViecCaNhan.docx
@@ -69,7 +69,7 @@
           </mc:Choice>
           <mc:Fallback>
             <w:pict>
-              <v:line w14:anchorId="7DCF2872" id="Straight Connector 1" o:spid="_x0000_s1026" style="position:absolute;z-index:-251657216;visibility:visible;mso-wrap-style:square;mso-wrap-distance-left:9pt;mso-wrap-distance-top:0;mso-wrap-distance-right:9pt;mso-wrap-distance-bottom:0;mso-position-horizontal:absolute;mso-position-horizontal-relative:page;mso-position-vertical:absolute;mso-position-vertical-relative:page" from="85pt,55.15pt" to="85pt,722.6pt" o:gfxdata="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" o:allowincell="f" filled="t" strokeweight="1.0544mm">
+              <v:line w14:anchorId="11137B0A" id="Straight Connector 1" o:spid="_x0000_s1026" style="position:absolute;z-index:-251657216;visibility:visible;mso-wrap-style:square;mso-wrap-distance-left:9pt;mso-wrap-distance-top:0;mso-wrap-distance-right:9pt;mso-wrap-distance-bottom:0;mso-position-horizontal:absolute;mso-position-horizontal-relative:page;mso-position-vertical:absolute;mso-position-vertical-relative:page" from="85pt,55.15pt" to="85pt,722.6pt" o:gfxdata="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" o:allowincell="f" filled="t" strokeweight="1.0544mm">
                 <v:stroke joinstyle="miter"/>
                 <o:lock v:ext="edit" shapetype="f"/>
                 <w10:wrap anchorx="page" anchory="page"/>
@@ -137,7 +137,7 @@
           </mc:Choice>
           <mc:Fallback>
             <w:pict>
-              <v:line w14:anchorId="32EFC664" id="Straight Connector 2" o:spid="_x0000_s1026" style="position:absolute;z-index:-251656192;visibility:visible;mso-wrap-style:square;mso-wrap-distance-left:9pt;mso-wrap-distance-top:0;mso-wrap-distance-right:9pt;mso-wrap-distance-bottom:0;mso-position-horizontal:absolute;mso-position-horizontal-relative:page;mso-position-vertical:absolute;mso-position-vertical-relative:page" from="555.3pt,55.15pt" to="555.3pt,722.6pt" o:gfxdata="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" o:allowincell="f" filled="t" strokeweight="1.0544mm">
+              <v:line w14:anchorId="6882532A" id="Straight Connector 2" o:spid="_x0000_s1026" style="position:absolute;z-index:-251656192;visibility:visible;mso-wrap-style:square;mso-wrap-distance-left:9pt;mso-wrap-distance-top:0;mso-wrap-distance-right:9pt;mso-wrap-distance-bottom:0;mso-position-horizontal:absolute;mso-position-horizontal-relative:page;mso-position-vertical:absolute;mso-position-vertical-relative:page" from="555.3pt,55.15pt" to="555.3pt,722.6pt" o:gfxdata="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" o:allowincell="f" filled="t" strokeweight="1.0544mm">
                 <v:stroke joinstyle="miter"/>
                 <o:lock v:ext="edit" shapetype="f"/>
                 <w10:wrap anchorx="page" anchory="page"/>
@@ -205,7 +205,7 @@
           </mc:Choice>
           <mc:Fallback>
             <w:pict>
-              <v:line w14:anchorId="3D20E858" id="Straight Connector 3" o:spid="_x0000_s1026" style="position:absolute;z-index:-251655168;visibility:visible;mso-wrap-style:square;mso-wrap-distance-left:9pt;mso-wrap-distance-top:0;mso-wrap-distance-right:9pt;mso-wrap-distance-bottom:0;mso-position-horizontal:absolute;mso-position-horizontal-relative:page;mso-position-vertical:absolute;mso-position-vertical-relative:page" from="83.5pt,56.65pt" to="556.8pt,56.65pt" o:gfxdata="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" o:allowincell="f" filled="t" strokeweight="1.0544mm">
+              <v:line w14:anchorId="1D8AA1C4" id="Straight Connector 3" o:spid="_x0000_s1026" style="position:absolute;z-index:-251655168;visibility:visible;mso-wrap-style:square;mso-wrap-distance-left:9pt;mso-wrap-distance-top:0;mso-wrap-distance-right:9pt;mso-wrap-distance-bottom:0;mso-position-horizontal:absolute;mso-position-horizontal-relative:page;mso-position-vertical:absolute;mso-position-vertical-relative:page" from="83.5pt,56.65pt" to="556.8pt,56.65pt" o:gfxdata="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" o:allowincell="f" filled="t" strokeweight="1.0544mm">
                 <v:stroke joinstyle="miter"/>
                 <o:lock v:ext="edit" shapetype="f"/>
                 <w10:wrap anchorx="page" anchory="page"/>
@@ -275,7 +275,7 @@
           </mc:Choice>
           <mc:Fallback>
             <w:pict>
-              <v:line w14:anchorId="29320B48" id="Straight Connector 4" o:spid="_x0000_s1026" style="position:absolute;z-index:-251654144;visibility:visible;mso-wrap-style:square;mso-wrap-distance-left:9pt;mso-wrap-distance-top:0;mso-wrap-distance-right:9pt;mso-wrap-distance-bottom:0;mso-position-horizontal:absolute;mso-position-horizontal-relative:page;mso-position-vertical:absolute;mso-position-vertical-relative:page" from="83.5pt,721.1pt" to="556.8pt,721.1pt" o:gfxdata="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" o:allowincell="f" filled="t" strokeweight="1.0544mm">
+              <v:line w14:anchorId="6C9E375A" id="Straight Connector 4" o:spid="_x0000_s1026" style="position:absolute;z-index:-251654144;visibility:visible;mso-wrap-style:square;mso-wrap-distance-left:9pt;mso-wrap-distance-top:0;mso-wrap-distance-right:9pt;mso-wrap-distance-bottom:0;mso-position-horizontal:absolute;mso-position-horizontal-relative:page;mso-position-vertical:absolute;mso-position-vertical-relative:page" from="83.5pt,721.1pt" to="556.8pt,721.1pt" o:gfxdata="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" o:allowincell="f" filled="t" strokeweight="1.0544mm">
                 <v:stroke joinstyle="miter"/>
                 <o:lock v:ext="edit" shapetype="f"/>
                 <w10:wrap anchorx="page" anchory="page"/>
@@ -343,7 +343,7 @@
           </mc:Choice>
           <mc:Fallback>
             <w:pict>
-              <v:line w14:anchorId="52F7E260" id="Straight Connector 5" o:spid="_x0000_s1026" style="position:absolute;z-index:-251653120;visibility:visible;mso-wrap-style:square;mso-wrap-distance-left:9pt;mso-wrap-distance-top:0;mso-wrap-distance-right:9pt;mso-wrap-distance-bottom:0;mso-position-horizontal:absolute;mso-position-horizontal-relative:page;mso-position-vertical:absolute;mso-position-vertical-relative:page" from="87.85pt,59.25pt" to="87.85pt,718.55pt" o:gfxdata="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" o:allowincell="f" filled="t" strokeweight=".17572mm">
+              <v:line w14:anchorId="7394E9A1" id="Straight Connector 5" o:spid="_x0000_s1026" style="position:absolute;z-index:-251653120;visibility:visible;mso-wrap-style:square;mso-wrap-distance-left:9pt;mso-wrap-distance-top:0;mso-wrap-distance-right:9pt;mso-wrap-distance-bottom:0;mso-position-horizontal:absolute;mso-position-horizontal-relative:page;mso-position-vertical:absolute;mso-position-vertical-relative:page" from="87.85pt,59.25pt" to="87.85pt,718.55pt" o:gfxdata="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" o:allowincell="f" filled="t" strokeweight=".17572mm">
                 <v:stroke joinstyle="miter"/>
                 <o:lock v:ext="edit" shapetype="f"/>
                 <w10:wrap anchorx="page" anchory="page"/>
@@ -411,7 +411,7 @@
           </mc:Choice>
           <mc:Fallback>
             <w:pict>
-              <v:line w14:anchorId="3F2CCB9B" id="Straight Connector 6" o:spid="_x0000_s1026" style="position:absolute;z-index:-251652096;visibility:visible;mso-wrap-style:square;mso-wrap-distance-left:9pt;mso-wrap-distance-top:0;mso-wrap-distance-right:9pt;mso-wrap-distance-bottom:0;mso-position-horizontal:absolute;mso-position-horizontal-relative:page;mso-position-vertical:absolute;mso-position-vertical-relative:page" from="552.45pt,59.25pt" to="552.45pt,718.55pt" o:gfxdata="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" o:allowincell="f" filled="t" strokeweight=".17572mm">
+              <v:line w14:anchorId="0FC3F5C2" id="Straight Connector 6" o:spid="_x0000_s1026" style="position:absolute;z-index:-251652096;visibility:visible;mso-wrap-style:square;mso-wrap-distance-left:9pt;mso-wrap-distance-top:0;mso-wrap-distance-right:9pt;mso-wrap-distance-bottom:0;mso-position-horizontal:absolute;mso-position-horizontal-relative:page;mso-position-vertical:absolute;mso-position-vertical-relative:page" from="552.45pt,59.25pt" to="552.45pt,718.55pt" o:gfxdata="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" o:allowincell="f" filled="t" strokeweight=".17572mm">
                 <v:stroke joinstyle="miter"/>
                 <o:lock v:ext="edit" shapetype="f"/>
                 <w10:wrap anchorx="page" anchory="page"/>
@@ -479,7 +479,7 @@
           </mc:Choice>
           <mc:Fallback>
             <w:pict>
-              <v:line w14:anchorId="1121BB4B" id="Straight Connector 7" o:spid="_x0000_s1026" style="position:absolute;z-index:-251651072;visibility:visible;mso-wrap-style:square;mso-wrap-distance-left:9pt;mso-wrap-distance-top:0;mso-wrap-distance-right:9pt;mso-wrap-distance-bottom:0;mso-position-horizontal:absolute;mso-position-horizontal-relative:page;mso-position-vertical:absolute;mso-position-vertical-relative:page" from="87.6pt,59.5pt" to="552.7pt,59.5pt" o:gfxdata="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" o:allowincell="f" filled="t" strokeweight=".17572mm">
+              <v:line w14:anchorId="65F42143" id="Straight Connector 7" o:spid="_x0000_s1026" style="position:absolute;z-index:-251651072;visibility:visible;mso-wrap-style:square;mso-wrap-distance-left:9pt;mso-wrap-distance-top:0;mso-wrap-distance-right:9pt;mso-wrap-distance-bottom:0;mso-position-horizontal:absolute;mso-position-horizontal-relative:page;mso-position-vertical:absolute;mso-position-vertical-relative:page" from="87.6pt,59.5pt" to="552.7pt,59.5pt" o:gfxdata="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" o:allowincell="f" filled="t" strokeweight=".17572mm">
                 <v:stroke joinstyle="miter"/>
                 <o:lock v:ext="edit" shapetype="f"/>
                 <w10:wrap anchorx="page" anchory="page"/>
@@ -547,7 +547,7 @@
           </mc:Choice>
           <mc:Fallback>
             <w:pict>
-              <v:line w14:anchorId="79815FDD" id="Straight Connector 8" o:spid="_x0000_s1026" style="position:absolute;z-index:-251650048;visibility:visible;mso-wrap-style:square;mso-wrap-distance-left:9pt;mso-wrap-distance-top:0;mso-wrap-distance-right:9pt;mso-wrap-distance-bottom:0;mso-position-horizontal:absolute;mso-position-horizontal-relative:page;mso-position-vertical:absolute;mso-position-vertical-relative:page" from="87.6pt,718.3pt" to="552.7pt,718.3pt" o:gfxdata="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" o:allowincell="f" filled="t" strokeweight=".17572mm">
+              <v:line w14:anchorId="6684EA43" id="Straight Connector 8" o:spid="_x0000_s1026" style="position:absolute;z-index:-251650048;visibility:visible;mso-wrap-style:square;mso-wrap-distance-left:9pt;mso-wrap-distance-top:0;mso-wrap-distance-right:9pt;mso-wrap-distance-bottom:0;mso-position-horizontal:absolute;mso-position-horizontal-relative:page;mso-position-vertical:absolute;mso-position-vertical-relative:page" from="87.6pt,718.3pt" to="552.7pt,718.3pt" o:gfxdata="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" o:allowincell="f" filled="t" strokeweight=".17572mm">
                 <v:stroke joinstyle="miter"/>
                 <o:lock v:ext="edit" shapetype="f"/>
                 <w10:wrap anchorx="page" anchory="page"/>
@@ -635,7 +635,7 @@
                     <pic:cNvPicPr/>
                   </pic:nvPicPr>
                   <pic:blipFill>
-                    <a:blip r:embed="rId4">
+                    <a:blip r:embed="rId5">
                       <a:extLst>
                         <a:ext uri="{28A0092B-C50C-407E-A947-70E740481C1C}">
                           <a14:useLocalDpi xmlns:a14="http://schemas.microsoft.com/office/drawing/2010/main" val="0"/>
@@ -1048,7 +1048,7 @@
           <w:color w:val="000000" w:themeColor="text1"/>
         </w:rPr>
         <w:sectPr>
-          <w:footerReference w:type="default" r:id="rId5"/>
+          <w:footerReference w:type="default" r:id="rId6"/>
           <w:pgSz w:w="12240" w:h="15840"/>
           <w:pgMar w:top="1134" w:right="851" w:bottom="1134" w:left="1701" w:header="0" w:footer="0" w:gutter="0"/>
           <w:cols w:space="720" w:equalWidth="0">
@@ -1290,6 +1290,529 @@
       </w:r>
     </w:p>
     <w:p/>
+    <w:p>
+      <w:r>
+        <w:br w:type="page"/>
+      </w:r>
+    </w:p>
+    <w:p>
+      <w:pPr>
+        <w:pStyle w:val="Heading1"/>
+        <w:rPr>
+          <w:rFonts w:cs="Times New Roman"/>
+        </w:rPr>
+      </w:pPr>
+      <w:bookmarkStart w:id="2" w:name="_Toc145320315"/>
+      <w:bookmarkStart w:id="3" w:name="_Toc150099966"/>
+      <w:r>
+        <w:rPr>
+          <w:rFonts w:cs="Times New Roman"/>
+        </w:rPr>
+        <w:lastRenderedPageBreak/>
+        <w:t>Chương 1. TỔNG QUAN VỀ HỆ THỐNG</w:t>
+      </w:r>
+      <w:bookmarkEnd w:id="2"/>
+      <w:bookmarkEnd w:id="3"/>
+    </w:p>
+    <w:p>
+      <w:pPr>
+        <w:pStyle w:val="Heading2"/>
+        <w:rPr>
+          <w:rFonts w:ascii="Times New Roman" w:hAnsi="Times New Roman" w:cs="Times New Roman"/>
+        </w:rPr>
+      </w:pPr>
+      <w:bookmarkStart w:id="4" w:name="_Toc145320316"/>
+      <w:bookmarkStart w:id="5" w:name="_Toc150099967"/>
+      <w:r>
+        <w:rPr>
+          <w:rFonts w:ascii="Times New Roman" w:hAnsi="Times New Roman" w:cs="Times New Roman"/>
+        </w:rPr>
+        <w:t>1.1.  Giới thiệu</w:t>
+      </w:r>
+      <w:bookmarkEnd w:id="4"/>
+      <w:bookmarkEnd w:id="5"/>
+    </w:p>
+    <w:p>
+      <w:pPr>
+        <w:rPr>
+          <w:rFonts w:cs="Times New Roman"/>
+          <w:color w:val="000000" w:themeColor="text1"/>
+          <w:sz w:val="26"/>
+          <w:szCs w:val="26"/>
+        </w:rPr>
+      </w:pPr>
+      <w:r>
+        <w:rPr>
+          <w:rFonts w:cs="Times New Roman"/>
+          <w:color w:val="000000" w:themeColor="text1"/>
+          <w:sz w:val="26"/>
+          <w:szCs w:val="26"/>
+        </w:rPr>
+        <w:t>Mỗi người đều có thời gian một ngày như nhau là 24h,  và trong vòng xoáy với thời gian đó chúng ta phải tất bật với hàng ngàn thứ công việc lớn nhỏ cần xử lí , thế nhưng sắp xếp thời thực hiện chúng như thế nào để đạt được hiệu quả cao nhất lại là câu hỏi khó trả lời. Một người biết cách </w:t>
+      </w:r>
+      <w:hyperlink r:id="rId7" w:anchor="ph%C6%B0%C6%A1ng_ph%C3%A1p_qu%E1%BA%A3n_l%C3%BD_th%E1%BB%9Di_gian" w:history="1">
+        <w:r>
+          <w:rPr>
+            <w:rStyle w:val="Hyperlink"/>
+            <w:rFonts w:cs="Times New Roman"/>
+            <w:color w:val="000000" w:themeColor="text1"/>
+            <w:sz w:val="26"/>
+            <w:szCs w:val="26"/>
+            <w:u w:val="none"/>
+          </w:rPr>
+          <w:t>quản lý thời gian</w:t>
+        </w:r>
+      </w:hyperlink>
+      <w:r>
+        <w:rPr>
+          <w:rFonts w:cs="Times New Roman"/>
+          <w:color w:val="000000" w:themeColor="text1"/>
+          <w:sz w:val="26"/>
+          <w:szCs w:val="26"/>
+        </w:rPr>
+        <w:t xml:space="preserve"> và công việc  tốt thường gặt hái được nhiều thành công. Cùng với quỹ đạo phát triển của thời đại công nghệ số, một ứng dụng Workflow ra đời để chúng ta không bỏ lỡ những công việc quan trọng dù là nhỏ nhặt nhất nâng cao hiệu suất, giám sát chặt chẽ lịch biểu của bản thân ,nhắc nhở, gợi ý,  thời gian và công việc đúng lịch trình trong ngày, trong tháng hay thậm chí là trong cả một năm được đặt ra bởi người dùng và đồng bộ những công việc hội nhóm như học tập, công ty hay chỉ đơn giản là các công việc nhà, những món đồ cần mua khi đi siêu thị, hay việc đón con... là vô cùng cần thiết và hữu ích cho mỗi chúng ta để không phải nhớ nhớ quên quên với lịch đuổi thời gian hàng ngày của mình.</w:t>
+      </w:r>
+    </w:p>
+    <w:p>
+      <w:pPr>
+        <w:pStyle w:val="Heading2"/>
+        <w:rPr>
+          <w:rFonts w:ascii="Times New Roman" w:hAnsi="Times New Roman" w:cs="Times New Roman"/>
+        </w:rPr>
+      </w:pPr>
+      <w:bookmarkStart w:id="6" w:name="_Toc150099968"/>
+      <w:r>
+        <w:rPr>
+          <w:rFonts w:ascii="Times New Roman" w:hAnsi="Times New Roman" w:cs="Times New Roman"/>
+        </w:rPr>
+        <w:t>1.2. Thông tin dự án</w:t>
+      </w:r>
+      <w:bookmarkEnd w:id="6"/>
+    </w:p>
+    <w:p>
+      <w:pPr>
+        <w:pStyle w:val="ListParagraph"/>
+        <w:numPr>
+          <w:ilvl w:val="0"/>
+          <w:numId w:val="1"/>
+        </w:numPr>
+        <w:rPr>
+          <w:rFonts w:ascii="Times New Roman" w:hAnsi="Times New Roman" w:cs="Times New Roman"/>
+          <w:color w:val="000000" w:themeColor="text1"/>
+          <w:sz w:val="26"/>
+          <w:szCs w:val="26"/>
+        </w:rPr>
+      </w:pPr>
+      <w:r>
+        <w:rPr>
+          <w:rFonts w:ascii="Times New Roman" w:hAnsi="Times New Roman" w:cs="Times New Roman"/>
+          <w:color w:val="000000" w:themeColor="text1"/>
+          <w:sz w:val="26"/>
+          <w:szCs w:val="26"/>
+        </w:rPr>
+        <w:t>Tên Dự Án: Xây dựng ứng dụng quản lý công việc cá nhân.</w:t>
+      </w:r>
+    </w:p>
+    <w:p>
+      <w:pPr>
+        <w:pStyle w:val="ListParagraph"/>
+        <w:numPr>
+          <w:ilvl w:val="0"/>
+          <w:numId w:val="2"/>
+        </w:numPr>
+        <w:rPr>
+          <w:rFonts w:ascii="Times New Roman" w:hAnsi="Times New Roman" w:cs="Times New Roman"/>
+          <w:color w:val="000000" w:themeColor="text1"/>
+          <w:sz w:val="26"/>
+          <w:szCs w:val="26"/>
+        </w:rPr>
+      </w:pPr>
+      <w:r>
+        <w:rPr>
+          <w:rFonts w:ascii="Times New Roman" w:hAnsi="Times New Roman" w:cs="Times New Roman"/>
+          <w:color w:val="000000" w:themeColor="text1"/>
+          <w:sz w:val="26"/>
+          <w:szCs w:val="26"/>
+        </w:rPr>
+        <w:t>Khách Hàng: Tất cả cá nhân  - tập thể.</w:t>
+      </w:r>
+    </w:p>
+    <w:p>
+      <w:pPr>
+        <w:pStyle w:val="ListParagraph"/>
+        <w:numPr>
+          <w:ilvl w:val="0"/>
+          <w:numId w:val="2"/>
+        </w:numPr>
+        <w:rPr>
+          <w:rFonts w:ascii="Times New Roman" w:hAnsi="Times New Roman" w:cs="Times New Roman"/>
+          <w:color w:val="000000" w:themeColor="text1"/>
+          <w:sz w:val="26"/>
+          <w:szCs w:val="26"/>
+        </w:rPr>
+      </w:pPr>
+      <w:r>
+        <w:rPr>
+          <w:rFonts w:ascii="Times New Roman" w:hAnsi="Times New Roman" w:cs="Times New Roman"/>
+          <w:color w:val="000000" w:themeColor="text1"/>
+          <w:sz w:val="26"/>
+          <w:szCs w:val="26"/>
+        </w:rPr>
+        <w:t>Trưởng nhóm dự án: Đặng Thị Bích Lài</w:t>
+      </w:r>
+    </w:p>
+    <w:p>
+      <w:pPr>
+        <w:pStyle w:val="ListParagraph"/>
+        <w:numPr>
+          <w:ilvl w:val="0"/>
+          <w:numId w:val="2"/>
+        </w:numPr>
+        <w:rPr>
+          <w:rFonts w:ascii="Times New Roman" w:hAnsi="Times New Roman" w:cs="Times New Roman"/>
+          <w:color w:val="000000" w:themeColor="text1"/>
+          <w:sz w:val="26"/>
+          <w:szCs w:val="26"/>
+        </w:rPr>
+      </w:pPr>
+      <w:r>
+        <w:rPr>
+          <w:rFonts w:ascii="Times New Roman" w:hAnsi="Times New Roman" w:cs="Times New Roman"/>
+          <w:color w:val="000000" w:themeColor="text1"/>
+          <w:sz w:val="26"/>
+          <w:szCs w:val="26"/>
+        </w:rPr>
+        <w:t>Đội phát triển dự án:</w:t>
+      </w:r>
+    </w:p>
+    <w:p>
+      <w:pPr>
+        <w:pStyle w:val="ListParagraph"/>
+        <w:numPr>
+          <w:ilvl w:val="0"/>
+          <w:numId w:val="3"/>
+        </w:numPr>
+        <w:rPr>
+          <w:rFonts w:ascii="Times New Roman" w:hAnsi="Times New Roman" w:cs="Times New Roman"/>
+          <w:color w:val="000000" w:themeColor="text1"/>
+          <w:sz w:val="26"/>
+          <w:szCs w:val="26"/>
+        </w:rPr>
+      </w:pPr>
+      <w:r>
+        <w:rPr>
+          <w:rFonts w:ascii="Times New Roman" w:hAnsi="Times New Roman" w:cs="Times New Roman"/>
+          <w:color w:val="000000" w:themeColor="text1"/>
+          <w:sz w:val="26"/>
+          <w:szCs w:val="26"/>
+        </w:rPr>
+        <w:t>Đặng Thị Bích Lài</w:t>
+      </w:r>
+    </w:p>
+    <w:p>
+      <w:pPr>
+        <w:pStyle w:val="ListParagraph"/>
+        <w:numPr>
+          <w:ilvl w:val="0"/>
+          <w:numId w:val="3"/>
+        </w:numPr>
+        <w:rPr>
+          <w:rFonts w:ascii="Times New Roman" w:hAnsi="Times New Roman" w:cs="Times New Roman"/>
+          <w:color w:val="000000" w:themeColor="text1"/>
+          <w:sz w:val="26"/>
+          <w:szCs w:val="26"/>
+        </w:rPr>
+      </w:pPr>
+      <w:r>
+        <w:rPr>
+          <w:rFonts w:ascii="Times New Roman" w:hAnsi="Times New Roman" w:cs="Times New Roman"/>
+          <w:color w:val="000000" w:themeColor="text1"/>
+          <w:sz w:val="26"/>
+          <w:szCs w:val="26"/>
+        </w:rPr>
+        <w:t xml:space="preserve"> Huỳnh Quốc Toản</w:t>
+      </w:r>
+    </w:p>
+    <w:p>
+      <w:pPr>
+        <w:pStyle w:val="ListParagraph"/>
+        <w:numPr>
+          <w:ilvl w:val="0"/>
+          <w:numId w:val="3"/>
+        </w:numPr>
+        <w:rPr>
+          <w:rFonts w:ascii="Times New Roman" w:hAnsi="Times New Roman" w:cs="Times New Roman"/>
+          <w:color w:val="000000" w:themeColor="text1"/>
+          <w:sz w:val="26"/>
+          <w:szCs w:val="26"/>
+        </w:rPr>
+      </w:pPr>
+      <w:r>
+        <w:rPr>
+          <w:rFonts w:ascii="Times New Roman" w:hAnsi="Times New Roman" w:cs="Times New Roman"/>
+          <w:color w:val="000000" w:themeColor="text1"/>
+          <w:sz w:val="26"/>
+          <w:szCs w:val="26"/>
+        </w:rPr>
+        <w:t>Trần Thị Thanh Phượng</w:t>
+      </w:r>
+      <w:r>
+        <w:rPr>
+          <w:rFonts w:ascii="Times New Roman" w:hAnsi="Times New Roman" w:cs="Times New Roman"/>
+          <w:color w:val="000000" w:themeColor="text1"/>
+          <w:sz w:val="26"/>
+          <w:szCs w:val="26"/>
+        </w:rPr>
+        <w:tab/>
+      </w:r>
+      <w:r>
+        <w:rPr>
+          <w:rFonts w:ascii="Times New Roman" w:hAnsi="Times New Roman" w:cs="Times New Roman"/>
+          <w:color w:val="000000" w:themeColor="text1"/>
+          <w:sz w:val="26"/>
+          <w:szCs w:val="26"/>
+        </w:rPr>
+        <w:tab/>
+      </w:r>
+      <w:r>
+        <w:rPr>
+          <w:rFonts w:ascii="Times New Roman" w:hAnsi="Times New Roman" w:cs="Times New Roman"/>
+          <w:color w:val="000000" w:themeColor="text1"/>
+          <w:sz w:val="26"/>
+          <w:szCs w:val="26"/>
+        </w:rPr>
+        <w:tab/>
+      </w:r>
+    </w:p>
+    <w:p>
+      <w:pPr>
+        <w:pStyle w:val="Heading2"/>
+        <w:rPr>
+          <w:rFonts w:ascii="Times New Roman" w:hAnsi="Times New Roman" w:cs="Times New Roman"/>
+        </w:rPr>
+      </w:pPr>
+      <w:bookmarkStart w:id="7" w:name="_Toc150099969"/>
+      <w:r>
+        <w:rPr>
+          <w:rFonts w:ascii="Times New Roman" w:hAnsi="Times New Roman" w:cs="Times New Roman"/>
+        </w:rPr>
+        <w:t>1.3. Mục tiêu</w:t>
+      </w:r>
+      <w:bookmarkEnd w:id="7"/>
+    </w:p>
+    <w:p>
+      <w:pPr>
+        <w:pStyle w:val="Heading3"/>
+        <w:rPr>
+          <w:rFonts w:ascii="Times New Roman" w:hAnsi="Times New Roman" w:cs="Times New Roman"/>
+          <w:color w:val="000000" w:themeColor="text1"/>
+          <w:sz w:val="26"/>
+          <w:szCs w:val="26"/>
+        </w:rPr>
+      </w:pPr>
+      <w:bookmarkStart w:id="8" w:name="_Toc150099970"/>
+      <w:r>
+        <w:rPr>
+          <w:rFonts w:ascii="Times New Roman" w:hAnsi="Times New Roman" w:cs="Times New Roman"/>
+          <w:color w:val="000000" w:themeColor="text1"/>
+          <w:sz w:val="26"/>
+          <w:szCs w:val="26"/>
+        </w:rPr>
+        <w:t>1.3.1 Mục tiêu chức năng:</w:t>
+      </w:r>
+      <w:bookmarkEnd w:id="8"/>
+    </w:p>
+    <w:p>
+      <w:pPr>
+        <w:pStyle w:val="ListParagraph"/>
+        <w:numPr>
+          <w:ilvl w:val="0"/>
+          <w:numId w:val="4"/>
+        </w:numPr>
+        <w:rPr>
+          <w:rFonts w:ascii="Times New Roman" w:hAnsi="Times New Roman" w:cs="Times New Roman"/>
+          <w:color w:val="000000" w:themeColor="text1"/>
+          <w:sz w:val="26"/>
+          <w:szCs w:val="26"/>
+        </w:rPr>
+      </w:pPr>
+      <w:r>
+        <w:rPr>
+          <w:rFonts w:ascii="Times New Roman" w:hAnsi="Times New Roman" w:cs="Times New Roman"/>
+          <w:color w:val="000000" w:themeColor="text1"/>
+          <w:sz w:val="26"/>
+          <w:szCs w:val="26"/>
+        </w:rPr>
+        <w:t>Hỗ trợ quản lý công việc và quỹ thời gian trở nên dễ dàng và thuận tiện hơn.</w:t>
+      </w:r>
+    </w:p>
+    <w:p>
+      <w:pPr>
+        <w:pStyle w:val="ListParagraph"/>
+        <w:numPr>
+          <w:ilvl w:val="0"/>
+          <w:numId w:val="4"/>
+        </w:numPr>
+        <w:rPr>
+          <w:rFonts w:ascii="Times New Roman" w:hAnsi="Times New Roman" w:cs="Times New Roman"/>
+          <w:color w:val="000000" w:themeColor="text1"/>
+          <w:sz w:val="26"/>
+          <w:szCs w:val="26"/>
+        </w:rPr>
+      </w:pPr>
+      <w:r>
+        <w:rPr>
+          <w:rFonts w:ascii="Times New Roman" w:hAnsi="Times New Roman" w:cs="Times New Roman"/>
+          <w:color w:val="000000" w:themeColor="text1"/>
+          <w:sz w:val="26"/>
+          <w:szCs w:val="26"/>
+        </w:rPr>
+        <w:t>Thông báo và cập nhật theo thời gian thực giúp kiểm soát mức độ thành công của công việc.</w:t>
+      </w:r>
+    </w:p>
+    <w:p>
+      <w:pPr>
+        <w:pStyle w:val="ListParagraph"/>
+        <w:numPr>
+          <w:ilvl w:val="0"/>
+          <w:numId w:val="4"/>
+        </w:numPr>
+        <w:rPr>
+          <w:rFonts w:ascii="Times New Roman" w:hAnsi="Times New Roman" w:cs="Times New Roman"/>
+          <w:color w:val="000000" w:themeColor="text1"/>
+          <w:sz w:val="26"/>
+          <w:szCs w:val="26"/>
+        </w:rPr>
+      </w:pPr>
+      <w:r>
+        <w:rPr>
+          <w:rFonts w:ascii="Times New Roman" w:hAnsi="Times New Roman" w:cs="Times New Roman"/>
+          <w:color w:val="000000" w:themeColor="text1"/>
+          <w:sz w:val="26"/>
+          <w:szCs w:val="26"/>
+        </w:rPr>
+        <w:t>Lên kế hoạch thông minh giúp tổ chức và phân bổ công việc  hiệu quả.</w:t>
+      </w:r>
+    </w:p>
+    <w:p>
+      <w:pPr>
+        <w:pStyle w:val="ListParagraph"/>
+        <w:numPr>
+          <w:ilvl w:val="0"/>
+          <w:numId w:val="4"/>
+        </w:numPr>
+        <w:rPr>
+          <w:rFonts w:ascii="Times New Roman" w:hAnsi="Times New Roman" w:cs="Times New Roman"/>
+          <w:color w:val="000000" w:themeColor="text1"/>
+          <w:sz w:val="26"/>
+          <w:szCs w:val="26"/>
+        </w:rPr>
+      </w:pPr>
+      <w:r>
+        <w:rPr>
+          <w:rFonts w:ascii="Times New Roman" w:hAnsi="Times New Roman" w:cs="Times New Roman"/>
+          <w:color w:val="000000" w:themeColor="text1"/>
+          <w:sz w:val="26"/>
+          <w:szCs w:val="26"/>
+        </w:rPr>
+        <w:t>Liên kết các tài khản quán lý giúp đồng bộ công việc và dễ dàng quản lý.</w:t>
+      </w:r>
+    </w:p>
+    <w:p>
+      <w:pPr>
+        <w:pStyle w:val="Heading3"/>
+        <w:rPr>
+          <w:rFonts w:ascii="Times New Roman" w:hAnsi="Times New Roman" w:cs="Times New Roman"/>
+          <w:color w:val="000000" w:themeColor="text1"/>
+          <w:sz w:val="26"/>
+          <w:szCs w:val="26"/>
+        </w:rPr>
+      </w:pPr>
+      <w:bookmarkStart w:id="9" w:name="_Toc150099971"/>
+      <w:r>
+        <w:rPr>
+          <w:rFonts w:ascii="Times New Roman" w:hAnsi="Times New Roman" w:cs="Times New Roman"/>
+          <w:color w:val="000000" w:themeColor="text1"/>
+          <w:sz w:val="26"/>
+          <w:szCs w:val="26"/>
+        </w:rPr>
+        <w:t>1.3.2 Mục tiêu công nghệ:</w:t>
+      </w:r>
+      <w:bookmarkEnd w:id="9"/>
+    </w:p>
+    <w:p>
+      <w:pPr>
+        <w:pStyle w:val="ListParagraph"/>
+        <w:numPr>
+          <w:ilvl w:val="0"/>
+          <w:numId w:val="5"/>
+        </w:numPr>
+        <w:rPr>
+          <w:rFonts w:ascii="Times New Roman" w:hAnsi="Times New Roman" w:cs="Times New Roman"/>
+          <w:color w:val="000000" w:themeColor="text1"/>
+          <w:sz w:val="26"/>
+          <w:szCs w:val="26"/>
+        </w:rPr>
+      </w:pPr>
+      <w:r>
+        <w:rPr>
+          <w:rFonts w:ascii="Times New Roman" w:hAnsi="Times New Roman" w:cs="Times New Roman"/>
+          <w:color w:val="000000" w:themeColor="text1"/>
+          <w:sz w:val="26"/>
+          <w:szCs w:val="26"/>
+        </w:rPr>
+        <w:t>Đồng bộ hóa các thiết bị sử dụng của người dùng.</w:t>
+      </w:r>
+    </w:p>
+    <w:p>
+      <w:pPr>
+        <w:pStyle w:val="ListParagraph"/>
+        <w:numPr>
+          <w:ilvl w:val="0"/>
+          <w:numId w:val="5"/>
+        </w:numPr>
+        <w:rPr>
+          <w:rFonts w:ascii="Times New Roman" w:hAnsi="Times New Roman" w:cs="Times New Roman"/>
+          <w:color w:val="000000" w:themeColor="text1"/>
+          <w:sz w:val="26"/>
+          <w:szCs w:val="26"/>
+        </w:rPr>
+      </w:pPr>
+      <w:r>
+        <w:rPr>
+          <w:rFonts w:ascii="Times New Roman" w:hAnsi="Times New Roman" w:cs="Times New Roman"/>
+          <w:color w:val="000000" w:themeColor="text1"/>
+          <w:sz w:val="26"/>
+          <w:szCs w:val="26"/>
+        </w:rPr>
+        <w:t>Thích ưng đa nền tảng.</w:t>
+      </w:r>
+    </w:p>
+    <w:p>
+      <w:pPr>
+        <w:pStyle w:val="ListParagraph"/>
+        <w:numPr>
+          <w:ilvl w:val="0"/>
+          <w:numId w:val="5"/>
+        </w:numPr>
+        <w:rPr>
+          <w:rFonts w:ascii="Times New Roman" w:hAnsi="Times New Roman" w:cs="Times New Roman"/>
+          <w:color w:val="000000" w:themeColor="text1"/>
+          <w:sz w:val="26"/>
+          <w:szCs w:val="26"/>
+        </w:rPr>
+      </w:pPr>
+      <w:r>
+        <w:rPr>
+          <w:rFonts w:ascii="Times New Roman" w:hAnsi="Times New Roman" w:cs="Times New Roman"/>
+          <w:color w:val="000000" w:themeColor="text1"/>
+          <w:sz w:val="26"/>
+          <w:szCs w:val="26"/>
+        </w:rPr>
+        <w:t>Nâng cao hiệu suất và tối ưu trải nghiệm người dùng.</w:t>
+      </w:r>
+    </w:p>
+    <w:p/>
     <w:sectPr>
       <w:pgSz w:w="12240" w:h="15840"/>
       <w:pgMar w:top="1440" w:right="1440" w:bottom="1440" w:left="1440" w:header="720" w:footer="720" w:gutter="0"/>
@@ -1340,6 +1863,591 @@
     </w:pPr>
   </w:p>
 </w:ftr>
+</file>
+
+<file path=word/numbering.xml><?xml version="1.0" encoding="utf-8"?>
+<w:numbering xmlns:wpc="http://schemas.microsoft.com/office/word/2010/wordprocessingCanvas" xmlns:cx="http://schemas.microsoft.com/office/drawing/2014/chartex" xmlns:cx1="http://schemas.microsoft.com/office/drawing/2015/9/8/chartex" xmlns:cx2="http://schemas.microsoft.com/office/drawing/2015/10/21/chartex" xmlns:cx3="http://schemas.microsoft.com/office/drawing/2016/5/9/chartex" xmlns:cx4="http://schemas.microsoft.com/office/drawing/2016/5/10/chartex" xmlns:cx5="http://schemas.microsoft.com/office/drawing/2016/5/11/chartex" xmlns:cx6="http://schemas.microsoft.com/office/drawing/2016/5/12/chartex" xmlns:cx7="http://schemas.microsoft.com/office/drawing/2016/5/13/chartex" xmlns:cx8="http://schemas.microsoft.com/office/drawing/2016/5/14/chartex" xmlns:mc="http://schemas.openxmlformats.org/markup-compatibility/2006" xmlns:aink="http://schemas.microsoft.com/office/drawing/2016/ink" xmlns:am3d="http://schemas.microsoft.com/office/drawing/2017/model3d" xmlns:o="urn:schemas-microsoft-com:office:office" xmlns:oel="http://schemas.microsoft.com/office/2019/extlst" xmlns:r="http://schemas.openxmlformats.org/officeDocument/2006/relationships" xmlns:m="http://schemas.openxmlformats.org/officeDocument/2006/math" xmlns:v="urn:schemas-microsoft-com:vml" xmlns:wp14="http://schemas.microsoft.com/office/word/2010/wordprocessingDrawing" xmlns:wp="http://schemas.openxmlformats.org/drawingml/2006/wordprocessingDrawing" xmlns:w10="urn:schemas-microsoft-com:office:word" xmlns:w="http://schemas.openxmlformats.org/wordprocessingml/2006/main" xmlns:w14="http://schemas.microsoft.com/office/word/2010/wordml" xmlns:w15="http://schemas.microsoft.com/office/word/2012/wordml" xmlns:w16cex="http://schemas.microsoft.com/office/word/2018/wordml/cex" xmlns:w16cid="http://schemas.microsoft.com/office/word/2016/wordml/cid" xmlns:w16="http://schemas.microsoft.com/office/word/2018/wordml" xmlns:w16sdtdh="http://schemas.microsoft.com/office/word/2020/wordml/sdtdatahash" xmlns:w16se="http://schemas.microsoft.com/office/word/2015/wordml/symex" xmlns:wpg="http://schemas.microsoft.com/office/word/2010/wordprocessingGroup" xmlns:wpi="http://schemas.microsoft.com/office/word/2010/wordprocessingInk" xmlns:wne="http://schemas.microsoft.com/office/word/2006/wordml" xmlns:wps="http://schemas.microsoft.com/office/word/2010/wordprocessingShape" mc:Ignorable="w14 w15 w16se w16cid w16 w16cex w16sdtdh wp14">
+  <w:abstractNum w:abstractNumId="0" w15:restartNumberingAfterBreak="0">
+    <w:nsid w:val="13D760B4"/>
+    <w:multiLevelType w:val="hybridMultilevel"/>
+    <w:tmpl w:val="FA54FA8A"/>
+    <w:lvl w:ilvl="0" w:tplc="04090009">
+      <w:start w:val="1"/>
+      <w:numFmt w:val="bullet"/>
+      <w:lvlText w:val=""/>
+      <w:lvlJc w:val="left"/>
+      <w:pPr>
+        <w:ind w:left="720" w:hanging="360"/>
+      </w:pPr>
+      <w:rPr>
+        <w:rFonts w:ascii="Wingdings" w:hAnsi="Wingdings" w:hint="default"/>
+      </w:rPr>
+    </w:lvl>
+    <w:lvl w:ilvl="1" w:tplc="04090003" w:tentative="1">
+      <w:start w:val="1"/>
+      <w:numFmt w:val="bullet"/>
+      <w:lvlText w:val="o"/>
+      <w:lvlJc w:val="left"/>
+      <w:pPr>
+        <w:ind w:left="1440" w:hanging="360"/>
+      </w:pPr>
+      <w:rPr>
+        <w:rFonts w:ascii="Courier New" w:hAnsi="Courier New" w:cs="Courier New" w:hint="default"/>
+      </w:rPr>
+    </w:lvl>
+    <w:lvl w:ilvl="2" w:tplc="04090005" w:tentative="1">
+      <w:start w:val="1"/>
+      <w:numFmt w:val="bullet"/>
+      <w:lvlText w:val=""/>
+      <w:lvlJc w:val="left"/>
+      <w:pPr>
+        <w:ind w:left="2160" w:hanging="360"/>
+      </w:pPr>
+      <w:rPr>
+        <w:rFonts w:ascii="Wingdings" w:hAnsi="Wingdings" w:hint="default"/>
+      </w:rPr>
+    </w:lvl>
+    <w:lvl w:ilvl="3" w:tplc="04090001" w:tentative="1">
+      <w:start w:val="1"/>
+      <w:numFmt w:val="bullet"/>
+      <w:lvlText w:val=""/>
+      <w:lvlJc w:val="left"/>
+      <w:pPr>
+        <w:ind w:left="2880" w:hanging="360"/>
+      </w:pPr>
+      <w:rPr>
+        <w:rFonts w:ascii="Symbol" w:hAnsi="Symbol" w:hint="default"/>
+      </w:rPr>
+    </w:lvl>
+    <w:lvl w:ilvl="4" w:tplc="04090003" w:tentative="1">
+      <w:start w:val="1"/>
+      <w:numFmt w:val="bullet"/>
+      <w:lvlText w:val="o"/>
+      <w:lvlJc w:val="left"/>
+      <w:pPr>
+        <w:ind w:left="3600" w:hanging="360"/>
+      </w:pPr>
+      <w:rPr>
+        <w:rFonts w:ascii="Courier New" w:hAnsi="Courier New" w:cs="Courier New" w:hint="default"/>
+      </w:rPr>
+    </w:lvl>
+    <w:lvl w:ilvl="5" w:tplc="04090005" w:tentative="1">
+      <w:start w:val="1"/>
+      <w:numFmt w:val="bullet"/>
+      <w:lvlText w:val=""/>
+      <w:lvlJc w:val="left"/>
+      <w:pPr>
+        <w:ind w:left="4320" w:hanging="360"/>
+      </w:pPr>
+      <w:rPr>
+        <w:rFonts w:ascii="Wingdings" w:hAnsi="Wingdings" w:hint="default"/>
+      </w:rPr>
+    </w:lvl>
+    <w:lvl w:ilvl="6" w:tplc="04090001" w:tentative="1">
+      <w:start w:val="1"/>
+      <w:numFmt w:val="bullet"/>
+      <w:lvlText w:val=""/>
+      <w:lvlJc w:val="left"/>
+      <w:pPr>
+        <w:ind w:left="5040" w:hanging="360"/>
+      </w:pPr>
+      <w:rPr>
+        <w:rFonts w:ascii="Symbol" w:hAnsi="Symbol" w:hint="default"/>
+      </w:rPr>
+    </w:lvl>
+    <w:lvl w:ilvl="7" w:tplc="04090003" w:tentative="1">
+      <w:start w:val="1"/>
+      <w:numFmt w:val="bullet"/>
+      <w:lvlText w:val="o"/>
+      <w:lvlJc w:val="left"/>
+      <w:pPr>
+        <w:ind w:left="5760" w:hanging="360"/>
+      </w:pPr>
+      <w:rPr>
+        <w:rFonts w:ascii="Courier New" w:hAnsi="Courier New" w:cs="Courier New" w:hint="default"/>
+      </w:rPr>
+    </w:lvl>
+    <w:lvl w:ilvl="8" w:tplc="04090005" w:tentative="1">
+      <w:start w:val="1"/>
+      <w:numFmt w:val="bullet"/>
+      <w:lvlText w:val=""/>
+      <w:lvlJc w:val="left"/>
+      <w:pPr>
+        <w:ind w:left="6480" w:hanging="360"/>
+      </w:pPr>
+      <w:rPr>
+        <w:rFonts w:ascii="Wingdings" w:hAnsi="Wingdings" w:hint="default"/>
+      </w:rPr>
+    </w:lvl>
+  </w:abstractNum>
+  <w:abstractNum w:abstractNumId="1" w15:restartNumberingAfterBreak="0">
+    <w:nsid w:val="254755A9"/>
+    <w:multiLevelType w:val="hybridMultilevel"/>
+    <w:tmpl w:val="C0E6E534"/>
+    <w:lvl w:ilvl="0" w:tplc="04090009">
+      <w:start w:val="1"/>
+      <w:numFmt w:val="bullet"/>
+      <w:lvlText w:val=""/>
+      <w:lvlJc w:val="left"/>
+      <w:pPr>
+        <w:ind w:left="720" w:hanging="360"/>
+      </w:pPr>
+      <w:rPr>
+        <w:rFonts w:ascii="Wingdings" w:hAnsi="Wingdings" w:hint="default"/>
+      </w:rPr>
+    </w:lvl>
+    <w:lvl w:ilvl="1" w:tplc="04090003" w:tentative="1">
+      <w:start w:val="1"/>
+      <w:numFmt w:val="bullet"/>
+      <w:lvlText w:val="o"/>
+      <w:lvlJc w:val="left"/>
+      <w:pPr>
+        <w:ind w:left="1440" w:hanging="360"/>
+      </w:pPr>
+      <w:rPr>
+        <w:rFonts w:ascii="Courier New" w:hAnsi="Courier New" w:cs="Courier New" w:hint="default"/>
+      </w:rPr>
+    </w:lvl>
+    <w:lvl w:ilvl="2" w:tplc="04090005" w:tentative="1">
+      <w:start w:val="1"/>
+      <w:numFmt w:val="bullet"/>
+      <w:lvlText w:val=""/>
+      <w:lvlJc w:val="left"/>
+      <w:pPr>
+        <w:ind w:left="2160" w:hanging="360"/>
+      </w:pPr>
+      <w:rPr>
+        <w:rFonts w:ascii="Wingdings" w:hAnsi="Wingdings" w:hint="default"/>
+      </w:rPr>
+    </w:lvl>
+    <w:lvl w:ilvl="3" w:tplc="04090001" w:tentative="1">
+      <w:start w:val="1"/>
+      <w:numFmt w:val="bullet"/>
+      <w:lvlText w:val=""/>
+      <w:lvlJc w:val="left"/>
+      <w:pPr>
+        <w:ind w:left="2880" w:hanging="360"/>
+      </w:pPr>
+      <w:rPr>
+        <w:rFonts w:ascii="Symbol" w:hAnsi="Symbol" w:hint="default"/>
+      </w:rPr>
+    </w:lvl>
+    <w:lvl w:ilvl="4" w:tplc="04090003" w:tentative="1">
+      <w:start w:val="1"/>
+      <w:numFmt w:val="bullet"/>
+      <w:lvlText w:val="o"/>
+      <w:lvlJc w:val="left"/>
+      <w:pPr>
+        <w:ind w:left="3600" w:hanging="360"/>
+      </w:pPr>
+      <w:rPr>
+        <w:rFonts w:ascii="Courier New" w:hAnsi="Courier New" w:cs="Courier New" w:hint="default"/>
+      </w:rPr>
+    </w:lvl>
+    <w:lvl w:ilvl="5" w:tplc="04090005" w:tentative="1">
+      <w:start w:val="1"/>
+      <w:numFmt w:val="bullet"/>
+      <w:lvlText w:val=""/>
+      <w:lvlJc w:val="left"/>
+      <w:pPr>
+        <w:ind w:left="4320" w:hanging="360"/>
+      </w:pPr>
+      <w:rPr>
+        <w:rFonts w:ascii="Wingdings" w:hAnsi="Wingdings" w:hint="default"/>
+      </w:rPr>
+    </w:lvl>
+    <w:lvl w:ilvl="6" w:tplc="04090001" w:tentative="1">
+      <w:start w:val="1"/>
+      <w:numFmt w:val="bullet"/>
+      <w:lvlText w:val=""/>
+      <w:lvlJc w:val="left"/>
+      <w:pPr>
+        <w:ind w:left="5040" w:hanging="360"/>
+      </w:pPr>
+      <w:rPr>
+        <w:rFonts w:ascii="Symbol" w:hAnsi="Symbol" w:hint="default"/>
+      </w:rPr>
+    </w:lvl>
+    <w:lvl w:ilvl="7" w:tplc="04090003" w:tentative="1">
+      <w:start w:val="1"/>
+      <w:numFmt w:val="bullet"/>
+      <w:lvlText w:val="o"/>
+      <w:lvlJc w:val="left"/>
+      <w:pPr>
+        <w:ind w:left="5760" w:hanging="360"/>
+      </w:pPr>
+      <w:rPr>
+        <w:rFonts w:ascii="Courier New" w:hAnsi="Courier New" w:cs="Courier New" w:hint="default"/>
+      </w:rPr>
+    </w:lvl>
+    <w:lvl w:ilvl="8" w:tplc="04090005" w:tentative="1">
+      <w:start w:val="1"/>
+      <w:numFmt w:val="bullet"/>
+      <w:lvlText w:val=""/>
+      <w:lvlJc w:val="left"/>
+      <w:pPr>
+        <w:ind w:left="6480" w:hanging="360"/>
+      </w:pPr>
+      <w:rPr>
+        <w:rFonts w:ascii="Wingdings" w:hAnsi="Wingdings" w:hint="default"/>
+      </w:rPr>
+    </w:lvl>
+  </w:abstractNum>
+  <w:abstractNum w:abstractNumId="2" w15:restartNumberingAfterBreak="0">
+    <w:nsid w:val="387359BD"/>
+    <w:multiLevelType w:val="hybridMultilevel"/>
+    <w:tmpl w:val="67FCC314"/>
+    <w:lvl w:ilvl="0" w:tplc="04090001">
+      <w:start w:val="1"/>
+      <w:numFmt w:val="bullet"/>
+      <w:lvlText w:val=""/>
+      <w:lvlJc w:val="left"/>
+      <w:pPr>
+        <w:ind w:left="720" w:hanging="360"/>
+      </w:pPr>
+      <w:rPr>
+        <w:rFonts w:ascii="Symbol" w:hAnsi="Symbol" w:hint="default"/>
+      </w:rPr>
+    </w:lvl>
+    <w:lvl w:ilvl="1" w:tplc="04090003" w:tentative="1">
+      <w:start w:val="1"/>
+      <w:numFmt w:val="bullet"/>
+      <w:lvlText w:val="o"/>
+      <w:lvlJc w:val="left"/>
+      <w:pPr>
+        <w:ind w:left="1440" w:hanging="360"/>
+      </w:pPr>
+      <w:rPr>
+        <w:rFonts w:ascii="Courier New" w:hAnsi="Courier New" w:cs="Courier New" w:hint="default"/>
+      </w:rPr>
+    </w:lvl>
+    <w:lvl w:ilvl="2" w:tplc="04090005" w:tentative="1">
+      <w:start w:val="1"/>
+      <w:numFmt w:val="bullet"/>
+      <w:lvlText w:val=""/>
+      <w:lvlJc w:val="left"/>
+      <w:pPr>
+        <w:ind w:left="2160" w:hanging="360"/>
+      </w:pPr>
+      <w:rPr>
+        <w:rFonts w:ascii="Wingdings" w:hAnsi="Wingdings" w:hint="default"/>
+      </w:rPr>
+    </w:lvl>
+    <w:lvl w:ilvl="3" w:tplc="04090001" w:tentative="1">
+      <w:start w:val="1"/>
+      <w:numFmt w:val="bullet"/>
+      <w:lvlText w:val=""/>
+      <w:lvlJc w:val="left"/>
+      <w:pPr>
+        <w:ind w:left="2880" w:hanging="360"/>
+      </w:pPr>
+      <w:rPr>
+        <w:rFonts w:ascii="Symbol" w:hAnsi="Symbol" w:hint="default"/>
+      </w:rPr>
+    </w:lvl>
+    <w:lvl w:ilvl="4" w:tplc="04090003" w:tentative="1">
+      <w:start w:val="1"/>
+      <w:numFmt w:val="bullet"/>
+      <w:lvlText w:val="o"/>
+      <w:lvlJc w:val="left"/>
+      <w:pPr>
+        <w:ind w:left="3600" w:hanging="360"/>
+      </w:pPr>
+      <w:rPr>
+        <w:rFonts w:ascii="Courier New" w:hAnsi="Courier New" w:cs="Courier New" w:hint="default"/>
+      </w:rPr>
+    </w:lvl>
+    <w:lvl w:ilvl="5" w:tplc="04090005" w:tentative="1">
+      <w:start w:val="1"/>
+      <w:numFmt w:val="bullet"/>
+      <w:lvlText w:val=""/>
+      <w:lvlJc w:val="left"/>
+      <w:pPr>
+        <w:ind w:left="4320" w:hanging="360"/>
+      </w:pPr>
+      <w:rPr>
+        <w:rFonts w:ascii="Wingdings" w:hAnsi="Wingdings" w:hint="default"/>
+      </w:rPr>
+    </w:lvl>
+    <w:lvl w:ilvl="6" w:tplc="04090001" w:tentative="1">
+      <w:start w:val="1"/>
+      <w:numFmt w:val="bullet"/>
+      <w:lvlText w:val=""/>
+      <w:lvlJc w:val="left"/>
+      <w:pPr>
+        <w:ind w:left="5040" w:hanging="360"/>
+      </w:pPr>
+      <w:rPr>
+        <w:rFonts w:ascii="Symbol" w:hAnsi="Symbol" w:hint="default"/>
+      </w:rPr>
+    </w:lvl>
+    <w:lvl w:ilvl="7" w:tplc="04090003" w:tentative="1">
+      <w:start w:val="1"/>
+      <w:numFmt w:val="bullet"/>
+      <w:lvlText w:val="o"/>
+      <w:lvlJc w:val="left"/>
+      <w:pPr>
+        <w:ind w:left="5760" w:hanging="360"/>
+      </w:pPr>
+      <w:rPr>
+        <w:rFonts w:ascii="Courier New" w:hAnsi="Courier New" w:cs="Courier New" w:hint="default"/>
+      </w:rPr>
+    </w:lvl>
+    <w:lvl w:ilvl="8" w:tplc="04090005" w:tentative="1">
+      <w:start w:val="1"/>
+      <w:numFmt w:val="bullet"/>
+      <w:lvlText w:val=""/>
+      <w:lvlJc w:val="left"/>
+      <w:pPr>
+        <w:ind w:left="6480" w:hanging="360"/>
+      </w:pPr>
+      <w:rPr>
+        <w:rFonts w:ascii="Wingdings" w:hAnsi="Wingdings" w:hint="default"/>
+      </w:rPr>
+    </w:lvl>
+  </w:abstractNum>
+  <w:abstractNum w:abstractNumId="3" w15:restartNumberingAfterBreak="0">
+    <w:nsid w:val="5A9130BC"/>
+    <w:multiLevelType w:val="hybridMultilevel"/>
+    <w:tmpl w:val="02864EF6"/>
+    <w:lvl w:ilvl="0" w:tplc="04090001">
+      <w:start w:val="1"/>
+      <w:numFmt w:val="bullet"/>
+      <w:lvlText w:val=""/>
+      <w:lvlJc w:val="left"/>
+      <w:pPr>
+        <w:ind w:left="789" w:hanging="360"/>
+      </w:pPr>
+      <w:rPr>
+        <w:rFonts w:ascii="Symbol" w:hAnsi="Symbol" w:hint="default"/>
+      </w:rPr>
+    </w:lvl>
+    <w:lvl w:ilvl="1" w:tplc="04090003" w:tentative="1">
+      <w:start w:val="1"/>
+      <w:numFmt w:val="bullet"/>
+      <w:lvlText w:val="o"/>
+      <w:lvlJc w:val="left"/>
+      <w:pPr>
+        <w:ind w:left="1509" w:hanging="360"/>
+      </w:pPr>
+      <w:rPr>
+        <w:rFonts w:ascii="Courier New" w:hAnsi="Courier New" w:cs="Courier New" w:hint="default"/>
+      </w:rPr>
+    </w:lvl>
+    <w:lvl w:ilvl="2" w:tplc="04090005" w:tentative="1">
+      <w:start w:val="1"/>
+      <w:numFmt w:val="bullet"/>
+      <w:lvlText w:val=""/>
+      <w:lvlJc w:val="left"/>
+      <w:pPr>
+        <w:ind w:left="2229" w:hanging="360"/>
+      </w:pPr>
+      <w:rPr>
+        <w:rFonts w:ascii="Wingdings" w:hAnsi="Wingdings" w:hint="default"/>
+      </w:rPr>
+    </w:lvl>
+    <w:lvl w:ilvl="3" w:tplc="04090001" w:tentative="1">
+      <w:start w:val="1"/>
+      <w:numFmt w:val="bullet"/>
+      <w:lvlText w:val=""/>
+      <w:lvlJc w:val="left"/>
+      <w:pPr>
+        <w:ind w:left="2949" w:hanging="360"/>
+      </w:pPr>
+      <w:rPr>
+        <w:rFonts w:ascii="Symbol" w:hAnsi="Symbol" w:hint="default"/>
+      </w:rPr>
+    </w:lvl>
+    <w:lvl w:ilvl="4" w:tplc="04090003" w:tentative="1">
+      <w:start w:val="1"/>
+      <w:numFmt w:val="bullet"/>
+      <w:lvlText w:val="o"/>
+      <w:lvlJc w:val="left"/>
+      <w:pPr>
+        <w:ind w:left="3669" w:hanging="360"/>
+      </w:pPr>
+      <w:rPr>
+        <w:rFonts w:ascii="Courier New" w:hAnsi="Courier New" w:cs="Courier New" w:hint="default"/>
+      </w:rPr>
+    </w:lvl>
+    <w:lvl w:ilvl="5" w:tplc="04090005" w:tentative="1">
+      <w:start w:val="1"/>
+      <w:numFmt w:val="bullet"/>
+      <w:lvlText w:val=""/>
+      <w:lvlJc w:val="left"/>
+      <w:pPr>
+        <w:ind w:left="4389" w:hanging="360"/>
+      </w:pPr>
+      <w:rPr>
+        <w:rFonts w:ascii="Wingdings" w:hAnsi="Wingdings" w:hint="default"/>
+      </w:rPr>
+    </w:lvl>
+    <w:lvl w:ilvl="6" w:tplc="04090001" w:tentative="1">
+      <w:start w:val="1"/>
+      <w:numFmt w:val="bullet"/>
+      <w:lvlText w:val=""/>
+      <w:lvlJc w:val="left"/>
+      <w:pPr>
+        <w:ind w:left="5109" w:hanging="360"/>
+      </w:pPr>
+      <w:rPr>
+        <w:rFonts w:ascii="Symbol" w:hAnsi="Symbol" w:hint="default"/>
+      </w:rPr>
+    </w:lvl>
+    <w:lvl w:ilvl="7" w:tplc="04090003" w:tentative="1">
+      <w:start w:val="1"/>
+      <w:numFmt w:val="bullet"/>
+      <w:lvlText w:val="o"/>
+      <w:lvlJc w:val="left"/>
+      <w:pPr>
+        <w:ind w:left="5829" w:hanging="360"/>
+      </w:pPr>
+      <w:rPr>
+        <w:rFonts w:ascii="Courier New" w:hAnsi="Courier New" w:cs="Courier New" w:hint="default"/>
+      </w:rPr>
+    </w:lvl>
+    <w:lvl w:ilvl="8" w:tplc="04090005" w:tentative="1">
+      <w:start w:val="1"/>
+      <w:numFmt w:val="bullet"/>
+      <w:lvlText w:val=""/>
+      <w:lvlJc w:val="left"/>
+      <w:pPr>
+        <w:ind w:left="6549" w:hanging="360"/>
+      </w:pPr>
+      <w:rPr>
+        <w:rFonts w:ascii="Wingdings" w:hAnsi="Wingdings" w:hint="default"/>
+      </w:rPr>
+    </w:lvl>
+  </w:abstractNum>
+  <w:abstractNum w:abstractNumId="4" w15:restartNumberingAfterBreak="0">
+    <w:nsid w:val="6E0221DA"/>
+    <w:multiLevelType w:val="hybridMultilevel"/>
+    <w:tmpl w:val="A49EDD5A"/>
+    <w:lvl w:ilvl="0" w:tplc="04090001">
+      <w:start w:val="1"/>
+      <w:numFmt w:val="bullet"/>
+      <w:lvlText w:val=""/>
+      <w:lvlJc w:val="left"/>
+      <w:pPr>
+        <w:ind w:left="1080" w:hanging="360"/>
+      </w:pPr>
+      <w:rPr>
+        <w:rFonts w:ascii="Symbol" w:hAnsi="Symbol" w:hint="default"/>
+      </w:rPr>
+    </w:lvl>
+    <w:lvl w:ilvl="1" w:tplc="04090003" w:tentative="1">
+      <w:start w:val="1"/>
+      <w:numFmt w:val="bullet"/>
+      <w:lvlText w:val="o"/>
+      <w:lvlJc w:val="left"/>
+      <w:pPr>
+        <w:ind w:left="1800" w:hanging="360"/>
+      </w:pPr>
+      <w:rPr>
+        <w:rFonts w:ascii="Courier New" w:hAnsi="Courier New" w:cs="Courier New" w:hint="default"/>
+      </w:rPr>
+    </w:lvl>
+    <w:lvl w:ilvl="2" w:tplc="04090005" w:tentative="1">
+      <w:start w:val="1"/>
+      <w:numFmt w:val="bullet"/>
+      <w:lvlText w:val=""/>
+      <w:lvlJc w:val="left"/>
+      <w:pPr>
+        <w:ind w:left="2520" w:hanging="360"/>
+      </w:pPr>
+      <w:rPr>
+        <w:rFonts w:ascii="Wingdings" w:hAnsi="Wingdings" w:hint="default"/>
+      </w:rPr>
+    </w:lvl>
+    <w:lvl w:ilvl="3" w:tplc="04090001" w:tentative="1">
+      <w:start w:val="1"/>
+      <w:numFmt w:val="bullet"/>
+      <w:lvlText w:val=""/>
+      <w:lvlJc w:val="left"/>
+      <w:pPr>
+        <w:ind w:left="3240" w:hanging="360"/>
+      </w:pPr>
+      <w:rPr>
+        <w:rFonts w:ascii="Symbol" w:hAnsi="Symbol" w:hint="default"/>
+      </w:rPr>
+    </w:lvl>
+    <w:lvl w:ilvl="4" w:tplc="04090003" w:tentative="1">
+      <w:start w:val="1"/>
+      <w:numFmt w:val="bullet"/>
+      <w:lvlText w:val="o"/>
+      <w:lvlJc w:val="left"/>
+      <w:pPr>
+        <w:ind w:left="3960" w:hanging="360"/>
+      </w:pPr>
+      <w:rPr>
+        <w:rFonts w:ascii="Courier New" w:hAnsi="Courier New" w:cs="Courier New" w:hint="default"/>
+      </w:rPr>
+    </w:lvl>
+    <w:lvl w:ilvl="5" w:tplc="04090005" w:tentative="1">
+      <w:start w:val="1"/>
+      <w:numFmt w:val="bullet"/>
+      <w:lvlText w:val=""/>
+      <w:lvlJc w:val="left"/>
+      <w:pPr>
+        <w:ind w:left="4680" w:hanging="360"/>
+      </w:pPr>
+      <w:rPr>
+        <w:rFonts w:ascii="Wingdings" w:hAnsi="Wingdings" w:hint="default"/>
+      </w:rPr>
+    </w:lvl>
+    <w:lvl w:ilvl="6" w:tplc="04090001" w:tentative="1">
+      <w:start w:val="1"/>
+      <w:numFmt w:val="bullet"/>
+      <w:lvlText w:val=""/>
+      <w:lvlJc w:val="left"/>
+      <w:pPr>
+        <w:ind w:left="5400" w:hanging="360"/>
+      </w:pPr>
+      <w:rPr>
+        <w:rFonts w:ascii="Symbol" w:hAnsi="Symbol" w:hint="default"/>
+      </w:rPr>
+    </w:lvl>
+    <w:lvl w:ilvl="7" w:tplc="04090003" w:tentative="1">
+      <w:start w:val="1"/>
+      <w:numFmt w:val="bullet"/>
+      <w:lvlText w:val="o"/>
+      <w:lvlJc w:val="left"/>
+      <w:pPr>
+        <w:ind w:left="6120" w:hanging="360"/>
+      </w:pPr>
+      <w:rPr>
+        <w:rFonts w:ascii="Courier New" w:hAnsi="Courier New" w:cs="Courier New" w:hint="default"/>
+      </w:rPr>
+    </w:lvl>
+    <w:lvl w:ilvl="8" w:tplc="04090005" w:tentative="1">
+      <w:start w:val="1"/>
+      <w:numFmt w:val="bullet"/>
+      <w:lvlText w:val=""/>
+      <w:lvlJc w:val="left"/>
+      <w:pPr>
+        <w:ind w:left="6840" w:hanging="360"/>
+      </w:pPr>
+      <w:rPr>
+        <w:rFonts w:ascii="Wingdings" w:hAnsi="Wingdings" w:hint="default"/>
+      </w:rPr>
+    </w:lvl>
+  </w:abstractNum>
+  <w:num w:numId="1" w16cid:durableId="1577595423">
+    <w:abstractNumId w:val="0"/>
+  </w:num>
+  <w:num w:numId="2" w16cid:durableId="1767799523">
+    <w:abstractNumId w:val="1"/>
+  </w:num>
+  <w:num w:numId="3" w16cid:durableId="8918806">
+    <w:abstractNumId w:val="4"/>
+  </w:num>
+  <w:num w:numId="4" w16cid:durableId="1599173454">
+    <w:abstractNumId w:val="3"/>
+  </w:num>
+  <w:num w:numId="5" w16cid:durableId="1700008064">
+    <w:abstractNumId w:val="2"/>
+  </w:num>
+</w:numbering>
 </file>
 
 <file path=word/styles.xml><?xml version="1.0" encoding="utf-8"?>
@@ -1771,6 +2879,52 @@
       <w:szCs w:val="32"/>
     </w:rPr>
   </w:style>
+  <w:style w:type="paragraph" w:styleId="Heading2">
+    <w:name w:val="heading 2"/>
+    <w:basedOn w:val="Normal"/>
+    <w:next w:val="Normal"/>
+    <w:link w:val="Heading2Char"/>
+    <w:uiPriority w:val="9"/>
+    <w:semiHidden/>
+    <w:unhideWhenUsed/>
+    <w:qFormat/>
+    <w:rsid w:val="00980913"/>
+    <w:pPr>
+      <w:keepNext/>
+      <w:keepLines/>
+      <w:spacing w:before="40" w:after="0"/>
+      <w:outlineLvl w:val="1"/>
+    </w:pPr>
+    <w:rPr>
+      <w:rFonts w:asciiTheme="majorHAnsi" w:eastAsiaTheme="majorEastAsia" w:hAnsiTheme="majorHAnsi" w:cstheme="majorBidi"/>
+      <w:color w:val="2F5496" w:themeColor="accent1" w:themeShade="BF"/>
+      <w:sz w:val="26"/>
+      <w:szCs w:val="26"/>
+    </w:rPr>
+  </w:style>
+  <w:style w:type="paragraph" w:styleId="Heading3">
+    <w:name w:val="heading 3"/>
+    <w:basedOn w:val="Normal"/>
+    <w:next w:val="Normal"/>
+    <w:link w:val="Heading3Char"/>
+    <w:uiPriority w:val="9"/>
+    <w:semiHidden/>
+    <w:unhideWhenUsed/>
+    <w:qFormat/>
+    <w:rsid w:val="00980913"/>
+    <w:pPr>
+      <w:keepNext/>
+      <w:keepLines/>
+      <w:spacing w:before="40" w:after="0"/>
+      <w:outlineLvl w:val="2"/>
+    </w:pPr>
+    <w:rPr>
+      <w:rFonts w:asciiTheme="majorHAnsi" w:eastAsiaTheme="majorEastAsia" w:hAnsiTheme="majorHAnsi" w:cstheme="majorBidi"/>
+      <w:color w:val="1F3763" w:themeColor="accent1" w:themeShade="7F"/>
+      <w:sz w:val="24"/>
+      <w:szCs w:val="24"/>
+    </w:rPr>
+  </w:style>
   <w:style w:type="character" w:default="1" w:styleId="DefaultParagraphFont">
     <w:name w:val="Default Paragraph Font"/>
     <w:uiPriority w:val="1"/>
@@ -1869,6 +3023,66 @@
       <w:sz w:val="32"/>
       <w:szCs w:val="32"/>
       <w14:ligatures w14:val="standardContextual"/>
+    </w:rPr>
+  </w:style>
+  <w:style w:type="character" w:customStyle="1" w:styleId="Heading2Char">
+    <w:name w:val="Heading 2 Char"/>
+    <w:basedOn w:val="DefaultParagraphFont"/>
+    <w:link w:val="Heading2"/>
+    <w:uiPriority w:val="9"/>
+    <w:semiHidden/>
+    <w:rsid w:val="00980913"/>
+    <w:rPr>
+      <w:rFonts w:asciiTheme="majorHAnsi" w:eastAsiaTheme="majorEastAsia" w:hAnsiTheme="majorHAnsi" w:cstheme="majorBidi"/>
+      <w:color w:val="2F5496" w:themeColor="accent1" w:themeShade="BF"/>
+      <w:kern w:val="2"/>
+      <w:sz w:val="26"/>
+      <w:szCs w:val="26"/>
+      <w14:ligatures w14:val="standardContextual"/>
+    </w:rPr>
+  </w:style>
+  <w:style w:type="character" w:customStyle="1" w:styleId="Heading3Char">
+    <w:name w:val="Heading 3 Char"/>
+    <w:basedOn w:val="DefaultParagraphFont"/>
+    <w:link w:val="Heading3"/>
+    <w:uiPriority w:val="9"/>
+    <w:semiHidden/>
+    <w:rsid w:val="00980913"/>
+    <w:rPr>
+      <w:rFonts w:asciiTheme="majorHAnsi" w:eastAsiaTheme="majorEastAsia" w:hAnsiTheme="majorHAnsi" w:cstheme="majorBidi"/>
+      <w:color w:val="1F3763" w:themeColor="accent1" w:themeShade="7F"/>
+      <w:kern w:val="2"/>
+      <w:sz w:val="24"/>
+      <w:szCs w:val="24"/>
+      <w14:ligatures w14:val="standardContextual"/>
+    </w:rPr>
+  </w:style>
+  <w:style w:type="paragraph" w:styleId="ListParagraph">
+    <w:name w:val="List Paragraph"/>
+    <w:basedOn w:val="Normal"/>
+    <w:uiPriority w:val="34"/>
+    <w:qFormat/>
+    <w:rsid w:val="00980913"/>
+    <w:pPr>
+      <w:ind w:left="720"/>
+      <w:contextualSpacing/>
+    </w:pPr>
+    <w:rPr>
+      <w:rFonts w:asciiTheme="minorHAnsi" w:hAnsiTheme="minorHAnsi"/>
+      <w:kern w:val="0"/>
+      <w:sz w:val="22"/>
+      <w14:ligatures w14:val="none"/>
+    </w:rPr>
+  </w:style>
+  <w:style w:type="character" w:styleId="Hyperlink">
+    <w:name w:val="Hyperlink"/>
+    <w:basedOn w:val="DefaultParagraphFont"/>
+    <w:uiPriority w:val="99"/>
+    <w:unhideWhenUsed/>
+    <w:rsid w:val="00980913"/>
+    <w:rPr>
+      <w:color w:val="0000FF"/>
+      <w:u w:val="single"/>
     </w:rPr>
   </w:style>
 </w:styles>

</xml_diff>

<commit_message>
Done Chương 1 P2
</commit_message>
<xml_diff>
--- a/Nhom9_XDUN_QuanLyCongViecCaNhan.docx
+++ b/Nhom9_XDUN_QuanLyCongViecCaNhan.docx
@@ -635,7 +635,7 @@
                     <pic:cNvPicPr/>
                   </pic:nvPicPr>
                   <pic:blipFill>
-                    <a:blip r:embed="rId5">
+                    <a:blip r:embed="rId7">
                       <a:extLst>
                         <a:ext uri="{28A0092B-C50C-407E-A947-70E740481C1C}">
                           <a14:useLocalDpi xmlns:a14="http://schemas.microsoft.com/office/drawing/2010/main" val="0"/>
@@ -1048,7 +1048,7 @@
           <w:color w:val="000000" w:themeColor="text1"/>
         </w:rPr>
         <w:sectPr>
-          <w:footerReference w:type="default" r:id="rId6"/>
+          <w:footerReference w:type="default" r:id="rId8"/>
           <w:pgSz w:w="12240" w:h="15840"/>
           <w:pgMar w:top="1134" w:right="851" w:bottom="1134" w:left="1701" w:header="0" w:footer="0" w:gutter="0"/>
           <w:cols w:space="720" w:equalWidth="0">
@@ -1350,7 +1350,7 @@
         </w:rPr>
         <w:t>Mỗi người đều có thời gian một ngày như nhau là 24h,  và trong vòng xoáy với thời gian đó chúng ta phải tất bật với hàng ngàn thứ công việc lớn nhỏ cần xử lí , thế nhưng sắp xếp thời thực hiện chúng như thế nào để đạt được hiệu quả cao nhất lại là câu hỏi khó trả lời. Một người biết cách </w:t>
       </w:r>
-      <w:hyperlink r:id="rId7" w:anchor="ph%C6%B0%C6%A1ng_ph%C3%A1p_qu%E1%BA%A3n_l%C3%BD_th%E1%BB%9Di_gian" w:history="1">
+      <w:hyperlink r:id="rId9" w:anchor="ph%C6%B0%C6%A1ng_ph%C3%A1p_qu%E1%BA%A3n_l%C3%BD_th%E1%BB%9Di_gian" w:history="1">
         <w:r>
           <w:rPr>
             <w:rStyle w:val="Hyperlink"/>
@@ -1812,6 +1812,4169 @@
         <w:t>Nâng cao hiệu suất và tối ưu trải nghiệm người dùng.</w:t>
       </w:r>
     </w:p>
+    <w:p>
+      <w:pPr>
+        <w:pStyle w:val="Heading2"/>
+        <w:rPr>
+          <w:rFonts w:ascii="Times New Roman" w:hAnsi="Times New Roman" w:cs="Times New Roman"/>
+        </w:rPr>
+      </w:pPr>
+      <w:bookmarkStart w:id="10" w:name="_Toc150099972"/>
+      <w:r>
+        <w:rPr>
+          <w:rFonts w:ascii="Times New Roman" w:hAnsi="Times New Roman" w:cs="Times New Roman"/>
+        </w:rPr>
+        <w:t>1.4. Mục đích</w:t>
+      </w:r>
+      <w:bookmarkEnd w:id="10"/>
+      <w:r>
+        <w:rPr>
+          <w:rFonts w:ascii="Times New Roman" w:hAnsi="Times New Roman" w:cs="Times New Roman"/>
+        </w:rPr>
+        <w:t xml:space="preserve"> </w:t>
+      </w:r>
+    </w:p>
+    <w:p>
+      <w:pPr>
+        <w:rPr>
+          <w:rFonts w:cs="Times New Roman"/>
+          <w:color w:val="000000" w:themeColor="text1"/>
+          <w:sz w:val="26"/>
+          <w:szCs w:val="26"/>
+        </w:rPr>
+      </w:pPr>
+      <w:r>
+        <w:rPr>
+          <w:rFonts w:cs="Times New Roman"/>
+          <w:color w:val="000000" w:themeColor="text1"/>
+          <w:sz w:val="26"/>
+          <w:szCs w:val="26"/>
+        </w:rPr>
+        <w:t xml:space="preserve">     Xây dựng thành công một ứng dụng Workflow nâng cao hiệu suất, giám sát chặt chẽ lịch biểu của bản thân ,nhắc nhở, gợi ý,  thời gian và công việc đúng lịch trình trong ngày, </w:t>
+      </w:r>
+      <w:r>
+        <w:rPr>
+          <w:rFonts w:cs="Times New Roman"/>
+          <w:color w:val="000000" w:themeColor="text1"/>
+          <w:sz w:val="26"/>
+          <w:szCs w:val="26"/>
+        </w:rPr>
+        <w:lastRenderedPageBreak/>
+        <w:t>trong tháng hay thậm chí là trong cả một năm được đặt ra bởi người dùng và đồng bộ những công việc hội nhóm như học tập, công ty hay chỉ đơn giản là các công việc nhà, những món đồ cần mua khi đi siêu thị, hay việc đón con,…</w:t>
+      </w:r>
+    </w:p>
+    <w:p>
+      <w:pPr>
+        <w:pStyle w:val="Heading2"/>
+        <w:rPr>
+          <w:rFonts w:ascii="Times New Roman" w:hAnsi="Times New Roman" w:cs="Times New Roman"/>
+        </w:rPr>
+      </w:pPr>
+      <w:bookmarkStart w:id="11" w:name="_Toc150099973"/>
+      <w:r>
+        <w:rPr>
+          <w:rFonts w:ascii="Times New Roman" w:hAnsi="Times New Roman" w:cs="Times New Roman"/>
+        </w:rPr>
+        <w:t>1.5  Sơ đồ Cơ cấu phân chia công việc WBS</w:t>
+      </w:r>
+      <w:bookmarkEnd w:id="11"/>
+    </w:p>
+    <w:p>
+      <w:pPr>
+        <w:rPr>
+          <w:rFonts w:cs="Times New Roman"/>
+          <w:color w:val="000000" w:themeColor="text1"/>
+          <w:sz w:val="26"/>
+          <w:szCs w:val="26"/>
+        </w:rPr>
+      </w:pPr>
+    </w:p>
+    <w:p>
+      <w:pPr>
+        <w:jc w:val="center"/>
+        <w:rPr>
+          <w:rFonts w:cs="Times New Roman"/>
+          <w:color w:val="000000" w:themeColor="text1"/>
+          <w:sz w:val="26"/>
+          <w:szCs w:val="26"/>
+        </w:rPr>
+      </w:pPr>
+      <w:r>
+        <w:rPr>
+          <w:rFonts w:cs="Times New Roman"/>
+          <w:noProof/>
+          <w:color w:val="000000" w:themeColor="text1"/>
+          <w:sz w:val="26"/>
+          <w:szCs w:val="26"/>
+        </w:rPr>
+        <mc:AlternateContent>
+          <mc:Choice Requires="wps">
+            <w:drawing>
+              <wp:anchor distT="0" distB="0" distL="114300" distR="114300" simplePos="0" relativeHeight="251669504" behindDoc="0" locked="0" layoutInCell="1" allowOverlap="1" wp14:anchorId="4F2B9DA5" wp14:editId="574B90F1">
+                <wp:simplePos x="0" y="0"/>
+                <wp:positionH relativeFrom="column">
+                  <wp:posOffset>95250</wp:posOffset>
+                </wp:positionH>
+                <wp:positionV relativeFrom="paragraph">
+                  <wp:posOffset>1789430</wp:posOffset>
+                </wp:positionV>
+                <wp:extent cx="502228" cy="242455"/>
+                <wp:effectExtent l="0" t="0" r="12700" b="24765"/>
+                <wp:wrapNone/>
+                <wp:docPr id="1645054963" name="Text Box 1645054963"/>
+                <wp:cNvGraphicFramePr/>
+                <a:graphic xmlns:a="http://schemas.openxmlformats.org/drawingml/2006/main">
+                  <a:graphicData uri="http://schemas.microsoft.com/office/word/2010/wordprocessingShape">
+                    <wps:wsp>
+                      <wps:cNvSpPr txBox="1"/>
+                      <wps:spPr>
+                        <a:xfrm>
+                          <a:off x="0" y="0"/>
+                          <a:ext cx="502228" cy="242455"/>
+                        </a:xfrm>
+                        <a:prstGeom prst="rect">
+                          <a:avLst/>
+                        </a:prstGeom>
+                        <a:solidFill>
+                          <a:schemeClr val="lt1"/>
+                        </a:solidFill>
+                        <a:ln w="6350">
+                          <a:solidFill>
+                            <a:prstClr val="black"/>
+                          </a:solidFill>
+                        </a:ln>
+                      </wps:spPr>
+                      <wps:txbx>
+                        <w:txbxContent>
+                          <w:p>
+                            <w:pPr>
+                              <w:rPr>
+                                <w:b/>
+                                <w:bCs/>
+                                <w:sz w:val="6"/>
+                                <w:szCs w:val="6"/>
+                              </w:rPr>
+                            </w:pPr>
+                            <w:r>
+                              <w:rPr>
+                                <w:b/>
+                                <w:bCs/>
+                                <w:sz w:val="6"/>
+                                <w:szCs w:val="6"/>
+                              </w:rPr>
+                              <w:t>1.2. Tổng hợp yêu cầu</w:t>
+                            </w:r>
+                          </w:p>
+                        </w:txbxContent>
+                      </wps:txbx>
+                      <wps:bodyPr rot="0" spcFirstLastPara="0" vertOverflow="overflow" horzOverflow="overflow" vert="horz" wrap="square" lIns="91440" tIns="45720" rIns="91440" bIns="45720" numCol="1" spcCol="0" rtlCol="0" fromWordArt="0" anchor="t" anchorCtr="0" forceAA="0" compatLnSpc="1">
+                        <a:prstTxWarp prst="textNoShape">
+                          <a:avLst/>
+                        </a:prstTxWarp>
+                        <a:noAutofit/>
+                      </wps:bodyPr>
+                    </wps:wsp>
+                  </a:graphicData>
+                </a:graphic>
+                <wp14:sizeRelH relativeFrom="margin">
+                  <wp14:pctWidth>0</wp14:pctWidth>
+                </wp14:sizeRelH>
+                <wp14:sizeRelV relativeFrom="margin">
+                  <wp14:pctHeight>0</wp14:pctHeight>
+                </wp14:sizeRelV>
+              </wp:anchor>
+            </w:drawing>
+          </mc:Choice>
+          <mc:Fallback>
+            <w:pict>
+              <v:shapetype w14:anchorId="4F2B9DA5" id="_x0000_t202" coordsize="21600,21600" o:spt="202" path="m,l,21600r21600,l21600,xe">
+                <v:stroke joinstyle="miter"/>
+                <v:path gradientshapeok="t" o:connecttype="rect"/>
+              </v:shapetype>
+              <v:shape id="Text Box 1645054963" o:spid="_x0000_s1027" type="#_x0000_t202" style="position:absolute;left:0;text-align:left;margin-left:7.5pt;margin-top:140.9pt;width:39.55pt;height:19.1pt;z-index:251669504;visibility:visible;mso-wrap-style:square;mso-width-percent:0;mso-height-percent:0;mso-wrap-distance-left:9pt;mso-wrap-distance-top:0;mso-wrap-distance-right:9pt;mso-wrap-distance-bottom:0;mso-position-horizontal:absolute;mso-position-horizontal-relative:text;mso-position-vertical:absolute;mso-position-vertical-relative:text;mso-width-percent:0;mso-height-percent:0;mso-width-relative:margin;mso-height-relative:margin;v-text-anchor:top" o:gfxdata="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" fillcolor="white [3201]" strokeweight=".5pt">
+                <v:textbox>
+                  <w:txbxContent>
+                    <w:p>
+                      <w:pPr>
+                        <w:rPr>
+                          <w:b/>
+                          <w:bCs/>
+                          <w:sz w:val="6"/>
+                          <w:szCs w:val="6"/>
+                        </w:rPr>
+                      </w:pPr>
+                      <w:r>
+                        <w:rPr>
+                          <w:b/>
+                          <w:bCs/>
+                          <w:sz w:val="6"/>
+                          <w:szCs w:val="6"/>
+                        </w:rPr>
+                        <w:t>1.2. Tổng hợp yêu cầu</w:t>
+                      </w:r>
+                    </w:p>
+                  </w:txbxContent>
+                </v:textbox>
+              </v:shape>
+            </w:pict>
+          </mc:Fallback>
+        </mc:AlternateContent>
+      </w:r>
+      <w:r>
+        <w:rPr>
+          <w:rFonts w:cs="Times New Roman"/>
+          <w:noProof/>
+          <w:color w:val="000000" w:themeColor="text1"/>
+          <w:sz w:val="26"/>
+          <w:szCs w:val="26"/>
+        </w:rPr>
+        <w:drawing>
+          <wp:inline distT="0" distB="0" distL="0" distR="0" wp14:anchorId="09044AC4" wp14:editId="04B4F32F">
+            <wp:extent cx="6296967" cy="3581400"/>
+            <wp:effectExtent l="0" t="0" r="8890" b="0"/>
+            <wp:docPr id="851146986" name="Picture 851146986" descr="A diagram of a company&#10;&#10;Description automatically generated"/>
+            <wp:cNvGraphicFramePr>
+              <a:graphicFrameLocks xmlns:a="http://schemas.openxmlformats.org/drawingml/2006/main" noChangeAspect="1"/>
+            </wp:cNvGraphicFramePr>
+            <a:graphic xmlns:a="http://schemas.openxmlformats.org/drawingml/2006/main">
+              <a:graphicData uri="http://schemas.openxmlformats.org/drawingml/2006/picture">
+                <pic:pic xmlns:pic="http://schemas.openxmlformats.org/drawingml/2006/picture">
+                  <pic:nvPicPr>
+                    <pic:cNvPr id="851146986" name="Picture 851146986" descr="A diagram of a company&#10;&#10;Description automatically generated"/>
+                    <pic:cNvPicPr/>
+                  </pic:nvPicPr>
+                  <pic:blipFill>
+                    <a:blip r:embed="rId10" cstate="print">
+                      <a:extLst>
+                        <a:ext uri="{28A0092B-C50C-407E-A947-70E740481C1C}">
+                          <a14:useLocalDpi xmlns:a14="http://schemas.microsoft.com/office/drawing/2010/main" val="0"/>
+                        </a:ext>
+                      </a:extLst>
+                    </a:blip>
+                    <a:stretch>
+                      <a:fillRect/>
+                    </a:stretch>
+                  </pic:blipFill>
+                  <pic:spPr>
+                    <a:xfrm>
+                      <a:off x="0" y="0"/>
+                      <a:ext cx="6296967" cy="3581400"/>
+                    </a:xfrm>
+                    <a:prstGeom prst="rect">
+                      <a:avLst/>
+                    </a:prstGeom>
+                  </pic:spPr>
+                </pic:pic>
+              </a:graphicData>
+            </a:graphic>
+          </wp:inline>
+        </w:drawing>
+      </w:r>
+    </w:p>
+    <w:p>
+      <w:pPr>
+        <w:pStyle w:val="Heading2"/>
+        <w:rPr>
+          <w:rFonts w:ascii="Times New Roman" w:hAnsi="Times New Roman" w:cs="Times New Roman"/>
+          <w:lang w:val="vi-VN"/>
+        </w:rPr>
+      </w:pPr>
+      <w:bookmarkStart w:id="12" w:name="_Toc150099974"/>
+      <w:r>
+        <w:rPr>
+          <w:rFonts w:ascii="Times New Roman" w:hAnsi="Times New Roman" w:cs="Times New Roman"/>
+        </w:rPr>
+        <w:t>1.6  Mô tả WBS</w:t>
+      </w:r>
+      <w:bookmarkEnd w:id="12"/>
+    </w:p>
+    <w:tbl>
+      <w:tblPr>
+        <w:tblStyle w:val="TableGrid"/>
+        <w:tblW w:w="0" w:type="auto"/>
+        <w:tblInd w:w="540" w:type="dxa"/>
+        <w:tblLook w:val="04A0" w:firstRow="1" w:lastRow="0" w:firstColumn="1" w:lastColumn="0" w:noHBand="0" w:noVBand="1"/>
+      </w:tblPr>
+      <w:tblGrid>
+        <w:gridCol w:w="2919"/>
+        <w:gridCol w:w="2930"/>
+        <w:gridCol w:w="2961"/>
+      </w:tblGrid>
+      <w:tr>
+        <w:trPr>
+          <w:trHeight w:val="989"/>
+        </w:trPr>
+        <w:tc>
+          <w:tcPr>
+            <w:tcW w:w="3068" w:type="dxa"/>
+            <w:vAlign w:val="center"/>
+          </w:tcPr>
+          <w:p>
+            <w:pPr>
+              <w:jc w:val="center"/>
+              <w:rPr>
+                <w:rFonts w:cs="Times New Roman"/>
+                <w:b/>
+                <w:bCs/>
+                <w:color w:val="000000" w:themeColor="text1"/>
+                <w:sz w:val="26"/>
+                <w:szCs w:val="26"/>
+              </w:rPr>
+            </w:pPr>
+            <w:r>
+              <w:rPr>
+                <w:rFonts w:cs="Times New Roman"/>
+                <w:b/>
+                <w:bCs/>
+                <w:color w:val="000000" w:themeColor="text1"/>
+                <w:sz w:val="26"/>
+                <w:szCs w:val="26"/>
+              </w:rPr>
+              <w:t>WBS Level</w:t>
+            </w:r>
+          </w:p>
+        </w:tc>
+        <w:tc>
+          <w:tcPr>
+            <w:tcW w:w="3069" w:type="dxa"/>
+            <w:vAlign w:val="center"/>
+          </w:tcPr>
+          <w:p>
+            <w:pPr>
+              <w:jc w:val="center"/>
+              <w:rPr>
+                <w:rFonts w:cs="Times New Roman"/>
+                <w:b/>
+                <w:bCs/>
+                <w:color w:val="000000" w:themeColor="text1"/>
+                <w:sz w:val="26"/>
+                <w:szCs w:val="26"/>
+              </w:rPr>
+            </w:pPr>
+            <w:r>
+              <w:rPr>
+                <w:rFonts w:cs="Times New Roman"/>
+                <w:b/>
+                <w:bCs/>
+                <w:color w:val="000000" w:themeColor="text1"/>
+                <w:sz w:val="26"/>
+                <w:szCs w:val="26"/>
+              </w:rPr>
+              <w:t>WBS Name</w:t>
+            </w:r>
+          </w:p>
+        </w:tc>
+        <w:tc>
+          <w:tcPr>
+            <w:tcW w:w="3069" w:type="dxa"/>
+          </w:tcPr>
+          <w:p>
+            <w:pPr>
+              <w:rPr>
+                <w:rFonts w:cs="Times New Roman"/>
+                <w:color w:val="000000" w:themeColor="text1"/>
+                <w:sz w:val="26"/>
+                <w:szCs w:val="26"/>
+              </w:rPr>
+            </w:pPr>
+            <w:r>
+              <w:rPr>
+                <w:rFonts w:cs="Times New Roman"/>
+                <w:color w:val="000000" w:themeColor="text1"/>
+                <w:sz w:val="26"/>
+                <w:szCs w:val="26"/>
+              </w:rPr>
+              <w:t>WBS Description</w:t>
+            </w:r>
+          </w:p>
+        </w:tc>
+      </w:tr>
+      <w:tr>
+        <w:tc>
+          <w:tcPr>
+            <w:tcW w:w="3068" w:type="dxa"/>
+            <w:vAlign w:val="center"/>
+          </w:tcPr>
+          <w:p>
+            <w:pPr>
+              <w:jc w:val="center"/>
+              <w:rPr>
+                <w:rFonts w:cs="Times New Roman"/>
+                <w:b/>
+                <w:bCs/>
+                <w:color w:val="000000" w:themeColor="text1"/>
+                <w:sz w:val="26"/>
+                <w:szCs w:val="26"/>
+              </w:rPr>
+            </w:pPr>
+            <w:r>
+              <w:rPr>
+                <w:rFonts w:cs="Times New Roman"/>
+                <w:b/>
+                <w:bCs/>
+                <w:color w:val="000000" w:themeColor="text1"/>
+                <w:sz w:val="26"/>
+                <w:szCs w:val="26"/>
+              </w:rPr>
+              <w:t>1</w:t>
+            </w:r>
+          </w:p>
+        </w:tc>
+        <w:tc>
+          <w:tcPr>
+            <w:tcW w:w="3069" w:type="dxa"/>
+            <w:vAlign w:val="center"/>
+          </w:tcPr>
+          <w:p>
+            <w:pPr>
+              <w:jc w:val="center"/>
+              <w:rPr>
+                <w:rFonts w:cs="Times New Roman"/>
+                <w:b/>
+                <w:bCs/>
+                <w:color w:val="000000" w:themeColor="text1"/>
+                <w:sz w:val="26"/>
+                <w:szCs w:val="26"/>
+              </w:rPr>
+            </w:pPr>
+            <w:r>
+              <w:rPr>
+                <w:rFonts w:cs="Times New Roman"/>
+                <w:b/>
+                <w:bCs/>
+                <w:color w:val="000000" w:themeColor="text1"/>
+                <w:sz w:val="26"/>
+                <w:szCs w:val="26"/>
+              </w:rPr>
+              <w:t>Khảo sát</w:t>
+            </w:r>
+          </w:p>
+        </w:tc>
+        <w:tc>
+          <w:tcPr>
+            <w:tcW w:w="3069" w:type="dxa"/>
+          </w:tcPr>
+          <w:p>
+            <w:pPr>
+              <w:jc w:val="both"/>
+              <w:rPr>
+                <w:rFonts w:cs="Times New Roman"/>
+                <w:color w:val="000000" w:themeColor="text1"/>
+                <w:sz w:val="26"/>
+                <w:szCs w:val="26"/>
+              </w:rPr>
+            </w:pPr>
+            <w:r>
+              <w:rPr>
+                <w:rFonts w:cs="Times New Roman"/>
+                <w:color w:val="000000" w:themeColor="text1"/>
+                <w:sz w:val="26"/>
+                <w:szCs w:val="26"/>
+              </w:rPr>
+              <w:t>Tiến hành khảo sát và thu thập thông tin ban đầu</w:t>
+            </w:r>
+          </w:p>
+        </w:tc>
+      </w:tr>
+      <w:tr>
+        <w:tc>
+          <w:tcPr>
+            <w:tcW w:w="3068" w:type="dxa"/>
+            <w:vAlign w:val="center"/>
+          </w:tcPr>
+          <w:p>
+            <w:pPr>
+              <w:jc w:val="center"/>
+              <w:rPr>
+                <w:rFonts w:cs="Times New Roman"/>
+                <w:b/>
+                <w:bCs/>
+                <w:color w:val="000000" w:themeColor="text1"/>
+                <w:sz w:val="26"/>
+                <w:szCs w:val="26"/>
+                <w:lang w:val="vi-VN"/>
+              </w:rPr>
+            </w:pPr>
+            <w:r>
+              <w:rPr>
+                <w:rFonts w:cs="Times New Roman"/>
+                <w:b/>
+                <w:bCs/>
+                <w:color w:val="000000" w:themeColor="text1"/>
+                <w:sz w:val="26"/>
+                <w:szCs w:val="26"/>
+              </w:rPr>
+              <w:t>1.1</w:t>
+            </w:r>
+          </w:p>
+        </w:tc>
+        <w:tc>
+          <w:tcPr>
+            <w:tcW w:w="3069" w:type="dxa"/>
+            <w:vAlign w:val="center"/>
+          </w:tcPr>
+          <w:p>
+            <w:pPr>
+              <w:jc w:val="center"/>
+              <w:rPr>
+                <w:rFonts w:cs="Times New Roman"/>
+                <w:b/>
+                <w:bCs/>
+                <w:color w:val="000000" w:themeColor="text1"/>
+                <w:sz w:val="26"/>
+                <w:szCs w:val="26"/>
+              </w:rPr>
+            </w:pPr>
+            <w:r>
+              <w:rPr>
+                <w:rFonts w:cs="Times New Roman"/>
+                <w:b/>
+                <w:bCs/>
+                <w:color w:val="000000" w:themeColor="text1"/>
+                <w:sz w:val="26"/>
+                <w:szCs w:val="26"/>
+              </w:rPr>
+              <w:t>Thu thập yêu cầu</w:t>
+            </w:r>
+          </w:p>
+        </w:tc>
+        <w:tc>
+          <w:tcPr>
+            <w:tcW w:w="3069" w:type="dxa"/>
+          </w:tcPr>
+          <w:p>
+            <w:pPr>
+              <w:jc w:val="both"/>
+              <w:rPr>
+                <w:rFonts w:cs="Times New Roman"/>
+                <w:color w:val="000000" w:themeColor="text1"/>
+                <w:sz w:val="26"/>
+                <w:szCs w:val="26"/>
+              </w:rPr>
+            </w:pPr>
+            <w:r>
+              <w:rPr>
+                <w:rFonts w:cs="Times New Roman"/>
+                <w:color w:val="000000" w:themeColor="text1"/>
+                <w:sz w:val="26"/>
+                <w:szCs w:val="26"/>
+              </w:rPr>
+              <w:t>Công việc này liên quan đến việc thu thập thông tin và yêu cầu từ các bên liên quan để hiểu và xác định các yêu cầu của dự án.</w:t>
+            </w:r>
+          </w:p>
+        </w:tc>
+      </w:tr>
+      <w:tr>
+        <w:tc>
+          <w:tcPr>
+            <w:tcW w:w="3068" w:type="dxa"/>
+            <w:vAlign w:val="center"/>
+          </w:tcPr>
+          <w:p>
+            <w:pPr>
+              <w:jc w:val="center"/>
+              <w:rPr>
+                <w:rFonts w:cs="Times New Roman"/>
+                <w:b/>
+                <w:bCs/>
+                <w:color w:val="000000" w:themeColor="text1"/>
+                <w:sz w:val="26"/>
+                <w:szCs w:val="26"/>
+              </w:rPr>
+            </w:pPr>
+            <w:r>
+              <w:rPr>
+                <w:rFonts w:cs="Times New Roman"/>
+                <w:b/>
+                <w:bCs/>
+                <w:color w:val="000000" w:themeColor="text1"/>
+                <w:sz w:val="26"/>
+                <w:szCs w:val="26"/>
+              </w:rPr>
+              <w:t>1</w:t>
+            </w:r>
+          </w:p>
+        </w:tc>
+        <w:tc>
+          <w:tcPr>
+            <w:tcW w:w="3069" w:type="dxa"/>
+            <w:vAlign w:val="center"/>
+          </w:tcPr>
+          <w:p>
+            <w:pPr>
+              <w:jc w:val="center"/>
+              <w:rPr>
+                <w:rFonts w:cs="Times New Roman"/>
+                <w:b/>
+                <w:bCs/>
+                <w:color w:val="000000" w:themeColor="text1"/>
+                <w:sz w:val="26"/>
+                <w:szCs w:val="26"/>
+              </w:rPr>
+            </w:pPr>
+            <w:r>
+              <w:rPr>
+                <w:rFonts w:cs="Times New Roman"/>
+                <w:b/>
+                <w:bCs/>
+                <w:color w:val="000000" w:themeColor="text1"/>
+                <w:sz w:val="26"/>
+                <w:szCs w:val="26"/>
+              </w:rPr>
+              <w:t>Tổng hợp yêu cầu</w:t>
+            </w:r>
+          </w:p>
+        </w:tc>
+        <w:tc>
+          <w:tcPr>
+            <w:tcW w:w="3069" w:type="dxa"/>
+          </w:tcPr>
+          <w:p>
+            <w:pPr>
+              <w:jc w:val="both"/>
+              <w:rPr>
+                <w:rFonts w:cs="Times New Roman"/>
+                <w:color w:val="000000" w:themeColor="text1"/>
+                <w:sz w:val="26"/>
+                <w:szCs w:val="26"/>
+              </w:rPr>
+            </w:pPr>
+            <w:r>
+              <w:rPr>
+                <w:rFonts w:cs="Times New Roman"/>
+                <w:color w:val="000000" w:themeColor="text1"/>
+                <w:sz w:val="26"/>
+                <w:szCs w:val="26"/>
+              </w:rPr>
+              <w:t> Công việc này nhằm tổng hợp và phân loại các yêu cầu đã được xác định cho dự án từ các pha trước đó.</w:t>
+            </w:r>
+          </w:p>
+        </w:tc>
+      </w:tr>
+      <w:tr>
+        <w:tc>
+          <w:tcPr>
+            <w:tcW w:w="3068" w:type="dxa"/>
+            <w:vAlign w:val="center"/>
+          </w:tcPr>
+          <w:p>
+            <w:pPr>
+              <w:jc w:val="center"/>
+              <w:rPr>
+                <w:rFonts w:cs="Times New Roman"/>
+                <w:b/>
+                <w:bCs/>
+                <w:color w:val="000000" w:themeColor="text1"/>
+                <w:sz w:val="26"/>
+                <w:szCs w:val="26"/>
+              </w:rPr>
+            </w:pPr>
+            <w:r>
+              <w:rPr>
+                <w:rFonts w:cs="Times New Roman"/>
+                <w:b/>
+                <w:bCs/>
+                <w:color w:val="000000" w:themeColor="text1"/>
+                <w:sz w:val="26"/>
+                <w:szCs w:val="26"/>
+              </w:rPr>
+              <w:lastRenderedPageBreak/>
+              <w:t>2</w:t>
+            </w:r>
+          </w:p>
+        </w:tc>
+        <w:tc>
+          <w:tcPr>
+            <w:tcW w:w="3069" w:type="dxa"/>
+            <w:vAlign w:val="center"/>
+          </w:tcPr>
+          <w:p>
+            <w:pPr>
+              <w:jc w:val="center"/>
+              <w:rPr>
+                <w:rFonts w:cs="Times New Roman"/>
+                <w:b/>
+                <w:bCs/>
+                <w:color w:val="000000" w:themeColor="text1"/>
+                <w:sz w:val="26"/>
+                <w:szCs w:val="26"/>
+                <w:lang w:val="vi-VN"/>
+              </w:rPr>
+            </w:pPr>
+            <w:r>
+              <w:rPr>
+                <w:rFonts w:cs="Times New Roman"/>
+                <w:b/>
+                <w:bCs/>
+                <w:color w:val="000000" w:themeColor="text1"/>
+                <w:sz w:val="26"/>
+                <w:szCs w:val="26"/>
+              </w:rPr>
+              <w:t>Phân tích</w:t>
+            </w:r>
+          </w:p>
+        </w:tc>
+        <w:tc>
+          <w:tcPr>
+            <w:tcW w:w="3069" w:type="dxa"/>
+          </w:tcPr>
+          <w:p>
+            <w:pPr>
+              <w:jc w:val="both"/>
+              <w:rPr>
+                <w:rFonts w:cs="Times New Roman"/>
+                <w:color w:val="000000" w:themeColor="text1"/>
+                <w:sz w:val="26"/>
+                <w:szCs w:val="26"/>
+              </w:rPr>
+            </w:pPr>
+            <w:r>
+              <w:rPr>
+                <w:rFonts w:cs="Times New Roman"/>
+                <w:color w:val="000000" w:themeColor="text1"/>
+                <w:sz w:val="26"/>
+                <w:szCs w:val="26"/>
+              </w:rPr>
+              <w:t>Tiến hành phân tích chi tiết dựa trên thông tin thu thập</w:t>
+            </w:r>
+          </w:p>
+        </w:tc>
+      </w:tr>
+      <w:tr>
+        <w:tc>
+          <w:tcPr>
+            <w:tcW w:w="3068" w:type="dxa"/>
+            <w:vAlign w:val="center"/>
+          </w:tcPr>
+          <w:p>
+            <w:pPr>
+              <w:jc w:val="center"/>
+              <w:rPr>
+                <w:rFonts w:cs="Times New Roman"/>
+                <w:b/>
+                <w:bCs/>
+                <w:color w:val="000000" w:themeColor="text1"/>
+                <w:sz w:val="26"/>
+                <w:szCs w:val="26"/>
+                <w:lang w:val="vi-VN"/>
+              </w:rPr>
+            </w:pPr>
+            <w:r>
+              <w:rPr>
+                <w:rFonts w:cs="Times New Roman"/>
+                <w:b/>
+                <w:bCs/>
+                <w:color w:val="000000" w:themeColor="text1"/>
+                <w:sz w:val="26"/>
+                <w:szCs w:val="26"/>
+              </w:rPr>
+              <w:t>2.1</w:t>
+            </w:r>
+          </w:p>
+        </w:tc>
+        <w:tc>
+          <w:tcPr>
+            <w:tcW w:w="3069" w:type="dxa"/>
+            <w:vAlign w:val="center"/>
+          </w:tcPr>
+          <w:p>
+            <w:pPr>
+              <w:jc w:val="center"/>
+              <w:rPr>
+                <w:rFonts w:cs="Times New Roman"/>
+                <w:b/>
+                <w:bCs/>
+                <w:color w:val="000000" w:themeColor="text1"/>
+                <w:sz w:val="26"/>
+                <w:szCs w:val="26"/>
+              </w:rPr>
+            </w:pPr>
+            <w:r>
+              <w:rPr>
+                <w:rFonts w:cs="Times New Roman"/>
+                <w:b/>
+                <w:bCs/>
+                <w:color w:val="000000" w:themeColor="text1"/>
+                <w:sz w:val="26"/>
+                <w:szCs w:val="26"/>
+              </w:rPr>
+              <w:t>Xác định yêu cầu</w:t>
+            </w:r>
+          </w:p>
+        </w:tc>
+        <w:tc>
+          <w:tcPr>
+            <w:tcW w:w="3069" w:type="dxa"/>
+          </w:tcPr>
+          <w:p>
+            <w:pPr>
+              <w:jc w:val="both"/>
+              <w:rPr>
+                <w:rFonts w:cs="Times New Roman"/>
+                <w:color w:val="000000" w:themeColor="text1"/>
+                <w:sz w:val="26"/>
+                <w:szCs w:val="26"/>
+              </w:rPr>
+            </w:pPr>
+            <w:r>
+              <w:rPr>
+                <w:rFonts w:cs="Times New Roman"/>
+                <w:color w:val="000000" w:themeColor="text1"/>
+                <w:sz w:val="26"/>
+                <w:szCs w:val="26"/>
+              </w:rPr>
+              <w:t>Công việc này liên quan đến việc phân tích và xác định yêu cầu cụ thể của dự án từ thông tin đã thu thập được.</w:t>
+            </w:r>
+          </w:p>
+        </w:tc>
+      </w:tr>
+      <w:tr>
+        <w:tc>
+          <w:tcPr>
+            <w:tcW w:w="3068" w:type="dxa"/>
+            <w:vAlign w:val="center"/>
+          </w:tcPr>
+          <w:p>
+            <w:pPr>
+              <w:jc w:val="center"/>
+              <w:rPr>
+                <w:rFonts w:cs="Times New Roman"/>
+                <w:b/>
+                <w:bCs/>
+                <w:color w:val="000000" w:themeColor="text1"/>
+                <w:sz w:val="26"/>
+                <w:szCs w:val="26"/>
+                <w:lang w:val="vi-VN"/>
+              </w:rPr>
+            </w:pPr>
+            <w:r>
+              <w:rPr>
+                <w:rFonts w:cs="Times New Roman"/>
+                <w:b/>
+                <w:bCs/>
+                <w:color w:val="000000" w:themeColor="text1"/>
+                <w:sz w:val="26"/>
+                <w:szCs w:val="26"/>
+              </w:rPr>
+              <w:t>2.1.1</w:t>
+            </w:r>
+          </w:p>
+        </w:tc>
+        <w:tc>
+          <w:tcPr>
+            <w:tcW w:w="3069" w:type="dxa"/>
+            <w:vAlign w:val="center"/>
+          </w:tcPr>
+          <w:p>
+            <w:pPr>
+              <w:jc w:val="center"/>
+              <w:rPr>
+                <w:rFonts w:cs="Times New Roman"/>
+                <w:b/>
+                <w:bCs/>
+                <w:color w:val="000000" w:themeColor="text1"/>
+                <w:sz w:val="26"/>
+                <w:szCs w:val="26"/>
+              </w:rPr>
+            </w:pPr>
+            <w:r>
+              <w:rPr>
+                <w:rFonts w:cs="Times New Roman"/>
+                <w:b/>
+                <w:bCs/>
+                <w:color w:val="000000" w:themeColor="text1"/>
+                <w:sz w:val="26"/>
+                <w:szCs w:val="26"/>
+              </w:rPr>
+              <w:t>Xác định yêu cầu nghiệp vụ</w:t>
+            </w:r>
+          </w:p>
+        </w:tc>
+        <w:tc>
+          <w:tcPr>
+            <w:tcW w:w="3069" w:type="dxa"/>
+          </w:tcPr>
+          <w:p>
+            <w:pPr>
+              <w:jc w:val="both"/>
+              <w:rPr>
+                <w:rFonts w:cs="Times New Roman"/>
+                <w:color w:val="000000" w:themeColor="text1"/>
+                <w:sz w:val="26"/>
+                <w:szCs w:val="26"/>
+              </w:rPr>
+            </w:pPr>
+            <w:r>
+              <w:rPr>
+                <w:rFonts w:cs="Times New Roman"/>
+                <w:color w:val="000000" w:themeColor="text1"/>
+                <w:sz w:val="26"/>
+                <w:szCs w:val="26"/>
+              </w:rPr>
+              <w:t>Công việc này tập trung vào việc xác định và phân tích yêu cầu nghiệp vụ của dự án, bao gồm các quy trình, chức năng và yêu cầu kỹ thuật.</w:t>
+            </w:r>
+          </w:p>
+        </w:tc>
+      </w:tr>
+      <w:tr>
+        <w:tc>
+          <w:tcPr>
+            <w:tcW w:w="3068" w:type="dxa"/>
+            <w:vAlign w:val="center"/>
+          </w:tcPr>
+          <w:p>
+            <w:pPr>
+              <w:jc w:val="center"/>
+              <w:rPr>
+                <w:rFonts w:cs="Times New Roman"/>
+                <w:b/>
+                <w:bCs/>
+                <w:color w:val="000000" w:themeColor="text1"/>
+                <w:sz w:val="26"/>
+                <w:szCs w:val="26"/>
+                <w:lang w:val="vi-VN"/>
+              </w:rPr>
+            </w:pPr>
+            <w:r>
+              <w:rPr>
+                <w:rFonts w:cs="Times New Roman"/>
+                <w:b/>
+                <w:bCs/>
+                <w:color w:val="000000" w:themeColor="text1"/>
+                <w:sz w:val="26"/>
+                <w:szCs w:val="26"/>
+              </w:rPr>
+              <w:t>2.1.2</w:t>
+            </w:r>
+          </w:p>
+        </w:tc>
+        <w:tc>
+          <w:tcPr>
+            <w:tcW w:w="3069" w:type="dxa"/>
+            <w:vAlign w:val="center"/>
+          </w:tcPr>
+          <w:p>
+            <w:pPr>
+              <w:jc w:val="center"/>
+              <w:rPr>
+                <w:rFonts w:cs="Times New Roman"/>
+                <w:b/>
+                <w:bCs/>
+                <w:color w:val="000000" w:themeColor="text1"/>
+                <w:sz w:val="26"/>
+                <w:szCs w:val="26"/>
+              </w:rPr>
+            </w:pPr>
+            <w:r>
+              <w:rPr>
+                <w:rFonts w:cs="Times New Roman"/>
+                <w:b/>
+                <w:bCs/>
+                <w:color w:val="000000" w:themeColor="text1"/>
+                <w:sz w:val="26"/>
+                <w:szCs w:val="26"/>
+              </w:rPr>
+              <w:t>Xác định yêu cầu hệ thống</w:t>
+            </w:r>
+          </w:p>
+        </w:tc>
+        <w:tc>
+          <w:tcPr>
+            <w:tcW w:w="3069" w:type="dxa"/>
+          </w:tcPr>
+          <w:p>
+            <w:pPr>
+              <w:jc w:val="both"/>
+              <w:rPr>
+                <w:rFonts w:cs="Times New Roman"/>
+                <w:color w:val="000000" w:themeColor="text1"/>
+                <w:sz w:val="26"/>
+                <w:szCs w:val="26"/>
+              </w:rPr>
+            </w:pPr>
+            <w:r>
+              <w:rPr>
+                <w:rFonts w:cs="Times New Roman"/>
+                <w:color w:val="000000" w:themeColor="text1"/>
+                <w:sz w:val="26"/>
+                <w:szCs w:val="26"/>
+              </w:rPr>
+              <w:t>Công việc này tập trung vào việc xác định và phân tích yêu cầu cụ thể về hệ thống dự án, bao gồm các tính năng, giao diện người dùng, hiệu năng, bảo mật và quy định kỹ thuật.</w:t>
+            </w:r>
+          </w:p>
+        </w:tc>
+      </w:tr>
+      <w:tr>
+        <w:tc>
+          <w:tcPr>
+            <w:tcW w:w="3068" w:type="dxa"/>
+            <w:vAlign w:val="center"/>
+          </w:tcPr>
+          <w:p>
+            <w:pPr>
+              <w:jc w:val="center"/>
+              <w:rPr>
+                <w:rFonts w:cs="Times New Roman"/>
+                <w:b/>
+                <w:bCs/>
+                <w:color w:val="000000" w:themeColor="text1"/>
+                <w:sz w:val="26"/>
+                <w:szCs w:val="26"/>
+                <w:lang w:val="vi-VN"/>
+              </w:rPr>
+            </w:pPr>
+            <w:r>
+              <w:rPr>
+                <w:rFonts w:cs="Times New Roman"/>
+                <w:b/>
+                <w:bCs/>
+                <w:color w:val="000000" w:themeColor="text1"/>
+                <w:sz w:val="26"/>
+                <w:szCs w:val="26"/>
+              </w:rPr>
+              <w:t>2.2</w:t>
+            </w:r>
+          </w:p>
+        </w:tc>
+        <w:tc>
+          <w:tcPr>
+            <w:tcW w:w="3069" w:type="dxa"/>
+            <w:vAlign w:val="center"/>
+          </w:tcPr>
+          <w:p>
+            <w:pPr>
+              <w:jc w:val="center"/>
+              <w:rPr>
+                <w:rFonts w:cs="Times New Roman"/>
+                <w:b/>
+                <w:bCs/>
+                <w:color w:val="000000" w:themeColor="text1"/>
+                <w:sz w:val="26"/>
+                <w:szCs w:val="26"/>
+              </w:rPr>
+            </w:pPr>
+            <w:r>
+              <w:rPr>
+                <w:rFonts w:cs="Times New Roman"/>
+                <w:b/>
+                <w:bCs/>
+                <w:color w:val="000000" w:themeColor="text1"/>
+                <w:sz w:val="26"/>
+                <w:szCs w:val="26"/>
+              </w:rPr>
+              <w:t>Lên lịch công việc</w:t>
+            </w:r>
+          </w:p>
+        </w:tc>
+        <w:tc>
+          <w:tcPr>
+            <w:tcW w:w="3069" w:type="dxa"/>
+          </w:tcPr>
+          <w:p>
+            <w:pPr>
+              <w:jc w:val="both"/>
+              <w:rPr>
+                <w:rFonts w:cs="Times New Roman"/>
+                <w:color w:val="000000" w:themeColor="text1"/>
+                <w:sz w:val="26"/>
+                <w:szCs w:val="26"/>
+              </w:rPr>
+            </w:pPr>
+            <w:r>
+              <w:rPr>
+                <w:rFonts w:cs="Times New Roman"/>
+                <w:color w:val="000000" w:themeColor="text1"/>
+                <w:sz w:val="26"/>
+                <w:szCs w:val="26"/>
+              </w:rPr>
+              <w:t>Công việc này tập trung vào xác định mục tiêu chung, lập kế hoạch chi tiết, thực hiện công việc, đánh giá điều chỉnh</w:t>
+            </w:r>
+          </w:p>
+        </w:tc>
+      </w:tr>
+      <w:tr>
+        <w:tc>
+          <w:tcPr>
+            <w:tcW w:w="3068" w:type="dxa"/>
+            <w:vAlign w:val="center"/>
+          </w:tcPr>
+          <w:p>
+            <w:pPr>
+              <w:jc w:val="center"/>
+              <w:rPr>
+                <w:rFonts w:cs="Times New Roman"/>
+                <w:b/>
+                <w:bCs/>
+                <w:color w:val="000000" w:themeColor="text1"/>
+                <w:sz w:val="26"/>
+                <w:szCs w:val="26"/>
+                <w:lang w:val="vi-VN"/>
+              </w:rPr>
+            </w:pPr>
+            <w:r>
+              <w:rPr>
+                <w:rFonts w:cs="Times New Roman"/>
+                <w:b/>
+                <w:bCs/>
+                <w:color w:val="000000" w:themeColor="text1"/>
+                <w:sz w:val="26"/>
+                <w:szCs w:val="26"/>
+              </w:rPr>
+              <w:t>2.3</w:t>
+            </w:r>
+          </w:p>
+        </w:tc>
+        <w:tc>
+          <w:tcPr>
+            <w:tcW w:w="3069" w:type="dxa"/>
+            <w:vAlign w:val="center"/>
+          </w:tcPr>
+          <w:p>
+            <w:pPr>
+              <w:jc w:val="center"/>
+              <w:rPr>
+                <w:rFonts w:cs="Times New Roman"/>
+                <w:b/>
+                <w:bCs/>
+                <w:color w:val="000000" w:themeColor="text1"/>
+                <w:sz w:val="26"/>
+                <w:szCs w:val="26"/>
+                <w:lang w:val="vi-VN"/>
+              </w:rPr>
+            </w:pPr>
+            <w:r>
+              <w:rPr>
+                <w:rFonts w:cs="Times New Roman"/>
+                <w:b/>
+                <w:bCs/>
+                <w:color w:val="000000" w:themeColor="text1"/>
+                <w:sz w:val="26"/>
+                <w:szCs w:val="26"/>
+              </w:rPr>
+              <w:t>Phân công nguồn lực</w:t>
+            </w:r>
+          </w:p>
+        </w:tc>
+        <w:tc>
+          <w:tcPr>
+            <w:tcW w:w="3069" w:type="dxa"/>
+          </w:tcPr>
+          <w:p>
+            <w:pPr>
+              <w:jc w:val="both"/>
+              <w:rPr>
+                <w:rFonts w:cs="Times New Roman"/>
+                <w:color w:val="000000" w:themeColor="text1"/>
+                <w:sz w:val="26"/>
+                <w:szCs w:val="26"/>
+              </w:rPr>
+            </w:pPr>
+            <w:r>
+              <w:rPr>
+                <w:rFonts w:cs="Times New Roman"/>
+                <w:color w:val="000000" w:themeColor="text1"/>
+                <w:sz w:val="26"/>
+                <w:szCs w:val="26"/>
+              </w:rPr>
+              <w:t>Phân công và cấp phát nguồn lực cho các công việc phân tích</w:t>
+            </w:r>
+          </w:p>
+        </w:tc>
+      </w:tr>
+      <w:tr>
+        <w:tc>
+          <w:tcPr>
+            <w:tcW w:w="3068" w:type="dxa"/>
+            <w:vAlign w:val="center"/>
+          </w:tcPr>
+          <w:p>
+            <w:pPr>
+              <w:jc w:val="center"/>
+              <w:rPr>
+                <w:rFonts w:cs="Times New Roman"/>
+                <w:b/>
+                <w:bCs/>
+                <w:color w:val="000000" w:themeColor="text1"/>
+                <w:sz w:val="26"/>
+                <w:szCs w:val="26"/>
+                <w:lang w:val="vi-VN"/>
+              </w:rPr>
+            </w:pPr>
+            <w:r>
+              <w:rPr>
+                <w:rFonts w:cs="Times New Roman"/>
+                <w:b/>
+                <w:bCs/>
+                <w:color w:val="000000" w:themeColor="text1"/>
+                <w:sz w:val="26"/>
+                <w:szCs w:val="26"/>
+              </w:rPr>
+              <w:t>2.4</w:t>
+            </w:r>
+          </w:p>
+        </w:tc>
+        <w:tc>
+          <w:tcPr>
+            <w:tcW w:w="3069" w:type="dxa"/>
+            <w:vAlign w:val="center"/>
+          </w:tcPr>
+          <w:p>
+            <w:pPr>
+              <w:jc w:val="center"/>
+              <w:rPr>
+                <w:rFonts w:cs="Times New Roman"/>
+                <w:b/>
+                <w:bCs/>
+                <w:color w:val="000000" w:themeColor="text1"/>
+                <w:sz w:val="26"/>
+                <w:szCs w:val="26"/>
+              </w:rPr>
+            </w:pPr>
+            <w:r>
+              <w:rPr>
+                <w:rFonts w:cs="Times New Roman"/>
+                <w:b/>
+                <w:bCs/>
+                <w:color w:val="000000" w:themeColor="text1"/>
+                <w:sz w:val="26"/>
+                <w:szCs w:val="26"/>
+              </w:rPr>
+              <w:t>Thiết lập kế hoạch chi tiêu</w:t>
+            </w:r>
+          </w:p>
+        </w:tc>
+        <w:tc>
+          <w:tcPr>
+            <w:tcW w:w="3069" w:type="dxa"/>
+          </w:tcPr>
+          <w:p>
+            <w:pPr>
+              <w:jc w:val="both"/>
+              <w:rPr>
+                <w:rFonts w:cs="Times New Roman"/>
+                <w:color w:val="000000" w:themeColor="text1"/>
+                <w:sz w:val="26"/>
+                <w:szCs w:val="26"/>
+              </w:rPr>
+            </w:pPr>
+          </w:p>
+          <w:p>
+            <w:pPr>
+              <w:jc w:val="both"/>
+              <w:rPr>
+                <w:rFonts w:cs="Times New Roman"/>
+                <w:color w:val="000000" w:themeColor="text1"/>
+                <w:sz w:val="26"/>
+                <w:szCs w:val="26"/>
+              </w:rPr>
+            </w:pPr>
+            <w:r>
+              <w:rPr>
+                <w:rFonts w:cs="Times New Roman"/>
+                <w:color w:val="000000" w:themeColor="text1"/>
+                <w:sz w:val="26"/>
+                <w:szCs w:val="26"/>
+              </w:rPr>
+              <w:t>Xác định và thiết lập kế hoạch chi tiêu cho dự án</w:t>
+            </w:r>
+          </w:p>
+        </w:tc>
+      </w:tr>
+      <w:tr>
+        <w:tc>
+          <w:tcPr>
+            <w:tcW w:w="3068" w:type="dxa"/>
+            <w:vAlign w:val="center"/>
+          </w:tcPr>
+          <w:p>
+            <w:pPr>
+              <w:jc w:val="center"/>
+              <w:rPr>
+                <w:rFonts w:cs="Times New Roman"/>
+                <w:b/>
+                <w:bCs/>
+                <w:color w:val="000000" w:themeColor="text1"/>
+                <w:sz w:val="26"/>
+                <w:szCs w:val="26"/>
+                <w:lang w:val="vi-VN"/>
+              </w:rPr>
+            </w:pPr>
+            <w:r>
+              <w:rPr>
+                <w:rFonts w:cs="Times New Roman"/>
+                <w:b/>
+                <w:bCs/>
+                <w:color w:val="000000" w:themeColor="text1"/>
+                <w:sz w:val="26"/>
+                <w:szCs w:val="26"/>
+              </w:rPr>
+              <w:t>3</w:t>
+            </w:r>
+          </w:p>
+        </w:tc>
+        <w:tc>
+          <w:tcPr>
+            <w:tcW w:w="3069" w:type="dxa"/>
+            <w:vAlign w:val="center"/>
+          </w:tcPr>
+          <w:p>
+            <w:pPr>
+              <w:jc w:val="center"/>
+              <w:rPr>
+                <w:rFonts w:cs="Times New Roman"/>
+                <w:b/>
+                <w:bCs/>
+                <w:color w:val="000000" w:themeColor="text1"/>
+                <w:sz w:val="26"/>
+                <w:szCs w:val="26"/>
+                <w:lang w:val="vi-VN"/>
+              </w:rPr>
+            </w:pPr>
+            <w:r>
+              <w:rPr>
+                <w:rFonts w:cs="Times New Roman"/>
+                <w:b/>
+                <w:bCs/>
+                <w:color w:val="000000" w:themeColor="text1"/>
+                <w:sz w:val="26"/>
+                <w:szCs w:val="26"/>
+              </w:rPr>
+              <w:t>Thiết kế</w:t>
+            </w:r>
+          </w:p>
+        </w:tc>
+        <w:tc>
+          <w:tcPr>
+            <w:tcW w:w="3069" w:type="dxa"/>
+          </w:tcPr>
+          <w:p>
+            <w:pPr>
+              <w:jc w:val="both"/>
+              <w:rPr>
+                <w:rFonts w:cs="Times New Roman"/>
+                <w:color w:val="000000" w:themeColor="text1"/>
+                <w:sz w:val="26"/>
+                <w:szCs w:val="26"/>
+              </w:rPr>
+            </w:pPr>
+            <w:r>
+              <w:rPr>
+                <w:rFonts w:cs="Times New Roman"/>
+                <w:color w:val="000000" w:themeColor="text1"/>
+                <w:sz w:val="26"/>
+                <w:szCs w:val="26"/>
+              </w:rPr>
+              <w:t>Thực hiện thiết kế chi tiết của dự án</w:t>
+            </w:r>
+          </w:p>
+        </w:tc>
+      </w:tr>
+      <w:tr>
+        <w:tc>
+          <w:tcPr>
+            <w:tcW w:w="3068" w:type="dxa"/>
+            <w:vAlign w:val="center"/>
+          </w:tcPr>
+          <w:p>
+            <w:pPr>
+              <w:jc w:val="center"/>
+              <w:rPr>
+                <w:rFonts w:cs="Times New Roman"/>
+                <w:b/>
+                <w:bCs/>
+                <w:color w:val="000000" w:themeColor="text1"/>
+                <w:sz w:val="26"/>
+                <w:szCs w:val="26"/>
+                <w:lang w:val="vi-VN"/>
+              </w:rPr>
+            </w:pPr>
+            <w:r>
+              <w:rPr>
+                <w:rFonts w:cs="Times New Roman"/>
+                <w:b/>
+                <w:bCs/>
+                <w:color w:val="000000" w:themeColor="text1"/>
+                <w:sz w:val="26"/>
+                <w:szCs w:val="26"/>
+              </w:rPr>
+              <w:t>3.1</w:t>
+            </w:r>
+          </w:p>
+        </w:tc>
+        <w:tc>
+          <w:tcPr>
+            <w:tcW w:w="3069" w:type="dxa"/>
+            <w:vAlign w:val="center"/>
+          </w:tcPr>
+          <w:p>
+            <w:pPr>
+              <w:jc w:val="center"/>
+              <w:rPr>
+                <w:rFonts w:cs="Times New Roman"/>
+                <w:b/>
+                <w:bCs/>
+                <w:color w:val="000000" w:themeColor="text1"/>
+                <w:sz w:val="26"/>
+                <w:szCs w:val="26"/>
+              </w:rPr>
+            </w:pPr>
+            <w:r>
+              <w:rPr>
+                <w:rFonts w:cs="Times New Roman"/>
+                <w:b/>
+                <w:bCs/>
+                <w:color w:val="000000" w:themeColor="text1"/>
+                <w:sz w:val="26"/>
+                <w:szCs w:val="26"/>
+              </w:rPr>
+              <w:t>Thiết kế kiến trúc hệ thống</w:t>
+            </w:r>
+          </w:p>
+        </w:tc>
+        <w:tc>
+          <w:tcPr>
+            <w:tcW w:w="3069" w:type="dxa"/>
+          </w:tcPr>
+          <w:p>
+            <w:pPr>
+              <w:jc w:val="both"/>
+              <w:rPr>
+                <w:rFonts w:cs="Times New Roman"/>
+                <w:color w:val="000000" w:themeColor="text1"/>
+                <w:sz w:val="26"/>
+                <w:szCs w:val="26"/>
+              </w:rPr>
+            </w:pPr>
+            <w:r>
+              <w:rPr>
+                <w:rFonts w:cs="Times New Roman"/>
+                <w:color w:val="000000" w:themeColor="text1"/>
+                <w:sz w:val="26"/>
+                <w:szCs w:val="26"/>
+              </w:rPr>
+              <w:t>Thiết kế kiến trúc hệ thống cho dự ánThiết kế cơ sở dữ liệu cho dự án</w:t>
+            </w:r>
+          </w:p>
+        </w:tc>
+      </w:tr>
+      <w:tr>
+        <w:tc>
+          <w:tcPr>
+            <w:tcW w:w="3068" w:type="dxa"/>
+            <w:vAlign w:val="center"/>
+          </w:tcPr>
+          <w:p>
+            <w:pPr>
+              <w:jc w:val="center"/>
+              <w:rPr>
+                <w:rFonts w:cs="Times New Roman"/>
+                <w:b/>
+                <w:bCs/>
+                <w:color w:val="000000" w:themeColor="text1"/>
+                <w:sz w:val="26"/>
+                <w:szCs w:val="26"/>
+                <w:lang w:val="vi-VN"/>
+              </w:rPr>
+            </w:pPr>
+            <w:r>
+              <w:rPr>
+                <w:rFonts w:cs="Times New Roman"/>
+                <w:b/>
+                <w:bCs/>
+                <w:color w:val="000000" w:themeColor="text1"/>
+                <w:sz w:val="26"/>
+                <w:szCs w:val="26"/>
+              </w:rPr>
+              <w:t>3.2</w:t>
+            </w:r>
+          </w:p>
+        </w:tc>
+        <w:tc>
+          <w:tcPr>
+            <w:tcW w:w="3069" w:type="dxa"/>
+            <w:vAlign w:val="center"/>
+          </w:tcPr>
+          <w:p>
+            <w:pPr>
+              <w:jc w:val="center"/>
+              <w:rPr>
+                <w:rFonts w:cs="Times New Roman"/>
+                <w:b/>
+                <w:bCs/>
+                <w:color w:val="000000" w:themeColor="text1"/>
+                <w:sz w:val="26"/>
+                <w:szCs w:val="26"/>
+              </w:rPr>
+            </w:pPr>
+            <w:r>
+              <w:rPr>
+                <w:rFonts w:cs="Times New Roman"/>
+                <w:b/>
+                <w:bCs/>
+                <w:color w:val="000000" w:themeColor="text1"/>
+                <w:sz w:val="26"/>
+                <w:szCs w:val="26"/>
+              </w:rPr>
+              <w:t>Thiết kế cơ sở dữ liệu</w:t>
+            </w:r>
+          </w:p>
+        </w:tc>
+        <w:tc>
+          <w:tcPr>
+            <w:tcW w:w="3069" w:type="dxa"/>
+          </w:tcPr>
+          <w:p>
+            <w:pPr>
+              <w:jc w:val="both"/>
+              <w:rPr>
+                <w:rFonts w:cs="Times New Roman"/>
+                <w:color w:val="000000" w:themeColor="text1"/>
+                <w:sz w:val="26"/>
+                <w:szCs w:val="26"/>
+              </w:rPr>
+            </w:pPr>
+            <w:r>
+              <w:rPr>
+                <w:rFonts w:cs="Times New Roman"/>
+                <w:color w:val="000000" w:themeColor="text1"/>
+                <w:sz w:val="26"/>
+                <w:szCs w:val="26"/>
+              </w:rPr>
+              <w:t>Thiết kế cơ sở dữ liệu cho dự án</w:t>
+            </w:r>
+          </w:p>
+        </w:tc>
+      </w:tr>
+      <w:tr>
+        <w:tc>
+          <w:tcPr>
+            <w:tcW w:w="3068" w:type="dxa"/>
+            <w:vAlign w:val="center"/>
+          </w:tcPr>
+          <w:p>
+            <w:pPr>
+              <w:jc w:val="center"/>
+              <w:rPr>
+                <w:rFonts w:cs="Times New Roman"/>
+                <w:b/>
+                <w:bCs/>
+                <w:color w:val="000000" w:themeColor="text1"/>
+                <w:sz w:val="26"/>
+                <w:szCs w:val="26"/>
+                <w:lang w:val="vi-VN"/>
+              </w:rPr>
+            </w:pPr>
+            <w:r>
+              <w:rPr>
+                <w:rFonts w:cs="Times New Roman"/>
+                <w:b/>
+                <w:bCs/>
+                <w:color w:val="000000" w:themeColor="text1"/>
+                <w:sz w:val="26"/>
+                <w:szCs w:val="26"/>
+              </w:rPr>
+              <w:t>3.3</w:t>
+            </w:r>
+          </w:p>
+        </w:tc>
+        <w:tc>
+          <w:tcPr>
+            <w:tcW w:w="3069" w:type="dxa"/>
+            <w:vAlign w:val="center"/>
+          </w:tcPr>
+          <w:p>
+            <w:pPr>
+              <w:jc w:val="center"/>
+              <w:rPr>
+                <w:rFonts w:cs="Times New Roman"/>
+                <w:b/>
+                <w:bCs/>
+                <w:color w:val="000000" w:themeColor="text1"/>
+                <w:sz w:val="26"/>
+                <w:szCs w:val="26"/>
+              </w:rPr>
+            </w:pPr>
+            <w:r>
+              <w:rPr>
+                <w:rFonts w:cs="Times New Roman"/>
+                <w:b/>
+                <w:bCs/>
+                <w:color w:val="000000" w:themeColor="text1"/>
+                <w:sz w:val="26"/>
+                <w:szCs w:val="26"/>
+              </w:rPr>
+              <w:t>Thiết kế giao diện người dùng</w:t>
+            </w:r>
+          </w:p>
+        </w:tc>
+        <w:tc>
+          <w:tcPr>
+            <w:tcW w:w="3069" w:type="dxa"/>
+          </w:tcPr>
+          <w:p>
+            <w:pPr>
+              <w:jc w:val="both"/>
+              <w:rPr>
+                <w:rFonts w:cs="Times New Roman"/>
+                <w:color w:val="000000" w:themeColor="text1"/>
+                <w:sz w:val="26"/>
+                <w:szCs w:val="26"/>
+              </w:rPr>
+            </w:pPr>
+            <w:r>
+              <w:rPr>
+                <w:rFonts w:cs="Times New Roman"/>
+                <w:color w:val="000000" w:themeColor="text1"/>
+                <w:sz w:val="26"/>
+                <w:szCs w:val="26"/>
+              </w:rPr>
+              <w:t>Thiết kế giao diện người dùng cho dự án</w:t>
+            </w:r>
+          </w:p>
+        </w:tc>
+      </w:tr>
+      <w:tr>
+        <w:tc>
+          <w:tcPr>
+            <w:tcW w:w="3068" w:type="dxa"/>
+            <w:vAlign w:val="center"/>
+          </w:tcPr>
+          <w:p>
+            <w:pPr>
+              <w:jc w:val="center"/>
+              <w:rPr>
+                <w:rFonts w:cs="Times New Roman"/>
+                <w:b/>
+                <w:bCs/>
+                <w:color w:val="000000" w:themeColor="text1"/>
+                <w:sz w:val="26"/>
+                <w:szCs w:val="26"/>
+                <w:lang w:val="vi-VN"/>
+              </w:rPr>
+            </w:pPr>
+            <w:r>
+              <w:rPr>
+                <w:rFonts w:cs="Times New Roman"/>
+                <w:b/>
+                <w:bCs/>
+                <w:color w:val="000000" w:themeColor="text1"/>
+                <w:sz w:val="26"/>
+                <w:szCs w:val="26"/>
+              </w:rPr>
+              <w:lastRenderedPageBreak/>
+              <w:t>3.4</w:t>
+            </w:r>
+          </w:p>
+        </w:tc>
+        <w:tc>
+          <w:tcPr>
+            <w:tcW w:w="3069" w:type="dxa"/>
+            <w:vAlign w:val="center"/>
+          </w:tcPr>
+          <w:p>
+            <w:pPr>
+              <w:jc w:val="center"/>
+              <w:rPr>
+                <w:rFonts w:cs="Times New Roman"/>
+                <w:b/>
+                <w:bCs/>
+                <w:color w:val="000000" w:themeColor="text1"/>
+                <w:sz w:val="26"/>
+                <w:szCs w:val="26"/>
+              </w:rPr>
+            </w:pPr>
+            <w:r>
+              <w:rPr>
+                <w:rFonts w:cs="Times New Roman"/>
+                <w:b/>
+                <w:bCs/>
+                <w:color w:val="000000" w:themeColor="text1"/>
+                <w:sz w:val="26"/>
+                <w:szCs w:val="26"/>
+              </w:rPr>
+              <w:t>Xây dựng mô hình dữ liệu</w:t>
+            </w:r>
+          </w:p>
+        </w:tc>
+        <w:tc>
+          <w:tcPr>
+            <w:tcW w:w="3069" w:type="dxa"/>
+          </w:tcPr>
+          <w:p>
+            <w:pPr>
+              <w:jc w:val="both"/>
+              <w:rPr>
+                <w:rFonts w:cs="Times New Roman"/>
+                <w:color w:val="000000" w:themeColor="text1"/>
+                <w:sz w:val="26"/>
+                <w:szCs w:val="26"/>
+              </w:rPr>
+            </w:pPr>
+            <w:r>
+              <w:rPr>
+                <w:rFonts w:cs="Times New Roman"/>
+                <w:color w:val="000000" w:themeColor="text1"/>
+                <w:sz w:val="26"/>
+                <w:szCs w:val="26"/>
+              </w:rPr>
+              <w:t>Xây dựng mô hình dữ liệu cho dự án</w:t>
+            </w:r>
+          </w:p>
+        </w:tc>
+      </w:tr>
+      <w:tr>
+        <w:tc>
+          <w:tcPr>
+            <w:tcW w:w="3068" w:type="dxa"/>
+            <w:vAlign w:val="center"/>
+          </w:tcPr>
+          <w:p>
+            <w:pPr>
+              <w:jc w:val="center"/>
+              <w:rPr>
+                <w:rFonts w:cs="Times New Roman"/>
+                <w:b/>
+                <w:bCs/>
+                <w:color w:val="000000" w:themeColor="text1"/>
+                <w:sz w:val="26"/>
+                <w:szCs w:val="26"/>
+                <w:lang w:val="vi-VN"/>
+              </w:rPr>
+            </w:pPr>
+            <w:r>
+              <w:rPr>
+                <w:rFonts w:cs="Times New Roman"/>
+                <w:b/>
+                <w:bCs/>
+                <w:color w:val="000000" w:themeColor="text1"/>
+                <w:sz w:val="26"/>
+                <w:szCs w:val="26"/>
+              </w:rPr>
+              <w:t>4</w:t>
+            </w:r>
+          </w:p>
+        </w:tc>
+        <w:tc>
+          <w:tcPr>
+            <w:tcW w:w="3069" w:type="dxa"/>
+            <w:vAlign w:val="center"/>
+          </w:tcPr>
+          <w:p>
+            <w:pPr>
+              <w:jc w:val="center"/>
+              <w:rPr>
+                <w:rFonts w:cs="Times New Roman"/>
+                <w:b/>
+                <w:bCs/>
+                <w:color w:val="000000" w:themeColor="text1"/>
+                <w:sz w:val="26"/>
+                <w:szCs w:val="26"/>
+                <w:lang w:val="vi-VN"/>
+              </w:rPr>
+            </w:pPr>
+            <w:r>
+              <w:rPr>
+                <w:rFonts w:cs="Times New Roman"/>
+                <w:b/>
+                <w:bCs/>
+                <w:color w:val="000000" w:themeColor="text1"/>
+                <w:sz w:val="26"/>
+                <w:szCs w:val="26"/>
+              </w:rPr>
+              <w:t>Phát triển</w:t>
+            </w:r>
+          </w:p>
+        </w:tc>
+        <w:tc>
+          <w:tcPr>
+            <w:tcW w:w="3069" w:type="dxa"/>
+          </w:tcPr>
+          <w:p>
+            <w:pPr>
+              <w:jc w:val="both"/>
+              <w:rPr>
+                <w:rFonts w:cs="Times New Roman"/>
+                <w:color w:val="000000" w:themeColor="text1"/>
+                <w:sz w:val="26"/>
+                <w:szCs w:val="26"/>
+                <w:lang w:val="vi-VN"/>
+              </w:rPr>
+            </w:pPr>
+            <w:r>
+              <w:rPr>
+                <w:rFonts w:cs="Times New Roman"/>
+                <w:color w:val="000000" w:themeColor="text1"/>
+                <w:sz w:val="26"/>
+                <w:szCs w:val="26"/>
+              </w:rPr>
+              <w:t>Công việc chính cảu dự án ở đây sẽ thực viết viết ứng dụng và kiểm tra vận hành.</w:t>
+            </w:r>
+          </w:p>
+        </w:tc>
+      </w:tr>
+      <w:tr>
+        <w:tc>
+          <w:tcPr>
+            <w:tcW w:w="3068" w:type="dxa"/>
+            <w:vAlign w:val="center"/>
+          </w:tcPr>
+          <w:p>
+            <w:pPr>
+              <w:jc w:val="center"/>
+              <w:rPr>
+                <w:rFonts w:cs="Times New Roman"/>
+                <w:b/>
+                <w:bCs/>
+                <w:color w:val="000000" w:themeColor="text1"/>
+                <w:sz w:val="26"/>
+                <w:szCs w:val="26"/>
+                <w:lang w:val="vi-VN"/>
+              </w:rPr>
+            </w:pPr>
+            <w:r>
+              <w:rPr>
+                <w:rFonts w:cs="Times New Roman"/>
+                <w:b/>
+                <w:bCs/>
+                <w:color w:val="000000" w:themeColor="text1"/>
+                <w:sz w:val="26"/>
+                <w:szCs w:val="26"/>
+              </w:rPr>
+              <w:t>4.1</w:t>
+            </w:r>
+          </w:p>
+        </w:tc>
+        <w:tc>
+          <w:tcPr>
+            <w:tcW w:w="3069" w:type="dxa"/>
+            <w:vAlign w:val="center"/>
+          </w:tcPr>
+          <w:p>
+            <w:pPr>
+              <w:jc w:val="center"/>
+              <w:rPr>
+                <w:rFonts w:cs="Times New Roman"/>
+                <w:b/>
+                <w:bCs/>
+                <w:color w:val="000000" w:themeColor="text1"/>
+                <w:sz w:val="26"/>
+                <w:szCs w:val="26"/>
+              </w:rPr>
+            </w:pPr>
+            <w:r>
+              <w:rPr>
+                <w:rFonts w:cs="Times New Roman"/>
+                <w:b/>
+                <w:bCs/>
+                <w:color w:val="000000" w:themeColor="text1"/>
+                <w:sz w:val="26"/>
+                <w:szCs w:val="26"/>
+              </w:rPr>
+              <w:t>Xây dựng Cơ sở dữ liệu</w:t>
+            </w:r>
+          </w:p>
+        </w:tc>
+        <w:tc>
+          <w:tcPr>
+            <w:tcW w:w="3069" w:type="dxa"/>
+          </w:tcPr>
+          <w:p>
+            <w:pPr>
+              <w:jc w:val="both"/>
+              <w:rPr>
+                <w:rFonts w:cs="Times New Roman"/>
+                <w:color w:val="000000" w:themeColor="text1"/>
+                <w:sz w:val="26"/>
+                <w:szCs w:val="26"/>
+              </w:rPr>
+            </w:pPr>
+            <w:r>
+              <w:rPr>
+                <w:rFonts w:cs="Times New Roman"/>
+                <w:color w:val="000000" w:themeColor="text1"/>
+                <w:sz w:val="26"/>
+                <w:szCs w:val="26"/>
+                <w:lang w:val="vi-VN"/>
+              </w:rPr>
+              <w:t xml:space="preserve">- </w:t>
+            </w:r>
+            <w:r>
+              <w:rPr>
+                <w:rFonts w:cs="Times New Roman"/>
+                <w:color w:val="000000" w:themeColor="text1"/>
+                <w:sz w:val="26"/>
+                <w:szCs w:val="26"/>
+              </w:rPr>
+              <w:t>Xây dựng Cơ sở dữ liệu (CSDL) là một giai đoạn quan trọng trong phát triển phần mềm.</w:t>
+            </w:r>
+          </w:p>
+          <w:p>
+            <w:pPr>
+              <w:jc w:val="both"/>
+              <w:rPr>
+                <w:rFonts w:cs="Times New Roman"/>
+                <w:color w:val="000000" w:themeColor="text1"/>
+                <w:sz w:val="26"/>
+                <w:szCs w:val="26"/>
+              </w:rPr>
+            </w:pPr>
+            <w:r>
+              <w:rPr>
+                <w:rFonts w:cs="Times New Roman"/>
+                <w:color w:val="000000" w:themeColor="text1"/>
+                <w:sz w:val="26"/>
+                <w:szCs w:val="26"/>
+                <w:lang w:val="vi-VN"/>
+              </w:rPr>
+              <w:t xml:space="preserve">- </w:t>
+            </w:r>
+            <w:r>
+              <w:rPr>
+                <w:rFonts w:cs="Times New Roman"/>
+                <w:color w:val="000000" w:themeColor="text1"/>
+                <w:sz w:val="26"/>
+                <w:szCs w:val="26"/>
+              </w:rPr>
+              <w:t>Trong giai đoạn này, các yêu cầu về dữ liệu được phân tích, thiết kế và triển khai thành cơ sở dữ liệu.</w:t>
+            </w:r>
+          </w:p>
+          <w:p>
+            <w:pPr>
+              <w:jc w:val="both"/>
+              <w:rPr>
+                <w:rFonts w:cs="Times New Roman"/>
+                <w:color w:val="000000" w:themeColor="text1"/>
+                <w:sz w:val="26"/>
+                <w:szCs w:val="26"/>
+              </w:rPr>
+            </w:pPr>
+            <w:r>
+              <w:rPr>
+                <w:rFonts w:cs="Times New Roman"/>
+                <w:color w:val="000000" w:themeColor="text1"/>
+                <w:sz w:val="26"/>
+                <w:szCs w:val="26"/>
+                <w:lang w:val="vi-VN"/>
+              </w:rPr>
+              <w:t xml:space="preserve">- </w:t>
+            </w:r>
+            <w:r>
+              <w:rPr>
+                <w:rFonts w:cs="Times New Roman"/>
+                <w:color w:val="000000" w:themeColor="text1"/>
+                <w:sz w:val="26"/>
+                <w:szCs w:val="26"/>
+              </w:rPr>
+              <w:t>Các bước cụ thể bao gồm xác định cấu trúc dữ liệu, quan hệ giữa các bảng, định nghĩa các ràng buộc và quyền truy cập dữ liệu.</w:t>
+            </w:r>
+          </w:p>
+          <w:p>
+            <w:pPr>
+              <w:jc w:val="both"/>
+              <w:rPr>
+                <w:rFonts w:cs="Times New Roman"/>
+                <w:color w:val="000000" w:themeColor="text1"/>
+                <w:sz w:val="26"/>
+                <w:szCs w:val="26"/>
+              </w:rPr>
+            </w:pPr>
+            <w:r>
+              <w:rPr>
+                <w:rFonts w:cs="Times New Roman"/>
+                <w:color w:val="000000" w:themeColor="text1"/>
+                <w:sz w:val="26"/>
+                <w:szCs w:val="26"/>
+                <w:lang w:val="vi-VN"/>
+              </w:rPr>
+              <w:t xml:space="preserve">- </w:t>
+            </w:r>
+            <w:r>
+              <w:rPr>
+                <w:rFonts w:cs="Times New Roman"/>
+                <w:color w:val="000000" w:themeColor="text1"/>
+                <w:sz w:val="26"/>
+                <w:szCs w:val="26"/>
+              </w:rPr>
+              <w:t>CSDL cần được tối ưu hóa để đảm bảo hiệu suất và tính nhất quán của hệ thống.</w:t>
+            </w:r>
+          </w:p>
+          <w:p>
+            <w:pPr>
+              <w:jc w:val="both"/>
+              <w:rPr>
+                <w:rFonts w:cs="Times New Roman"/>
+                <w:color w:val="000000" w:themeColor="text1"/>
+                <w:sz w:val="26"/>
+                <w:szCs w:val="26"/>
+              </w:rPr>
+            </w:pPr>
+          </w:p>
+        </w:tc>
+      </w:tr>
+      <w:tr>
+        <w:tc>
+          <w:tcPr>
+            <w:tcW w:w="3068" w:type="dxa"/>
+            <w:vAlign w:val="center"/>
+          </w:tcPr>
+          <w:p>
+            <w:pPr>
+              <w:jc w:val="center"/>
+              <w:rPr>
+                <w:rFonts w:cs="Times New Roman"/>
+                <w:b/>
+                <w:bCs/>
+                <w:color w:val="000000" w:themeColor="text1"/>
+                <w:sz w:val="26"/>
+                <w:szCs w:val="26"/>
+                <w:lang w:val="vi-VN"/>
+              </w:rPr>
+            </w:pPr>
+            <w:r>
+              <w:rPr>
+                <w:rFonts w:cs="Times New Roman"/>
+                <w:b/>
+                <w:bCs/>
+                <w:color w:val="000000" w:themeColor="text1"/>
+                <w:sz w:val="26"/>
+                <w:szCs w:val="26"/>
+              </w:rPr>
+              <w:t>4.2</w:t>
+            </w:r>
+          </w:p>
+        </w:tc>
+        <w:tc>
+          <w:tcPr>
+            <w:tcW w:w="3069" w:type="dxa"/>
+            <w:vAlign w:val="center"/>
+          </w:tcPr>
+          <w:p>
+            <w:pPr>
+              <w:jc w:val="center"/>
+              <w:rPr>
+                <w:rFonts w:cs="Times New Roman"/>
+                <w:b/>
+                <w:bCs/>
+                <w:color w:val="000000" w:themeColor="text1"/>
+                <w:sz w:val="26"/>
+                <w:szCs w:val="26"/>
+              </w:rPr>
+            </w:pPr>
+            <w:r>
+              <w:rPr>
+                <w:rFonts w:cs="Times New Roman"/>
+                <w:b/>
+                <w:bCs/>
+                <w:color w:val="000000" w:themeColor="text1"/>
+                <w:sz w:val="26"/>
+                <w:szCs w:val="26"/>
+              </w:rPr>
+              <w:t>Phát triển chức năng quản lí công việc cá nhân</w:t>
+            </w:r>
+          </w:p>
+        </w:tc>
+        <w:tc>
+          <w:tcPr>
+            <w:tcW w:w="3069" w:type="dxa"/>
+          </w:tcPr>
+          <w:p>
+            <w:pPr>
+              <w:jc w:val="both"/>
+              <w:rPr>
+                <w:rFonts w:cs="Times New Roman"/>
+                <w:color w:val="000000" w:themeColor="text1"/>
+                <w:sz w:val="26"/>
+                <w:szCs w:val="26"/>
+              </w:rPr>
+            </w:pPr>
+            <w:r>
+              <w:rPr>
+                <w:rFonts w:cs="Times New Roman"/>
+                <w:color w:val="000000" w:themeColor="text1"/>
+                <w:sz w:val="26"/>
+                <w:szCs w:val="26"/>
+                <w:lang w:val="vi-VN"/>
+              </w:rPr>
+              <w:t xml:space="preserve">- </w:t>
+            </w:r>
+            <w:r>
+              <w:rPr>
+                <w:rFonts w:cs="Times New Roman"/>
+                <w:color w:val="000000" w:themeColor="text1"/>
+                <w:sz w:val="26"/>
+                <w:szCs w:val="26"/>
+              </w:rPr>
+              <w:t>Phát triển chức năng quản lý công việc cá nhân tập trung vào việc tạo ra một hệ thống giúp người dùng quản lý và tổ chức công việc của mình.</w:t>
+            </w:r>
+          </w:p>
+          <w:p>
+            <w:pPr>
+              <w:jc w:val="both"/>
+              <w:rPr>
+                <w:rFonts w:cs="Times New Roman"/>
+                <w:color w:val="000000" w:themeColor="text1"/>
+                <w:sz w:val="26"/>
+                <w:szCs w:val="26"/>
+              </w:rPr>
+            </w:pPr>
+            <w:r>
+              <w:rPr>
+                <w:rFonts w:cs="Times New Roman"/>
+                <w:color w:val="000000" w:themeColor="text1"/>
+                <w:sz w:val="26"/>
+                <w:szCs w:val="26"/>
+                <w:lang w:val="vi-VN"/>
+              </w:rPr>
+              <w:t xml:space="preserve">- </w:t>
+            </w:r>
+            <w:r>
+              <w:rPr>
+                <w:rFonts w:cs="Times New Roman"/>
+                <w:color w:val="000000" w:themeColor="text1"/>
+                <w:sz w:val="26"/>
+                <w:szCs w:val="26"/>
+              </w:rPr>
+              <w:t>Chức năng này</w:t>
+            </w:r>
+            <w:r>
+              <w:rPr>
+                <w:rFonts w:cs="Times New Roman"/>
+                <w:color w:val="000000" w:themeColor="text1"/>
+                <w:sz w:val="26"/>
+                <w:szCs w:val="26"/>
+                <w:lang w:val="vi-VN"/>
+              </w:rPr>
+              <w:t xml:space="preserve"> bao </w:t>
+            </w:r>
+            <w:r>
+              <w:rPr>
+                <w:rFonts w:cs="Times New Roman"/>
+                <w:color w:val="000000" w:themeColor="text1"/>
+                <w:sz w:val="26"/>
+                <w:szCs w:val="26"/>
+              </w:rPr>
+              <w:t>gồm tạo, chỉnh sửa và xóa các công việc, thiết lập mức độ ưu tiên, đặt lịch và nhắc nhở.</w:t>
+            </w:r>
+          </w:p>
+          <w:p>
+            <w:pPr>
+              <w:jc w:val="both"/>
+              <w:rPr>
+                <w:rFonts w:cs="Times New Roman"/>
+                <w:color w:val="000000" w:themeColor="text1"/>
+                <w:sz w:val="26"/>
+                <w:szCs w:val="26"/>
+              </w:rPr>
+            </w:pPr>
+            <w:r>
+              <w:rPr>
+                <w:rFonts w:cs="Times New Roman"/>
+                <w:color w:val="000000" w:themeColor="text1"/>
+                <w:sz w:val="26"/>
+                <w:szCs w:val="26"/>
+                <w:lang w:val="vi-VN"/>
+              </w:rPr>
+              <w:t xml:space="preserve">- </w:t>
+            </w:r>
+            <w:r>
+              <w:rPr>
+                <w:rFonts w:cs="Times New Roman"/>
+                <w:color w:val="000000" w:themeColor="text1"/>
+                <w:sz w:val="26"/>
+                <w:szCs w:val="26"/>
+              </w:rPr>
+              <w:t>Giao diện người dùng thân thiện và dễ sử dụng là yếu tố quan trọng trong việc phát triển chức năng này.</w:t>
+            </w:r>
+          </w:p>
+          <w:p>
+            <w:pPr>
+              <w:jc w:val="both"/>
+              <w:rPr>
+                <w:rFonts w:cs="Times New Roman"/>
+                <w:color w:val="000000" w:themeColor="text1"/>
+                <w:sz w:val="26"/>
+                <w:szCs w:val="26"/>
+              </w:rPr>
+            </w:pPr>
+          </w:p>
+        </w:tc>
+      </w:tr>
+      <w:tr>
+        <w:tc>
+          <w:tcPr>
+            <w:tcW w:w="3068" w:type="dxa"/>
+            <w:vAlign w:val="center"/>
+          </w:tcPr>
+          <w:p>
+            <w:pPr>
+              <w:jc w:val="center"/>
+              <w:rPr>
+                <w:rFonts w:cs="Times New Roman"/>
+                <w:b/>
+                <w:bCs/>
+                <w:color w:val="000000" w:themeColor="text1"/>
+                <w:sz w:val="26"/>
+                <w:szCs w:val="26"/>
+                <w:lang w:val="vi-VN"/>
+              </w:rPr>
+            </w:pPr>
+            <w:r>
+              <w:rPr>
+                <w:rFonts w:cs="Times New Roman"/>
+                <w:b/>
+                <w:bCs/>
+                <w:color w:val="000000" w:themeColor="text1"/>
+                <w:sz w:val="26"/>
+                <w:szCs w:val="26"/>
+              </w:rPr>
+              <w:t>4.3</w:t>
+            </w:r>
+          </w:p>
+        </w:tc>
+        <w:tc>
+          <w:tcPr>
+            <w:tcW w:w="3069" w:type="dxa"/>
+            <w:vAlign w:val="center"/>
+          </w:tcPr>
+          <w:p>
+            <w:pPr>
+              <w:jc w:val="center"/>
+              <w:rPr>
+                <w:rFonts w:cs="Times New Roman"/>
+                <w:b/>
+                <w:bCs/>
+                <w:color w:val="000000" w:themeColor="text1"/>
+                <w:sz w:val="26"/>
+                <w:szCs w:val="26"/>
+                <w:lang w:val="vi-VN"/>
+              </w:rPr>
+            </w:pPr>
+            <w:r>
+              <w:rPr>
+                <w:rFonts w:cs="Times New Roman"/>
+                <w:b/>
+                <w:bCs/>
+                <w:color w:val="000000" w:themeColor="text1"/>
+                <w:sz w:val="26"/>
+                <w:szCs w:val="26"/>
+              </w:rPr>
+              <w:t>Quản lý công việc nhóm</w:t>
+            </w:r>
+          </w:p>
+        </w:tc>
+        <w:tc>
+          <w:tcPr>
+            <w:tcW w:w="3069" w:type="dxa"/>
+          </w:tcPr>
+          <w:p>
+            <w:pPr>
+              <w:jc w:val="both"/>
+              <w:rPr>
+                <w:rFonts w:cs="Times New Roman"/>
+                <w:color w:val="000000" w:themeColor="text1"/>
+                <w:sz w:val="26"/>
+                <w:szCs w:val="26"/>
+              </w:rPr>
+            </w:pPr>
+            <w:r>
+              <w:rPr>
+                <w:rFonts w:cs="Times New Roman"/>
+                <w:color w:val="000000" w:themeColor="text1"/>
+                <w:sz w:val="26"/>
+                <w:szCs w:val="26"/>
+                <w:lang w:val="vi-VN"/>
+              </w:rPr>
+              <w:t xml:space="preserve">- </w:t>
+            </w:r>
+            <w:r>
+              <w:rPr>
+                <w:rFonts w:cs="Times New Roman"/>
+                <w:color w:val="000000" w:themeColor="text1"/>
+                <w:sz w:val="26"/>
+                <w:szCs w:val="26"/>
+              </w:rPr>
+              <w:t xml:space="preserve">Phát triển chức năng quản lý công việc nhóm </w:t>
+            </w:r>
+            <w:r>
+              <w:rPr>
+                <w:rFonts w:cs="Times New Roman"/>
+                <w:color w:val="000000" w:themeColor="text1"/>
+                <w:sz w:val="26"/>
+                <w:szCs w:val="26"/>
+              </w:rPr>
+              <w:lastRenderedPageBreak/>
+              <w:t>tập trung vào việc tạo ra một hệ thống giúp các thành viên trong nhóm làm việc cùng nhau và quản lý công việc nhóm.</w:t>
+            </w:r>
+          </w:p>
+          <w:p>
+            <w:pPr>
+              <w:jc w:val="both"/>
+              <w:rPr>
+                <w:rFonts w:cs="Times New Roman"/>
+                <w:color w:val="000000" w:themeColor="text1"/>
+                <w:sz w:val="26"/>
+                <w:szCs w:val="26"/>
+              </w:rPr>
+            </w:pPr>
+            <w:r>
+              <w:rPr>
+                <w:rFonts w:cs="Times New Roman"/>
+                <w:color w:val="000000" w:themeColor="text1"/>
+                <w:sz w:val="26"/>
+                <w:szCs w:val="26"/>
+                <w:lang w:val="vi-VN"/>
+              </w:rPr>
+              <w:t xml:space="preserve">- </w:t>
+            </w:r>
+            <w:r>
+              <w:rPr>
+                <w:rFonts w:cs="Times New Roman"/>
+                <w:color w:val="000000" w:themeColor="text1"/>
+                <w:sz w:val="26"/>
+                <w:szCs w:val="26"/>
+              </w:rPr>
+              <w:t>Chức năng này có thể bao gồm phân chia công việc, giao nhiệm vụ, theo dõi tiến độ, tương tác và chia sẻ tài liệu giữa các thành viên trong nhóm.</w:t>
+            </w:r>
+          </w:p>
+          <w:p>
+            <w:pPr>
+              <w:jc w:val="both"/>
+              <w:rPr>
+                <w:rFonts w:cs="Times New Roman"/>
+                <w:color w:val="000000" w:themeColor="text1"/>
+                <w:sz w:val="26"/>
+                <w:szCs w:val="26"/>
+              </w:rPr>
+            </w:pPr>
+            <w:r>
+              <w:rPr>
+                <w:rFonts w:cs="Times New Roman"/>
+                <w:color w:val="000000" w:themeColor="text1"/>
+                <w:sz w:val="26"/>
+                <w:szCs w:val="26"/>
+                <w:lang w:val="vi-VN"/>
+              </w:rPr>
+              <w:t xml:space="preserve">- </w:t>
+            </w:r>
+            <w:r>
+              <w:rPr>
+                <w:rFonts w:cs="Times New Roman"/>
+                <w:color w:val="000000" w:themeColor="text1"/>
+                <w:sz w:val="26"/>
+                <w:szCs w:val="26"/>
+              </w:rPr>
+              <w:t>Cả giao diện người dùng và tính năng cộng tác là quan trọng để đảm bảo hiệu quả trong quản lý công việc nhóm.</w:t>
+            </w:r>
+          </w:p>
+          <w:p>
+            <w:pPr>
+              <w:jc w:val="both"/>
+              <w:rPr>
+                <w:rFonts w:cs="Times New Roman"/>
+                <w:color w:val="000000" w:themeColor="text1"/>
+                <w:sz w:val="26"/>
+                <w:szCs w:val="26"/>
+              </w:rPr>
+            </w:pPr>
+          </w:p>
+        </w:tc>
+      </w:tr>
+      <w:tr>
+        <w:tc>
+          <w:tcPr>
+            <w:tcW w:w="3068" w:type="dxa"/>
+            <w:vAlign w:val="center"/>
+          </w:tcPr>
+          <w:p>
+            <w:pPr>
+              <w:jc w:val="center"/>
+              <w:rPr>
+                <w:rFonts w:cs="Times New Roman"/>
+                <w:b/>
+                <w:bCs/>
+                <w:color w:val="000000" w:themeColor="text1"/>
+                <w:sz w:val="26"/>
+                <w:szCs w:val="26"/>
+                <w:lang w:val="vi-VN"/>
+              </w:rPr>
+            </w:pPr>
+            <w:r>
+              <w:rPr>
+                <w:rFonts w:cs="Times New Roman"/>
+                <w:b/>
+                <w:bCs/>
+                <w:color w:val="000000" w:themeColor="text1"/>
+                <w:sz w:val="26"/>
+                <w:szCs w:val="26"/>
+              </w:rPr>
+              <w:lastRenderedPageBreak/>
+              <w:t>4.4</w:t>
+            </w:r>
+          </w:p>
+        </w:tc>
+        <w:tc>
+          <w:tcPr>
+            <w:tcW w:w="3069" w:type="dxa"/>
+            <w:vAlign w:val="center"/>
+          </w:tcPr>
+          <w:p>
+            <w:pPr>
+              <w:jc w:val="center"/>
+              <w:rPr>
+                <w:rFonts w:cs="Times New Roman"/>
+                <w:b/>
+                <w:bCs/>
+                <w:color w:val="000000" w:themeColor="text1"/>
+                <w:sz w:val="26"/>
+                <w:szCs w:val="26"/>
+              </w:rPr>
+            </w:pPr>
+            <w:r>
+              <w:rPr>
+                <w:rFonts w:cs="Times New Roman"/>
+                <w:b/>
+                <w:bCs/>
+                <w:color w:val="000000" w:themeColor="text1"/>
+                <w:sz w:val="26"/>
+                <w:szCs w:val="26"/>
+              </w:rPr>
+              <w:t>Kiểm tra và sửa lỗi</w:t>
+            </w:r>
+          </w:p>
+        </w:tc>
+        <w:tc>
+          <w:tcPr>
+            <w:tcW w:w="3069" w:type="dxa"/>
+          </w:tcPr>
+          <w:p>
+            <w:pPr>
+              <w:jc w:val="both"/>
+              <w:rPr>
+                <w:rFonts w:cs="Times New Roman"/>
+                <w:color w:val="000000" w:themeColor="text1"/>
+                <w:sz w:val="26"/>
+                <w:szCs w:val="26"/>
+              </w:rPr>
+            </w:pPr>
+            <w:r>
+              <w:rPr>
+                <w:rFonts w:cs="Times New Roman"/>
+                <w:color w:val="000000" w:themeColor="text1"/>
+                <w:sz w:val="26"/>
+                <w:szCs w:val="26"/>
+                <w:lang w:val="vi-VN"/>
+              </w:rPr>
+              <w:t xml:space="preserve">- </w:t>
+            </w:r>
+            <w:r>
+              <w:rPr>
+                <w:rFonts w:cs="Times New Roman"/>
+                <w:color w:val="000000" w:themeColor="text1"/>
+                <w:sz w:val="26"/>
+                <w:szCs w:val="26"/>
+              </w:rPr>
+              <w:t>Kiểm tra và sửa lỗi (bug fixing) là một phần quan trọng trong quá trình phát triển phần mềm.</w:t>
+            </w:r>
+          </w:p>
+          <w:p>
+            <w:pPr>
+              <w:jc w:val="both"/>
+              <w:rPr>
+                <w:rFonts w:cs="Times New Roman"/>
+                <w:color w:val="000000" w:themeColor="text1"/>
+                <w:sz w:val="26"/>
+                <w:szCs w:val="26"/>
+              </w:rPr>
+            </w:pPr>
+          </w:p>
+        </w:tc>
+      </w:tr>
+      <w:tr>
+        <w:tc>
+          <w:tcPr>
+            <w:tcW w:w="3068" w:type="dxa"/>
+            <w:vAlign w:val="center"/>
+          </w:tcPr>
+          <w:p>
+            <w:pPr>
+              <w:jc w:val="center"/>
+              <w:rPr>
+                <w:rFonts w:cs="Times New Roman"/>
+                <w:b/>
+                <w:bCs/>
+                <w:color w:val="000000" w:themeColor="text1"/>
+                <w:sz w:val="26"/>
+                <w:szCs w:val="26"/>
+                <w:lang w:val="vi-VN"/>
+              </w:rPr>
+            </w:pPr>
+            <w:r>
+              <w:rPr>
+                <w:rFonts w:cs="Times New Roman"/>
+                <w:b/>
+                <w:bCs/>
+                <w:color w:val="000000" w:themeColor="text1"/>
+                <w:sz w:val="26"/>
+                <w:szCs w:val="26"/>
+              </w:rPr>
+              <w:t>4.5</w:t>
+            </w:r>
+          </w:p>
+        </w:tc>
+        <w:tc>
+          <w:tcPr>
+            <w:tcW w:w="3069" w:type="dxa"/>
+            <w:vAlign w:val="center"/>
+          </w:tcPr>
+          <w:p>
+            <w:pPr>
+              <w:jc w:val="center"/>
+              <w:rPr>
+                <w:rFonts w:cs="Times New Roman"/>
+                <w:b/>
+                <w:bCs/>
+                <w:color w:val="000000" w:themeColor="text1"/>
+                <w:sz w:val="26"/>
+                <w:szCs w:val="26"/>
+              </w:rPr>
+            </w:pPr>
+            <w:r>
+              <w:rPr>
+                <w:rFonts w:cs="Times New Roman"/>
+                <w:b/>
+                <w:bCs/>
+                <w:color w:val="000000" w:themeColor="text1"/>
+                <w:sz w:val="26"/>
+                <w:szCs w:val="26"/>
+              </w:rPr>
+              <w:t>Đảm bảo tính tương thích và sẵn sàng sử dụng</w:t>
+            </w:r>
+          </w:p>
+        </w:tc>
+        <w:tc>
+          <w:tcPr>
+            <w:tcW w:w="3069" w:type="dxa"/>
+          </w:tcPr>
+          <w:p>
+            <w:pPr>
+              <w:jc w:val="both"/>
+              <w:rPr>
+                <w:rFonts w:cs="Times New Roman"/>
+                <w:color w:val="000000" w:themeColor="text1"/>
+                <w:sz w:val="26"/>
+                <w:szCs w:val="26"/>
+              </w:rPr>
+            </w:pPr>
+            <w:r>
+              <w:rPr>
+                <w:rFonts w:cs="Times New Roman"/>
+                <w:color w:val="000000" w:themeColor="text1"/>
+                <w:sz w:val="26"/>
+                <w:szCs w:val="26"/>
+                <w:lang w:val="vi-VN"/>
+              </w:rPr>
+              <w:t xml:space="preserve">- </w:t>
+            </w:r>
+            <w:r>
+              <w:rPr>
+                <w:rFonts w:cs="Times New Roman"/>
+                <w:color w:val="000000" w:themeColor="text1"/>
+                <w:sz w:val="26"/>
+                <w:szCs w:val="26"/>
+              </w:rPr>
+              <w:t>Tính tương thích đảm bảo rằng phần mềm phát triển hoạt động một cách tương thích với môi trường và các thành phần khác trong hệ thống.</w:t>
+            </w:r>
+          </w:p>
+          <w:p>
+            <w:pPr>
+              <w:jc w:val="both"/>
+              <w:rPr>
+                <w:rFonts w:cs="Times New Roman"/>
+                <w:color w:val="000000" w:themeColor="text1"/>
+                <w:sz w:val="26"/>
+                <w:szCs w:val="26"/>
+              </w:rPr>
+            </w:pPr>
+            <w:r>
+              <w:rPr>
+                <w:rFonts w:cs="Times New Roman"/>
+                <w:color w:val="000000" w:themeColor="text1"/>
+                <w:sz w:val="26"/>
+                <w:szCs w:val="26"/>
+                <w:lang w:val="vi-VN"/>
+              </w:rPr>
+              <w:t xml:space="preserve">- </w:t>
+            </w:r>
+            <w:r>
+              <w:rPr>
+                <w:rFonts w:cs="Times New Roman"/>
+                <w:color w:val="000000" w:themeColor="text1"/>
+                <w:sz w:val="26"/>
+                <w:szCs w:val="26"/>
+              </w:rPr>
+              <w:t>Cần kiểm tra tính tương thích của phần mềm với các phiên bản hệ điều hành, trình duyệt, thiết bị và phần cứng khác nhau.</w:t>
+            </w:r>
+          </w:p>
+          <w:p>
+            <w:pPr>
+              <w:jc w:val="both"/>
+              <w:rPr>
+                <w:rFonts w:cs="Times New Roman"/>
+                <w:color w:val="000000" w:themeColor="text1"/>
+                <w:sz w:val="26"/>
+                <w:szCs w:val="26"/>
+              </w:rPr>
+            </w:pPr>
+            <w:r>
+              <w:rPr>
+                <w:rFonts w:cs="Times New Roman"/>
+                <w:color w:val="000000" w:themeColor="text1"/>
+                <w:sz w:val="26"/>
+                <w:szCs w:val="26"/>
+                <w:lang w:val="vi-VN"/>
+              </w:rPr>
+              <w:t xml:space="preserve">- </w:t>
+            </w:r>
+            <w:r>
+              <w:rPr>
+                <w:rFonts w:cs="Times New Roman"/>
+                <w:color w:val="000000" w:themeColor="text1"/>
+                <w:sz w:val="26"/>
+                <w:szCs w:val="26"/>
+              </w:rPr>
+              <w:t>Kiểm tra tính tương thích cũng bao gồm việc đảm bảo phần mềm tương thích với các chuẩn và giao thức quan trọng, như chuẩn giao tiếp, chuẩn mã hóa dữ liệu, và các chuẩn an ninh.</w:t>
+            </w:r>
+          </w:p>
+          <w:p>
+            <w:pPr>
+              <w:jc w:val="both"/>
+              <w:rPr>
+                <w:rFonts w:cs="Times New Roman"/>
+                <w:color w:val="000000" w:themeColor="text1"/>
+                <w:sz w:val="26"/>
+                <w:szCs w:val="26"/>
+              </w:rPr>
+            </w:pPr>
+            <w:r>
+              <w:rPr>
+                <w:rFonts w:cs="Times New Roman"/>
+                <w:color w:val="000000" w:themeColor="text1"/>
+                <w:sz w:val="26"/>
+                <w:szCs w:val="26"/>
+                <w:lang w:val="vi-VN"/>
+              </w:rPr>
+              <w:t xml:space="preserve">- </w:t>
+            </w:r>
+            <w:r>
+              <w:rPr>
+                <w:rFonts w:cs="Times New Roman"/>
+                <w:color w:val="000000" w:themeColor="text1"/>
+                <w:sz w:val="26"/>
+                <w:szCs w:val="26"/>
+              </w:rPr>
+              <w:t xml:space="preserve">Tính sẵn sàng sử dụng đảm bảo rằng phần mềm đã hoàn thiện, kiểm tra và </w:t>
+            </w:r>
+            <w:r>
+              <w:rPr>
+                <w:rFonts w:cs="Times New Roman"/>
+                <w:color w:val="000000" w:themeColor="text1"/>
+                <w:sz w:val="26"/>
+                <w:szCs w:val="26"/>
+              </w:rPr>
+              <w:lastRenderedPageBreak/>
+              <w:t>sẵn sàng cho việc triển khai và sử dụng thực tế.</w:t>
+            </w:r>
+          </w:p>
+          <w:p>
+            <w:pPr>
+              <w:jc w:val="both"/>
+              <w:rPr>
+                <w:rFonts w:cs="Times New Roman"/>
+                <w:color w:val="000000" w:themeColor="text1"/>
+                <w:sz w:val="26"/>
+                <w:szCs w:val="26"/>
+              </w:rPr>
+            </w:pPr>
+            <w:r>
+              <w:rPr>
+                <w:rFonts w:cs="Times New Roman"/>
+                <w:color w:val="000000" w:themeColor="text1"/>
+                <w:sz w:val="26"/>
+                <w:szCs w:val="26"/>
+                <w:lang w:val="vi-VN"/>
+              </w:rPr>
+              <w:t xml:space="preserve">- </w:t>
+            </w:r>
+            <w:r>
+              <w:rPr>
+                <w:rFonts w:cs="Times New Roman"/>
+                <w:color w:val="000000" w:themeColor="text1"/>
+                <w:sz w:val="26"/>
+                <w:szCs w:val="26"/>
+              </w:rPr>
+              <w:t>Quá trình đảm bảo tính sẵn sàng sử dụng bao gồm kiểm tra và sửa lỗi, đảm bảo hiệu suất và độ tin cậy, và đảm bảo sự tương thích với môi trường triển khai.</w:t>
+            </w:r>
+          </w:p>
+          <w:p>
+            <w:pPr>
+              <w:jc w:val="both"/>
+              <w:rPr>
+                <w:rFonts w:cs="Times New Roman"/>
+                <w:color w:val="000000" w:themeColor="text1"/>
+                <w:sz w:val="26"/>
+                <w:szCs w:val="26"/>
+              </w:rPr>
+            </w:pPr>
+          </w:p>
+        </w:tc>
+      </w:tr>
+      <w:tr>
+        <w:tc>
+          <w:tcPr>
+            <w:tcW w:w="3068" w:type="dxa"/>
+            <w:vAlign w:val="center"/>
+          </w:tcPr>
+          <w:p>
+            <w:pPr>
+              <w:jc w:val="center"/>
+              <w:rPr>
+                <w:rFonts w:cs="Times New Roman"/>
+                <w:b/>
+                <w:bCs/>
+                <w:color w:val="000000" w:themeColor="text1"/>
+                <w:sz w:val="26"/>
+                <w:szCs w:val="26"/>
+                <w:lang w:val="vi-VN"/>
+              </w:rPr>
+            </w:pPr>
+            <w:r>
+              <w:rPr>
+                <w:rFonts w:cs="Times New Roman"/>
+                <w:b/>
+                <w:bCs/>
+                <w:color w:val="000000" w:themeColor="text1"/>
+                <w:sz w:val="26"/>
+                <w:szCs w:val="26"/>
+              </w:rPr>
+              <w:lastRenderedPageBreak/>
+              <w:t>5</w:t>
+            </w:r>
+          </w:p>
+        </w:tc>
+        <w:tc>
+          <w:tcPr>
+            <w:tcW w:w="3069" w:type="dxa"/>
+            <w:vAlign w:val="center"/>
+          </w:tcPr>
+          <w:p>
+            <w:pPr>
+              <w:jc w:val="center"/>
+              <w:rPr>
+                <w:rFonts w:cs="Times New Roman"/>
+                <w:b/>
+                <w:bCs/>
+                <w:color w:val="000000" w:themeColor="text1"/>
+                <w:sz w:val="26"/>
+                <w:szCs w:val="26"/>
+                <w:lang w:val="vi-VN"/>
+              </w:rPr>
+            </w:pPr>
+            <w:r>
+              <w:rPr>
+                <w:rFonts w:cs="Times New Roman"/>
+                <w:b/>
+                <w:bCs/>
+                <w:color w:val="000000" w:themeColor="text1"/>
+                <w:sz w:val="26"/>
+                <w:szCs w:val="26"/>
+              </w:rPr>
+              <w:t>Đào tạo</w:t>
+            </w:r>
+          </w:p>
+        </w:tc>
+        <w:tc>
+          <w:tcPr>
+            <w:tcW w:w="3069" w:type="dxa"/>
+          </w:tcPr>
+          <w:p>
+            <w:pPr>
+              <w:jc w:val="both"/>
+              <w:rPr>
+                <w:rFonts w:cs="Times New Roman"/>
+                <w:color w:val="000000" w:themeColor="text1"/>
+                <w:sz w:val="26"/>
+                <w:szCs w:val="26"/>
+              </w:rPr>
+            </w:pPr>
+          </w:p>
+        </w:tc>
+      </w:tr>
+      <w:tr>
+        <w:tc>
+          <w:tcPr>
+            <w:tcW w:w="3068" w:type="dxa"/>
+            <w:vAlign w:val="center"/>
+          </w:tcPr>
+          <w:p>
+            <w:pPr>
+              <w:jc w:val="center"/>
+              <w:rPr>
+                <w:rFonts w:cs="Times New Roman"/>
+                <w:b/>
+                <w:bCs/>
+                <w:color w:val="000000" w:themeColor="text1"/>
+                <w:sz w:val="26"/>
+                <w:szCs w:val="26"/>
+                <w:lang w:val="vi-VN"/>
+              </w:rPr>
+            </w:pPr>
+            <w:r>
+              <w:rPr>
+                <w:rFonts w:cs="Times New Roman"/>
+                <w:b/>
+                <w:bCs/>
+                <w:color w:val="000000" w:themeColor="text1"/>
+                <w:sz w:val="26"/>
+                <w:szCs w:val="26"/>
+              </w:rPr>
+              <w:t>5.1</w:t>
+            </w:r>
+          </w:p>
+        </w:tc>
+        <w:tc>
+          <w:tcPr>
+            <w:tcW w:w="3069" w:type="dxa"/>
+            <w:vAlign w:val="center"/>
+          </w:tcPr>
+          <w:p>
+            <w:pPr>
+              <w:jc w:val="center"/>
+              <w:rPr>
+                <w:rFonts w:cs="Times New Roman"/>
+                <w:b/>
+                <w:bCs/>
+                <w:color w:val="000000" w:themeColor="text1"/>
+                <w:sz w:val="26"/>
+                <w:szCs w:val="26"/>
+              </w:rPr>
+            </w:pPr>
+            <w:r>
+              <w:rPr>
+                <w:rFonts w:cs="Times New Roman"/>
+                <w:b/>
+                <w:bCs/>
+                <w:color w:val="000000" w:themeColor="text1"/>
+                <w:sz w:val="26"/>
+                <w:szCs w:val="26"/>
+              </w:rPr>
+              <w:t>Chuẩn bị tài liệu hướng dẫn</w:t>
+            </w:r>
+          </w:p>
+        </w:tc>
+        <w:tc>
+          <w:tcPr>
+            <w:tcW w:w="3069" w:type="dxa"/>
+          </w:tcPr>
+          <w:p>
+            <w:pPr>
+              <w:jc w:val="both"/>
+              <w:rPr>
+                <w:rFonts w:cs="Times New Roman"/>
+                <w:color w:val="000000" w:themeColor="text1"/>
+                <w:sz w:val="26"/>
+                <w:szCs w:val="26"/>
+              </w:rPr>
+            </w:pPr>
+            <w:r>
+              <w:rPr>
+                <w:rFonts w:cs="Times New Roman"/>
+                <w:color w:val="000000" w:themeColor="text1"/>
+                <w:sz w:val="26"/>
+                <w:szCs w:val="26"/>
+              </w:rPr>
+              <w:t>rước khi triển khai hệ thống, cần chuẩn bị tài liệu hướng dẫn chi tiết và rõ ràng về cách sử dụng hệ thống.</w:t>
+            </w:r>
+          </w:p>
+          <w:p>
+            <w:pPr>
+              <w:jc w:val="both"/>
+              <w:rPr>
+                <w:rFonts w:cs="Times New Roman"/>
+                <w:color w:val="000000" w:themeColor="text1"/>
+                <w:sz w:val="26"/>
+                <w:szCs w:val="26"/>
+              </w:rPr>
+            </w:pPr>
+            <w:r>
+              <w:rPr>
+                <w:rFonts w:cs="Times New Roman"/>
+                <w:color w:val="000000" w:themeColor="text1"/>
+                <w:sz w:val="26"/>
+                <w:szCs w:val="26"/>
+                <w:lang w:val="vi-VN"/>
+              </w:rPr>
+              <w:t xml:space="preserve">- </w:t>
+            </w:r>
+            <w:r>
+              <w:rPr>
+                <w:rFonts w:cs="Times New Roman"/>
+                <w:color w:val="000000" w:themeColor="text1"/>
+                <w:sz w:val="26"/>
+                <w:szCs w:val="26"/>
+              </w:rPr>
+              <w:t>Tài liệu hướng dẫn nên bao gồm các hướng dẫn cài đặt, cấu hình, và sử dụng hệ thống, cùng với các tài liệu tham khảo và hướng dẫn xử lý sự cố.</w:t>
+            </w:r>
+          </w:p>
+          <w:p>
+            <w:pPr>
+              <w:jc w:val="both"/>
+              <w:rPr>
+                <w:rFonts w:cs="Times New Roman"/>
+                <w:color w:val="000000" w:themeColor="text1"/>
+                <w:sz w:val="26"/>
+                <w:szCs w:val="26"/>
+              </w:rPr>
+            </w:pPr>
+            <w:r>
+              <w:rPr>
+                <w:rFonts w:cs="Times New Roman"/>
+                <w:color w:val="000000" w:themeColor="text1"/>
+                <w:sz w:val="26"/>
+                <w:szCs w:val="26"/>
+                <w:lang w:val="vi-VN"/>
+              </w:rPr>
+              <w:t xml:space="preserve">- </w:t>
+            </w:r>
+            <w:r>
+              <w:rPr>
+                <w:rFonts w:cs="Times New Roman"/>
+                <w:color w:val="000000" w:themeColor="text1"/>
+                <w:sz w:val="26"/>
+                <w:szCs w:val="26"/>
+              </w:rPr>
+              <w:t>Tài liệu nên được viết một cách dễ hiểu và có cấu trúc rõ ràng để người dùng có thể tìm kiếm thông tin một cách dễ dàng.</w:t>
+            </w:r>
+          </w:p>
+          <w:p>
+            <w:pPr>
+              <w:jc w:val="both"/>
+              <w:rPr>
+                <w:rFonts w:cs="Times New Roman"/>
+                <w:color w:val="000000" w:themeColor="text1"/>
+                <w:sz w:val="26"/>
+                <w:szCs w:val="26"/>
+              </w:rPr>
+            </w:pPr>
+          </w:p>
+        </w:tc>
+      </w:tr>
+      <w:tr>
+        <w:tc>
+          <w:tcPr>
+            <w:tcW w:w="3068" w:type="dxa"/>
+            <w:vAlign w:val="center"/>
+          </w:tcPr>
+          <w:p>
+            <w:pPr>
+              <w:jc w:val="center"/>
+              <w:rPr>
+                <w:rFonts w:cs="Times New Roman"/>
+                <w:b/>
+                <w:bCs/>
+                <w:color w:val="000000" w:themeColor="text1"/>
+                <w:sz w:val="26"/>
+                <w:szCs w:val="26"/>
+                <w:lang w:val="vi-VN"/>
+              </w:rPr>
+            </w:pPr>
+            <w:r>
+              <w:rPr>
+                <w:rFonts w:cs="Times New Roman"/>
+                <w:b/>
+                <w:bCs/>
+                <w:color w:val="000000" w:themeColor="text1"/>
+                <w:sz w:val="26"/>
+                <w:szCs w:val="26"/>
+              </w:rPr>
+              <w:t>5.2</w:t>
+            </w:r>
+          </w:p>
+        </w:tc>
+        <w:tc>
+          <w:tcPr>
+            <w:tcW w:w="3069" w:type="dxa"/>
+            <w:vAlign w:val="center"/>
+          </w:tcPr>
+          <w:p>
+            <w:pPr>
+              <w:jc w:val="center"/>
+              <w:rPr>
+                <w:rFonts w:cs="Times New Roman"/>
+                <w:b/>
+                <w:bCs/>
+                <w:color w:val="000000" w:themeColor="text1"/>
+                <w:sz w:val="26"/>
+                <w:szCs w:val="26"/>
+              </w:rPr>
+            </w:pPr>
+            <w:r>
+              <w:rPr>
+                <w:rFonts w:cs="Times New Roman"/>
+                <w:b/>
+                <w:bCs/>
+                <w:color w:val="000000" w:themeColor="text1"/>
+                <w:sz w:val="26"/>
+                <w:szCs w:val="26"/>
+              </w:rPr>
+              <w:t>Tổ chức đào tạo</w:t>
+            </w:r>
+          </w:p>
+        </w:tc>
+        <w:tc>
+          <w:tcPr>
+            <w:tcW w:w="3069" w:type="dxa"/>
+          </w:tcPr>
+          <w:p>
+            <w:pPr>
+              <w:jc w:val="both"/>
+              <w:rPr>
+                <w:rFonts w:cs="Times New Roman"/>
+                <w:color w:val="000000" w:themeColor="text1"/>
+                <w:sz w:val="26"/>
+                <w:szCs w:val="26"/>
+              </w:rPr>
+            </w:pPr>
+            <w:r>
+              <w:rPr>
+                <w:rFonts w:cs="Times New Roman"/>
+                <w:color w:val="000000" w:themeColor="text1"/>
+                <w:sz w:val="26"/>
+                <w:szCs w:val="26"/>
+                <w:lang w:val="vi-VN"/>
+              </w:rPr>
+              <w:t xml:space="preserve">- </w:t>
+            </w:r>
+            <w:r>
+              <w:rPr>
+                <w:rFonts w:cs="Times New Roman"/>
+                <w:color w:val="000000" w:themeColor="text1"/>
+                <w:sz w:val="26"/>
+                <w:szCs w:val="26"/>
+              </w:rPr>
+              <w:t>Quá trình đào tạo nên được tổ chức để giúp người dùng hiểu rõ về các chức năng và quy trình sử dụng hệ thống.</w:t>
+            </w:r>
+          </w:p>
+          <w:p>
+            <w:pPr>
+              <w:jc w:val="both"/>
+              <w:rPr>
+                <w:rFonts w:cs="Times New Roman"/>
+                <w:color w:val="000000" w:themeColor="text1"/>
+                <w:sz w:val="26"/>
+                <w:szCs w:val="26"/>
+              </w:rPr>
+            </w:pPr>
+            <w:r>
+              <w:rPr>
+                <w:rFonts w:cs="Times New Roman"/>
+                <w:color w:val="000000" w:themeColor="text1"/>
+                <w:sz w:val="26"/>
+                <w:szCs w:val="26"/>
+                <w:lang w:val="vi-VN"/>
+              </w:rPr>
+              <w:t xml:space="preserve">- </w:t>
+            </w:r>
+            <w:r>
+              <w:rPr>
+                <w:rFonts w:cs="Times New Roman"/>
+                <w:color w:val="000000" w:themeColor="text1"/>
+                <w:sz w:val="26"/>
+                <w:szCs w:val="26"/>
+              </w:rPr>
+              <w:t>Đào tạo có thể được thực hiện thông qua các buổi hội thảo, khóa học trực tuyến, hoặc các buổi tập huấn trực tiếp.</w:t>
+            </w:r>
+          </w:p>
+          <w:p>
+            <w:pPr>
+              <w:jc w:val="both"/>
+              <w:rPr>
+                <w:rFonts w:cs="Times New Roman"/>
+                <w:color w:val="000000" w:themeColor="text1"/>
+                <w:sz w:val="26"/>
+                <w:szCs w:val="26"/>
+              </w:rPr>
+            </w:pPr>
+            <w:r>
+              <w:rPr>
+                <w:rFonts w:cs="Times New Roman"/>
+                <w:color w:val="000000" w:themeColor="text1"/>
+                <w:sz w:val="26"/>
+                <w:szCs w:val="26"/>
+                <w:lang w:val="vi-VN"/>
+              </w:rPr>
+              <w:t xml:space="preserve">- </w:t>
+            </w:r>
+            <w:r>
+              <w:rPr>
+                <w:rFonts w:cs="Times New Roman"/>
+                <w:color w:val="000000" w:themeColor="text1"/>
+                <w:sz w:val="26"/>
+                <w:szCs w:val="26"/>
+              </w:rPr>
+              <w:t>Đảm bảo rằng đội ngũ đào tạo có đủ kiến thức và kỹ năng để truyền đạt thông tin một cách hiệu quả cho người học.</w:t>
+            </w:r>
+          </w:p>
+          <w:p>
+            <w:pPr>
+              <w:jc w:val="both"/>
+              <w:rPr>
+                <w:rFonts w:cs="Times New Roman"/>
+                <w:color w:val="000000" w:themeColor="text1"/>
+                <w:sz w:val="26"/>
+                <w:szCs w:val="26"/>
+              </w:rPr>
+            </w:pPr>
+          </w:p>
+        </w:tc>
+      </w:tr>
+      <w:tr>
+        <w:tc>
+          <w:tcPr>
+            <w:tcW w:w="3068" w:type="dxa"/>
+            <w:vAlign w:val="center"/>
+          </w:tcPr>
+          <w:p>
+            <w:pPr>
+              <w:jc w:val="center"/>
+              <w:rPr>
+                <w:rFonts w:cs="Times New Roman"/>
+                <w:b/>
+                <w:bCs/>
+                <w:color w:val="000000" w:themeColor="text1"/>
+                <w:sz w:val="26"/>
+                <w:szCs w:val="26"/>
+                <w:lang w:val="vi-VN"/>
+              </w:rPr>
+            </w:pPr>
+            <w:r>
+              <w:rPr>
+                <w:rFonts w:cs="Times New Roman"/>
+                <w:b/>
+                <w:bCs/>
+                <w:color w:val="000000" w:themeColor="text1"/>
+                <w:sz w:val="26"/>
+                <w:szCs w:val="26"/>
+              </w:rPr>
+              <w:lastRenderedPageBreak/>
+              <w:t>5.3</w:t>
+            </w:r>
+          </w:p>
+        </w:tc>
+        <w:tc>
+          <w:tcPr>
+            <w:tcW w:w="3069" w:type="dxa"/>
+            <w:vAlign w:val="center"/>
+          </w:tcPr>
+          <w:p>
+            <w:pPr>
+              <w:jc w:val="center"/>
+              <w:rPr>
+                <w:rFonts w:cs="Times New Roman"/>
+                <w:b/>
+                <w:bCs/>
+                <w:color w:val="000000" w:themeColor="text1"/>
+                <w:sz w:val="26"/>
+                <w:szCs w:val="26"/>
+              </w:rPr>
+            </w:pPr>
+            <w:r>
+              <w:rPr>
+                <w:rFonts w:cs="Times New Roman"/>
+                <w:b/>
+                <w:bCs/>
+                <w:color w:val="000000" w:themeColor="text1"/>
+                <w:sz w:val="26"/>
+                <w:szCs w:val="26"/>
+              </w:rPr>
+              <w:t>Hỗ trợ người dùng</w:t>
+            </w:r>
+          </w:p>
+        </w:tc>
+        <w:tc>
+          <w:tcPr>
+            <w:tcW w:w="3069" w:type="dxa"/>
+          </w:tcPr>
+          <w:p>
+            <w:pPr>
+              <w:jc w:val="both"/>
+              <w:rPr>
+                <w:rFonts w:cs="Times New Roman"/>
+                <w:color w:val="000000" w:themeColor="text1"/>
+                <w:sz w:val="26"/>
+                <w:szCs w:val="26"/>
+              </w:rPr>
+            </w:pPr>
+            <w:r>
+              <w:rPr>
+                <w:rFonts w:cs="Times New Roman"/>
+                <w:color w:val="000000" w:themeColor="text1"/>
+                <w:sz w:val="26"/>
+                <w:szCs w:val="26"/>
+                <w:lang w:val="vi-VN"/>
+              </w:rPr>
+              <w:t xml:space="preserve">- </w:t>
+            </w:r>
+            <w:r>
+              <w:rPr>
+                <w:rFonts w:cs="Times New Roman"/>
+                <w:color w:val="000000" w:themeColor="text1"/>
+                <w:sz w:val="26"/>
+                <w:szCs w:val="26"/>
+              </w:rPr>
+              <w:t>Cung cấp hỗ trợ liên tục cho người dùng sau quá trình đào tạo ban đầu.</w:t>
+            </w:r>
+          </w:p>
+          <w:p>
+            <w:pPr>
+              <w:jc w:val="both"/>
+              <w:rPr>
+                <w:rFonts w:cs="Times New Roman"/>
+                <w:color w:val="000000" w:themeColor="text1"/>
+                <w:sz w:val="26"/>
+                <w:szCs w:val="26"/>
+              </w:rPr>
+            </w:pPr>
+            <w:r>
+              <w:rPr>
+                <w:rFonts w:cs="Times New Roman"/>
+                <w:color w:val="000000" w:themeColor="text1"/>
+                <w:sz w:val="26"/>
+                <w:szCs w:val="26"/>
+                <w:lang w:val="vi-VN"/>
+              </w:rPr>
+              <w:t xml:space="preserve">- </w:t>
+            </w:r>
+            <w:r>
+              <w:rPr>
+                <w:rFonts w:cs="Times New Roman"/>
+                <w:color w:val="000000" w:themeColor="text1"/>
+                <w:sz w:val="26"/>
+                <w:szCs w:val="26"/>
+              </w:rPr>
+              <w:t>Tạo các kênh liên lạc như email, điện thoại hoặc hệ thống ticket để người dùng có thể gửi câu hỏi hoặc báo cáo sự cố.</w:t>
+            </w:r>
+          </w:p>
+          <w:p>
+            <w:pPr>
+              <w:jc w:val="both"/>
+              <w:rPr>
+                <w:rFonts w:cs="Times New Roman"/>
+                <w:color w:val="000000" w:themeColor="text1"/>
+                <w:sz w:val="26"/>
+                <w:szCs w:val="26"/>
+              </w:rPr>
+            </w:pPr>
+            <w:r>
+              <w:rPr>
+                <w:rFonts w:cs="Times New Roman"/>
+                <w:color w:val="000000" w:themeColor="text1"/>
+                <w:sz w:val="26"/>
+                <w:szCs w:val="26"/>
+                <w:lang w:val="vi-VN"/>
+              </w:rPr>
+              <w:t xml:space="preserve">- </w:t>
+            </w:r>
+            <w:r>
+              <w:rPr>
+                <w:rFonts w:cs="Times New Roman"/>
+                <w:color w:val="000000" w:themeColor="text1"/>
+                <w:sz w:val="26"/>
+                <w:szCs w:val="26"/>
+              </w:rPr>
+              <w:t>Thiết lập một nhóm hỗ trợ kỹ thuật để giải đáp câu hỏi và giải quyết các vấn đề kỹ thuật một cách nhanh chóng.</w:t>
+            </w:r>
+          </w:p>
+          <w:p>
+            <w:pPr>
+              <w:jc w:val="both"/>
+              <w:rPr>
+                <w:rFonts w:cs="Times New Roman"/>
+                <w:color w:val="000000" w:themeColor="text1"/>
+                <w:sz w:val="26"/>
+                <w:szCs w:val="26"/>
+              </w:rPr>
+            </w:pPr>
+          </w:p>
+        </w:tc>
+      </w:tr>
+      <w:tr>
+        <w:tc>
+          <w:tcPr>
+            <w:tcW w:w="3068" w:type="dxa"/>
+            <w:vAlign w:val="center"/>
+          </w:tcPr>
+          <w:p>
+            <w:pPr>
+              <w:jc w:val="center"/>
+              <w:rPr>
+                <w:rFonts w:cs="Times New Roman"/>
+                <w:b/>
+                <w:bCs/>
+                <w:color w:val="000000" w:themeColor="text1"/>
+                <w:sz w:val="26"/>
+                <w:szCs w:val="26"/>
+                <w:lang w:val="vi-VN"/>
+              </w:rPr>
+            </w:pPr>
+            <w:r>
+              <w:rPr>
+                <w:rFonts w:cs="Times New Roman"/>
+                <w:b/>
+                <w:bCs/>
+                <w:color w:val="000000" w:themeColor="text1"/>
+                <w:sz w:val="26"/>
+                <w:szCs w:val="26"/>
+              </w:rPr>
+              <w:t>5.4</w:t>
+            </w:r>
+          </w:p>
+        </w:tc>
+        <w:tc>
+          <w:tcPr>
+            <w:tcW w:w="3069" w:type="dxa"/>
+            <w:vAlign w:val="center"/>
+          </w:tcPr>
+          <w:p>
+            <w:pPr>
+              <w:jc w:val="center"/>
+              <w:rPr>
+                <w:rFonts w:cs="Times New Roman"/>
+                <w:b/>
+                <w:bCs/>
+                <w:color w:val="000000" w:themeColor="text1"/>
+                <w:sz w:val="26"/>
+                <w:szCs w:val="26"/>
+              </w:rPr>
+            </w:pPr>
+            <w:r>
+              <w:rPr>
+                <w:rFonts w:cs="Times New Roman"/>
+                <w:b/>
+                <w:bCs/>
+                <w:color w:val="000000" w:themeColor="text1"/>
+                <w:sz w:val="26"/>
+                <w:szCs w:val="26"/>
+              </w:rPr>
+              <w:t>Đảm bảo sự hiểu biết và sử dụng hiệu quả hệ thống</w:t>
+            </w:r>
+          </w:p>
+        </w:tc>
+        <w:tc>
+          <w:tcPr>
+            <w:tcW w:w="3069" w:type="dxa"/>
+          </w:tcPr>
+          <w:p>
+            <w:pPr>
+              <w:jc w:val="both"/>
+              <w:rPr>
+                <w:rFonts w:cs="Times New Roman"/>
+                <w:color w:val="000000" w:themeColor="text1"/>
+                <w:sz w:val="26"/>
+                <w:szCs w:val="26"/>
+              </w:rPr>
+            </w:pPr>
+            <w:r>
+              <w:rPr>
+                <w:rFonts w:cs="Times New Roman"/>
+                <w:color w:val="000000" w:themeColor="text1"/>
+                <w:sz w:val="26"/>
+                <w:szCs w:val="26"/>
+                <w:lang w:val="vi-VN"/>
+              </w:rPr>
+              <w:t xml:space="preserve">- </w:t>
+            </w:r>
+            <w:r>
+              <w:rPr>
+                <w:rFonts w:cs="Times New Roman"/>
+                <w:color w:val="000000" w:themeColor="text1"/>
+                <w:sz w:val="26"/>
+                <w:szCs w:val="26"/>
+              </w:rPr>
+              <w:t>Đảm bảo rằng người dùng đã hiểu rõ về các chức năng và quy trình sử dụng hệ thống.</w:t>
+            </w:r>
+          </w:p>
+          <w:p>
+            <w:pPr>
+              <w:jc w:val="both"/>
+              <w:rPr>
+                <w:rFonts w:cs="Times New Roman"/>
+                <w:color w:val="000000" w:themeColor="text1"/>
+                <w:sz w:val="26"/>
+                <w:szCs w:val="26"/>
+              </w:rPr>
+            </w:pPr>
+            <w:r>
+              <w:rPr>
+                <w:rFonts w:cs="Times New Roman"/>
+                <w:color w:val="000000" w:themeColor="text1"/>
+                <w:sz w:val="26"/>
+                <w:szCs w:val="26"/>
+                <w:lang w:val="vi-VN"/>
+              </w:rPr>
+              <w:t xml:space="preserve">- </w:t>
+            </w:r>
+            <w:r>
+              <w:rPr>
+                <w:rFonts w:cs="Times New Roman"/>
+                <w:color w:val="000000" w:themeColor="text1"/>
+                <w:sz w:val="26"/>
+                <w:szCs w:val="26"/>
+              </w:rPr>
+              <w:t>Cung cấp tài liệu và tài nguyên tham khảo để người dùng có thể tiếp tục nâng cao hiểu biết và sử dụng hiệu quả hệ thống.</w:t>
+            </w:r>
+          </w:p>
+          <w:p>
+            <w:pPr>
+              <w:jc w:val="both"/>
+              <w:rPr>
+                <w:rFonts w:cs="Times New Roman"/>
+                <w:color w:val="000000" w:themeColor="text1"/>
+                <w:sz w:val="26"/>
+                <w:szCs w:val="26"/>
+              </w:rPr>
+            </w:pPr>
+            <w:r>
+              <w:rPr>
+                <w:rFonts w:cs="Times New Roman"/>
+                <w:color w:val="000000" w:themeColor="text1"/>
+                <w:sz w:val="26"/>
+                <w:szCs w:val="26"/>
+                <w:lang w:val="vi-VN"/>
+              </w:rPr>
+              <w:t xml:space="preserve">- </w:t>
+            </w:r>
+            <w:r>
+              <w:rPr>
+                <w:rFonts w:cs="Times New Roman"/>
+                <w:color w:val="000000" w:themeColor="text1"/>
+                <w:sz w:val="26"/>
+                <w:szCs w:val="26"/>
+              </w:rPr>
+              <w:t>Tổ chức các buổi đào tạo và hội thảo thường xuyên để cập nhật cho người dùng về các tính năng mới và cải tiến của hệ thống.</w:t>
+            </w:r>
+          </w:p>
+          <w:p>
+            <w:pPr>
+              <w:jc w:val="both"/>
+              <w:rPr>
+                <w:rFonts w:cs="Times New Roman"/>
+                <w:color w:val="000000" w:themeColor="text1"/>
+                <w:sz w:val="26"/>
+                <w:szCs w:val="26"/>
+              </w:rPr>
+            </w:pPr>
+          </w:p>
+        </w:tc>
+      </w:tr>
+      <w:tr>
+        <w:tc>
+          <w:tcPr>
+            <w:tcW w:w="3068" w:type="dxa"/>
+            <w:vAlign w:val="center"/>
+          </w:tcPr>
+          <w:p>
+            <w:pPr>
+              <w:jc w:val="center"/>
+              <w:rPr>
+                <w:rFonts w:cs="Times New Roman"/>
+                <w:b/>
+                <w:bCs/>
+                <w:color w:val="000000" w:themeColor="text1"/>
+                <w:sz w:val="26"/>
+                <w:szCs w:val="26"/>
+              </w:rPr>
+            </w:pPr>
+            <w:r>
+              <w:rPr>
+                <w:rFonts w:cs="Times New Roman"/>
+                <w:b/>
+                <w:bCs/>
+                <w:color w:val="000000" w:themeColor="text1"/>
+                <w:sz w:val="26"/>
+                <w:szCs w:val="26"/>
+              </w:rPr>
+              <w:t>6</w:t>
+            </w:r>
+          </w:p>
+        </w:tc>
+        <w:tc>
+          <w:tcPr>
+            <w:tcW w:w="3069" w:type="dxa"/>
+            <w:vAlign w:val="center"/>
+          </w:tcPr>
+          <w:p>
+            <w:pPr>
+              <w:jc w:val="center"/>
+              <w:rPr>
+                <w:rFonts w:cs="Times New Roman"/>
+                <w:b/>
+                <w:bCs/>
+                <w:color w:val="000000" w:themeColor="text1"/>
+                <w:sz w:val="26"/>
+                <w:szCs w:val="26"/>
+              </w:rPr>
+            </w:pPr>
+            <w:r>
+              <w:rPr>
+                <w:rFonts w:cs="Times New Roman"/>
+                <w:b/>
+                <w:bCs/>
+                <w:color w:val="000000" w:themeColor="text1"/>
+                <w:sz w:val="26"/>
+                <w:szCs w:val="26"/>
+              </w:rPr>
+              <w:t>Hỗ trợ và bảo trì</w:t>
+            </w:r>
+          </w:p>
+        </w:tc>
+        <w:tc>
+          <w:tcPr>
+            <w:tcW w:w="3069" w:type="dxa"/>
+          </w:tcPr>
+          <w:p>
+            <w:pPr>
+              <w:jc w:val="both"/>
+              <w:rPr>
+                <w:rFonts w:cs="Times New Roman"/>
+                <w:color w:val="000000" w:themeColor="text1"/>
+                <w:sz w:val="26"/>
+                <w:szCs w:val="26"/>
+              </w:rPr>
+            </w:pPr>
+            <w:r>
+              <w:rPr>
+                <w:rFonts w:cs="Times New Roman"/>
+                <w:color w:val="000000" w:themeColor="text1"/>
+                <w:sz w:val="26"/>
+                <w:szCs w:val="26"/>
+                <w:lang w:val="vi-VN"/>
+              </w:rPr>
+              <w:t xml:space="preserve">- </w:t>
+            </w:r>
+            <w:r>
+              <w:rPr>
+                <w:rFonts w:cs="Times New Roman"/>
+                <w:color w:val="000000" w:themeColor="text1"/>
+                <w:sz w:val="26"/>
+                <w:szCs w:val="26"/>
+              </w:rPr>
+              <w:t>Đảm bảo rằng có một kênh liên lạc dễ dàng và hiệu quả để người dùng có thể yêu cầu hỗ trợ kỹ thuật.</w:t>
+            </w:r>
+          </w:p>
+          <w:p>
+            <w:pPr>
+              <w:jc w:val="both"/>
+              <w:rPr>
+                <w:rFonts w:cs="Times New Roman"/>
+                <w:color w:val="000000" w:themeColor="text1"/>
+                <w:sz w:val="26"/>
+                <w:szCs w:val="26"/>
+              </w:rPr>
+            </w:pPr>
+            <w:r>
+              <w:rPr>
+                <w:rFonts w:cs="Times New Roman"/>
+                <w:color w:val="000000" w:themeColor="text1"/>
+                <w:sz w:val="26"/>
+                <w:szCs w:val="26"/>
+                <w:lang w:val="vi-VN"/>
+              </w:rPr>
+              <w:t xml:space="preserve">- </w:t>
+            </w:r>
+            <w:r>
+              <w:rPr>
+                <w:rFonts w:cs="Times New Roman"/>
+                <w:color w:val="000000" w:themeColor="text1"/>
+                <w:sz w:val="26"/>
+                <w:szCs w:val="26"/>
+              </w:rPr>
+              <w:t>Cung cấp một đội ngũ hỗ trợ kỹ thuật có kiến thức và kỹ năng để giải quyết các vấn đề kỹ thuật phát sinh.</w:t>
+            </w:r>
+          </w:p>
+          <w:p>
+            <w:pPr>
+              <w:jc w:val="both"/>
+              <w:rPr>
+                <w:rFonts w:cs="Times New Roman"/>
+                <w:color w:val="000000" w:themeColor="text1"/>
+                <w:sz w:val="26"/>
+                <w:szCs w:val="26"/>
+              </w:rPr>
+            </w:pPr>
+            <w:r>
+              <w:rPr>
+                <w:rFonts w:cs="Times New Roman"/>
+                <w:color w:val="000000" w:themeColor="text1"/>
+                <w:sz w:val="26"/>
+                <w:szCs w:val="26"/>
+                <w:lang w:val="vi-VN"/>
+              </w:rPr>
+              <w:t xml:space="preserve">- </w:t>
+            </w:r>
+            <w:r>
+              <w:rPr>
+                <w:rFonts w:cs="Times New Roman"/>
+                <w:color w:val="000000" w:themeColor="text1"/>
+                <w:sz w:val="26"/>
+                <w:szCs w:val="26"/>
+              </w:rPr>
+              <w:t>Đáp ứng nhanh chóng và hiệu quả đối với các yêu cầu hỗ trợ kỹ thuật từ người dùng.</w:t>
+            </w:r>
+          </w:p>
+          <w:p>
+            <w:pPr>
+              <w:jc w:val="both"/>
+              <w:rPr>
+                <w:rFonts w:cs="Times New Roman"/>
+                <w:color w:val="000000" w:themeColor="text1"/>
+                <w:sz w:val="26"/>
+                <w:szCs w:val="26"/>
+              </w:rPr>
+            </w:pPr>
+          </w:p>
+        </w:tc>
+      </w:tr>
+      <w:tr>
+        <w:tc>
+          <w:tcPr>
+            <w:tcW w:w="3068" w:type="dxa"/>
+            <w:vAlign w:val="center"/>
+          </w:tcPr>
+          <w:p>
+            <w:pPr>
+              <w:jc w:val="center"/>
+              <w:rPr>
+                <w:rFonts w:cs="Times New Roman"/>
+                <w:b/>
+                <w:bCs/>
+                <w:color w:val="000000" w:themeColor="text1"/>
+                <w:sz w:val="26"/>
+                <w:szCs w:val="26"/>
+                <w:lang w:val="vi-VN"/>
+              </w:rPr>
+            </w:pPr>
+            <w:r>
+              <w:rPr>
+                <w:rFonts w:cs="Times New Roman"/>
+                <w:b/>
+                <w:bCs/>
+                <w:color w:val="000000" w:themeColor="text1"/>
+                <w:sz w:val="26"/>
+                <w:szCs w:val="26"/>
+              </w:rPr>
+              <w:lastRenderedPageBreak/>
+              <w:t>6.2</w:t>
+            </w:r>
+          </w:p>
+        </w:tc>
+        <w:tc>
+          <w:tcPr>
+            <w:tcW w:w="3069" w:type="dxa"/>
+            <w:vAlign w:val="center"/>
+          </w:tcPr>
+          <w:p>
+            <w:pPr>
+              <w:jc w:val="center"/>
+              <w:rPr>
+                <w:rFonts w:cs="Times New Roman"/>
+                <w:b/>
+                <w:bCs/>
+                <w:color w:val="000000" w:themeColor="text1"/>
+                <w:sz w:val="26"/>
+                <w:szCs w:val="26"/>
+              </w:rPr>
+            </w:pPr>
+            <w:r>
+              <w:rPr>
+                <w:rFonts w:cs="Times New Roman"/>
+                <w:b/>
+                <w:bCs/>
+                <w:color w:val="000000" w:themeColor="text1"/>
+                <w:sz w:val="26"/>
+                <w:szCs w:val="26"/>
+              </w:rPr>
+              <w:t>Xử lí vấn đề</w:t>
+            </w:r>
+          </w:p>
+        </w:tc>
+        <w:tc>
+          <w:tcPr>
+            <w:tcW w:w="3069" w:type="dxa"/>
+          </w:tcPr>
+          <w:p>
+            <w:pPr>
+              <w:jc w:val="both"/>
+              <w:rPr>
+                <w:rFonts w:cs="Times New Roman"/>
+                <w:color w:val="000000" w:themeColor="text1"/>
+                <w:sz w:val="26"/>
+                <w:szCs w:val="26"/>
+              </w:rPr>
+            </w:pPr>
+            <w:r>
+              <w:rPr>
+                <w:rFonts w:cs="Times New Roman"/>
+                <w:color w:val="000000" w:themeColor="text1"/>
+                <w:sz w:val="26"/>
+                <w:szCs w:val="26"/>
+                <w:lang w:val="vi-VN"/>
+              </w:rPr>
+              <w:t xml:space="preserve">- </w:t>
+            </w:r>
+            <w:r>
+              <w:rPr>
+                <w:rFonts w:cs="Times New Roman"/>
+                <w:color w:val="000000" w:themeColor="text1"/>
+                <w:sz w:val="26"/>
+                <w:szCs w:val="26"/>
+              </w:rPr>
+              <w:t>Đảm bảo rằng có quy trình và quy định rõ ràng để xử lý các vấn đề và sự cố phát sinh trong quá trình sử dụng hệ thống.</w:t>
+            </w:r>
+          </w:p>
+          <w:p>
+            <w:pPr>
+              <w:jc w:val="both"/>
+              <w:rPr>
+                <w:rFonts w:cs="Times New Roman"/>
+                <w:color w:val="000000" w:themeColor="text1"/>
+                <w:sz w:val="26"/>
+                <w:szCs w:val="26"/>
+              </w:rPr>
+            </w:pPr>
+            <w:r>
+              <w:rPr>
+                <w:rFonts w:cs="Times New Roman"/>
+                <w:color w:val="000000" w:themeColor="text1"/>
+                <w:sz w:val="26"/>
+                <w:szCs w:val="26"/>
+                <w:lang w:val="vi-VN"/>
+              </w:rPr>
+              <w:t xml:space="preserve">- </w:t>
+            </w:r>
+            <w:r>
+              <w:rPr>
+                <w:rFonts w:cs="Times New Roman"/>
+                <w:color w:val="000000" w:themeColor="text1"/>
+                <w:sz w:val="26"/>
+                <w:szCs w:val="26"/>
+              </w:rPr>
+              <w:t>Ghi nhận và theo dõi các vấn đề được báo cáo từ người dùng và theo dõi tiến trình giải quyết.</w:t>
+            </w:r>
+          </w:p>
+          <w:p>
+            <w:pPr>
+              <w:jc w:val="both"/>
+              <w:rPr>
+                <w:rFonts w:cs="Times New Roman"/>
+                <w:color w:val="000000" w:themeColor="text1"/>
+                <w:sz w:val="26"/>
+                <w:szCs w:val="26"/>
+              </w:rPr>
+            </w:pPr>
+            <w:r>
+              <w:rPr>
+                <w:rFonts w:cs="Times New Roman"/>
+                <w:color w:val="000000" w:themeColor="text1"/>
+                <w:sz w:val="26"/>
+                <w:szCs w:val="26"/>
+                <w:lang w:val="vi-VN"/>
+              </w:rPr>
+              <w:t xml:space="preserve">- </w:t>
+            </w:r>
+            <w:r>
+              <w:rPr>
+                <w:rFonts w:cs="Times New Roman"/>
+                <w:color w:val="000000" w:themeColor="text1"/>
+                <w:sz w:val="26"/>
+                <w:szCs w:val="26"/>
+              </w:rPr>
+              <w:t>Đưa ra các biện pháp khắc phục và sửa lỗi một cách nhanh chóng và hiệu quả để đảm bảo sự ổn định và tin cậy của hệ thống.</w:t>
+            </w:r>
+          </w:p>
+          <w:p>
+            <w:pPr>
+              <w:jc w:val="both"/>
+              <w:rPr>
+                <w:rFonts w:cs="Times New Roman"/>
+                <w:color w:val="000000" w:themeColor="text1"/>
+                <w:sz w:val="26"/>
+                <w:szCs w:val="26"/>
+              </w:rPr>
+            </w:pPr>
+          </w:p>
+        </w:tc>
+      </w:tr>
+      <w:tr>
+        <w:tc>
+          <w:tcPr>
+            <w:tcW w:w="3068" w:type="dxa"/>
+            <w:vAlign w:val="center"/>
+          </w:tcPr>
+          <w:p>
+            <w:pPr>
+              <w:jc w:val="center"/>
+              <w:rPr>
+                <w:rFonts w:cs="Times New Roman"/>
+                <w:b/>
+                <w:bCs/>
+                <w:color w:val="000000" w:themeColor="text1"/>
+                <w:sz w:val="26"/>
+                <w:szCs w:val="26"/>
+                <w:lang w:val="vi-VN"/>
+              </w:rPr>
+            </w:pPr>
+            <w:r>
+              <w:rPr>
+                <w:rFonts w:cs="Times New Roman"/>
+                <w:b/>
+                <w:bCs/>
+                <w:color w:val="000000" w:themeColor="text1"/>
+                <w:sz w:val="26"/>
+                <w:szCs w:val="26"/>
+              </w:rPr>
+              <w:t>6.3</w:t>
+            </w:r>
+          </w:p>
+        </w:tc>
+        <w:tc>
+          <w:tcPr>
+            <w:tcW w:w="3069" w:type="dxa"/>
+            <w:vAlign w:val="center"/>
+          </w:tcPr>
+          <w:p>
+            <w:pPr>
+              <w:jc w:val="center"/>
+              <w:rPr>
+                <w:rFonts w:cs="Times New Roman"/>
+                <w:b/>
+                <w:bCs/>
+                <w:color w:val="000000" w:themeColor="text1"/>
+                <w:sz w:val="26"/>
+                <w:szCs w:val="26"/>
+              </w:rPr>
+            </w:pPr>
+            <w:r>
+              <w:rPr>
+                <w:rFonts w:cs="Times New Roman"/>
+                <w:b/>
+                <w:bCs/>
+                <w:color w:val="000000" w:themeColor="text1"/>
+                <w:sz w:val="26"/>
+                <w:szCs w:val="26"/>
+              </w:rPr>
+              <w:t>Cung cấp và nâng cấp hệ thống</w:t>
+            </w:r>
+          </w:p>
+        </w:tc>
+        <w:tc>
+          <w:tcPr>
+            <w:tcW w:w="3069" w:type="dxa"/>
+          </w:tcPr>
+          <w:p>
+            <w:pPr>
+              <w:jc w:val="both"/>
+              <w:rPr>
+                <w:rFonts w:cs="Times New Roman"/>
+                <w:color w:val="000000" w:themeColor="text1"/>
+                <w:sz w:val="26"/>
+                <w:szCs w:val="26"/>
+              </w:rPr>
+            </w:pPr>
+            <w:r>
+              <w:rPr>
+                <w:rFonts w:cs="Times New Roman"/>
+                <w:color w:val="000000" w:themeColor="text1"/>
+                <w:sz w:val="26"/>
+                <w:szCs w:val="26"/>
+                <w:lang w:val="vi-VN"/>
+              </w:rPr>
+              <w:t xml:space="preserve">- </w:t>
+            </w:r>
+            <w:r>
+              <w:rPr>
+                <w:rFonts w:cs="Times New Roman"/>
+                <w:color w:val="000000" w:themeColor="text1"/>
+                <w:sz w:val="26"/>
+                <w:szCs w:val="26"/>
+              </w:rPr>
+              <w:t>Đảm bảo rằng hệ thống được duy trì và bảo trì định kỳ để đảm bảo hiệu suất và tính bảo mật.</w:t>
+            </w:r>
+          </w:p>
+          <w:p>
+            <w:pPr>
+              <w:jc w:val="both"/>
+              <w:rPr>
+                <w:rFonts w:cs="Times New Roman"/>
+                <w:color w:val="000000" w:themeColor="text1"/>
+                <w:sz w:val="26"/>
+                <w:szCs w:val="26"/>
+              </w:rPr>
+            </w:pPr>
+            <w:r>
+              <w:rPr>
+                <w:rFonts w:cs="Times New Roman"/>
+                <w:color w:val="000000" w:themeColor="text1"/>
+                <w:sz w:val="26"/>
+                <w:szCs w:val="26"/>
+                <w:lang w:val="vi-VN"/>
+              </w:rPr>
+              <w:t xml:space="preserve">- </w:t>
+            </w:r>
+            <w:r>
+              <w:rPr>
+                <w:rFonts w:cs="Times New Roman"/>
+                <w:color w:val="000000" w:themeColor="text1"/>
+                <w:sz w:val="26"/>
+                <w:szCs w:val="26"/>
+              </w:rPr>
+              <w:t>Cung cấp các phiên bản nâng cấp hệ thống để cải thiện tính năng, hiệu suất và sửa lỗi.</w:t>
+            </w:r>
+          </w:p>
+          <w:p>
+            <w:pPr>
+              <w:jc w:val="both"/>
+              <w:rPr>
+                <w:rFonts w:cs="Times New Roman"/>
+                <w:color w:val="000000" w:themeColor="text1"/>
+                <w:sz w:val="26"/>
+                <w:szCs w:val="26"/>
+              </w:rPr>
+            </w:pPr>
+            <w:r>
+              <w:rPr>
+                <w:rFonts w:cs="Times New Roman"/>
+                <w:color w:val="000000" w:themeColor="text1"/>
+                <w:sz w:val="26"/>
+                <w:szCs w:val="26"/>
+                <w:lang w:val="vi-VN"/>
+              </w:rPr>
+              <w:t xml:space="preserve">- </w:t>
+            </w:r>
+            <w:r>
+              <w:rPr>
+                <w:rFonts w:cs="Times New Roman"/>
+                <w:color w:val="000000" w:themeColor="text1"/>
+                <w:sz w:val="26"/>
+                <w:szCs w:val="26"/>
+              </w:rPr>
+              <w:t>Đảm bảo quá trình nâng cấp được thực hiện một cách mượt mà và không gây gián đoạn đến hoạt động của hệ thống.</w:t>
+            </w:r>
+          </w:p>
+          <w:p>
+            <w:pPr>
+              <w:jc w:val="both"/>
+              <w:rPr>
+                <w:rFonts w:cs="Times New Roman"/>
+                <w:color w:val="000000" w:themeColor="text1"/>
+                <w:sz w:val="26"/>
+                <w:szCs w:val="26"/>
+              </w:rPr>
+            </w:pPr>
+          </w:p>
+        </w:tc>
+      </w:tr>
+      <w:tr>
+        <w:trPr>
+          <w:trHeight w:val="3905"/>
+        </w:trPr>
+        <w:tc>
+          <w:tcPr>
+            <w:tcW w:w="3068" w:type="dxa"/>
+            <w:vAlign w:val="center"/>
+          </w:tcPr>
+          <w:p>
+            <w:pPr>
+              <w:jc w:val="center"/>
+              <w:rPr>
+                <w:rFonts w:cs="Times New Roman"/>
+                <w:b/>
+                <w:bCs/>
+                <w:color w:val="000000" w:themeColor="text1"/>
+                <w:sz w:val="26"/>
+                <w:szCs w:val="26"/>
+                <w:lang w:val="vi-VN"/>
+              </w:rPr>
+            </w:pPr>
+            <w:r>
+              <w:rPr>
+                <w:rFonts w:cs="Times New Roman"/>
+                <w:b/>
+                <w:bCs/>
+                <w:color w:val="000000" w:themeColor="text1"/>
+                <w:sz w:val="26"/>
+                <w:szCs w:val="26"/>
+              </w:rPr>
+              <w:t>6.4</w:t>
+            </w:r>
+          </w:p>
+        </w:tc>
+        <w:tc>
+          <w:tcPr>
+            <w:tcW w:w="3069" w:type="dxa"/>
+            <w:vAlign w:val="center"/>
+          </w:tcPr>
+          <w:p>
+            <w:pPr>
+              <w:jc w:val="center"/>
+              <w:rPr>
+                <w:rFonts w:cs="Times New Roman"/>
+                <w:b/>
+                <w:bCs/>
+                <w:color w:val="000000" w:themeColor="text1"/>
+                <w:sz w:val="26"/>
+                <w:szCs w:val="26"/>
+              </w:rPr>
+            </w:pPr>
+            <w:r>
+              <w:rPr>
+                <w:rFonts w:cs="Times New Roman"/>
+                <w:b/>
+                <w:bCs/>
+                <w:color w:val="000000" w:themeColor="text1"/>
+                <w:sz w:val="26"/>
+                <w:szCs w:val="26"/>
+              </w:rPr>
+              <w:t>Đảm bảo hoạt động của hệ thống</w:t>
+            </w:r>
+          </w:p>
+        </w:tc>
+        <w:tc>
+          <w:tcPr>
+            <w:tcW w:w="3069" w:type="dxa"/>
+          </w:tcPr>
+          <w:p>
+            <w:pPr>
+              <w:jc w:val="both"/>
+              <w:rPr>
+                <w:rFonts w:cs="Times New Roman"/>
+                <w:color w:val="000000" w:themeColor="text1"/>
+                <w:sz w:val="26"/>
+                <w:szCs w:val="26"/>
+              </w:rPr>
+            </w:pPr>
+            <w:r>
+              <w:rPr>
+                <w:rFonts w:cs="Times New Roman"/>
+                <w:color w:val="000000" w:themeColor="text1"/>
+                <w:sz w:val="26"/>
+                <w:szCs w:val="26"/>
+                <w:lang w:val="vi-VN"/>
+              </w:rPr>
+              <w:t xml:space="preserve">- </w:t>
+            </w:r>
+            <w:r>
+              <w:rPr>
+                <w:rFonts w:cs="Times New Roman"/>
+                <w:color w:val="000000" w:themeColor="text1"/>
+                <w:sz w:val="26"/>
+                <w:szCs w:val="26"/>
+              </w:rPr>
+              <w:t>Thực hiện các biện pháp bảo mật và sao lưu định kỳ để đảm bảo hoạt động ổn định và an toàn của hệ thống.</w:t>
+            </w:r>
+          </w:p>
+          <w:p>
+            <w:pPr>
+              <w:jc w:val="both"/>
+              <w:rPr>
+                <w:rFonts w:cs="Times New Roman"/>
+                <w:color w:val="000000" w:themeColor="text1"/>
+                <w:sz w:val="26"/>
+                <w:szCs w:val="26"/>
+              </w:rPr>
+            </w:pPr>
+            <w:r>
+              <w:rPr>
+                <w:rFonts w:cs="Times New Roman"/>
+                <w:color w:val="000000" w:themeColor="text1"/>
+                <w:sz w:val="26"/>
+                <w:szCs w:val="26"/>
+                <w:lang w:val="vi-VN"/>
+              </w:rPr>
+              <w:t xml:space="preserve">- </w:t>
+            </w:r>
+            <w:r>
+              <w:rPr>
+                <w:rFonts w:cs="Times New Roman"/>
+                <w:color w:val="000000" w:themeColor="text1"/>
+                <w:sz w:val="26"/>
+                <w:szCs w:val="26"/>
+              </w:rPr>
+              <w:t>Giám sát và theo dõi hoạt động của hệ thống để phát hiện và giải quyết sự cố kịp thời.</w:t>
+            </w:r>
+          </w:p>
+          <w:p>
+            <w:pPr>
+              <w:jc w:val="both"/>
+              <w:rPr>
+                <w:rFonts w:cs="Times New Roman"/>
+                <w:color w:val="000000" w:themeColor="text1"/>
+                <w:sz w:val="26"/>
+                <w:szCs w:val="26"/>
+              </w:rPr>
+            </w:pPr>
+            <w:r>
+              <w:rPr>
+                <w:rFonts w:cs="Times New Roman"/>
+                <w:color w:val="000000" w:themeColor="text1"/>
+                <w:sz w:val="26"/>
+                <w:szCs w:val="26"/>
+                <w:lang w:val="vi-VN"/>
+              </w:rPr>
+              <w:t xml:space="preserve">- </w:t>
+            </w:r>
+            <w:r>
+              <w:rPr>
+                <w:rFonts w:cs="Times New Roman"/>
+                <w:color w:val="000000" w:themeColor="text1"/>
+                <w:sz w:val="26"/>
+                <w:szCs w:val="26"/>
+              </w:rPr>
+              <w:t>Thực hiện các kiểm tra và kiểm tra định kỳ để đảm bảo tính khả dụng và hiệu suất của hệ thống.</w:t>
+            </w:r>
+          </w:p>
+          <w:p>
+            <w:pPr>
+              <w:jc w:val="both"/>
+              <w:rPr>
+                <w:rFonts w:cs="Times New Roman"/>
+                <w:color w:val="000000" w:themeColor="text1"/>
+                <w:sz w:val="26"/>
+                <w:szCs w:val="26"/>
+              </w:rPr>
+            </w:pPr>
+          </w:p>
+        </w:tc>
+      </w:tr>
+    </w:tbl>
+    <w:p>
+      <w:pPr>
+        <w:rPr>
+          <w:rFonts w:cs="Times New Roman"/>
+          <w:color w:val="000000" w:themeColor="text1"/>
+          <w:sz w:val="26"/>
+          <w:szCs w:val="26"/>
+        </w:rPr>
+      </w:pPr>
+      <w:r>
+        <w:rPr>
+          <w:rFonts w:cs="Times New Roman"/>
+          <w:sz w:val="26"/>
+          <w:szCs w:val="26"/>
+        </w:rPr>
+        <w:lastRenderedPageBreak/>
+        <w:br w:type="page"/>
+      </w:r>
+    </w:p>
     <w:p/>
     <w:sectPr>
       <w:pgSz w:w="12240" w:h="15840"/>
@@ -1821,6 +5984,31 @@
     </w:sectPr>
   </w:body>
 </w:document>
+</file>
+
+<file path=word/endnotes.xml><?xml version="1.0" encoding="utf-8"?>
+<w:endnotes xmlns:wpc="http://schemas.microsoft.com/office/word/2010/wordprocessingCanvas" xmlns:cx="http://schemas.microsoft.com/office/drawing/2014/chartex" xmlns:cx1="http://schemas.microsoft.com/office/drawing/2015/9/8/chartex" xmlns:cx2="http://schemas.microsoft.com/office/drawing/2015/10/21/chartex" xmlns:cx3="http://schemas.microsoft.com/office/drawing/2016/5/9/chartex" xmlns:cx4="http://schemas.microsoft.com/office/drawing/2016/5/10/chartex" xmlns:cx5="http://schemas.microsoft.com/office/drawing/2016/5/11/chartex" xmlns:cx6="http://schemas.microsoft.com/office/drawing/2016/5/12/chartex" xmlns:cx7="http://schemas.microsoft.com/office/drawing/2016/5/13/chartex" xmlns:cx8="http://schemas.microsoft.com/office/drawing/2016/5/14/chartex" xmlns:mc="http://schemas.openxmlformats.org/markup-compatibility/2006" xmlns:aink="http://schemas.microsoft.com/office/drawing/2016/ink" xmlns:am3d="http://schemas.microsoft.com/office/drawing/2017/model3d" xmlns:o="urn:schemas-microsoft-com:office:office" xmlns:oel="http://schemas.microsoft.com/office/2019/extlst" xmlns:r="http://schemas.openxmlformats.org/officeDocument/2006/relationships" xmlns:m="http://schemas.openxmlformats.org/officeDocument/2006/math" xmlns:v="urn:schemas-microsoft-com:vml" xmlns:wp14="http://schemas.microsoft.com/office/word/2010/wordprocessingDrawing" xmlns:wp="http://schemas.openxmlformats.org/drawingml/2006/wordprocessingDrawing" xmlns:w10="urn:schemas-microsoft-com:office:word" xmlns:w="http://schemas.openxmlformats.org/wordprocessingml/2006/main" xmlns:w14="http://schemas.microsoft.com/office/word/2010/wordml" xmlns:w15="http://schemas.microsoft.com/office/word/2012/wordml" xmlns:w16cex="http://schemas.microsoft.com/office/word/2018/wordml/cex" xmlns:w16cid="http://schemas.microsoft.com/office/word/2016/wordml/cid" xmlns:w16="http://schemas.microsoft.com/office/word/2018/wordml" xmlns:w16sdtdh="http://schemas.microsoft.com/office/word/2020/wordml/sdtdatahash" xmlns:w16se="http://schemas.microsoft.com/office/word/2015/wordml/symex" xmlns:wpg="http://schemas.microsoft.com/office/word/2010/wordprocessingGroup" xmlns:wpi="http://schemas.microsoft.com/office/word/2010/wordprocessingInk" xmlns:wne="http://schemas.microsoft.com/office/word/2006/wordml" xmlns:wps="http://schemas.microsoft.com/office/word/2010/wordprocessingShape" mc:Ignorable="w14 w15 w16se w16cid w16 w16cex w16sdtdh wp14">
+  <w:endnote w:type="separator" w:id="-1">
+    <w:p>
+      <w:pPr>
+        <w:spacing w:after="0" w:line="240" w:lineRule="auto"/>
+      </w:pPr>
+      <w:r>
+        <w:separator/>
+      </w:r>
+    </w:p>
+  </w:endnote>
+  <w:endnote w:type="continuationSeparator" w:id="0">
+    <w:p>
+      <w:pPr>
+        <w:spacing w:after="0" w:line="240" w:lineRule="auto"/>
+      </w:pPr>
+      <w:r>
+        <w:continuationSeparator/>
+      </w:r>
+    </w:p>
+  </w:endnote>
+</w:endnotes>
 </file>
 
 <file path=word/footer1.xml><?xml version="1.0" encoding="utf-8"?>
@@ -1863,6 +6051,31 @@
     </w:pPr>
   </w:p>
 </w:ftr>
+</file>
+
+<file path=word/footnotes.xml><?xml version="1.0" encoding="utf-8"?>
+<w:footnotes xmlns:wpc="http://schemas.microsoft.com/office/word/2010/wordprocessingCanvas" xmlns:cx="http://schemas.microsoft.com/office/drawing/2014/chartex" xmlns:cx1="http://schemas.microsoft.com/office/drawing/2015/9/8/chartex" xmlns:cx2="http://schemas.microsoft.com/office/drawing/2015/10/21/chartex" xmlns:cx3="http://schemas.microsoft.com/office/drawing/2016/5/9/chartex" xmlns:cx4="http://schemas.microsoft.com/office/drawing/2016/5/10/chartex" xmlns:cx5="http://schemas.microsoft.com/office/drawing/2016/5/11/chartex" xmlns:cx6="http://schemas.microsoft.com/office/drawing/2016/5/12/chartex" xmlns:cx7="http://schemas.microsoft.com/office/drawing/2016/5/13/chartex" xmlns:cx8="http://schemas.microsoft.com/office/drawing/2016/5/14/chartex" xmlns:mc="http://schemas.openxmlformats.org/markup-compatibility/2006" xmlns:aink="http://schemas.microsoft.com/office/drawing/2016/ink" xmlns:am3d="http://schemas.microsoft.com/office/drawing/2017/model3d" xmlns:o="urn:schemas-microsoft-com:office:office" xmlns:oel="http://schemas.microsoft.com/office/2019/extlst" xmlns:r="http://schemas.openxmlformats.org/officeDocument/2006/relationships" xmlns:m="http://schemas.openxmlformats.org/officeDocument/2006/math" xmlns:v="urn:schemas-microsoft-com:vml" xmlns:wp14="http://schemas.microsoft.com/office/word/2010/wordprocessingDrawing" xmlns:wp="http://schemas.openxmlformats.org/drawingml/2006/wordprocessingDrawing" xmlns:w10="urn:schemas-microsoft-com:office:word" xmlns:w="http://schemas.openxmlformats.org/wordprocessingml/2006/main" xmlns:w14="http://schemas.microsoft.com/office/word/2010/wordml" xmlns:w15="http://schemas.microsoft.com/office/word/2012/wordml" xmlns:w16cex="http://schemas.microsoft.com/office/word/2018/wordml/cex" xmlns:w16cid="http://schemas.microsoft.com/office/word/2016/wordml/cid" xmlns:w16="http://schemas.microsoft.com/office/word/2018/wordml" xmlns:w16sdtdh="http://schemas.microsoft.com/office/word/2020/wordml/sdtdatahash" xmlns:w16se="http://schemas.microsoft.com/office/word/2015/wordml/symex" xmlns:wpg="http://schemas.microsoft.com/office/word/2010/wordprocessingGroup" xmlns:wpi="http://schemas.microsoft.com/office/word/2010/wordprocessingInk" xmlns:wne="http://schemas.microsoft.com/office/word/2006/wordml" xmlns:wps="http://schemas.microsoft.com/office/word/2010/wordprocessingShape" mc:Ignorable="w14 w15 w16se w16cid w16 w16cex w16sdtdh wp14">
+  <w:footnote w:type="separator" w:id="-1">
+    <w:p>
+      <w:pPr>
+        <w:spacing w:after="0" w:line="240" w:lineRule="auto"/>
+      </w:pPr>
+      <w:r>
+        <w:separator/>
+      </w:r>
+    </w:p>
+  </w:footnote>
+  <w:footnote w:type="continuationSeparator" w:id="0">
+    <w:p>
+      <w:pPr>
+        <w:spacing w:after="0" w:line="240" w:lineRule="auto"/>
+      </w:pPr>
+      <w:r>
+        <w:continuationSeparator/>
+      </w:r>
+    </w:p>
+  </w:footnote>
+</w:footnotes>
 </file>
 
 <file path=word/numbering.xml><?xml version="1.0" encoding="utf-8"?>

</xml_diff>

<commit_message>
Done So Do Gan
</commit_message>
<xml_diff>
--- a/Nhom9_XDUN_QuanLyCongViecCaNhan.docx
+++ b/Nhom9_XDUN_QuanLyCongViecCaNhan.docx
@@ -1990,11 +1990,7 @@
           </mc:Choice>
           <mc:Fallback>
             <w:pict>
-              <v:shapetype w14:anchorId="4F2B9DA5" id="_x0000_t202" coordsize="21600,21600" o:spt="202" path="m,l,21600r21600,l21600,xe">
-                <v:stroke joinstyle="miter"/>
-                <v:path gradientshapeok="t" o:connecttype="rect"/>
-              </v:shapetype>
-              <v:shape id="Text Box 1645054963" o:spid="_x0000_s1027" type="#_x0000_t202" style="position:absolute;left:0;text-align:left;margin-left:7.5pt;margin-top:140.9pt;width:39.55pt;height:19.1pt;z-index:251669504;visibility:visible;mso-wrap-style:square;mso-width-percent:0;mso-height-percent:0;mso-wrap-distance-left:9pt;mso-wrap-distance-top:0;mso-wrap-distance-right:9pt;mso-wrap-distance-bottom:0;mso-position-horizontal:absolute;mso-position-horizontal-relative:text;mso-position-vertical:absolute;mso-position-vertical-relative:text;mso-width-percent:0;mso-height-percent:0;mso-width-relative:margin;mso-height-relative:margin;v-text-anchor:top" o:gfxdata="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" fillcolor="white [3201]" strokeweight=".5pt">
+              <v:shape w14:anchorId="4F2B9DA5" id="Text Box 1645054963" o:spid="_x0000_s1027" type="#_x0000_t202" style="position:absolute;left:0;text-align:left;margin-left:7.5pt;margin-top:140.9pt;width:39.55pt;height:19.1pt;z-index:251669504;visibility:visible;mso-wrap-style:square;mso-width-percent:0;mso-height-percent:0;mso-wrap-distance-left:9pt;mso-wrap-distance-top:0;mso-wrap-distance-right:9pt;mso-wrap-distance-bottom:0;mso-position-horizontal:absolute;mso-position-horizontal-relative:text;mso-position-vertical:absolute;mso-position-vertical-relative:text;mso-width-percent:0;mso-height-percent:0;mso-width-relative:margin;mso-height-relative:margin;v-text-anchor:top" o:gfxdata="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" fillcolor="white [3201]" strokeweight=".5pt">
                 <v:textbox>
                   <w:txbxContent>
                     <w:p>
@@ -2109,7 +2105,7 @@
         </w:trPr>
         <w:tc>
           <w:tcPr>
-            <w:tcW w:w="3068" w:type="dxa"/>
+            <w:tcW w:w="2919" w:type="dxa"/>
             <w:vAlign w:val="center"/>
           </w:tcPr>
           <w:p>
@@ -2139,7 +2135,7 @@
         </w:tc>
         <w:tc>
           <w:tcPr>
-            <w:tcW w:w="3069" w:type="dxa"/>
+            <w:tcW w:w="2930" w:type="dxa"/>
             <w:vAlign w:val="center"/>
           </w:tcPr>
           <w:p>
@@ -2169,7 +2165,7 @@
         </w:tc>
         <w:tc>
           <w:tcPr>
-            <w:tcW w:w="3069" w:type="dxa"/>
+            <w:tcW w:w="2961" w:type="dxa"/>
           </w:tcPr>
           <w:p>
             <w:pPr>
@@ -2195,7 +2191,7 @@
       <w:tr>
         <w:tc>
           <w:tcPr>
-            <w:tcW w:w="3068" w:type="dxa"/>
+            <w:tcW w:w="2919" w:type="dxa"/>
             <w:vAlign w:val="center"/>
           </w:tcPr>
           <w:p>
@@ -2225,7 +2221,7 @@
         </w:tc>
         <w:tc>
           <w:tcPr>
-            <w:tcW w:w="3069" w:type="dxa"/>
+            <w:tcW w:w="2930" w:type="dxa"/>
             <w:vAlign w:val="center"/>
           </w:tcPr>
           <w:p>
@@ -2255,7 +2251,7 @@
         </w:tc>
         <w:tc>
           <w:tcPr>
-            <w:tcW w:w="3069" w:type="dxa"/>
+            <w:tcW w:w="2961" w:type="dxa"/>
           </w:tcPr>
           <w:p>
             <w:pPr>
@@ -2282,7 +2278,7 @@
       <w:tr>
         <w:tc>
           <w:tcPr>
-            <w:tcW w:w="3068" w:type="dxa"/>
+            <w:tcW w:w="2919" w:type="dxa"/>
             <w:vAlign w:val="center"/>
           </w:tcPr>
           <w:p>
@@ -2313,7 +2309,7 @@
         </w:tc>
         <w:tc>
           <w:tcPr>
-            <w:tcW w:w="3069" w:type="dxa"/>
+            <w:tcW w:w="2930" w:type="dxa"/>
             <w:vAlign w:val="center"/>
           </w:tcPr>
           <w:p>
@@ -2343,7 +2339,7 @@
         </w:tc>
         <w:tc>
           <w:tcPr>
-            <w:tcW w:w="3069" w:type="dxa"/>
+            <w:tcW w:w="2961" w:type="dxa"/>
           </w:tcPr>
           <w:p>
             <w:pPr>
@@ -2370,7 +2366,7 @@
       <w:tr>
         <w:tc>
           <w:tcPr>
-            <w:tcW w:w="3068" w:type="dxa"/>
+            <w:tcW w:w="2919" w:type="dxa"/>
             <w:vAlign w:val="center"/>
           </w:tcPr>
           <w:p>
@@ -2400,7 +2396,7 @@
         </w:tc>
         <w:tc>
           <w:tcPr>
-            <w:tcW w:w="3069" w:type="dxa"/>
+            <w:tcW w:w="2930" w:type="dxa"/>
             <w:vAlign w:val="center"/>
           </w:tcPr>
           <w:p>
@@ -2430,7 +2426,7 @@
         </w:tc>
         <w:tc>
           <w:tcPr>
-            <w:tcW w:w="3069" w:type="dxa"/>
+            <w:tcW w:w="2961" w:type="dxa"/>
           </w:tcPr>
           <w:p>
             <w:pPr>
@@ -2457,7 +2453,7 @@
       <w:tr>
         <w:tc>
           <w:tcPr>
-            <w:tcW w:w="3068" w:type="dxa"/>
+            <w:tcW w:w="2919" w:type="dxa"/>
             <w:vAlign w:val="center"/>
           </w:tcPr>
           <w:p>
@@ -2488,7 +2484,7 @@
         </w:tc>
         <w:tc>
           <w:tcPr>
-            <w:tcW w:w="3069" w:type="dxa"/>
+            <w:tcW w:w="2930" w:type="dxa"/>
             <w:vAlign w:val="center"/>
           </w:tcPr>
           <w:p>
@@ -2519,7 +2515,7 @@
         </w:tc>
         <w:tc>
           <w:tcPr>
-            <w:tcW w:w="3069" w:type="dxa"/>
+            <w:tcW w:w="2961" w:type="dxa"/>
           </w:tcPr>
           <w:p>
             <w:pPr>
@@ -2546,7 +2542,7 @@
       <w:tr>
         <w:tc>
           <w:tcPr>
-            <w:tcW w:w="3068" w:type="dxa"/>
+            <w:tcW w:w="2919" w:type="dxa"/>
             <w:vAlign w:val="center"/>
           </w:tcPr>
           <w:p>
@@ -2577,7 +2573,7 @@
         </w:tc>
         <w:tc>
           <w:tcPr>
-            <w:tcW w:w="3069" w:type="dxa"/>
+            <w:tcW w:w="2930" w:type="dxa"/>
             <w:vAlign w:val="center"/>
           </w:tcPr>
           <w:p>
@@ -2607,7 +2603,7 @@
         </w:tc>
         <w:tc>
           <w:tcPr>
-            <w:tcW w:w="3069" w:type="dxa"/>
+            <w:tcW w:w="2961" w:type="dxa"/>
           </w:tcPr>
           <w:p>
             <w:pPr>
@@ -2634,7 +2630,7 @@
       <w:tr>
         <w:tc>
           <w:tcPr>
-            <w:tcW w:w="3068" w:type="dxa"/>
+            <w:tcW w:w="2919" w:type="dxa"/>
             <w:vAlign w:val="center"/>
           </w:tcPr>
           <w:p>
@@ -2665,7 +2661,7 @@
         </w:tc>
         <w:tc>
           <w:tcPr>
-            <w:tcW w:w="3069" w:type="dxa"/>
+            <w:tcW w:w="2930" w:type="dxa"/>
             <w:vAlign w:val="center"/>
           </w:tcPr>
           <w:p>
@@ -2695,7 +2691,7 @@
         </w:tc>
         <w:tc>
           <w:tcPr>
-            <w:tcW w:w="3069" w:type="dxa"/>
+            <w:tcW w:w="2961" w:type="dxa"/>
           </w:tcPr>
           <w:p>
             <w:pPr>
@@ -2722,7 +2718,7 @@
       <w:tr>
         <w:tc>
           <w:tcPr>
-            <w:tcW w:w="3068" w:type="dxa"/>
+            <w:tcW w:w="2919" w:type="dxa"/>
             <w:vAlign w:val="center"/>
           </w:tcPr>
           <w:p>
@@ -2753,7 +2749,7 @@
         </w:tc>
         <w:tc>
           <w:tcPr>
-            <w:tcW w:w="3069" w:type="dxa"/>
+            <w:tcW w:w="2930" w:type="dxa"/>
             <w:vAlign w:val="center"/>
           </w:tcPr>
           <w:p>
@@ -2783,7 +2779,7 @@
         </w:tc>
         <w:tc>
           <w:tcPr>
-            <w:tcW w:w="3069" w:type="dxa"/>
+            <w:tcW w:w="2961" w:type="dxa"/>
           </w:tcPr>
           <w:p>
             <w:pPr>
@@ -2810,7 +2806,7 @@
       <w:tr>
         <w:tc>
           <w:tcPr>
-            <w:tcW w:w="3068" w:type="dxa"/>
+            <w:tcW w:w="2919" w:type="dxa"/>
             <w:vAlign w:val="center"/>
           </w:tcPr>
           <w:p>
@@ -2841,7 +2837,7 @@
         </w:tc>
         <w:tc>
           <w:tcPr>
-            <w:tcW w:w="3069" w:type="dxa"/>
+            <w:tcW w:w="2930" w:type="dxa"/>
             <w:vAlign w:val="center"/>
           </w:tcPr>
           <w:p>
@@ -2871,7 +2867,7 @@
         </w:tc>
         <w:tc>
           <w:tcPr>
-            <w:tcW w:w="3069" w:type="dxa"/>
+            <w:tcW w:w="2961" w:type="dxa"/>
           </w:tcPr>
           <w:p>
             <w:pPr>
@@ -2898,7 +2894,7 @@
       <w:tr>
         <w:tc>
           <w:tcPr>
-            <w:tcW w:w="3068" w:type="dxa"/>
+            <w:tcW w:w="2919" w:type="dxa"/>
             <w:vAlign w:val="center"/>
           </w:tcPr>
           <w:p>
@@ -2929,7 +2925,7 @@
         </w:tc>
         <w:tc>
           <w:tcPr>
-            <w:tcW w:w="3069" w:type="dxa"/>
+            <w:tcW w:w="2930" w:type="dxa"/>
             <w:vAlign w:val="center"/>
           </w:tcPr>
           <w:p>
@@ -2960,7 +2956,7 @@
         </w:tc>
         <w:tc>
           <w:tcPr>
-            <w:tcW w:w="3069" w:type="dxa"/>
+            <w:tcW w:w="2961" w:type="dxa"/>
           </w:tcPr>
           <w:p>
             <w:pPr>
@@ -2987,7 +2983,7 @@
       <w:tr>
         <w:tc>
           <w:tcPr>
-            <w:tcW w:w="3068" w:type="dxa"/>
+            <w:tcW w:w="2919" w:type="dxa"/>
             <w:vAlign w:val="center"/>
           </w:tcPr>
           <w:p>
@@ -3018,7 +3014,7 @@
         </w:tc>
         <w:tc>
           <w:tcPr>
-            <w:tcW w:w="3069" w:type="dxa"/>
+            <w:tcW w:w="2930" w:type="dxa"/>
             <w:vAlign w:val="center"/>
           </w:tcPr>
           <w:p>
@@ -3048,7 +3044,7 @@
         </w:tc>
         <w:tc>
           <w:tcPr>
-            <w:tcW w:w="3069" w:type="dxa"/>
+            <w:tcW w:w="2961" w:type="dxa"/>
           </w:tcPr>
           <w:p>
             <w:pPr>
@@ -3086,7 +3082,7 @@
       <w:tr>
         <w:tc>
           <w:tcPr>
-            <w:tcW w:w="3068" w:type="dxa"/>
+            <w:tcW w:w="2919" w:type="dxa"/>
             <w:vAlign w:val="center"/>
           </w:tcPr>
           <w:p>
@@ -3117,7 +3113,7 @@
         </w:tc>
         <w:tc>
           <w:tcPr>
-            <w:tcW w:w="3069" w:type="dxa"/>
+            <w:tcW w:w="2930" w:type="dxa"/>
             <w:vAlign w:val="center"/>
           </w:tcPr>
           <w:p>
@@ -3148,7 +3144,7 @@
         </w:tc>
         <w:tc>
           <w:tcPr>
-            <w:tcW w:w="3069" w:type="dxa"/>
+            <w:tcW w:w="2961" w:type="dxa"/>
           </w:tcPr>
           <w:p>
             <w:pPr>
@@ -3175,7 +3171,7 @@
       <w:tr>
         <w:tc>
           <w:tcPr>
-            <w:tcW w:w="3068" w:type="dxa"/>
+            <w:tcW w:w="2919" w:type="dxa"/>
             <w:vAlign w:val="center"/>
           </w:tcPr>
           <w:p>
@@ -3206,7 +3202,7 @@
         </w:tc>
         <w:tc>
           <w:tcPr>
-            <w:tcW w:w="3069" w:type="dxa"/>
+            <w:tcW w:w="2930" w:type="dxa"/>
             <w:vAlign w:val="center"/>
           </w:tcPr>
           <w:p>
@@ -3236,7 +3232,7 @@
         </w:tc>
         <w:tc>
           <w:tcPr>
-            <w:tcW w:w="3069" w:type="dxa"/>
+            <w:tcW w:w="2961" w:type="dxa"/>
           </w:tcPr>
           <w:p>
             <w:pPr>
@@ -3263,7 +3259,7 @@
       <w:tr>
         <w:tc>
           <w:tcPr>
-            <w:tcW w:w="3068" w:type="dxa"/>
+            <w:tcW w:w="2919" w:type="dxa"/>
             <w:vAlign w:val="center"/>
           </w:tcPr>
           <w:p>
@@ -3294,7 +3290,7 @@
         </w:tc>
         <w:tc>
           <w:tcPr>
-            <w:tcW w:w="3069" w:type="dxa"/>
+            <w:tcW w:w="2930" w:type="dxa"/>
             <w:vAlign w:val="center"/>
           </w:tcPr>
           <w:p>
@@ -3324,7 +3320,7 @@
         </w:tc>
         <w:tc>
           <w:tcPr>
-            <w:tcW w:w="3069" w:type="dxa"/>
+            <w:tcW w:w="2961" w:type="dxa"/>
           </w:tcPr>
           <w:p>
             <w:pPr>
@@ -3351,7 +3347,7 @@
       <w:tr>
         <w:tc>
           <w:tcPr>
-            <w:tcW w:w="3068" w:type="dxa"/>
+            <w:tcW w:w="2919" w:type="dxa"/>
             <w:vAlign w:val="center"/>
           </w:tcPr>
           <w:p>
@@ -3382,7 +3378,7 @@
         </w:tc>
         <w:tc>
           <w:tcPr>
-            <w:tcW w:w="3069" w:type="dxa"/>
+            <w:tcW w:w="2930" w:type="dxa"/>
             <w:vAlign w:val="center"/>
           </w:tcPr>
           <w:p>
@@ -3412,7 +3408,7 @@
         </w:tc>
         <w:tc>
           <w:tcPr>
-            <w:tcW w:w="3069" w:type="dxa"/>
+            <w:tcW w:w="2961" w:type="dxa"/>
           </w:tcPr>
           <w:p>
             <w:pPr>
@@ -3439,7 +3435,7 @@
       <w:tr>
         <w:tc>
           <w:tcPr>
-            <w:tcW w:w="3068" w:type="dxa"/>
+            <w:tcW w:w="2919" w:type="dxa"/>
             <w:vAlign w:val="center"/>
           </w:tcPr>
           <w:p>
@@ -3471,7 +3467,7 @@
         </w:tc>
         <w:tc>
           <w:tcPr>
-            <w:tcW w:w="3069" w:type="dxa"/>
+            <w:tcW w:w="2930" w:type="dxa"/>
             <w:vAlign w:val="center"/>
           </w:tcPr>
           <w:p>
@@ -3501,7 +3497,7 @@
         </w:tc>
         <w:tc>
           <w:tcPr>
-            <w:tcW w:w="3069" w:type="dxa"/>
+            <w:tcW w:w="2961" w:type="dxa"/>
           </w:tcPr>
           <w:p>
             <w:pPr>
@@ -3528,7 +3524,7 @@
       <w:tr>
         <w:tc>
           <w:tcPr>
-            <w:tcW w:w="3068" w:type="dxa"/>
+            <w:tcW w:w="2919" w:type="dxa"/>
             <w:vAlign w:val="center"/>
           </w:tcPr>
           <w:p>
@@ -3559,7 +3555,7 @@
         </w:tc>
         <w:tc>
           <w:tcPr>
-            <w:tcW w:w="3069" w:type="dxa"/>
+            <w:tcW w:w="2930" w:type="dxa"/>
             <w:vAlign w:val="center"/>
           </w:tcPr>
           <w:p>
@@ -3590,7 +3586,7 @@
         </w:tc>
         <w:tc>
           <w:tcPr>
-            <w:tcW w:w="3069" w:type="dxa"/>
+            <w:tcW w:w="2961" w:type="dxa"/>
           </w:tcPr>
           <w:p>
             <w:pPr>
@@ -3618,7 +3614,7 @@
       <w:tr>
         <w:tc>
           <w:tcPr>
-            <w:tcW w:w="3068" w:type="dxa"/>
+            <w:tcW w:w="2919" w:type="dxa"/>
             <w:vAlign w:val="center"/>
           </w:tcPr>
           <w:p>
@@ -3649,7 +3645,7 @@
         </w:tc>
         <w:tc>
           <w:tcPr>
-            <w:tcW w:w="3069" w:type="dxa"/>
+            <w:tcW w:w="2930" w:type="dxa"/>
             <w:vAlign w:val="center"/>
           </w:tcPr>
           <w:p>
@@ -3679,7 +3675,7 @@
         </w:tc>
         <w:tc>
           <w:tcPr>
-            <w:tcW w:w="3069" w:type="dxa"/>
+            <w:tcW w:w="2961" w:type="dxa"/>
           </w:tcPr>
           <w:p>
             <w:pPr>
@@ -3817,7 +3813,7 @@
       <w:tr>
         <w:tc>
           <w:tcPr>
-            <w:tcW w:w="3068" w:type="dxa"/>
+            <w:tcW w:w="2919" w:type="dxa"/>
             <w:vAlign w:val="center"/>
           </w:tcPr>
           <w:p>
@@ -3848,7 +3844,7 @@
         </w:tc>
         <w:tc>
           <w:tcPr>
-            <w:tcW w:w="3069" w:type="dxa"/>
+            <w:tcW w:w="2930" w:type="dxa"/>
             <w:vAlign w:val="center"/>
           </w:tcPr>
           <w:p>
@@ -3878,7 +3874,7 @@
         </w:tc>
         <w:tc>
           <w:tcPr>
-            <w:tcW w:w="3069" w:type="dxa"/>
+            <w:tcW w:w="2961" w:type="dxa"/>
           </w:tcPr>
           <w:p>
             <w:pPr>
@@ -4005,7 +4001,7 @@
       <w:tr>
         <w:tc>
           <w:tcPr>
-            <w:tcW w:w="3068" w:type="dxa"/>
+            <w:tcW w:w="2919" w:type="dxa"/>
             <w:vAlign w:val="center"/>
           </w:tcPr>
           <w:p>
@@ -4036,7 +4032,7 @@
         </w:tc>
         <w:tc>
           <w:tcPr>
-            <w:tcW w:w="3069" w:type="dxa"/>
+            <w:tcW w:w="2930" w:type="dxa"/>
             <w:vAlign w:val="center"/>
           </w:tcPr>
           <w:p>
@@ -4067,7 +4063,7 @@
         </w:tc>
         <w:tc>
           <w:tcPr>
-            <w:tcW w:w="3069" w:type="dxa"/>
+            <w:tcW w:w="2961" w:type="dxa"/>
           </w:tcPr>
           <w:p>
             <w:pPr>
@@ -4185,7 +4181,7 @@
       <w:tr>
         <w:tc>
           <w:tcPr>
-            <w:tcW w:w="3068" w:type="dxa"/>
+            <w:tcW w:w="2919" w:type="dxa"/>
             <w:vAlign w:val="center"/>
           </w:tcPr>
           <w:p>
@@ -4217,7 +4213,7 @@
         </w:tc>
         <w:tc>
           <w:tcPr>
-            <w:tcW w:w="3069" w:type="dxa"/>
+            <w:tcW w:w="2930" w:type="dxa"/>
             <w:vAlign w:val="center"/>
           </w:tcPr>
           <w:p>
@@ -4247,7 +4243,7 @@
         </w:tc>
         <w:tc>
           <w:tcPr>
-            <w:tcW w:w="3069" w:type="dxa"/>
+            <w:tcW w:w="2961" w:type="dxa"/>
           </w:tcPr>
           <w:p>
             <w:pPr>
@@ -4295,7 +4291,7 @@
       <w:tr>
         <w:tc>
           <w:tcPr>
-            <w:tcW w:w="3068" w:type="dxa"/>
+            <w:tcW w:w="2919" w:type="dxa"/>
             <w:vAlign w:val="center"/>
           </w:tcPr>
           <w:p>
@@ -4326,7 +4322,7 @@
         </w:tc>
         <w:tc>
           <w:tcPr>
-            <w:tcW w:w="3069" w:type="dxa"/>
+            <w:tcW w:w="2930" w:type="dxa"/>
             <w:vAlign w:val="center"/>
           </w:tcPr>
           <w:p>
@@ -4356,7 +4352,7 @@
         </w:tc>
         <w:tc>
           <w:tcPr>
-            <w:tcW w:w="3069" w:type="dxa"/>
+            <w:tcW w:w="2961" w:type="dxa"/>
           </w:tcPr>
           <w:p>
             <w:pPr>
@@ -4534,7 +4530,7 @@
       <w:tr>
         <w:tc>
           <w:tcPr>
-            <w:tcW w:w="3068" w:type="dxa"/>
+            <w:tcW w:w="2919" w:type="dxa"/>
             <w:vAlign w:val="center"/>
           </w:tcPr>
           <w:p>
@@ -4566,7 +4562,7 @@
         </w:tc>
         <w:tc>
           <w:tcPr>
-            <w:tcW w:w="3069" w:type="dxa"/>
+            <w:tcW w:w="2930" w:type="dxa"/>
             <w:vAlign w:val="center"/>
           </w:tcPr>
           <w:p>
@@ -4597,7 +4593,7 @@
         </w:tc>
         <w:tc>
           <w:tcPr>
-            <w:tcW w:w="3069" w:type="dxa"/>
+            <w:tcW w:w="2961" w:type="dxa"/>
           </w:tcPr>
           <w:p>
             <w:pPr>
@@ -4615,7 +4611,7 @@
       <w:tr>
         <w:tc>
           <w:tcPr>
-            <w:tcW w:w="3068" w:type="dxa"/>
+            <w:tcW w:w="2919" w:type="dxa"/>
             <w:vAlign w:val="center"/>
           </w:tcPr>
           <w:p>
@@ -4646,7 +4642,7 @@
         </w:tc>
         <w:tc>
           <w:tcPr>
-            <w:tcW w:w="3069" w:type="dxa"/>
+            <w:tcW w:w="2930" w:type="dxa"/>
             <w:vAlign w:val="center"/>
           </w:tcPr>
           <w:p>
@@ -4676,7 +4672,7 @@
         </w:tc>
         <w:tc>
           <w:tcPr>
-            <w:tcW w:w="3069" w:type="dxa"/>
+            <w:tcW w:w="2961" w:type="dxa"/>
           </w:tcPr>
           <w:p>
             <w:pPr>
@@ -4774,7 +4770,7 @@
       <w:tr>
         <w:tc>
           <w:tcPr>
-            <w:tcW w:w="3068" w:type="dxa"/>
+            <w:tcW w:w="2919" w:type="dxa"/>
             <w:vAlign w:val="center"/>
           </w:tcPr>
           <w:p>
@@ -4805,7 +4801,7 @@
         </w:tc>
         <w:tc>
           <w:tcPr>
-            <w:tcW w:w="3069" w:type="dxa"/>
+            <w:tcW w:w="2930" w:type="dxa"/>
             <w:vAlign w:val="center"/>
           </w:tcPr>
           <w:p>
@@ -4835,7 +4831,7 @@
         </w:tc>
         <w:tc>
           <w:tcPr>
-            <w:tcW w:w="3069" w:type="dxa"/>
+            <w:tcW w:w="2961" w:type="dxa"/>
           </w:tcPr>
           <w:p>
             <w:pPr>
@@ -4943,7 +4939,7 @@
       <w:tr>
         <w:tc>
           <w:tcPr>
-            <w:tcW w:w="3068" w:type="dxa"/>
+            <w:tcW w:w="2919" w:type="dxa"/>
             <w:vAlign w:val="center"/>
           </w:tcPr>
           <w:p>
@@ -4975,7 +4971,7 @@
         </w:tc>
         <w:tc>
           <w:tcPr>
-            <w:tcW w:w="3069" w:type="dxa"/>
+            <w:tcW w:w="2930" w:type="dxa"/>
             <w:vAlign w:val="center"/>
           </w:tcPr>
           <w:p>
@@ -5005,7 +5001,7 @@
         </w:tc>
         <w:tc>
           <w:tcPr>
-            <w:tcW w:w="3069" w:type="dxa"/>
+            <w:tcW w:w="2961" w:type="dxa"/>
           </w:tcPr>
           <w:p>
             <w:pPr>
@@ -5113,7 +5109,7 @@
       <w:tr>
         <w:tc>
           <w:tcPr>
-            <w:tcW w:w="3068" w:type="dxa"/>
+            <w:tcW w:w="2919" w:type="dxa"/>
             <w:vAlign w:val="center"/>
           </w:tcPr>
           <w:p>
@@ -5144,7 +5140,7 @@
         </w:tc>
         <w:tc>
           <w:tcPr>
-            <w:tcW w:w="3069" w:type="dxa"/>
+            <w:tcW w:w="2930" w:type="dxa"/>
             <w:vAlign w:val="center"/>
           </w:tcPr>
           <w:p>
@@ -5174,7 +5170,7 @@
         </w:tc>
         <w:tc>
           <w:tcPr>
-            <w:tcW w:w="3069" w:type="dxa"/>
+            <w:tcW w:w="2961" w:type="dxa"/>
           </w:tcPr>
           <w:p>
             <w:pPr>
@@ -5282,7 +5278,7 @@
       <w:tr>
         <w:tc>
           <w:tcPr>
-            <w:tcW w:w="3068" w:type="dxa"/>
+            <w:tcW w:w="2919" w:type="dxa"/>
             <w:vAlign w:val="center"/>
           </w:tcPr>
           <w:p>
@@ -5312,7 +5308,7 @@
         </w:tc>
         <w:tc>
           <w:tcPr>
-            <w:tcW w:w="3069" w:type="dxa"/>
+            <w:tcW w:w="2930" w:type="dxa"/>
             <w:vAlign w:val="center"/>
           </w:tcPr>
           <w:p>
@@ -5342,7 +5338,7 @@
         </w:tc>
         <w:tc>
           <w:tcPr>
-            <w:tcW w:w="3069" w:type="dxa"/>
+            <w:tcW w:w="2961" w:type="dxa"/>
           </w:tcPr>
           <w:p>
             <w:pPr>
@@ -5450,7 +5446,7 @@
       <w:tr>
         <w:tc>
           <w:tcPr>
-            <w:tcW w:w="3068" w:type="dxa"/>
+            <w:tcW w:w="2919" w:type="dxa"/>
             <w:vAlign w:val="center"/>
           </w:tcPr>
           <w:p>
@@ -5482,7 +5478,7 @@
         </w:tc>
         <w:tc>
           <w:tcPr>
-            <w:tcW w:w="3069" w:type="dxa"/>
+            <w:tcW w:w="2930" w:type="dxa"/>
             <w:vAlign w:val="center"/>
           </w:tcPr>
           <w:p>
@@ -5512,7 +5508,7 @@
         </w:tc>
         <w:tc>
           <w:tcPr>
-            <w:tcW w:w="3069" w:type="dxa"/>
+            <w:tcW w:w="2961" w:type="dxa"/>
           </w:tcPr>
           <w:p>
             <w:pPr>
@@ -5620,7 +5616,7 @@
       <w:tr>
         <w:tc>
           <w:tcPr>
-            <w:tcW w:w="3068" w:type="dxa"/>
+            <w:tcW w:w="2919" w:type="dxa"/>
             <w:vAlign w:val="center"/>
           </w:tcPr>
           <w:p>
@@ -5651,7 +5647,7 @@
         </w:tc>
         <w:tc>
           <w:tcPr>
-            <w:tcW w:w="3069" w:type="dxa"/>
+            <w:tcW w:w="2930" w:type="dxa"/>
             <w:vAlign w:val="center"/>
           </w:tcPr>
           <w:p>
@@ -5681,7 +5677,7 @@
         </w:tc>
         <w:tc>
           <w:tcPr>
-            <w:tcW w:w="3069" w:type="dxa"/>
+            <w:tcW w:w="2961" w:type="dxa"/>
           </w:tcPr>
           <w:p>
             <w:pPr>
@@ -5792,7 +5788,7 @@
         </w:trPr>
         <w:tc>
           <w:tcPr>
-            <w:tcW w:w="3068" w:type="dxa"/>
+            <w:tcW w:w="2919" w:type="dxa"/>
             <w:vAlign w:val="center"/>
           </w:tcPr>
           <w:p>
@@ -5823,7 +5819,7 @@
         </w:tc>
         <w:tc>
           <w:tcPr>
-            <w:tcW w:w="3069" w:type="dxa"/>
+            <w:tcW w:w="2930" w:type="dxa"/>
             <w:vAlign w:val="center"/>
           </w:tcPr>
           <w:p>
@@ -5853,7 +5849,7 @@
         </w:tc>
         <w:tc>
           <w:tcPr>
-            <w:tcW w:w="3069" w:type="dxa"/>
+            <w:tcW w:w="2961" w:type="dxa"/>
           </w:tcPr>
           <w:p>
             <w:pPr>
@@ -5961,6 +5957,401 @@
     </w:tbl>
     <w:p>
       <w:pPr>
+        <w:pStyle w:val="Heading2"/>
+        <w:rPr>
+          <w:lang w:val="vi-VN"/>
+        </w:rPr>
+      </w:pPr>
+      <w:bookmarkStart w:id="13" w:name="_Toc150099975"/>
+      <w:r>
+        <w:lastRenderedPageBreak/>
+        <w:t>1</w:t>
+      </w:r>
+      <w:r>
+        <w:rPr>
+          <w:lang w:val="vi-VN"/>
+        </w:rPr>
+        <w:t>.7</w:t>
+      </w:r>
+      <w:r>
+        <w:t xml:space="preserve"> </w:t>
+      </w:r>
+      <w:r>
+        <w:rPr>
+          <w:lang w:val="vi-VN"/>
+        </w:rPr>
+        <w:t xml:space="preserve"> Ước lượng thời gian thực hiện</w:t>
+      </w:r>
+      <w:bookmarkEnd w:id="13"/>
+    </w:p>
+    <w:p>
+      <w:pPr>
+        <w:rPr>
+          <w:rFonts w:cs="Times New Roman"/>
+          <w:color w:val="000000" w:themeColor="text1"/>
+          <w:lang w:val="vi-VN"/>
+        </w:rPr>
+      </w:pPr>
+      <w:r>
+        <w:rPr>
+          <w:rFonts w:cs="Times New Roman"/>
+          <w:noProof/>
+          <w:color w:val="000000" w:themeColor="text1"/>
+          <w:lang w:val="vi-VN"/>
+        </w:rPr>
+        <w:drawing>
+          <wp:inline distT="0" distB="0" distL="0" distR="0" wp14:anchorId="382C0CEF" wp14:editId="0CF8FCA0">
+            <wp:extent cx="5852160" cy="5858510"/>
+            <wp:effectExtent l="0" t="0" r="0" b="8890"/>
+            <wp:docPr id="1878132949" name="Picture 1878132949" descr="A screenshot of a document&#10;&#10;Description automatically generated"/>
+            <wp:cNvGraphicFramePr>
+              <a:graphicFrameLocks xmlns:a="http://schemas.openxmlformats.org/drawingml/2006/main" noChangeAspect="1"/>
+            </wp:cNvGraphicFramePr>
+            <a:graphic xmlns:a="http://schemas.openxmlformats.org/drawingml/2006/main">
+              <a:graphicData uri="http://schemas.openxmlformats.org/drawingml/2006/picture">
+                <pic:pic xmlns:pic="http://schemas.openxmlformats.org/drawingml/2006/picture">
+                  <pic:nvPicPr>
+                    <pic:cNvPr id="1878132949" name="Picture 1878132949" descr="A screenshot of a document&#10;&#10;Description automatically generated"/>
+                    <pic:cNvPicPr/>
+                  </pic:nvPicPr>
+                  <pic:blipFill>
+                    <a:blip r:embed="rId11">
+                      <a:extLst>
+                        <a:ext uri="{28A0092B-C50C-407E-A947-70E740481C1C}">
+                          <a14:useLocalDpi xmlns:a14="http://schemas.microsoft.com/office/drawing/2010/main" val="0"/>
+                        </a:ext>
+                      </a:extLst>
+                    </a:blip>
+                    <a:stretch>
+                      <a:fillRect/>
+                    </a:stretch>
+                  </pic:blipFill>
+                  <pic:spPr>
+                    <a:xfrm>
+                      <a:off x="0" y="0"/>
+                      <a:ext cx="5852160" cy="5858510"/>
+                    </a:xfrm>
+                    <a:prstGeom prst="rect">
+                      <a:avLst/>
+                    </a:prstGeom>
+                  </pic:spPr>
+                </pic:pic>
+              </a:graphicData>
+            </a:graphic>
+          </wp:inline>
+        </w:drawing>
+      </w:r>
+    </w:p>
+    <w:p>
+      <w:pPr>
+        <w:rPr>
+          <w:rFonts w:cs="Times New Roman"/>
+          <w:color w:val="000000" w:themeColor="text1"/>
+          <w:lang w:val="vi-VN"/>
+        </w:rPr>
+      </w:pPr>
+      <w:r>
+        <w:rPr>
+          <w:rFonts w:cs="Times New Roman"/>
+          <w:noProof/>
+          <w:color w:val="000000" w:themeColor="text1"/>
+          <w:lang w:val="vi-VN"/>
+        </w:rPr>
+        <w:lastRenderedPageBreak/>
+        <w:drawing>
+          <wp:inline distT="0" distB="0" distL="0" distR="0" wp14:anchorId="47004AC2" wp14:editId="7140DD00">
+            <wp:extent cx="5852160" cy="8100695"/>
+            <wp:effectExtent l="0" t="0" r="0" b="0"/>
+            <wp:docPr id="2024444751" name="Picture 2024444751" descr="A table of text with numbers and letters&#10;&#10;Description automatically generated with medium confidence"/>
+            <wp:cNvGraphicFramePr>
+              <a:graphicFrameLocks xmlns:a="http://schemas.openxmlformats.org/drawingml/2006/main" noChangeAspect="1"/>
+            </wp:cNvGraphicFramePr>
+            <a:graphic xmlns:a="http://schemas.openxmlformats.org/drawingml/2006/main">
+              <a:graphicData uri="http://schemas.openxmlformats.org/drawingml/2006/picture">
+                <pic:pic xmlns:pic="http://schemas.openxmlformats.org/drawingml/2006/picture">
+                  <pic:nvPicPr>
+                    <pic:cNvPr id="2024444751" name="Picture 2024444751" descr="A table of text with numbers and letters&#10;&#10;Description automatically generated with medium confidence"/>
+                    <pic:cNvPicPr/>
+                  </pic:nvPicPr>
+                  <pic:blipFill>
+                    <a:blip r:embed="rId12">
+                      <a:extLst>
+                        <a:ext uri="{28A0092B-C50C-407E-A947-70E740481C1C}">
+                          <a14:useLocalDpi xmlns:a14="http://schemas.microsoft.com/office/drawing/2010/main" val="0"/>
+                        </a:ext>
+                      </a:extLst>
+                    </a:blip>
+                    <a:stretch>
+                      <a:fillRect/>
+                    </a:stretch>
+                  </pic:blipFill>
+                  <pic:spPr>
+                    <a:xfrm>
+                      <a:off x="0" y="0"/>
+                      <a:ext cx="5852160" cy="8100695"/>
+                    </a:xfrm>
+                    <a:prstGeom prst="rect">
+                      <a:avLst/>
+                    </a:prstGeom>
+                  </pic:spPr>
+                </pic:pic>
+              </a:graphicData>
+            </a:graphic>
+          </wp:inline>
+        </w:drawing>
+      </w:r>
+    </w:p>
+    <w:p>
+      <w:pPr>
+        <w:rPr>
+          <w:rFonts w:cs="Times New Roman"/>
+          <w:color w:val="000000" w:themeColor="text1"/>
+          <w:lang w:val="vi-VN"/>
+        </w:rPr>
+      </w:pPr>
+    </w:p>
+    <w:p>
+      <w:pPr>
+        <w:rPr>
+          <w:rFonts w:cs="Times New Roman"/>
+          <w:color w:val="000000" w:themeColor="text1"/>
+          <w:lang w:val="vi-VN"/>
+        </w:rPr>
+      </w:pPr>
+    </w:p>
+    <w:p>
+      <w:pPr>
+        <w:pStyle w:val="Heading2"/>
+      </w:pPr>
+      <w:bookmarkStart w:id="14" w:name="_Toc150099976"/>
+      <w:r>
+        <w:t>1.8: Sơ đồ gân</w:t>
+      </w:r>
+      <w:bookmarkEnd w:id="14"/>
+    </w:p>
+    <w:p>
+      <w:pPr>
+        <w:rPr>
+          <w:rFonts w:cs="Times New Roman"/>
+          <w:color w:val="000000" w:themeColor="text1"/>
+        </w:rPr>
+      </w:pPr>
+      <w:r>
+        <w:rPr>
+          <w:rFonts w:cs="Times New Roman"/>
+          <w:color w:val="000000" w:themeColor="text1"/>
+        </w:rPr>
+        <w:t xml:space="preserve">Link excel: </w:t>
+      </w:r>
+    </w:p>
+    <w:p>
+      <w:pPr>
+        <w:rPr>
+          <w:rFonts w:cs="Times New Roman"/>
+          <w:color w:val="000000" w:themeColor="text1"/>
+        </w:rPr>
+      </w:pPr>
+      <w:hyperlink r:id="rId13" w:anchor="gid=149225995" w:history="1">
+        <w:r>
+          <w:rPr>
+            <w:rStyle w:val="Hyperlink"/>
+            <w:rFonts w:cs="Times New Roman"/>
+            <w:color w:val="000000" w:themeColor="text1"/>
+          </w:rPr>
+          <w:t>https://docs.google.com/spreadsheets/d/1HnJYVKiBjIVP036p0GCPQ2l2V3DA2uAFikOAg5cQ4sI/edit?fbclid=IwAR2l9cBDAm6MnfLbW8xBuBslEPhU0RnvlI02EoHgsjg5Xeryb2FtJaC7J4E#gid=149225995</w:t>
+        </w:r>
+      </w:hyperlink>
+    </w:p>
+    <w:p>
+      <w:pPr>
+        <w:rPr>
+          <w:rFonts w:cs="Times New Roman"/>
+          <w:color w:val="000000" w:themeColor="text1"/>
+        </w:rPr>
+      </w:pPr>
+      <w:r>
+        <w:rPr>
+          <w:rFonts w:cs="Times New Roman"/>
+          <w:noProof/>
+          <w:color w:val="000000" w:themeColor="text1"/>
+        </w:rPr>
+        <w:drawing>
+          <wp:inline distT="0" distB="0" distL="0" distR="0" wp14:anchorId="606B31C0" wp14:editId="0B606A32">
+            <wp:extent cx="5852160" cy="2770909"/>
+            <wp:effectExtent l="0" t="0" r="0" b="0"/>
+            <wp:docPr id="1448096399" name="Picture 1448096399" descr="A screenshot of a project&#10;&#10;Description automatically generated"/>
+            <wp:cNvGraphicFramePr>
+              <a:graphicFrameLocks xmlns:a="http://schemas.openxmlformats.org/drawingml/2006/main" noChangeAspect="1"/>
+            </wp:cNvGraphicFramePr>
+            <a:graphic xmlns:a="http://schemas.openxmlformats.org/drawingml/2006/main">
+              <a:graphicData uri="http://schemas.openxmlformats.org/drawingml/2006/picture">
+                <pic:pic xmlns:pic="http://schemas.openxmlformats.org/drawingml/2006/picture">
+                  <pic:nvPicPr>
+                    <pic:cNvPr id="1448096399" name="Picture 1448096399" descr="A screenshot of a project&#10;&#10;Description automatically generated"/>
+                    <pic:cNvPicPr/>
+                  </pic:nvPicPr>
+                  <pic:blipFill rotWithShape="1">
+                    <a:blip r:embed="rId14"/>
+                    <a:srcRect b="38722"/>
+                    <a:stretch/>
+                  </pic:blipFill>
+                  <pic:spPr bwMode="auto">
+                    <a:xfrm>
+                      <a:off x="0" y="0"/>
+                      <a:ext cx="5852160" cy="2770909"/>
+                    </a:xfrm>
+                    <a:prstGeom prst="rect">
+                      <a:avLst/>
+                    </a:prstGeom>
+                    <a:ln>
+                      <a:noFill/>
+                    </a:ln>
+                    <a:extLst>
+                      <a:ext uri="{53640926-AAD7-44D8-BBD7-CCE9431645EC}">
+                        <a14:shadowObscured xmlns:a14="http://schemas.microsoft.com/office/drawing/2010/main"/>
+                      </a:ext>
+                    </a:extLst>
+                  </pic:spPr>
+                </pic:pic>
+              </a:graphicData>
+            </a:graphic>
+          </wp:inline>
+        </w:drawing>
+      </w:r>
+    </w:p>
+    <w:p>
+      <w:pPr>
+        <w:rPr>
+          <w:rFonts w:cs="Times New Roman"/>
+          <w:color w:val="000000" w:themeColor="text1"/>
+        </w:rPr>
+      </w:pPr>
+    </w:p>
+    <w:p>
+      <w:pPr>
+        <w:rPr>
+          <w:rFonts w:cs="Times New Roman"/>
+          <w:color w:val="000000" w:themeColor="text1"/>
+        </w:rPr>
+      </w:pPr>
+      <w:r>
+        <w:rPr>
+          <w:rFonts w:cs="Times New Roman"/>
+          <w:noProof/>
+          <w:color w:val="000000" w:themeColor="text1"/>
+        </w:rPr>
+        <w:drawing>
+          <wp:inline distT="0" distB="0" distL="0" distR="0" wp14:anchorId="0CD6B2AB" wp14:editId="23910DEF">
+            <wp:extent cx="5852160" cy="2743200"/>
+            <wp:effectExtent l="0" t="0" r="0" b="0"/>
+            <wp:docPr id="1569708083" name="Picture 1569708083" descr="A screenshot of a project&#10;&#10;Description automatically generated"/>
+            <wp:cNvGraphicFramePr>
+              <a:graphicFrameLocks xmlns:a="http://schemas.openxmlformats.org/drawingml/2006/main" noChangeAspect="1"/>
+            </wp:cNvGraphicFramePr>
+            <a:graphic xmlns:a="http://schemas.openxmlformats.org/drawingml/2006/main">
+              <a:graphicData uri="http://schemas.openxmlformats.org/drawingml/2006/picture">
+                <pic:pic xmlns:pic="http://schemas.openxmlformats.org/drawingml/2006/picture">
+                  <pic:nvPicPr>
+                    <pic:cNvPr id="1569708083" name="Picture 1569708083" descr="A screenshot of a project&#10;&#10;Description automatically generated"/>
+                    <pic:cNvPicPr/>
+                  </pic:nvPicPr>
+                  <pic:blipFill rotWithShape="1">
+                    <a:blip r:embed="rId15"/>
+                    <a:srcRect b="39334"/>
+                    <a:stretch/>
+                  </pic:blipFill>
+                  <pic:spPr bwMode="auto">
+                    <a:xfrm>
+                      <a:off x="0" y="0"/>
+                      <a:ext cx="5852160" cy="2743200"/>
+                    </a:xfrm>
+                    <a:prstGeom prst="rect">
+                      <a:avLst/>
+                    </a:prstGeom>
+                    <a:ln>
+                      <a:noFill/>
+                    </a:ln>
+                    <a:extLst>
+                      <a:ext uri="{53640926-AAD7-44D8-BBD7-CCE9431645EC}">
+                        <a14:shadowObscured xmlns:a14="http://schemas.microsoft.com/office/drawing/2010/main"/>
+                      </a:ext>
+                    </a:extLst>
+                  </pic:spPr>
+                </pic:pic>
+              </a:graphicData>
+            </a:graphic>
+          </wp:inline>
+        </w:drawing>
+      </w:r>
+    </w:p>
+    <w:p>
+      <w:pPr>
+        <w:rPr>
+          <w:rFonts w:cs="Times New Roman"/>
+          <w:color w:val="000000" w:themeColor="text1"/>
+        </w:rPr>
+      </w:pPr>
+    </w:p>
+    <w:p>
+      <w:pPr>
+        <w:rPr>
+          <w:rFonts w:cs="Times New Roman"/>
+          <w:color w:val="000000" w:themeColor="text1"/>
+        </w:rPr>
+      </w:pPr>
+      <w:r>
+        <w:rPr>
+          <w:rFonts w:cs="Times New Roman"/>
+          <w:noProof/>
+          <w:color w:val="000000" w:themeColor="text1"/>
+        </w:rPr>
+        <w:lastRenderedPageBreak/>
+        <w:drawing>
+          <wp:inline distT="0" distB="0" distL="0" distR="0" wp14:anchorId="0ED04C10" wp14:editId="6802CB2A">
+            <wp:extent cx="5852160" cy="2798618"/>
+            <wp:effectExtent l="0" t="0" r="0" b="1905"/>
+            <wp:docPr id="3143729" name="Picture 3143729" descr="A screenshot of a project&#10;&#10;Description automatically generated"/>
+            <wp:cNvGraphicFramePr>
+              <a:graphicFrameLocks xmlns:a="http://schemas.openxmlformats.org/drawingml/2006/main" noChangeAspect="1"/>
+            </wp:cNvGraphicFramePr>
+            <a:graphic xmlns:a="http://schemas.openxmlformats.org/drawingml/2006/main">
+              <a:graphicData uri="http://schemas.openxmlformats.org/drawingml/2006/picture">
+                <pic:pic xmlns:pic="http://schemas.openxmlformats.org/drawingml/2006/picture">
+                  <pic:nvPicPr>
+                    <pic:cNvPr id="3143729" name="Picture 3143729" descr="A screenshot of a project&#10;&#10;Description automatically generated"/>
+                    <pic:cNvPicPr/>
+                  </pic:nvPicPr>
+                  <pic:blipFill rotWithShape="1">
+                    <a:blip r:embed="rId16"/>
+                    <a:srcRect b="38109"/>
+                    <a:stretch/>
+                  </pic:blipFill>
+                  <pic:spPr bwMode="auto">
+                    <a:xfrm>
+                      <a:off x="0" y="0"/>
+                      <a:ext cx="5852160" cy="2798618"/>
+                    </a:xfrm>
+                    <a:prstGeom prst="rect">
+                      <a:avLst/>
+                    </a:prstGeom>
+                    <a:ln>
+                      <a:noFill/>
+                    </a:ln>
+                    <a:extLst>
+                      <a:ext uri="{53640926-AAD7-44D8-BBD7-CCE9431645EC}">
+                        <a14:shadowObscured xmlns:a14="http://schemas.microsoft.com/office/drawing/2010/main"/>
+                      </a:ext>
+                    </a:extLst>
+                  </pic:spPr>
+                </pic:pic>
+              </a:graphicData>
+            </a:graphic>
+          </wp:inline>
+        </w:drawing>
+      </w:r>
+    </w:p>
+    <w:p>
+      <w:pPr>
         <w:rPr>
           <w:rFonts w:cs="Times New Roman"/>
           <w:color w:val="000000" w:themeColor="text1"/>
@@ -5974,7 +6365,6 @@
           <w:sz w:val="26"/>
           <w:szCs w:val="26"/>
         </w:rPr>
-        <w:lastRenderedPageBreak/>
         <w:br w:type="page"/>
       </w:r>
     </w:p>

</xml_diff>

<commit_message>
Done Danh Sách rủi ro
</commit_message>
<xml_diff>
--- a/Nhom9_XDUN_QuanLyCongViecCaNhan.docx
+++ b/Nhom9_XDUN_QuanLyCongViecCaNhan.docx
@@ -2090,8 +2090,9 @@
     <w:tbl>
       <w:tblPr>
         <w:tblStyle w:val="TableGrid"/>
+        <w:tblpPr w:leftFromText="180" w:rightFromText="180" w:vertAnchor="text" w:tblpX="540" w:tblpY="1"/>
+        <w:tblOverlap w:val="never"/>
         <w:tblW w:w="0" w:type="auto"/>
-        <w:tblInd w:w="540" w:type="dxa"/>
         <w:tblLook w:val="04A0" w:firstRow="1" w:lastRow="0" w:firstColumn="1" w:lastColumn="0" w:noHBand="0" w:noVBand="1"/>
       </w:tblPr>
       <w:tblGrid>
@@ -5941,17 +5942,6 @@
               <w:t>Thực hiện các kiểm tra và kiểm tra định kỳ để đảm bảo tính khả dụng và hiệu suất của hệ thống.</w:t>
             </w:r>
           </w:p>
-          <w:p>
-            <w:pPr>
-              <w:jc w:val="both"/>
-              <w:rPr>
-                <w:rFonts w:cs="Times New Roman"/>
-                <w:color w:val="000000" w:themeColor="text1"/>
-                <w:sz w:val="26"/>
-                <w:szCs w:val="26"/>
-              </w:rPr>
-            </w:pPr>
-          </w:p>
         </w:tc>
       </w:tr>
     </w:tbl>
@@ -5965,6 +5955,9 @@
       <w:bookmarkStart w:id="13" w:name="_Toc150099975"/>
       <w:r>
         <w:lastRenderedPageBreak/>
+        <w:br w:type="textWrapping" w:clear="all"/>
+      </w:r>
+      <w:r>
         <w:t>1</w:t>
       </w:r>
       <w:r>
@@ -6352,6 +6345,1856 @@
     </w:p>
     <w:p>
       <w:pPr>
+        <w:pStyle w:val="Heading1"/>
+        <w:rPr>
+          <w:rFonts w:cs="Times New Roman"/>
+        </w:rPr>
+      </w:pPr>
+      <w:bookmarkStart w:id="15" w:name="_Toc150099977"/>
+      <w:r>
+        <w:rPr>
+          <w:rFonts w:cs="Times New Roman"/>
+        </w:rPr>
+        <w:t>Chương 2. Kế hoạch quản lý rủi ro</w:t>
+      </w:r>
+      <w:bookmarkEnd w:id="15"/>
+    </w:p>
+    <w:p>
+      <w:pPr>
+        <w:pStyle w:val="Heading2"/>
+        <w:numPr>
+          <w:ilvl w:val="0"/>
+          <w:numId w:val="6"/>
+        </w:numPr>
+        <w:tabs>
+          <w:tab w:val="num" w:pos="360"/>
+        </w:tabs>
+        <w:ind w:left="0" w:firstLine="0"/>
+        <w:rPr>
+          <w:kern w:val="0"/>
+          <w14:ligatures w14:val="none"/>
+        </w:rPr>
+      </w:pPr>
+      <w:bookmarkStart w:id="16" w:name="_Toc150099978"/>
+      <w:r>
+        <w:rPr>
+          <w:b/>
+          <w:bCs/>
+          <w:kern w:val="0"/>
+          <w14:ligatures w14:val="none"/>
+        </w:rPr>
+        <w:t>Danh Sách Rủi Ro</w:t>
+      </w:r>
+      <w:bookmarkEnd w:id="16"/>
+      <w:r>
+        <w:rPr>
+          <w:kern w:val="0"/>
+          <w14:ligatures w14:val="none"/>
+        </w:rPr>
+        <w:t> </w:t>
+      </w:r>
+    </w:p>
+    <w:tbl>
+      <w:tblPr>
+        <w:tblW w:w="9208" w:type="dxa"/>
+        <w:tblInd w:w="-8" w:type="dxa"/>
+        <w:tblBorders>
+          <w:top w:val="outset" w:sz="6" w:space="0" w:color="auto"/>
+          <w:left w:val="outset" w:sz="6" w:space="0" w:color="auto"/>
+          <w:bottom w:val="outset" w:sz="6" w:space="0" w:color="auto"/>
+          <w:right w:val="outset" w:sz="6" w:space="0" w:color="auto"/>
+        </w:tblBorders>
+        <w:tblCellMar>
+          <w:left w:w="0" w:type="dxa"/>
+          <w:right w:w="0" w:type="dxa"/>
+        </w:tblCellMar>
+        <w:tblLook w:val="04A0" w:firstRow="1" w:lastRow="0" w:firstColumn="1" w:lastColumn="0" w:noHBand="0" w:noVBand="1"/>
+      </w:tblPr>
+      <w:tblGrid>
+        <w:gridCol w:w="1985"/>
+        <w:gridCol w:w="6520"/>
+        <w:gridCol w:w="703"/>
+      </w:tblGrid>
+      <w:tr>
+        <w:trPr>
+          <w:trHeight w:val="645"/>
+        </w:trPr>
+        <w:tc>
+          <w:tcPr>
+            <w:tcW w:w="1985" w:type="dxa"/>
+            <w:tcBorders>
+              <w:top w:val="single" w:sz="6" w:space="0" w:color="auto"/>
+              <w:left w:val="single" w:sz="6" w:space="0" w:color="auto"/>
+              <w:bottom w:val="single" w:sz="6" w:space="0" w:color="auto"/>
+              <w:right w:val="single" w:sz="6" w:space="0" w:color="auto"/>
+            </w:tcBorders>
+            <w:shd w:val="clear" w:color="auto" w:fill="BFBFBF" w:themeFill="background1" w:themeFillShade="BF"/>
+            <w:vAlign w:val="center"/>
+            <w:hideMark/>
+          </w:tcPr>
+          <w:p>
+            <w:pPr>
+              <w:spacing w:after="0" w:line="240" w:lineRule="auto"/>
+              <w:ind w:right="-15"/>
+              <w:jc w:val="center"/>
+              <w:textAlignment w:val="baseline"/>
+              <w:rPr>
+                <w:rFonts w:eastAsia="Times New Roman" w:cs="Times New Roman"/>
+                <w:color w:val="000000" w:themeColor="text1"/>
+                <w:kern w:val="0"/>
+                <w:sz w:val="24"/>
+                <w:szCs w:val="24"/>
+                <w14:ligatures w14:val="none"/>
+              </w:rPr>
+            </w:pPr>
+            <w:r>
+              <w:rPr>
+                <w:rFonts w:eastAsia="Times New Roman" w:cs="Times New Roman"/>
+                <w:b/>
+                <w:bCs/>
+                <w:color w:val="000000" w:themeColor="text1"/>
+                <w:kern w:val="0"/>
+                <w:sz w:val="26"/>
+                <w:szCs w:val="26"/>
+                <w14:ligatures w14:val="none"/>
+              </w:rPr>
+              <w:t>Category</w:t>
+            </w:r>
+            <w:r>
+              <w:rPr>
+                <w:rFonts w:eastAsia="Times New Roman" w:cs="Times New Roman"/>
+                <w:color w:val="000000" w:themeColor="text1"/>
+                <w:kern w:val="0"/>
+                <w:sz w:val="26"/>
+                <w:szCs w:val="26"/>
+                <w14:ligatures w14:val="none"/>
+              </w:rPr>
+              <w:t> </w:t>
+            </w:r>
+          </w:p>
+        </w:tc>
+        <w:tc>
+          <w:tcPr>
+            <w:tcW w:w="6520" w:type="dxa"/>
+            <w:tcBorders>
+              <w:top w:val="single" w:sz="6" w:space="0" w:color="auto"/>
+              <w:left w:val="single" w:sz="6" w:space="0" w:color="auto"/>
+              <w:bottom w:val="single" w:sz="6" w:space="0" w:color="auto"/>
+              <w:right w:val="single" w:sz="6" w:space="0" w:color="auto"/>
+            </w:tcBorders>
+            <w:shd w:val="clear" w:color="auto" w:fill="D9D9D9" w:themeFill="background1" w:themeFillShade="D9"/>
+            <w:vAlign w:val="center"/>
+            <w:hideMark/>
+          </w:tcPr>
+          <w:p>
+            <w:pPr>
+              <w:spacing w:after="0" w:line="240" w:lineRule="auto"/>
+              <w:ind w:right="-15"/>
+              <w:jc w:val="center"/>
+              <w:textAlignment w:val="baseline"/>
+              <w:rPr>
+                <w:rFonts w:eastAsia="Times New Roman" w:cs="Times New Roman"/>
+                <w:color w:val="000000" w:themeColor="text1"/>
+                <w:kern w:val="0"/>
+                <w:sz w:val="24"/>
+                <w:szCs w:val="24"/>
+                <w14:ligatures w14:val="none"/>
+              </w:rPr>
+            </w:pPr>
+            <w:r>
+              <w:rPr>
+                <w:rFonts w:eastAsia="Times New Roman" w:cs="Times New Roman"/>
+                <w:b/>
+                <w:bCs/>
+                <w:color w:val="000000" w:themeColor="text1"/>
+                <w:kern w:val="0"/>
+                <w:sz w:val="26"/>
+                <w:szCs w:val="26"/>
+                <w14:ligatures w14:val="none"/>
+              </w:rPr>
+              <w:t>Description</w:t>
+            </w:r>
+            <w:r>
+              <w:rPr>
+                <w:rFonts w:eastAsia="Times New Roman" w:cs="Times New Roman"/>
+                <w:color w:val="000000" w:themeColor="text1"/>
+                <w:kern w:val="0"/>
+                <w:sz w:val="26"/>
+                <w:szCs w:val="26"/>
+                <w14:ligatures w14:val="none"/>
+              </w:rPr>
+              <w:t> </w:t>
+            </w:r>
+          </w:p>
+        </w:tc>
+        <w:tc>
+          <w:tcPr>
+            <w:tcW w:w="703" w:type="dxa"/>
+            <w:tcBorders>
+              <w:top w:val="single" w:sz="6" w:space="0" w:color="auto"/>
+              <w:left w:val="single" w:sz="6" w:space="0" w:color="auto"/>
+              <w:bottom w:val="single" w:sz="6" w:space="0" w:color="auto"/>
+              <w:right w:val="single" w:sz="6" w:space="0" w:color="auto"/>
+            </w:tcBorders>
+            <w:shd w:val="clear" w:color="auto" w:fill="D9D9D9" w:themeFill="background1" w:themeFillShade="D9"/>
+            <w:vAlign w:val="center"/>
+            <w:hideMark/>
+          </w:tcPr>
+          <w:p>
+            <w:pPr>
+              <w:spacing w:after="0" w:line="240" w:lineRule="auto"/>
+              <w:ind w:right="-210"/>
+              <w:jc w:val="center"/>
+              <w:textAlignment w:val="baseline"/>
+              <w:rPr>
+                <w:rFonts w:eastAsia="Times New Roman" w:cs="Times New Roman"/>
+                <w:color w:val="000000" w:themeColor="text1"/>
+                <w:kern w:val="0"/>
+                <w:sz w:val="24"/>
+                <w:szCs w:val="24"/>
+                <w14:ligatures w14:val="none"/>
+              </w:rPr>
+            </w:pPr>
+            <w:r>
+              <w:rPr>
+                <w:rFonts w:eastAsia="Times New Roman" w:cs="Times New Roman"/>
+                <w:b/>
+                <w:bCs/>
+                <w:color w:val="000000" w:themeColor="text1"/>
+                <w:kern w:val="0"/>
+                <w:sz w:val="26"/>
+                <w:szCs w:val="26"/>
+                <w14:ligatures w14:val="none"/>
+              </w:rPr>
+              <w:t>ID</w:t>
+            </w:r>
+            <w:r>
+              <w:rPr>
+                <w:rFonts w:eastAsia="Times New Roman" w:cs="Times New Roman"/>
+                <w:color w:val="000000" w:themeColor="text1"/>
+                <w:kern w:val="0"/>
+                <w:sz w:val="26"/>
+                <w:szCs w:val="26"/>
+                <w14:ligatures w14:val="none"/>
+              </w:rPr>
+              <w:t> </w:t>
+            </w:r>
+          </w:p>
+        </w:tc>
+      </w:tr>
+      <w:tr>
+        <w:trPr>
+          <w:trHeight w:val="314"/>
+        </w:trPr>
+        <w:tc>
+          <w:tcPr>
+            <w:tcW w:w="1985" w:type="dxa"/>
+            <w:tcBorders>
+              <w:top w:val="single" w:sz="6" w:space="0" w:color="auto"/>
+              <w:left w:val="single" w:sz="6" w:space="0" w:color="auto"/>
+              <w:bottom w:val="single" w:sz="6" w:space="0" w:color="auto"/>
+              <w:right w:val="single" w:sz="6" w:space="0" w:color="auto"/>
+            </w:tcBorders>
+            <w:shd w:val="clear" w:color="auto" w:fill="BFBFBF" w:themeFill="background1" w:themeFillShade="BF"/>
+            <w:vAlign w:val="center"/>
+            <w:hideMark/>
+          </w:tcPr>
+          <w:p>
+            <w:pPr>
+              <w:spacing w:after="0" w:line="360" w:lineRule="auto"/>
+              <w:ind w:right="-15"/>
+              <w:jc w:val="center"/>
+              <w:textAlignment w:val="baseline"/>
+              <w:rPr>
+                <w:rFonts w:eastAsia="Times New Roman" w:cs="Times New Roman"/>
+                <w:color w:val="000000" w:themeColor="text1"/>
+                <w:kern w:val="0"/>
+                <w:sz w:val="24"/>
+                <w:szCs w:val="24"/>
+                <w14:ligatures w14:val="none"/>
+              </w:rPr>
+            </w:pPr>
+            <w:r>
+              <w:rPr>
+                <w:rFonts w:eastAsia="Times New Roman" w:cs="Times New Roman"/>
+                <w:color w:val="000000" w:themeColor="text1"/>
+                <w:kern w:val="0"/>
+                <w:sz w:val="24"/>
+                <w:szCs w:val="24"/>
+                <w14:ligatures w14:val="none"/>
+              </w:rPr>
+              <w:t xml:space="preserve">Lập kế hoạch dự án </w:t>
+            </w:r>
+          </w:p>
+        </w:tc>
+        <w:tc>
+          <w:tcPr>
+            <w:tcW w:w="6520" w:type="dxa"/>
+            <w:tcBorders>
+              <w:top w:val="single" w:sz="6" w:space="0" w:color="auto"/>
+              <w:left w:val="single" w:sz="6" w:space="0" w:color="auto"/>
+              <w:bottom w:val="single" w:sz="6" w:space="0" w:color="auto"/>
+              <w:right w:val="single" w:sz="6" w:space="0" w:color="auto"/>
+            </w:tcBorders>
+            <w:shd w:val="clear" w:color="auto" w:fill="auto"/>
+            <w:vAlign w:val="center"/>
+            <w:hideMark/>
+          </w:tcPr>
+          <w:p>
+            <w:pPr>
+              <w:spacing w:after="0" w:line="360" w:lineRule="auto"/>
+              <w:ind w:right="-15"/>
+              <w:textAlignment w:val="baseline"/>
+              <w:rPr>
+                <w:rFonts w:eastAsia="Times New Roman" w:cs="Times New Roman"/>
+                <w:color w:val="000000" w:themeColor="text1"/>
+                <w:kern w:val="0"/>
+                <w:sz w:val="24"/>
+                <w:szCs w:val="24"/>
+                <w14:ligatures w14:val="none"/>
+              </w:rPr>
+            </w:pPr>
+            <w:r>
+              <w:rPr>
+                <w:rFonts w:eastAsia="Times New Roman" w:cs="Times New Roman"/>
+                <w:color w:val="000000" w:themeColor="text1"/>
+                <w:kern w:val="0"/>
+                <w:sz w:val="24"/>
+                <w:szCs w:val="24"/>
+                <w14:ligatures w14:val="none"/>
+              </w:rPr>
+              <w:t>- Lập lịch trễ, không hợp</w:t>
+            </w:r>
+          </w:p>
+          <w:p>
+            <w:pPr>
+              <w:spacing w:after="0" w:line="360" w:lineRule="auto"/>
+              <w:ind w:right="-15"/>
+              <w:jc w:val="center"/>
+              <w:textAlignment w:val="baseline"/>
+              <w:rPr>
+                <w:rFonts w:eastAsia="Times New Roman" w:cs="Times New Roman"/>
+                <w:color w:val="000000" w:themeColor="text1"/>
+                <w:kern w:val="0"/>
+                <w:sz w:val="24"/>
+                <w:szCs w:val="24"/>
+                <w14:ligatures w14:val="none"/>
+              </w:rPr>
+            </w:pPr>
+          </w:p>
+        </w:tc>
+        <w:tc>
+          <w:tcPr>
+            <w:tcW w:w="703" w:type="dxa"/>
+            <w:tcBorders>
+              <w:top w:val="single" w:sz="6" w:space="0" w:color="auto"/>
+              <w:left w:val="single" w:sz="6" w:space="0" w:color="auto"/>
+              <w:bottom w:val="single" w:sz="6" w:space="0" w:color="auto"/>
+              <w:right w:val="single" w:sz="6" w:space="0" w:color="auto"/>
+            </w:tcBorders>
+            <w:shd w:val="clear" w:color="auto" w:fill="auto"/>
+            <w:vAlign w:val="center"/>
+            <w:hideMark/>
+          </w:tcPr>
+          <w:p>
+            <w:pPr>
+              <w:spacing w:after="0" w:line="360" w:lineRule="auto"/>
+              <w:ind w:right="-15"/>
+              <w:jc w:val="center"/>
+              <w:textAlignment w:val="baseline"/>
+              <w:rPr>
+                <w:rFonts w:eastAsia="Times New Roman" w:cs="Times New Roman"/>
+                <w:color w:val="000000" w:themeColor="text1"/>
+                <w:kern w:val="0"/>
+                <w:sz w:val="24"/>
+                <w:szCs w:val="24"/>
+                <w14:ligatures w14:val="none"/>
+              </w:rPr>
+            </w:pPr>
+            <w:r>
+              <w:rPr>
+                <w:rFonts w:eastAsia="Times New Roman" w:cs="Times New Roman"/>
+                <w:color w:val="000000" w:themeColor="text1"/>
+                <w:kern w:val="0"/>
+                <w:sz w:val="24"/>
+                <w:szCs w:val="24"/>
+                <w14:ligatures w14:val="none"/>
+              </w:rPr>
+              <w:t>1.1</w:t>
+            </w:r>
+          </w:p>
+        </w:tc>
+      </w:tr>
+      <w:tr>
+        <w:trPr>
+          <w:trHeight w:val="831"/>
+        </w:trPr>
+        <w:tc>
+          <w:tcPr>
+            <w:tcW w:w="1985" w:type="dxa"/>
+            <w:tcBorders>
+              <w:top w:val="single" w:sz="6" w:space="0" w:color="auto"/>
+              <w:left w:val="single" w:sz="6" w:space="0" w:color="auto"/>
+              <w:bottom w:val="single" w:sz="6" w:space="0" w:color="auto"/>
+              <w:right w:val="single" w:sz="6" w:space="0" w:color="auto"/>
+            </w:tcBorders>
+            <w:shd w:val="clear" w:color="auto" w:fill="BFBFBF" w:themeFill="background1" w:themeFillShade="BF"/>
+            <w:vAlign w:val="center"/>
+            <w:hideMark/>
+          </w:tcPr>
+          <w:p>
+            <w:pPr>
+              <w:spacing w:after="0" w:line="360" w:lineRule="auto"/>
+              <w:ind w:right="-15"/>
+              <w:jc w:val="center"/>
+              <w:textAlignment w:val="baseline"/>
+              <w:rPr>
+                <w:rFonts w:eastAsia="Times New Roman" w:cs="Times New Roman"/>
+                <w:color w:val="000000" w:themeColor="text1"/>
+                <w:kern w:val="0"/>
+                <w:sz w:val="24"/>
+                <w:szCs w:val="24"/>
+                <w14:ligatures w14:val="none"/>
+              </w:rPr>
+            </w:pPr>
+            <w:r>
+              <w:rPr>
+                <w:rFonts w:eastAsia="Times New Roman" w:cs="Times New Roman"/>
+                <w:color w:val="000000" w:themeColor="text1"/>
+                <w:kern w:val="0"/>
+                <w:sz w:val="24"/>
+                <w:szCs w:val="24"/>
+                <w14:ligatures w14:val="none"/>
+              </w:rPr>
+              <w:t>Xác định yêu cầu</w:t>
+            </w:r>
+          </w:p>
+        </w:tc>
+        <w:tc>
+          <w:tcPr>
+            <w:tcW w:w="6520" w:type="dxa"/>
+            <w:tcBorders>
+              <w:top w:val="single" w:sz="6" w:space="0" w:color="auto"/>
+              <w:left w:val="single" w:sz="6" w:space="0" w:color="auto"/>
+              <w:bottom w:val="single" w:sz="6" w:space="0" w:color="auto"/>
+              <w:right w:val="single" w:sz="6" w:space="0" w:color="auto"/>
+            </w:tcBorders>
+            <w:shd w:val="clear" w:color="auto" w:fill="auto"/>
+            <w:vAlign w:val="center"/>
+            <w:hideMark/>
+          </w:tcPr>
+          <w:p>
+            <w:pPr>
+              <w:spacing w:after="0" w:line="360" w:lineRule="auto"/>
+              <w:ind w:left="12"/>
+              <w:textAlignment w:val="baseline"/>
+              <w:rPr>
+                <w:rFonts w:eastAsia="Times New Roman" w:cs="Times New Roman"/>
+                <w:color w:val="000000" w:themeColor="text1"/>
+                <w:kern w:val="0"/>
+                <w:sz w:val="24"/>
+                <w:szCs w:val="24"/>
+                <w14:ligatures w14:val="none"/>
+              </w:rPr>
+            </w:pPr>
+            <w:r>
+              <w:rPr>
+                <w:rFonts w:eastAsia="Times New Roman" w:cs="Times New Roman"/>
+                <w:color w:val="000000" w:themeColor="text1"/>
+                <w:kern w:val="0"/>
+                <w:sz w:val="24"/>
+                <w:szCs w:val="24"/>
+                <w14:ligatures w14:val="none"/>
+              </w:rPr>
+              <w:t>- Thay đổi yêu cầu trong quá trình thực hiện dự án</w:t>
+            </w:r>
+          </w:p>
+          <w:p>
+            <w:pPr>
+              <w:spacing w:after="0" w:line="360" w:lineRule="auto"/>
+              <w:ind w:left="12"/>
+              <w:textAlignment w:val="baseline"/>
+              <w:rPr>
+                <w:rFonts w:eastAsia="Times New Roman" w:cs="Times New Roman"/>
+                <w:color w:val="000000" w:themeColor="text1"/>
+                <w:kern w:val="0"/>
+                <w:sz w:val="24"/>
+                <w:szCs w:val="24"/>
+                <w14:ligatures w14:val="none"/>
+              </w:rPr>
+            </w:pPr>
+            <w:r>
+              <w:rPr>
+                <w:rFonts w:eastAsia="Times New Roman" w:cs="Times New Roman"/>
+                <w:color w:val="000000" w:themeColor="text1"/>
+                <w:kern w:val="0"/>
+                <w:sz w:val="24"/>
+                <w:szCs w:val="24"/>
+                <w14:ligatures w14:val="none"/>
+              </w:rPr>
+              <w:t>- Hiểu chưa đầy đủ về yêu cầu của dự án</w:t>
+            </w:r>
+          </w:p>
+          <w:p>
+            <w:pPr>
+              <w:spacing w:after="0" w:line="360" w:lineRule="auto"/>
+              <w:ind w:left="12"/>
+              <w:textAlignment w:val="baseline"/>
+              <w:rPr>
+                <w:rFonts w:eastAsia="Times New Roman" w:cs="Times New Roman"/>
+                <w:color w:val="000000" w:themeColor="text1"/>
+                <w:kern w:val="0"/>
+                <w:sz w:val="24"/>
+                <w:szCs w:val="24"/>
+                <w14:ligatures w14:val="none"/>
+              </w:rPr>
+            </w:pPr>
+            <w:r>
+              <w:rPr>
+                <w:rFonts w:eastAsia="Times New Roman" w:cs="Times New Roman"/>
+                <w:color w:val="000000" w:themeColor="text1"/>
+                <w:kern w:val="0"/>
+                <w:sz w:val="24"/>
+                <w:szCs w:val="24"/>
+                <w14:ligatures w14:val="none"/>
+              </w:rPr>
+              <w:t>- Yêu cầu phức tạp so với nguồn lực hiện có</w:t>
+            </w:r>
+          </w:p>
+        </w:tc>
+        <w:tc>
+          <w:tcPr>
+            <w:tcW w:w="703" w:type="dxa"/>
+            <w:tcBorders>
+              <w:top w:val="single" w:sz="6" w:space="0" w:color="auto"/>
+              <w:left w:val="single" w:sz="6" w:space="0" w:color="auto"/>
+              <w:bottom w:val="single" w:sz="6" w:space="0" w:color="auto"/>
+              <w:right w:val="single" w:sz="6" w:space="0" w:color="auto"/>
+            </w:tcBorders>
+            <w:shd w:val="clear" w:color="auto" w:fill="auto"/>
+            <w:vAlign w:val="center"/>
+            <w:hideMark/>
+          </w:tcPr>
+          <w:p>
+            <w:pPr>
+              <w:spacing w:after="0" w:line="360" w:lineRule="auto"/>
+              <w:ind w:right="-15"/>
+              <w:jc w:val="center"/>
+              <w:textAlignment w:val="baseline"/>
+              <w:rPr>
+                <w:rFonts w:eastAsia="Times New Roman" w:cs="Times New Roman"/>
+                <w:color w:val="000000" w:themeColor="text1"/>
+                <w:kern w:val="0"/>
+                <w:sz w:val="24"/>
+                <w:szCs w:val="24"/>
+                <w14:ligatures w14:val="none"/>
+              </w:rPr>
+            </w:pPr>
+            <w:r>
+              <w:rPr>
+                <w:rFonts w:eastAsia="Times New Roman" w:cs="Times New Roman"/>
+                <w:color w:val="000000" w:themeColor="text1"/>
+                <w:kern w:val="0"/>
+                <w:sz w:val="24"/>
+                <w:szCs w:val="24"/>
+                <w14:ligatures w14:val="none"/>
+              </w:rPr>
+              <w:t>2.1</w:t>
+            </w:r>
+          </w:p>
+          <w:p>
+            <w:pPr>
+              <w:spacing w:after="0" w:line="360" w:lineRule="auto"/>
+              <w:ind w:right="-15"/>
+              <w:jc w:val="center"/>
+              <w:textAlignment w:val="baseline"/>
+              <w:rPr>
+                <w:rFonts w:eastAsia="Times New Roman" w:cs="Times New Roman"/>
+                <w:color w:val="000000" w:themeColor="text1"/>
+                <w:kern w:val="0"/>
+                <w:sz w:val="24"/>
+                <w:szCs w:val="24"/>
+                <w14:ligatures w14:val="none"/>
+              </w:rPr>
+            </w:pPr>
+            <w:r>
+              <w:rPr>
+                <w:rFonts w:eastAsia="Times New Roman" w:cs="Times New Roman"/>
+                <w:color w:val="000000" w:themeColor="text1"/>
+                <w:kern w:val="0"/>
+                <w:sz w:val="24"/>
+                <w:szCs w:val="24"/>
+                <w14:ligatures w14:val="none"/>
+              </w:rPr>
+              <w:t>2.2</w:t>
+            </w:r>
+          </w:p>
+          <w:p>
+            <w:pPr>
+              <w:spacing w:after="0" w:line="360" w:lineRule="auto"/>
+              <w:ind w:right="-15"/>
+              <w:jc w:val="center"/>
+              <w:textAlignment w:val="baseline"/>
+              <w:rPr>
+                <w:rFonts w:eastAsia="Times New Roman" w:cs="Times New Roman"/>
+                <w:color w:val="000000" w:themeColor="text1"/>
+                <w:kern w:val="0"/>
+                <w:sz w:val="24"/>
+                <w:szCs w:val="24"/>
+                <w14:ligatures w14:val="none"/>
+              </w:rPr>
+            </w:pPr>
+            <w:r>
+              <w:rPr>
+                <w:rFonts w:eastAsia="Times New Roman" w:cs="Times New Roman"/>
+                <w:color w:val="000000" w:themeColor="text1"/>
+                <w:kern w:val="0"/>
+                <w:sz w:val="24"/>
+                <w:szCs w:val="24"/>
+                <w14:ligatures w14:val="none"/>
+              </w:rPr>
+              <w:t>2.3</w:t>
+            </w:r>
+          </w:p>
+        </w:tc>
+      </w:tr>
+      <w:tr>
+        <w:trPr>
+          <w:trHeight w:val="631"/>
+        </w:trPr>
+        <w:tc>
+          <w:tcPr>
+            <w:tcW w:w="1985" w:type="dxa"/>
+            <w:tcBorders>
+              <w:top w:val="single" w:sz="6" w:space="0" w:color="auto"/>
+              <w:left w:val="single" w:sz="6" w:space="0" w:color="auto"/>
+              <w:bottom w:val="single" w:sz="6" w:space="0" w:color="auto"/>
+              <w:right w:val="single" w:sz="6" w:space="0" w:color="auto"/>
+            </w:tcBorders>
+            <w:shd w:val="clear" w:color="auto" w:fill="BFBFBF" w:themeFill="background1" w:themeFillShade="BF"/>
+            <w:vAlign w:val="center"/>
+            <w:hideMark/>
+          </w:tcPr>
+          <w:p>
+            <w:pPr>
+              <w:spacing w:after="0" w:line="360" w:lineRule="auto"/>
+              <w:ind w:right="-15"/>
+              <w:jc w:val="center"/>
+              <w:textAlignment w:val="baseline"/>
+              <w:rPr>
+                <w:rFonts w:eastAsia="Times New Roman" w:cs="Times New Roman"/>
+                <w:color w:val="000000" w:themeColor="text1"/>
+                <w:kern w:val="0"/>
+                <w:sz w:val="24"/>
+                <w:szCs w:val="24"/>
+                <w14:ligatures w14:val="none"/>
+              </w:rPr>
+            </w:pPr>
+            <w:r>
+              <w:rPr>
+                <w:rFonts w:eastAsia="Times New Roman" w:cs="Times New Roman"/>
+                <w:color w:val="000000" w:themeColor="text1"/>
+                <w:kern w:val="0"/>
+                <w:sz w:val="24"/>
+                <w:szCs w:val="24"/>
+                <w14:ligatures w14:val="none"/>
+              </w:rPr>
+              <w:t>Chất lượng dự án</w:t>
+            </w:r>
+          </w:p>
+        </w:tc>
+        <w:tc>
+          <w:tcPr>
+            <w:tcW w:w="6520" w:type="dxa"/>
+            <w:tcBorders>
+              <w:top w:val="single" w:sz="6" w:space="0" w:color="auto"/>
+              <w:left w:val="single" w:sz="6" w:space="0" w:color="auto"/>
+              <w:bottom w:val="single" w:sz="6" w:space="0" w:color="auto"/>
+              <w:right w:val="single" w:sz="6" w:space="0" w:color="auto"/>
+            </w:tcBorders>
+            <w:shd w:val="clear" w:color="auto" w:fill="auto"/>
+            <w:vAlign w:val="center"/>
+            <w:hideMark/>
+          </w:tcPr>
+          <w:p>
+            <w:pPr>
+              <w:spacing w:after="0" w:line="360" w:lineRule="auto"/>
+              <w:textAlignment w:val="baseline"/>
+              <w:rPr>
+                <w:rFonts w:eastAsia="Times New Roman" w:cs="Times New Roman"/>
+                <w:color w:val="000000" w:themeColor="text1"/>
+                <w:kern w:val="0"/>
+                <w:sz w:val="24"/>
+                <w:szCs w:val="24"/>
+                <w14:ligatures w14:val="none"/>
+              </w:rPr>
+            </w:pPr>
+            <w:r>
+              <w:rPr>
+                <w:rFonts w:eastAsia="Times New Roman" w:cs="Times New Roman"/>
+                <w:color w:val="000000" w:themeColor="text1"/>
+                <w:kern w:val="0"/>
+                <w:sz w:val="24"/>
+                <w:szCs w:val="24"/>
+                <w14:ligatures w14:val="none"/>
+              </w:rPr>
+              <w:t>- Hệ thống không thực hiện đúng các chức năng yêu cầu</w:t>
+            </w:r>
+          </w:p>
+          <w:p>
+            <w:pPr>
+              <w:spacing w:after="0" w:line="360" w:lineRule="auto"/>
+              <w:textAlignment w:val="baseline"/>
+              <w:rPr>
+                <w:rFonts w:eastAsia="Times New Roman" w:cs="Times New Roman"/>
+                <w:color w:val="000000" w:themeColor="text1"/>
+                <w:kern w:val="0"/>
+                <w:sz w:val="24"/>
+                <w:szCs w:val="24"/>
+                <w14:ligatures w14:val="none"/>
+              </w:rPr>
+            </w:pPr>
+            <w:r>
+              <w:rPr>
+                <w:rFonts w:eastAsia="Times New Roman" w:cs="Times New Roman"/>
+                <w:color w:val="000000" w:themeColor="text1"/>
+                <w:kern w:val="0"/>
+                <w:sz w:val="24"/>
+                <w:szCs w:val="24"/>
+                <w14:ligatures w14:val="none"/>
+              </w:rPr>
+              <w:t>- Tốc độ xử lý dữ liệu chậm</w:t>
+            </w:r>
+          </w:p>
+          <w:p>
+            <w:pPr>
+              <w:spacing w:after="0" w:line="360" w:lineRule="auto"/>
+              <w:textAlignment w:val="baseline"/>
+              <w:rPr>
+                <w:rFonts w:eastAsia="Times New Roman" w:cs="Times New Roman"/>
+                <w:color w:val="000000" w:themeColor="text1"/>
+                <w:kern w:val="0"/>
+                <w:sz w:val="24"/>
+                <w:szCs w:val="24"/>
+                <w14:ligatures w14:val="none"/>
+              </w:rPr>
+            </w:pPr>
+          </w:p>
+        </w:tc>
+        <w:tc>
+          <w:tcPr>
+            <w:tcW w:w="703" w:type="dxa"/>
+            <w:tcBorders>
+              <w:top w:val="single" w:sz="6" w:space="0" w:color="auto"/>
+              <w:left w:val="single" w:sz="6" w:space="0" w:color="auto"/>
+              <w:bottom w:val="single" w:sz="6" w:space="0" w:color="auto"/>
+              <w:right w:val="single" w:sz="6" w:space="0" w:color="auto"/>
+            </w:tcBorders>
+            <w:shd w:val="clear" w:color="auto" w:fill="auto"/>
+            <w:vAlign w:val="center"/>
+            <w:hideMark/>
+          </w:tcPr>
+          <w:p>
+            <w:pPr>
+              <w:spacing w:after="0" w:line="360" w:lineRule="auto"/>
+              <w:ind w:right="-15"/>
+              <w:jc w:val="center"/>
+              <w:textAlignment w:val="baseline"/>
+              <w:rPr>
+                <w:rFonts w:eastAsia="Times New Roman" w:cs="Times New Roman"/>
+                <w:color w:val="000000" w:themeColor="text1"/>
+                <w:kern w:val="0"/>
+                <w:sz w:val="24"/>
+                <w:szCs w:val="24"/>
+                <w14:ligatures w14:val="none"/>
+              </w:rPr>
+            </w:pPr>
+            <w:r>
+              <w:rPr>
+                <w:rFonts w:eastAsia="Times New Roman" w:cs="Times New Roman"/>
+                <w:color w:val="000000" w:themeColor="text1"/>
+                <w:kern w:val="0"/>
+                <w:sz w:val="24"/>
+                <w:szCs w:val="24"/>
+                <w14:ligatures w14:val="none"/>
+              </w:rPr>
+              <w:t>3.1</w:t>
+            </w:r>
+          </w:p>
+          <w:p>
+            <w:pPr>
+              <w:spacing w:after="0" w:line="360" w:lineRule="auto"/>
+              <w:ind w:right="-15"/>
+              <w:jc w:val="center"/>
+              <w:textAlignment w:val="baseline"/>
+              <w:rPr>
+                <w:rFonts w:eastAsia="Times New Roman" w:cs="Times New Roman"/>
+                <w:color w:val="000000" w:themeColor="text1"/>
+                <w:kern w:val="0"/>
+                <w:sz w:val="24"/>
+                <w:szCs w:val="24"/>
+                <w14:ligatures w14:val="none"/>
+              </w:rPr>
+            </w:pPr>
+            <w:r>
+              <w:rPr>
+                <w:rFonts w:eastAsia="Times New Roman" w:cs="Times New Roman"/>
+                <w:color w:val="000000" w:themeColor="text1"/>
+                <w:kern w:val="0"/>
+                <w:sz w:val="24"/>
+                <w:szCs w:val="24"/>
+                <w14:ligatures w14:val="none"/>
+              </w:rPr>
+              <w:t>3.2</w:t>
+            </w:r>
+          </w:p>
+        </w:tc>
+      </w:tr>
+      <w:tr>
+        <w:trPr>
+          <w:trHeight w:val="411"/>
+        </w:trPr>
+        <w:tc>
+          <w:tcPr>
+            <w:tcW w:w="1985" w:type="dxa"/>
+            <w:tcBorders>
+              <w:top w:val="single" w:sz="6" w:space="0" w:color="auto"/>
+              <w:left w:val="single" w:sz="6" w:space="0" w:color="auto"/>
+              <w:bottom w:val="single" w:sz="6" w:space="0" w:color="auto"/>
+              <w:right w:val="single" w:sz="6" w:space="0" w:color="auto"/>
+            </w:tcBorders>
+            <w:shd w:val="clear" w:color="auto" w:fill="BFBFBF" w:themeFill="background1" w:themeFillShade="BF"/>
+            <w:vAlign w:val="center"/>
+            <w:hideMark/>
+          </w:tcPr>
+          <w:p>
+            <w:pPr>
+              <w:spacing w:after="0" w:line="360" w:lineRule="auto"/>
+              <w:ind w:right="-15"/>
+              <w:jc w:val="center"/>
+              <w:textAlignment w:val="baseline"/>
+              <w:rPr>
+                <w:rFonts w:eastAsia="Times New Roman" w:cs="Times New Roman"/>
+                <w:color w:val="000000" w:themeColor="text1"/>
+                <w:kern w:val="0"/>
+                <w:sz w:val="24"/>
+                <w:szCs w:val="24"/>
+                <w14:ligatures w14:val="none"/>
+              </w:rPr>
+            </w:pPr>
+            <w:r>
+              <w:rPr>
+                <w:rFonts w:eastAsia="Times New Roman" w:cs="Times New Roman"/>
+                <w:color w:val="000000" w:themeColor="text1"/>
+                <w:kern w:val="0"/>
+                <w:sz w:val="24"/>
+                <w:szCs w:val="24"/>
+                <w14:ligatures w14:val="none"/>
+              </w:rPr>
+              <w:t>Cài đặt</w:t>
+            </w:r>
+          </w:p>
+        </w:tc>
+        <w:tc>
+          <w:tcPr>
+            <w:tcW w:w="6520" w:type="dxa"/>
+            <w:tcBorders>
+              <w:top w:val="single" w:sz="6" w:space="0" w:color="auto"/>
+              <w:left w:val="single" w:sz="6" w:space="0" w:color="auto"/>
+              <w:bottom w:val="single" w:sz="6" w:space="0" w:color="auto"/>
+              <w:right w:val="single" w:sz="6" w:space="0" w:color="auto"/>
+            </w:tcBorders>
+            <w:shd w:val="clear" w:color="auto" w:fill="auto"/>
+            <w:hideMark/>
+          </w:tcPr>
+          <w:p>
+            <w:pPr>
+              <w:spacing w:after="0" w:line="360" w:lineRule="auto"/>
+              <w:ind w:left="12"/>
+              <w:jc w:val="both"/>
+              <w:textAlignment w:val="baseline"/>
+              <w:rPr>
+                <w:rFonts w:eastAsia="Times New Roman" w:cs="Times New Roman"/>
+                <w:color w:val="000000" w:themeColor="text1"/>
+                <w:kern w:val="0"/>
+                <w:sz w:val="24"/>
+                <w:szCs w:val="24"/>
+                <w14:ligatures w14:val="none"/>
+              </w:rPr>
+            </w:pPr>
+            <w:r>
+              <w:rPr>
+                <w:rFonts w:eastAsia="Times New Roman" w:cs="Times New Roman"/>
+                <w:color w:val="000000" w:themeColor="text1"/>
+                <w:kern w:val="0"/>
+                <w:sz w:val="24"/>
+                <w:szCs w:val="24"/>
+                <w14:ligatures w14:val="none"/>
+              </w:rPr>
+              <w:t>- Phần mềm không tương thích với các ứng dụng người dùng.</w:t>
+            </w:r>
+          </w:p>
+          <w:p>
+            <w:pPr>
+              <w:spacing w:after="0" w:line="360" w:lineRule="auto"/>
+              <w:ind w:left="12"/>
+              <w:jc w:val="both"/>
+              <w:textAlignment w:val="baseline"/>
+              <w:rPr>
+                <w:rFonts w:cs="Times New Roman"/>
+                <w:color w:val="000000" w:themeColor="text1"/>
+                <w:sz w:val="24"/>
+                <w:szCs w:val="24"/>
+              </w:rPr>
+            </w:pPr>
+            <w:r>
+              <w:rPr>
+                <w:rFonts w:eastAsia="Times New Roman" w:cs="Times New Roman"/>
+                <w:color w:val="000000" w:themeColor="text1"/>
+                <w:kern w:val="0"/>
+                <w:sz w:val="24"/>
+                <w:szCs w:val="24"/>
+                <w14:ligatures w14:val="none"/>
+              </w:rPr>
+              <w:t xml:space="preserve">- </w:t>
+            </w:r>
+            <w:r>
+              <w:rPr>
+                <w:rFonts w:cs="Times New Roman"/>
+                <w:color w:val="000000" w:themeColor="text1"/>
+                <w:sz w:val="24"/>
+                <w:szCs w:val="24"/>
+              </w:rPr>
+              <w:t>Code  có vấn đề dẫn đến phải chỉnh sửa cài đặt lại nhiều lần.</w:t>
+            </w:r>
+          </w:p>
+          <w:p>
+            <w:pPr>
+              <w:spacing w:after="0" w:line="360" w:lineRule="auto"/>
+              <w:ind w:left="12"/>
+              <w:jc w:val="both"/>
+              <w:textAlignment w:val="baseline"/>
+              <w:rPr>
+                <w:rFonts w:eastAsia="Times New Roman" w:cs="Times New Roman"/>
+                <w:color w:val="000000" w:themeColor="text1"/>
+                <w:kern w:val="0"/>
+                <w:sz w:val="24"/>
+                <w:szCs w:val="24"/>
+                <w14:ligatures w14:val="none"/>
+              </w:rPr>
+            </w:pPr>
+            <w:r>
+              <w:rPr>
+                <w:rFonts w:cs="Times New Roman"/>
+                <w:color w:val="000000" w:themeColor="text1"/>
+                <w:sz w:val="24"/>
+                <w:szCs w:val="24"/>
+              </w:rPr>
+              <w:t>- Code chậm so với dự án</w:t>
+            </w:r>
+          </w:p>
+          <w:p>
+            <w:pPr>
+              <w:spacing w:after="0" w:line="360" w:lineRule="auto"/>
+              <w:ind w:left="12"/>
+              <w:jc w:val="both"/>
+              <w:textAlignment w:val="baseline"/>
+              <w:rPr>
+                <w:rFonts w:eastAsia="Times New Roman" w:cs="Times New Roman"/>
+                <w:color w:val="000000" w:themeColor="text1"/>
+                <w:kern w:val="0"/>
+                <w:sz w:val="24"/>
+                <w:szCs w:val="24"/>
+                <w14:ligatures w14:val="none"/>
+              </w:rPr>
+            </w:pPr>
+          </w:p>
+        </w:tc>
+        <w:tc>
+          <w:tcPr>
+            <w:tcW w:w="703" w:type="dxa"/>
+            <w:tcBorders>
+              <w:top w:val="single" w:sz="6" w:space="0" w:color="auto"/>
+              <w:left w:val="single" w:sz="6" w:space="0" w:color="auto"/>
+              <w:bottom w:val="single" w:sz="6" w:space="0" w:color="auto"/>
+              <w:right w:val="single" w:sz="6" w:space="0" w:color="auto"/>
+            </w:tcBorders>
+            <w:shd w:val="clear" w:color="auto" w:fill="auto"/>
+            <w:hideMark/>
+          </w:tcPr>
+          <w:p>
+            <w:pPr>
+              <w:spacing w:after="0" w:line="360" w:lineRule="auto"/>
+              <w:ind w:right="-15"/>
+              <w:jc w:val="center"/>
+              <w:textAlignment w:val="baseline"/>
+              <w:rPr>
+                <w:rFonts w:eastAsia="Times New Roman" w:cs="Times New Roman"/>
+                <w:color w:val="000000" w:themeColor="text1"/>
+                <w:kern w:val="0"/>
+                <w:sz w:val="24"/>
+                <w:szCs w:val="24"/>
+                <w14:ligatures w14:val="none"/>
+              </w:rPr>
+            </w:pPr>
+            <w:r>
+              <w:rPr>
+                <w:rFonts w:eastAsia="Times New Roman" w:cs="Times New Roman"/>
+                <w:color w:val="000000" w:themeColor="text1"/>
+                <w:kern w:val="0"/>
+                <w:sz w:val="24"/>
+                <w:szCs w:val="24"/>
+                <w14:ligatures w14:val="none"/>
+              </w:rPr>
+              <w:t>4.1</w:t>
+            </w:r>
+          </w:p>
+          <w:p>
+            <w:pPr>
+              <w:spacing w:after="0" w:line="360" w:lineRule="auto"/>
+              <w:ind w:right="-15"/>
+              <w:jc w:val="center"/>
+              <w:textAlignment w:val="baseline"/>
+              <w:rPr>
+                <w:rFonts w:eastAsia="Times New Roman" w:cs="Times New Roman"/>
+                <w:color w:val="000000" w:themeColor="text1"/>
+                <w:kern w:val="0"/>
+                <w:sz w:val="24"/>
+                <w:szCs w:val="24"/>
+                <w14:ligatures w14:val="none"/>
+              </w:rPr>
+            </w:pPr>
+            <w:r>
+              <w:rPr>
+                <w:rFonts w:eastAsia="Times New Roman" w:cs="Times New Roman"/>
+                <w:color w:val="000000" w:themeColor="text1"/>
+                <w:kern w:val="0"/>
+                <w:sz w:val="24"/>
+                <w:szCs w:val="24"/>
+                <w14:ligatures w14:val="none"/>
+              </w:rPr>
+              <w:t>4.2</w:t>
+            </w:r>
+          </w:p>
+          <w:p>
+            <w:pPr>
+              <w:spacing w:after="0" w:line="360" w:lineRule="auto"/>
+              <w:ind w:right="-15"/>
+              <w:jc w:val="center"/>
+              <w:textAlignment w:val="baseline"/>
+              <w:rPr>
+                <w:rFonts w:eastAsia="Times New Roman" w:cs="Times New Roman"/>
+                <w:color w:val="000000" w:themeColor="text1"/>
+                <w:kern w:val="0"/>
+                <w:sz w:val="24"/>
+                <w:szCs w:val="24"/>
+                <w14:ligatures w14:val="none"/>
+              </w:rPr>
+            </w:pPr>
+            <w:r>
+              <w:rPr>
+                <w:rFonts w:eastAsia="Times New Roman" w:cs="Times New Roman"/>
+                <w:color w:val="000000" w:themeColor="text1"/>
+                <w:kern w:val="0"/>
+                <w:sz w:val="24"/>
+                <w:szCs w:val="24"/>
+                <w14:ligatures w14:val="none"/>
+              </w:rPr>
+              <w:t>4.3</w:t>
+            </w:r>
+          </w:p>
+          <w:p>
+            <w:pPr>
+              <w:spacing w:after="0" w:line="360" w:lineRule="auto"/>
+              <w:ind w:right="-15"/>
+              <w:jc w:val="center"/>
+              <w:textAlignment w:val="baseline"/>
+              <w:rPr>
+                <w:rFonts w:eastAsia="Times New Roman" w:cs="Times New Roman"/>
+                <w:color w:val="000000" w:themeColor="text1"/>
+                <w:kern w:val="0"/>
+                <w:sz w:val="24"/>
+                <w:szCs w:val="24"/>
+                <w14:ligatures w14:val="none"/>
+              </w:rPr>
+            </w:pPr>
+          </w:p>
+        </w:tc>
+      </w:tr>
+      <w:tr>
+        <w:trPr>
+          <w:trHeight w:val="907"/>
+        </w:trPr>
+        <w:tc>
+          <w:tcPr>
+            <w:tcW w:w="1985" w:type="dxa"/>
+            <w:tcBorders>
+              <w:top w:val="single" w:sz="6" w:space="0" w:color="auto"/>
+              <w:left w:val="single" w:sz="6" w:space="0" w:color="auto"/>
+              <w:bottom w:val="single" w:sz="6" w:space="0" w:color="auto"/>
+              <w:right w:val="single" w:sz="6" w:space="0" w:color="auto"/>
+            </w:tcBorders>
+            <w:shd w:val="clear" w:color="auto" w:fill="BFBFBF" w:themeFill="background1" w:themeFillShade="BF"/>
+            <w:vAlign w:val="center"/>
+            <w:hideMark/>
+          </w:tcPr>
+          <w:p>
+            <w:pPr>
+              <w:spacing w:after="0" w:line="360" w:lineRule="auto"/>
+              <w:ind w:right="-15"/>
+              <w:jc w:val="center"/>
+              <w:textAlignment w:val="baseline"/>
+              <w:rPr>
+                <w:rFonts w:eastAsia="Times New Roman" w:cs="Times New Roman"/>
+                <w:color w:val="000000" w:themeColor="text1"/>
+                <w:kern w:val="0"/>
+                <w:sz w:val="24"/>
+                <w:szCs w:val="24"/>
+                <w14:ligatures w14:val="none"/>
+              </w:rPr>
+            </w:pPr>
+            <w:r>
+              <w:rPr>
+                <w:rFonts w:eastAsia="Times New Roman" w:cs="Times New Roman"/>
+                <w:color w:val="000000" w:themeColor="text1"/>
+                <w:kern w:val="0"/>
+                <w:sz w:val="24"/>
+                <w:szCs w:val="24"/>
+                <w14:ligatures w14:val="none"/>
+              </w:rPr>
+              <w:t>Con người </w:t>
+            </w:r>
+          </w:p>
+        </w:tc>
+        <w:tc>
+          <w:tcPr>
+            <w:tcW w:w="6520" w:type="dxa"/>
+            <w:tcBorders>
+              <w:top w:val="single" w:sz="6" w:space="0" w:color="auto"/>
+              <w:left w:val="single" w:sz="6" w:space="0" w:color="auto"/>
+              <w:bottom w:val="single" w:sz="6" w:space="0" w:color="auto"/>
+              <w:right w:val="single" w:sz="6" w:space="0" w:color="auto"/>
+            </w:tcBorders>
+            <w:shd w:val="clear" w:color="auto" w:fill="auto"/>
+            <w:hideMark/>
+          </w:tcPr>
+          <w:p>
+            <w:pPr>
+              <w:spacing w:after="0" w:line="360" w:lineRule="auto"/>
+              <w:jc w:val="both"/>
+              <w:textAlignment w:val="baseline"/>
+              <w:rPr>
+                <w:rFonts w:eastAsia="Times New Roman" w:cs="Times New Roman"/>
+                <w:color w:val="000000" w:themeColor="text1"/>
+                <w:kern w:val="0"/>
+                <w:sz w:val="24"/>
+                <w:szCs w:val="24"/>
+                <w14:ligatures w14:val="none"/>
+              </w:rPr>
+            </w:pPr>
+            <w:r>
+              <w:rPr>
+                <w:rFonts w:eastAsia="Times New Roman" w:cs="Times New Roman"/>
+                <w:color w:val="000000" w:themeColor="text1"/>
+                <w:kern w:val="0"/>
+                <w:sz w:val="24"/>
+                <w:szCs w:val="24"/>
+                <w14:ligatures w14:val="none"/>
+              </w:rPr>
+              <w:t>- Các thành viên của đội dự án ốm đau, bệnh tật, lí do trì hoãn…</w:t>
+            </w:r>
+          </w:p>
+          <w:p>
+            <w:pPr>
+              <w:spacing w:after="0" w:line="360" w:lineRule="auto"/>
+              <w:jc w:val="both"/>
+              <w:textAlignment w:val="baseline"/>
+              <w:rPr>
+                <w:rFonts w:eastAsia="Times New Roman" w:cs="Times New Roman"/>
+                <w:color w:val="000000" w:themeColor="text1"/>
+                <w:kern w:val="0"/>
+                <w:sz w:val="24"/>
+                <w:szCs w:val="24"/>
+                <w14:ligatures w14:val="none"/>
+              </w:rPr>
+            </w:pPr>
+            <w:r>
+              <w:rPr>
+                <w:rFonts w:eastAsia="Times New Roman" w:cs="Times New Roman"/>
+                <w:color w:val="000000" w:themeColor="text1"/>
+                <w:kern w:val="0"/>
+                <w:sz w:val="24"/>
+                <w:szCs w:val="24"/>
+                <w14:ligatures w14:val="none"/>
+              </w:rPr>
+              <w:t>- Mâu thuẫn giữa các thành viên trong đội dự án</w:t>
+            </w:r>
+          </w:p>
+          <w:p>
+            <w:pPr>
+              <w:spacing w:after="0" w:line="360" w:lineRule="auto"/>
+              <w:jc w:val="both"/>
+              <w:textAlignment w:val="baseline"/>
+              <w:rPr>
+                <w:rFonts w:eastAsia="Times New Roman" w:cs="Times New Roman"/>
+                <w:color w:val="000000" w:themeColor="text1"/>
+                <w:kern w:val="0"/>
+                <w:sz w:val="24"/>
+                <w:szCs w:val="24"/>
+                <w14:ligatures w14:val="none"/>
+              </w:rPr>
+            </w:pPr>
+            <w:r>
+              <w:rPr>
+                <w:rFonts w:eastAsia="Times New Roman" w:cs="Times New Roman"/>
+                <w:color w:val="000000" w:themeColor="text1"/>
+                <w:kern w:val="0"/>
+                <w:sz w:val="24"/>
+                <w:szCs w:val="24"/>
+                <w14:ligatures w14:val="none"/>
+              </w:rPr>
+              <w:t>- Trình độ chuyên môn, kinh nghiệm của một số thành viên chưa cao</w:t>
+            </w:r>
+          </w:p>
+        </w:tc>
+        <w:tc>
+          <w:tcPr>
+            <w:tcW w:w="703" w:type="dxa"/>
+            <w:tcBorders>
+              <w:top w:val="single" w:sz="6" w:space="0" w:color="auto"/>
+              <w:left w:val="single" w:sz="6" w:space="0" w:color="auto"/>
+              <w:bottom w:val="single" w:sz="6" w:space="0" w:color="auto"/>
+              <w:right w:val="single" w:sz="6" w:space="0" w:color="auto"/>
+            </w:tcBorders>
+            <w:shd w:val="clear" w:color="auto" w:fill="auto"/>
+            <w:hideMark/>
+          </w:tcPr>
+          <w:p>
+            <w:pPr>
+              <w:spacing w:after="0" w:line="360" w:lineRule="auto"/>
+              <w:ind w:right="-15"/>
+              <w:jc w:val="center"/>
+              <w:textAlignment w:val="baseline"/>
+              <w:rPr>
+                <w:rFonts w:eastAsia="Times New Roman" w:cs="Times New Roman"/>
+                <w:color w:val="000000" w:themeColor="text1"/>
+                <w:kern w:val="0"/>
+                <w:sz w:val="24"/>
+                <w:szCs w:val="24"/>
+                <w14:ligatures w14:val="none"/>
+              </w:rPr>
+            </w:pPr>
+            <w:r>
+              <w:rPr>
+                <w:rFonts w:eastAsia="Times New Roman" w:cs="Times New Roman"/>
+                <w:color w:val="000000" w:themeColor="text1"/>
+                <w:kern w:val="0"/>
+                <w:sz w:val="24"/>
+                <w:szCs w:val="24"/>
+                <w14:ligatures w14:val="none"/>
+              </w:rPr>
+              <w:t>5.1</w:t>
+            </w:r>
+          </w:p>
+          <w:p>
+            <w:pPr>
+              <w:spacing w:after="0" w:line="360" w:lineRule="auto"/>
+              <w:ind w:right="-15"/>
+              <w:jc w:val="center"/>
+              <w:textAlignment w:val="baseline"/>
+              <w:rPr>
+                <w:rFonts w:eastAsia="Times New Roman" w:cs="Times New Roman"/>
+                <w:color w:val="000000" w:themeColor="text1"/>
+                <w:kern w:val="0"/>
+                <w:sz w:val="24"/>
+                <w:szCs w:val="24"/>
+                <w14:ligatures w14:val="none"/>
+              </w:rPr>
+            </w:pPr>
+            <w:r>
+              <w:rPr>
+                <w:rFonts w:eastAsia="Times New Roman" w:cs="Times New Roman"/>
+                <w:color w:val="000000" w:themeColor="text1"/>
+                <w:kern w:val="0"/>
+                <w:sz w:val="24"/>
+                <w:szCs w:val="24"/>
+                <w14:ligatures w14:val="none"/>
+              </w:rPr>
+              <w:t>5.2</w:t>
+            </w:r>
+          </w:p>
+          <w:p>
+            <w:pPr>
+              <w:spacing w:after="0" w:line="360" w:lineRule="auto"/>
+              <w:ind w:right="-15"/>
+              <w:jc w:val="center"/>
+              <w:textAlignment w:val="baseline"/>
+              <w:rPr>
+                <w:rFonts w:eastAsia="Times New Roman" w:cs="Times New Roman"/>
+                <w:color w:val="000000" w:themeColor="text1"/>
+                <w:kern w:val="0"/>
+                <w:sz w:val="24"/>
+                <w:szCs w:val="24"/>
+                <w14:ligatures w14:val="none"/>
+              </w:rPr>
+            </w:pPr>
+            <w:r>
+              <w:rPr>
+                <w:rFonts w:eastAsia="Times New Roman" w:cs="Times New Roman"/>
+                <w:color w:val="000000" w:themeColor="text1"/>
+                <w:kern w:val="0"/>
+                <w:sz w:val="24"/>
+                <w:szCs w:val="24"/>
+                <w14:ligatures w14:val="none"/>
+              </w:rPr>
+              <w:t>5.3</w:t>
+            </w:r>
+          </w:p>
+        </w:tc>
+      </w:tr>
+      <w:tr>
+        <w:trPr>
+          <w:trHeight w:val="551"/>
+        </w:trPr>
+        <w:tc>
+          <w:tcPr>
+            <w:tcW w:w="1985" w:type="dxa"/>
+            <w:tcBorders>
+              <w:top w:val="single" w:sz="6" w:space="0" w:color="auto"/>
+              <w:left w:val="single" w:sz="6" w:space="0" w:color="auto"/>
+              <w:bottom w:val="single" w:sz="6" w:space="0" w:color="auto"/>
+              <w:right w:val="single" w:sz="6" w:space="0" w:color="auto"/>
+            </w:tcBorders>
+            <w:shd w:val="clear" w:color="auto" w:fill="BFBFBF" w:themeFill="background1" w:themeFillShade="BF"/>
+            <w:vAlign w:val="center"/>
+            <w:hideMark/>
+          </w:tcPr>
+          <w:p>
+            <w:pPr>
+              <w:spacing w:after="0" w:line="360" w:lineRule="auto"/>
+              <w:ind w:right="-15"/>
+              <w:jc w:val="center"/>
+              <w:textAlignment w:val="baseline"/>
+              <w:rPr>
+                <w:rFonts w:eastAsia="Times New Roman" w:cs="Times New Roman"/>
+                <w:color w:val="000000" w:themeColor="text1"/>
+                <w:kern w:val="0"/>
+                <w:sz w:val="24"/>
+                <w:szCs w:val="24"/>
+                <w14:ligatures w14:val="none"/>
+              </w:rPr>
+            </w:pPr>
+            <w:r>
+              <w:rPr>
+                <w:rFonts w:eastAsia="Times New Roman" w:cs="Times New Roman"/>
+                <w:color w:val="000000" w:themeColor="text1"/>
+                <w:kern w:val="0"/>
+                <w:sz w:val="24"/>
+                <w:szCs w:val="24"/>
+                <w14:ligatures w14:val="none"/>
+              </w:rPr>
+              <w:t>Công nghệ</w:t>
+            </w:r>
+          </w:p>
+        </w:tc>
+        <w:tc>
+          <w:tcPr>
+            <w:tcW w:w="6520" w:type="dxa"/>
+            <w:tcBorders>
+              <w:top w:val="single" w:sz="6" w:space="0" w:color="auto"/>
+              <w:left w:val="single" w:sz="6" w:space="0" w:color="auto"/>
+              <w:bottom w:val="single" w:sz="6" w:space="0" w:color="auto"/>
+              <w:right w:val="single" w:sz="6" w:space="0" w:color="auto"/>
+            </w:tcBorders>
+            <w:shd w:val="clear" w:color="auto" w:fill="auto"/>
+            <w:hideMark/>
+          </w:tcPr>
+          <w:p>
+            <w:pPr>
+              <w:tabs>
+                <w:tab w:val="left" w:pos="1056"/>
+              </w:tabs>
+              <w:spacing w:after="0" w:line="360" w:lineRule="auto"/>
+              <w:jc w:val="both"/>
+              <w:textAlignment w:val="baseline"/>
+              <w:rPr>
+                <w:rFonts w:eastAsia="Times New Roman" w:cs="Times New Roman"/>
+                <w:color w:val="000000" w:themeColor="text1"/>
+                <w:kern w:val="0"/>
+                <w:sz w:val="24"/>
+                <w:szCs w:val="24"/>
+                <w14:ligatures w14:val="none"/>
+              </w:rPr>
+            </w:pPr>
+            <w:r>
+              <w:rPr>
+                <w:rFonts w:eastAsia="Times New Roman" w:cs="Times New Roman"/>
+                <w:color w:val="000000" w:themeColor="text1"/>
+                <w:kern w:val="0"/>
+                <w:sz w:val="24"/>
+                <w:szCs w:val="24"/>
+                <w14:ligatures w14:val="none"/>
+              </w:rPr>
+              <w:t>- Lựa chọn công nghệ mới không phù hợp.</w:t>
+            </w:r>
+          </w:p>
+          <w:p>
+            <w:pPr>
+              <w:tabs>
+                <w:tab w:val="left" w:pos="1056"/>
+              </w:tabs>
+              <w:spacing w:after="0" w:line="360" w:lineRule="auto"/>
+              <w:jc w:val="both"/>
+              <w:textAlignment w:val="baseline"/>
+              <w:rPr>
+                <w:rFonts w:eastAsia="Times New Roman" w:cs="Times New Roman"/>
+                <w:color w:val="000000" w:themeColor="text1"/>
+                <w:kern w:val="0"/>
+                <w:sz w:val="24"/>
+                <w:szCs w:val="24"/>
+                <w14:ligatures w14:val="none"/>
+              </w:rPr>
+            </w:pPr>
+            <w:r>
+              <w:rPr>
+                <w:rFonts w:eastAsia="Times New Roman" w:cs="Times New Roman"/>
+                <w:color w:val="000000" w:themeColor="text1"/>
+                <w:kern w:val="0"/>
+                <w:sz w:val="24"/>
+                <w:szCs w:val="24"/>
+                <w14:ligatures w14:val="none"/>
+              </w:rPr>
+              <w:t>- Công nghệ sử dụng không đồng nhất với các thành viên dự án.</w:t>
+            </w:r>
+          </w:p>
+          <w:p>
+            <w:pPr>
+              <w:tabs>
+                <w:tab w:val="left" w:pos="1056"/>
+              </w:tabs>
+              <w:spacing w:after="0" w:line="360" w:lineRule="auto"/>
+              <w:jc w:val="both"/>
+              <w:textAlignment w:val="baseline"/>
+              <w:rPr>
+                <w:rFonts w:eastAsia="Times New Roman" w:cs="Times New Roman"/>
+                <w:color w:val="000000" w:themeColor="text1"/>
+                <w:kern w:val="0"/>
+                <w:sz w:val="24"/>
+                <w:szCs w:val="24"/>
+                <w14:ligatures w14:val="none"/>
+              </w:rPr>
+            </w:pPr>
+          </w:p>
+        </w:tc>
+        <w:tc>
+          <w:tcPr>
+            <w:tcW w:w="703" w:type="dxa"/>
+            <w:tcBorders>
+              <w:top w:val="single" w:sz="6" w:space="0" w:color="auto"/>
+              <w:left w:val="single" w:sz="6" w:space="0" w:color="auto"/>
+              <w:bottom w:val="single" w:sz="6" w:space="0" w:color="auto"/>
+              <w:right w:val="single" w:sz="6" w:space="0" w:color="auto"/>
+            </w:tcBorders>
+            <w:shd w:val="clear" w:color="auto" w:fill="auto"/>
+            <w:hideMark/>
+          </w:tcPr>
+          <w:p>
+            <w:pPr>
+              <w:spacing w:after="0" w:line="360" w:lineRule="auto"/>
+              <w:ind w:right="-15"/>
+              <w:jc w:val="center"/>
+              <w:textAlignment w:val="baseline"/>
+              <w:rPr>
+                <w:rFonts w:eastAsia="Times New Roman" w:cs="Times New Roman"/>
+                <w:color w:val="000000" w:themeColor="text1"/>
+                <w:kern w:val="0"/>
+                <w:sz w:val="24"/>
+                <w:szCs w:val="24"/>
+                <w14:ligatures w14:val="none"/>
+              </w:rPr>
+            </w:pPr>
+            <w:r>
+              <w:rPr>
+                <w:rFonts w:eastAsia="Times New Roman" w:cs="Times New Roman"/>
+                <w:color w:val="000000" w:themeColor="text1"/>
+                <w:kern w:val="0"/>
+                <w:sz w:val="24"/>
+                <w:szCs w:val="24"/>
+                <w14:ligatures w14:val="none"/>
+              </w:rPr>
+              <w:t>6.1</w:t>
+            </w:r>
+          </w:p>
+          <w:p>
+            <w:pPr>
+              <w:spacing w:after="0" w:line="360" w:lineRule="auto"/>
+              <w:ind w:right="-15"/>
+              <w:jc w:val="center"/>
+              <w:textAlignment w:val="baseline"/>
+              <w:rPr>
+                <w:rFonts w:eastAsia="Times New Roman" w:cs="Times New Roman"/>
+                <w:color w:val="000000" w:themeColor="text1"/>
+                <w:kern w:val="0"/>
+                <w:sz w:val="24"/>
+                <w:szCs w:val="24"/>
+                <w14:ligatures w14:val="none"/>
+              </w:rPr>
+            </w:pPr>
+            <w:r>
+              <w:rPr>
+                <w:rFonts w:eastAsia="Times New Roman" w:cs="Times New Roman"/>
+                <w:color w:val="000000" w:themeColor="text1"/>
+                <w:kern w:val="0"/>
+                <w:sz w:val="24"/>
+                <w:szCs w:val="24"/>
+                <w14:ligatures w14:val="none"/>
+              </w:rPr>
+              <w:t>6.2</w:t>
+            </w:r>
+          </w:p>
+        </w:tc>
+      </w:tr>
+      <w:tr>
+        <w:trPr>
+          <w:trHeight w:val="559"/>
+        </w:trPr>
+        <w:tc>
+          <w:tcPr>
+            <w:tcW w:w="1985" w:type="dxa"/>
+            <w:tcBorders>
+              <w:top w:val="single" w:sz="6" w:space="0" w:color="auto"/>
+              <w:left w:val="single" w:sz="6" w:space="0" w:color="auto"/>
+              <w:bottom w:val="single" w:sz="6" w:space="0" w:color="auto"/>
+              <w:right w:val="single" w:sz="6" w:space="0" w:color="auto"/>
+            </w:tcBorders>
+            <w:shd w:val="clear" w:color="auto" w:fill="BFBFBF" w:themeFill="background1" w:themeFillShade="BF"/>
+            <w:vAlign w:val="center"/>
+          </w:tcPr>
+          <w:p>
+            <w:pPr>
+              <w:spacing w:after="0" w:line="360" w:lineRule="auto"/>
+              <w:ind w:right="-15"/>
+              <w:jc w:val="center"/>
+              <w:textAlignment w:val="baseline"/>
+              <w:rPr>
+                <w:rFonts w:eastAsia="Times New Roman" w:cs="Times New Roman"/>
+                <w:color w:val="000000" w:themeColor="text1"/>
+                <w:kern w:val="0"/>
+                <w:sz w:val="24"/>
+                <w:szCs w:val="24"/>
+                <w14:ligatures w14:val="none"/>
+              </w:rPr>
+            </w:pPr>
+            <w:r>
+              <w:rPr>
+                <w:rFonts w:eastAsia="Times New Roman" w:cs="Times New Roman"/>
+                <w:color w:val="000000" w:themeColor="text1"/>
+                <w:kern w:val="0"/>
+                <w:sz w:val="24"/>
+                <w:szCs w:val="24"/>
+                <w14:ligatures w14:val="none"/>
+              </w:rPr>
+              <w:t>Tiến trình</w:t>
+            </w:r>
+          </w:p>
+        </w:tc>
+        <w:tc>
+          <w:tcPr>
+            <w:tcW w:w="6520" w:type="dxa"/>
+            <w:tcBorders>
+              <w:top w:val="single" w:sz="6" w:space="0" w:color="auto"/>
+              <w:left w:val="single" w:sz="6" w:space="0" w:color="auto"/>
+              <w:bottom w:val="single" w:sz="6" w:space="0" w:color="auto"/>
+              <w:right w:val="single" w:sz="6" w:space="0" w:color="auto"/>
+            </w:tcBorders>
+            <w:shd w:val="clear" w:color="auto" w:fill="auto"/>
+          </w:tcPr>
+          <w:p>
+            <w:pPr>
+              <w:tabs>
+                <w:tab w:val="left" w:pos="1056"/>
+              </w:tabs>
+              <w:spacing w:after="0" w:line="360" w:lineRule="auto"/>
+              <w:jc w:val="both"/>
+              <w:textAlignment w:val="baseline"/>
+              <w:rPr>
+                <w:rFonts w:cs="Times New Roman"/>
+                <w:color w:val="000000" w:themeColor="text1"/>
+                <w:sz w:val="24"/>
+                <w:szCs w:val="24"/>
+              </w:rPr>
+            </w:pPr>
+            <w:r>
+              <w:rPr>
+                <w:rFonts w:eastAsia="Times New Roman" w:cs="Times New Roman"/>
+                <w:color w:val="000000" w:themeColor="text1"/>
+                <w:kern w:val="0"/>
+                <w:sz w:val="24"/>
+                <w:szCs w:val="24"/>
+                <w14:ligatures w14:val="none"/>
+              </w:rPr>
+              <w:t>-</w:t>
+            </w:r>
+            <w:r>
+              <w:rPr>
+                <w:rFonts w:eastAsia="Times New Roman" w:cs="Times New Roman"/>
+                <w:color w:val="000000" w:themeColor="text1"/>
+                <w:sz w:val="24"/>
+                <w:szCs w:val="24"/>
+              </w:rPr>
+              <w:t xml:space="preserve"> </w:t>
+            </w:r>
+            <w:r>
+              <w:rPr>
+                <w:rFonts w:cs="Times New Roman"/>
+                <w:color w:val="000000" w:themeColor="text1"/>
+                <w:sz w:val="24"/>
+                <w:szCs w:val="24"/>
+              </w:rPr>
+              <w:t>Xung đột giữa các thành phần trong hệ thống</w:t>
+            </w:r>
+          </w:p>
+          <w:p>
+            <w:pPr>
+              <w:tabs>
+                <w:tab w:val="left" w:pos="1056"/>
+              </w:tabs>
+              <w:spacing w:after="0" w:line="360" w:lineRule="auto"/>
+              <w:jc w:val="both"/>
+              <w:textAlignment w:val="baseline"/>
+              <w:rPr>
+                <w:rFonts w:eastAsia="Times New Roman" w:cs="Times New Roman"/>
+                <w:color w:val="000000" w:themeColor="text1"/>
+                <w:sz w:val="24"/>
+                <w:szCs w:val="24"/>
+              </w:rPr>
+            </w:pPr>
+            <w:r>
+              <w:rPr>
+                <w:rFonts w:cs="Times New Roman"/>
+                <w:color w:val="000000" w:themeColor="text1"/>
+                <w:sz w:val="24"/>
+                <w:szCs w:val="24"/>
+              </w:rPr>
+              <w:lastRenderedPageBreak/>
+              <w:t>- Sản phẩm hoàn thành không đúng thời hạn</w:t>
+            </w:r>
+          </w:p>
+        </w:tc>
+        <w:tc>
+          <w:tcPr>
+            <w:tcW w:w="703" w:type="dxa"/>
+            <w:tcBorders>
+              <w:top w:val="single" w:sz="6" w:space="0" w:color="auto"/>
+              <w:left w:val="single" w:sz="6" w:space="0" w:color="auto"/>
+              <w:bottom w:val="single" w:sz="6" w:space="0" w:color="auto"/>
+              <w:right w:val="single" w:sz="6" w:space="0" w:color="auto"/>
+            </w:tcBorders>
+            <w:shd w:val="clear" w:color="auto" w:fill="auto"/>
+          </w:tcPr>
+          <w:p>
+            <w:pPr>
+              <w:spacing w:after="0" w:line="360" w:lineRule="auto"/>
+              <w:ind w:right="-15"/>
+              <w:jc w:val="center"/>
+              <w:textAlignment w:val="baseline"/>
+              <w:rPr>
+                <w:rFonts w:eastAsia="Times New Roman" w:cs="Times New Roman"/>
+                <w:color w:val="000000" w:themeColor="text1"/>
+                <w:kern w:val="0"/>
+                <w:sz w:val="24"/>
+                <w:szCs w:val="24"/>
+                <w14:ligatures w14:val="none"/>
+              </w:rPr>
+            </w:pPr>
+            <w:r>
+              <w:rPr>
+                <w:rFonts w:eastAsia="Times New Roman" w:cs="Times New Roman"/>
+                <w:color w:val="000000" w:themeColor="text1"/>
+                <w:kern w:val="0"/>
+                <w:sz w:val="24"/>
+                <w:szCs w:val="24"/>
+                <w14:ligatures w14:val="none"/>
+              </w:rPr>
+              <w:lastRenderedPageBreak/>
+              <w:t>7.1</w:t>
+            </w:r>
+          </w:p>
+          <w:p>
+            <w:pPr>
+              <w:spacing w:after="0" w:line="360" w:lineRule="auto"/>
+              <w:ind w:right="-15"/>
+              <w:jc w:val="center"/>
+              <w:textAlignment w:val="baseline"/>
+              <w:rPr>
+                <w:rFonts w:eastAsia="Times New Roman" w:cs="Times New Roman"/>
+                <w:color w:val="000000" w:themeColor="text1"/>
+                <w:kern w:val="0"/>
+                <w:sz w:val="24"/>
+                <w:szCs w:val="24"/>
+                <w14:ligatures w14:val="none"/>
+              </w:rPr>
+            </w:pPr>
+            <w:r>
+              <w:rPr>
+                <w:rFonts w:eastAsia="Times New Roman" w:cs="Times New Roman"/>
+                <w:color w:val="000000" w:themeColor="text1"/>
+                <w:kern w:val="0"/>
+                <w:sz w:val="24"/>
+                <w:szCs w:val="24"/>
+                <w14:ligatures w14:val="none"/>
+              </w:rPr>
+              <w:lastRenderedPageBreak/>
+              <w:t>7.2</w:t>
+            </w:r>
+          </w:p>
+        </w:tc>
+      </w:tr>
+      <w:tr>
+        <w:trPr>
+          <w:trHeight w:val="539"/>
+        </w:trPr>
+        <w:tc>
+          <w:tcPr>
+            <w:tcW w:w="1985" w:type="dxa"/>
+            <w:tcBorders>
+              <w:top w:val="single" w:sz="6" w:space="0" w:color="auto"/>
+              <w:left w:val="single" w:sz="6" w:space="0" w:color="auto"/>
+              <w:bottom w:val="single" w:sz="6" w:space="0" w:color="auto"/>
+              <w:right w:val="single" w:sz="6" w:space="0" w:color="auto"/>
+            </w:tcBorders>
+            <w:shd w:val="clear" w:color="auto" w:fill="BFBFBF" w:themeFill="background1" w:themeFillShade="BF"/>
+            <w:vAlign w:val="center"/>
+          </w:tcPr>
+          <w:p>
+            <w:pPr>
+              <w:spacing w:after="0" w:line="360" w:lineRule="auto"/>
+              <w:ind w:right="-15"/>
+              <w:jc w:val="center"/>
+              <w:textAlignment w:val="baseline"/>
+              <w:rPr>
+                <w:rFonts w:eastAsia="Times New Roman" w:cs="Times New Roman"/>
+                <w:color w:val="000000" w:themeColor="text1"/>
+                <w:kern w:val="0"/>
+                <w:sz w:val="24"/>
+                <w:szCs w:val="24"/>
+                <w14:ligatures w14:val="none"/>
+              </w:rPr>
+            </w:pPr>
+            <w:r>
+              <w:rPr>
+                <w:rFonts w:eastAsia="Times New Roman" w:cs="Times New Roman"/>
+                <w:color w:val="000000" w:themeColor="text1"/>
+                <w:kern w:val="0"/>
+                <w:sz w:val="24"/>
+                <w:szCs w:val="24"/>
+                <w14:ligatures w14:val="none"/>
+              </w:rPr>
+              <w:lastRenderedPageBreak/>
+              <w:t>Các lĩnh vực khác</w:t>
+            </w:r>
+          </w:p>
+        </w:tc>
+        <w:tc>
+          <w:tcPr>
+            <w:tcW w:w="6520" w:type="dxa"/>
+            <w:tcBorders>
+              <w:top w:val="single" w:sz="6" w:space="0" w:color="auto"/>
+              <w:left w:val="single" w:sz="6" w:space="0" w:color="auto"/>
+              <w:bottom w:val="single" w:sz="6" w:space="0" w:color="auto"/>
+              <w:right w:val="single" w:sz="6" w:space="0" w:color="auto"/>
+            </w:tcBorders>
+            <w:shd w:val="clear" w:color="auto" w:fill="auto"/>
+          </w:tcPr>
+          <w:p>
+            <w:pPr>
+              <w:tabs>
+                <w:tab w:val="left" w:pos="1056"/>
+              </w:tabs>
+              <w:spacing w:after="0" w:line="360" w:lineRule="auto"/>
+              <w:jc w:val="both"/>
+              <w:textAlignment w:val="baseline"/>
+              <w:rPr>
+                <w:rFonts w:eastAsia="Times New Roman" w:cs="Times New Roman"/>
+                <w:color w:val="000000" w:themeColor="text1"/>
+                <w:sz w:val="24"/>
+                <w:szCs w:val="24"/>
+              </w:rPr>
+            </w:pPr>
+            <w:r>
+              <w:rPr>
+                <w:rFonts w:eastAsia="Times New Roman" w:cs="Times New Roman"/>
+                <w:color w:val="000000" w:themeColor="text1"/>
+                <w:kern w:val="0"/>
+                <w:sz w:val="24"/>
+                <w:szCs w:val="24"/>
+                <w14:ligatures w14:val="none"/>
+              </w:rPr>
+              <w:t>-</w:t>
+            </w:r>
+            <w:r>
+              <w:rPr>
+                <w:rFonts w:eastAsia="Times New Roman" w:cs="Times New Roman"/>
+                <w:color w:val="000000" w:themeColor="text1"/>
+                <w:sz w:val="24"/>
+                <w:szCs w:val="24"/>
+              </w:rPr>
+              <w:t xml:space="preserve"> </w:t>
+            </w:r>
+            <w:r>
+              <w:rPr>
+                <w:rFonts w:cs="Times New Roman"/>
+                <w:color w:val="000000" w:themeColor="text1"/>
+                <w:sz w:val="24"/>
+                <w:szCs w:val="24"/>
+              </w:rPr>
+              <w:t>Thiếu tài nguyên nhân lực thiết kế giao diện, hình ảnh, âm thanh, xử lí rủi ro vè mặt dữ liệu, …</w:t>
+            </w:r>
+          </w:p>
+        </w:tc>
+        <w:tc>
+          <w:tcPr>
+            <w:tcW w:w="703" w:type="dxa"/>
+            <w:tcBorders>
+              <w:top w:val="single" w:sz="6" w:space="0" w:color="auto"/>
+              <w:left w:val="single" w:sz="6" w:space="0" w:color="auto"/>
+              <w:bottom w:val="single" w:sz="6" w:space="0" w:color="auto"/>
+              <w:right w:val="single" w:sz="6" w:space="0" w:color="auto"/>
+            </w:tcBorders>
+            <w:shd w:val="clear" w:color="auto" w:fill="auto"/>
+          </w:tcPr>
+          <w:p>
+            <w:pPr>
+              <w:spacing w:after="0" w:line="360" w:lineRule="auto"/>
+              <w:ind w:right="-15"/>
+              <w:jc w:val="center"/>
+              <w:textAlignment w:val="baseline"/>
+              <w:rPr>
+                <w:rFonts w:eastAsia="Times New Roman" w:cs="Times New Roman"/>
+                <w:color w:val="000000" w:themeColor="text1"/>
+                <w:kern w:val="0"/>
+                <w:sz w:val="24"/>
+                <w:szCs w:val="24"/>
+                <w14:ligatures w14:val="none"/>
+              </w:rPr>
+            </w:pPr>
+            <w:r>
+              <w:rPr>
+                <w:rFonts w:eastAsia="Times New Roman" w:cs="Times New Roman"/>
+                <w:color w:val="000000" w:themeColor="text1"/>
+                <w:kern w:val="0"/>
+                <w:sz w:val="24"/>
+                <w:szCs w:val="24"/>
+                <w14:ligatures w14:val="none"/>
+              </w:rPr>
+              <w:t>8.1</w:t>
+            </w:r>
+          </w:p>
+        </w:tc>
+      </w:tr>
+    </w:tbl>
+    <w:p>
+      <w:pPr>
         <w:rPr>
           <w:rFonts w:cs="Times New Roman"/>
           <w:color w:val="000000" w:themeColor="text1"/>
@@ -6359,16 +8202,7 @@
           <w:szCs w:val="26"/>
         </w:rPr>
       </w:pPr>
-      <w:r>
-        <w:rPr>
-          <w:rFonts w:cs="Times New Roman"/>
-          <w:sz w:val="26"/>
-          <w:szCs w:val="26"/>
-        </w:rPr>
-        <w:br w:type="page"/>
-      </w:r>
     </w:p>
-    <w:p/>
     <w:sectPr>
       <w:pgSz w:w="12240" w:h="15840"/>
       <w:pgMar w:top="1440" w:right="1440" w:bottom="1440" w:left="1440" w:header="720" w:footer="720" w:gutter="0"/>
@@ -7038,6 +8872,96 @@
       </w:rPr>
     </w:lvl>
   </w:abstractNum>
+  <w:abstractNum w:abstractNumId="5" w15:restartNumberingAfterBreak="0">
+    <w:nsid w:val="79241CDB"/>
+    <w:multiLevelType w:val="hybridMultilevel"/>
+    <w:tmpl w:val="19B46516"/>
+    <w:lvl w:ilvl="0" w:tplc="FC665A9A">
+      <w:start w:val="1"/>
+      <w:numFmt w:val="decimal"/>
+      <w:lvlText w:val="%1."/>
+      <w:lvlJc w:val="left"/>
+      <w:pPr>
+        <w:ind w:left="720" w:hanging="360"/>
+      </w:pPr>
+      <w:rPr>
+        <w:rFonts w:hint="default"/>
+        <w:b/>
+      </w:rPr>
+    </w:lvl>
+    <w:lvl w:ilvl="1" w:tplc="04090019" w:tentative="1">
+      <w:start w:val="1"/>
+      <w:numFmt w:val="lowerLetter"/>
+      <w:lvlText w:val="%2."/>
+      <w:lvlJc w:val="left"/>
+      <w:pPr>
+        <w:ind w:left="1440" w:hanging="360"/>
+      </w:pPr>
+    </w:lvl>
+    <w:lvl w:ilvl="2" w:tplc="0409001B" w:tentative="1">
+      <w:start w:val="1"/>
+      <w:numFmt w:val="lowerRoman"/>
+      <w:lvlText w:val="%3."/>
+      <w:lvlJc w:val="right"/>
+      <w:pPr>
+        <w:ind w:left="2160" w:hanging="180"/>
+      </w:pPr>
+    </w:lvl>
+    <w:lvl w:ilvl="3" w:tplc="0409000F" w:tentative="1">
+      <w:start w:val="1"/>
+      <w:numFmt w:val="decimal"/>
+      <w:lvlText w:val="%4."/>
+      <w:lvlJc w:val="left"/>
+      <w:pPr>
+        <w:ind w:left="2880" w:hanging="360"/>
+      </w:pPr>
+    </w:lvl>
+    <w:lvl w:ilvl="4" w:tplc="04090019" w:tentative="1">
+      <w:start w:val="1"/>
+      <w:numFmt w:val="lowerLetter"/>
+      <w:lvlText w:val="%5."/>
+      <w:lvlJc w:val="left"/>
+      <w:pPr>
+        <w:ind w:left="3600" w:hanging="360"/>
+      </w:pPr>
+    </w:lvl>
+    <w:lvl w:ilvl="5" w:tplc="0409001B" w:tentative="1">
+      <w:start w:val="1"/>
+      <w:numFmt w:val="lowerRoman"/>
+      <w:lvlText w:val="%6."/>
+      <w:lvlJc w:val="right"/>
+      <w:pPr>
+        <w:ind w:left="4320" w:hanging="180"/>
+      </w:pPr>
+    </w:lvl>
+    <w:lvl w:ilvl="6" w:tplc="0409000F" w:tentative="1">
+      <w:start w:val="1"/>
+      <w:numFmt w:val="decimal"/>
+      <w:lvlText w:val="%7."/>
+      <w:lvlJc w:val="left"/>
+      <w:pPr>
+        <w:ind w:left="5040" w:hanging="360"/>
+      </w:pPr>
+    </w:lvl>
+    <w:lvl w:ilvl="7" w:tplc="04090019" w:tentative="1">
+      <w:start w:val="1"/>
+      <w:numFmt w:val="lowerLetter"/>
+      <w:lvlText w:val="%8."/>
+      <w:lvlJc w:val="left"/>
+      <w:pPr>
+        <w:ind w:left="5760" w:hanging="360"/>
+      </w:pPr>
+    </w:lvl>
+    <w:lvl w:ilvl="8" w:tplc="0409001B" w:tentative="1">
+      <w:start w:val="1"/>
+      <w:numFmt w:val="lowerRoman"/>
+      <w:lvlText w:val="%9."/>
+      <w:lvlJc w:val="right"/>
+      <w:pPr>
+        <w:ind w:left="6480" w:hanging="180"/>
+      </w:pPr>
+    </w:lvl>
+  </w:abstractNum>
   <w:num w:numId="1" w16cid:durableId="1577595423">
     <w:abstractNumId w:val="0"/>
   </w:num>
@@ -7052,6 +8976,9 @@
   </w:num>
   <w:num w:numId="5" w16cid:durableId="1700008064">
     <w:abstractNumId w:val="2"/>
+  </w:num>
+  <w:num w:numId="6" w16cid:durableId="1989163087">
+    <w:abstractNumId w:val="5"/>
   </w:num>
 </w:numbering>
 </file>
@@ -7691,6 +9618,34 @@
       <w:u w:val="single"/>
     </w:rPr>
   </w:style>
+  <w:style w:type="paragraph" w:styleId="Header">
+    <w:name w:val="header"/>
+    <w:basedOn w:val="Normal"/>
+    <w:link w:val="HeaderChar"/>
+    <w:uiPriority w:val="99"/>
+    <w:unhideWhenUsed/>
+    <w:rsid w:val="00D7676B"/>
+    <w:pPr>
+      <w:tabs>
+        <w:tab w:val="center" w:pos="4680"/>
+        <w:tab w:val="right" w:pos="9360"/>
+      </w:tabs>
+      <w:spacing w:after="0" w:line="240" w:lineRule="auto"/>
+    </w:pPr>
+  </w:style>
+  <w:style w:type="character" w:customStyle="1" w:styleId="HeaderChar">
+    <w:name w:val="Header Char"/>
+    <w:basedOn w:val="DefaultParagraphFont"/>
+    <w:link w:val="Header"/>
+    <w:uiPriority w:val="99"/>
+    <w:rsid w:val="00D7676B"/>
+    <w:rPr>
+      <w:rFonts w:ascii="Times New Roman" w:hAnsi="Times New Roman"/>
+      <w:kern w:val="2"/>
+      <w:sz w:val="28"/>
+      <w14:ligatures w14:val="standardContextual"/>
+    </w:rPr>
+  </w:style>
 </w:styles>
 </file>
 

</xml_diff>